<commit_message>
Add EX2 report's question titles
</commit_message>
<xml_diff>
--- a/EX2 - System Calls/Report.docx
+++ b/EX2 - System Calls/Report.docx
@@ -42,14 +42,516 @@
         </w:rPr>
         <w:t xml:space="preserve">Latest Commit Hash: </w:t>
       </w:r>
+      <w:r>
+        <w:rPr>
+          <w:rStyle w:val="CodeChar"/>
+        </w:rPr>
+        <w:t>&lt;hash&gt;</w:t>
+      </w:r>
     </w:p>
     <w:p>
       <w:pPr>
-        <w:jc w:val="right"/>
-        <w:rPr>
-          <w:lang w:bidi="fa-IR"/>
-        </w:rPr>
-      </w:pPr>
+        <w:pStyle w:val="Heading1"/>
+        <w:rPr>
+          <w:rtl/>
+        </w:rPr>
+      </w:pPr>
+      <w:r>
+        <w:rPr>
+          <w:rFonts w:hint="cs"/>
+          <w:rtl/>
+        </w:rPr>
+        <w:t>مقدمه</w:t>
+      </w:r>
+    </w:p>
+    <w:p>
+      <w:pPr>
+        <w:pStyle w:val="Heading2"/>
+        <w:rPr>
+          <w:rtl/>
+        </w:rPr>
+      </w:pPr>
+      <w:r>
+        <w:rPr>
+          <w:rFonts w:hint="cs"/>
+          <w:rtl/>
+        </w:rPr>
+        <w:t xml:space="preserve">بررسی استفاده از </w:t>
+      </w:r>
+      <w:proofErr w:type="spellStart"/>
+      <w:r>
+        <w:rPr>
+          <w:rFonts w:hint="cs"/>
+          <w:rtl/>
+        </w:rPr>
+        <w:t>فراخوانی‌های</w:t>
+      </w:r>
+      <w:proofErr w:type="spellEnd"/>
+      <w:r>
+        <w:rPr>
+          <w:rFonts w:hint="cs"/>
+          <w:rtl/>
+        </w:rPr>
+        <w:t xml:space="preserve"> سیستمی در </w:t>
+      </w:r>
+      <w:proofErr w:type="spellStart"/>
+      <w:r>
+        <w:rPr>
+          <w:rFonts w:hint="cs"/>
+          <w:rtl/>
+        </w:rPr>
+        <w:t>کتابخانه‌ها</w:t>
+      </w:r>
+      <w:proofErr w:type="spellEnd"/>
+      <w:r>
+        <w:rPr>
+          <w:rFonts w:hint="cs"/>
+          <w:rtl/>
+        </w:rPr>
+        <w:t xml:space="preserve"> (متغیر </w:t>
+      </w:r>
+      <w:r>
+        <w:t>ULIB</w:t>
+      </w:r>
+      <w:r>
+        <w:rPr>
+          <w:rFonts w:hint="cs"/>
+          <w:rtl/>
+        </w:rPr>
+        <w:t>)</w:t>
+      </w:r>
+    </w:p>
+    <w:p>
+      <w:pPr>
+        <w:pStyle w:val="Heading2"/>
+        <w:rPr>
+          <w:rtl/>
+        </w:rPr>
+      </w:pPr>
+      <w:r>
+        <w:rPr>
+          <w:rFonts w:hint="cs"/>
+          <w:rtl/>
+        </w:rPr>
+        <w:t>انواع روش دسترسی سطح کاربر به هسته در لینوکس</w:t>
+      </w:r>
+    </w:p>
+    <w:p>
+      <w:pPr>
+        <w:pStyle w:val="Heading1"/>
+        <w:rPr>
+          <w:rtl/>
+        </w:rPr>
+      </w:pPr>
+      <w:proofErr w:type="spellStart"/>
+      <w:r>
+        <w:rPr>
+          <w:rFonts w:hint="cs"/>
+          <w:rtl/>
+        </w:rPr>
+        <w:t>سازوکار</w:t>
+      </w:r>
+      <w:proofErr w:type="spellEnd"/>
+      <w:r>
+        <w:rPr>
+          <w:rFonts w:hint="cs"/>
+          <w:rtl/>
+        </w:rPr>
+        <w:t xml:space="preserve"> اجرای فراخوانی سیستمی</w:t>
+      </w:r>
+    </w:p>
+    <w:p>
+      <w:pPr>
+        <w:pStyle w:val="Heading1"/>
+        <w:rPr>
+          <w:rtl/>
+        </w:rPr>
+      </w:pPr>
+      <w:r>
+        <w:rPr>
+          <w:rFonts w:hint="cs"/>
+          <w:rtl/>
+        </w:rPr>
+        <w:t xml:space="preserve">بخش سخت افزاری و </w:t>
+      </w:r>
+      <w:proofErr w:type="spellStart"/>
+      <w:r>
+        <w:rPr>
+          <w:rFonts w:hint="cs"/>
+          <w:rtl/>
+        </w:rPr>
+        <w:t>اسمبلی</w:t>
+      </w:r>
+      <w:proofErr w:type="spellEnd"/>
+    </w:p>
+    <w:p>
+      <w:pPr>
+        <w:pStyle w:val="Heading2"/>
+        <w:rPr>
+          <w:rtl/>
+        </w:rPr>
+      </w:pPr>
+      <w:r>
+        <w:rPr>
+          <w:rFonts w:hint="cs"/>
+          <w:rtl/>
+        </w:rPr>
+        <w:t xml:space="preserve">آیا همه </w:t>
+      </w:r>
+      <w:proofErr w:type="spellStart"/>
+      <w:r>
+        <w:rPr>
+          <w:rFonts w:hint="cs"/>
+          <w:rtl/>
+        </w:rPr>
+        <w:t>تله‌ها</w:t>
+      </w:r>
+      <w:proofErr w:type="spellEnd"/>
+      <w:r>
+        <w:rPr>
+          <w:rFonts w:hint="cs"/>
+          <w:rtl/>
+        </w:rPr>
+        <w:t xml:space="preserve"> را </w:t>
+      </w:r>
+      <w:proofErr w:type="spellStart"/>
+      <w:r>
+        <w:rPr>
+          <w:rFonts w:hint="cs"/>
+          <w:rtl/>
+        </w:rPr>
+        <w:t>می‌شود</w:t>
+      </w:r>
+      <w:proofErr w:type="spellEnd"/>
+      <w:r>
+        <w:rPr>
+          <w:rFonts w:hint="cs"/>
+          <w:rtl/>
+        </w:rPr>
+        <w:t xml:space="preserve"> با سطح دسترسی </w:t>
+      </w:r>
+      <w:r>
+        <w:t>DPL_USER</w:t>
+      </w:r>
+      <w:r>
+        <w:rPr>
+          <w:rFonts w:hint="cs"/>
+          <w:rtl/>
+        </w:rPr>
+        <w:t xml:space="preserve"> فعال نمود؟</w:t>
+      </w:r>
+    </w:p>
+    <w:p>
+      <w:pPr>
+        <w:pStyle w:val="Heading2"/>
+        <w:rPr>
+          <w:rtl/>
+        </w:rPr>
+      </w:pPr>
+      <w:r>
+        <w:rPr>
+          <w:rFonts w:hint="cs"/>
+          <w:rtl/>
+        </w:rPr>
+        <w:t xml:space="preserve">چرا در صورت تغییر سطح دسترسی، </w:t>
+      </w:r>
+      <w:r>
+        <w:t>ss</w:t>
+      </w:r>
+      <w:r>
+        <w:rPr>
+          <w:rFonts w:hint="cs"/>
+          <w:rtl/>
+        </w:rPr>
+        <w:t xml:space="preserve"> و </w:t>
+      </w:r>
+      <w:proofErr w:type="spellStart"/>
+      <w:r>
+        <w:t>esp</w:t>
+      </w:r>
+      <w:proofErr w:type="spellEnd"/>
+      <w:r>
+        <w:rPr>
+          <w:rFonts w:hint="cs"/>
+          <w:rtl/>
+        </w:rPr>
+        <w:t xml:space="preserve"> روی پشته </w:t>
+      </w:r>
+      <w:r>
+        <w:t>push</w:t>
+      </w:r>
+      <w:r>
+        <w:rPr>
+          <w:rFonts w:hint="cs"/>
+          <w:rtl/>
+        </w:rPr>
+        <w:t xml:space="preserve"> </w:t>
+      </w:r>
+      <w:proofErr w:type="spellStart"/>
+      <w:r>
+        <w:rPr>
+          <w:rFonts w:hint="cs"/>
+          <w:rtl/>
+        </w:rPr>
+        <w:t>می‌شوند</w:t>
+      </w:r>
+      <w:proofErr w:type="spellEnd"/>
+      <w:r>
+        <w:rPr>
+          <w:rFonts w:hint="cs"/>
+          <w:rtl/>
+        </w:rPr>
+        <w:t>؟</w:t>
+      </w:r>
+    </w:p>
+    <w:p>
+      <w:pPr>
+        <w:pStyle w:val="Heading1"/>
+        <w:rPr>
+          <w:rtl/>
+        </w:rPr>
+      </w:pPr>
+      <w:r>
+        <w:rPr>
+          <w:rFonts w:hint="cs"/>
+          <w:rtl/>
+        </w:rPr>
+        <w:t xml:space="preserve">بخش سطح بالا و </w:t>
+      </w:r>
+      <w:proofErr w:type="spellStart"/>
+      <w:r>
+        <w:rPr>
+          <w:rFonts w:hint="cs"/>
+          <w:rtl/>
+        </w:rPr>
+        <w:t>کنترل‌کننده</w:t>
+      </w:r>
+      <w:proofErr w:type="spellEnd"/>
+      <w:r>
+        <w:rPr>
+          <w:rFonts w:hint="cs"/>
+          <w:rtl/>
+        </w:rPr>
+        <w:t xml:space="preserve"> زبان سی تله</w:t>
+      </w:r>
+    </w:p>
+    <w:p>
+      <w:pPr>
+        <w:pStyle w:val="Heading2"/>
+        <w:rPr>
+          <w:rtl/>
+        </w:rPr>
+      </w:pPr>
+      <w:r>
+        <w:rPr>
+          <w:rFonts w:hint="cs"/>
+          <w:rtl/>
+        </w:rPr>
+        <w:t>توضیح توابع دسترسی به پارامترهای فراخوانی سیستمی</w:t>
+      </w:r>
+    </w:p>
+    <w:p>
+      <w:pPr>
+        <w:pStyle w:val="Heading1"/>
+        <w:rPr>
+          <w:rtl/>
+        </w:rPr>
+      </w:pPr>
+      <w:r>
+        <w:rPr>
+          <w:rFonts w:hint="cs"/>
+          <w:rtl/>
+        </w:rPr>
+        <w:t xml:space="preserve">بررسی </w:t>
+      </w:r>
+      <w:proofErr w:type="spellStart"/>
+      <w:r>
+        <w:rPr>
+          <w:rFonts w:hint="cs"/>
+          <w:rtl/>
+        </w:rPr>
+        <w:t>گام‌های</w:t>
+      </w:r>
+      <w:proofErr w:type="spellEnd"/>
+      <w:r>
+        <w:rPr>
+          <w:rFonts w:hint="cs"/>
+          <w:rtl/>
+        </w:rPr>
+        <w:t xml:space="preserve"> اجرای فراخوانی سیستمی در سطح کرنل توسط </w:t>
+      </w:r>
+      <w:proofErr w:type="spellStart"/>
+      <w:r>
+        <w:t>gdb</w:t>
+      </w:r>
+      <w:proofErr w:type="spellEnd"/>
+    </w:p>
+    <w:p>
+      <w:pPr>
+        <w:pStyle w:val="Heading1"/>
+        <w:rPr>
+          <w:rtl/>
+        </w:rPr>
+      </w:pPr>
+      <w:proofErr w:type="spellStart"/>
+      <w:r>
+        <w:t>find_largest_prime_factor</w:t>
+      </w:r>
+      <w:proofErr w:type="spellEnd"/>
+    </w:p>
+    <w:p>
+      <w:pPr>
+        <w:pStyle w:val="Heading1"/>
+        <w:rPr>
+          <w:rFonts w:hint="cs"/>
+          <w:rtl/>
+        </w:rPr>
+      </w:pPr>
+      <w:proofErr w:type="spellStart"/>
+      <w:r>
+        <w:rPr>
+          <w:rFonts w:hint="cs"/>
+          <w:rtl/>
+        </w:rPr>
+        <w:t>پیاده‌سازی</w:t>
+      </w:r>
+      <w:proofErr w:type="spellEnd"/>
+      <w:r>
+        <w:rPr>
+          <w:rFonts w:hint="cs"/>
+          <w:rtl/>
+        </w:rPr>
+        <w:t xml:space="preserve"> </w:t>
+      </w:r>
+      <w:proofErr w:type="spellStart"/>
+      <w:r>
+        <w:rPr>
+          <w:rFonts w:hint="cs"/>
+          <w:rtl/>
+        </w:rPr>
+        <w:t>فراخوانی‌های</w:t>
+      </w:r>
+      <w:proofErr w:type="spellEnd"/>
+      <w:r>
+        <w:rPr>
+          <w:rFonts w:hint="cs"/>
+          <w:rtl/>
+        </w:rPr>
+        <w:t xml:space="preserve"> سیستمی</w:t>
+      </w:r>
+    </w:p>
+    <w:p>
+      <w:pPr>
+        <w:pStyle w:val="Heading2"/>
+        <w:numPr>
+          <w:ilvl w:val="0"/>
+          <w:numId w:val="23"/>
+        </w:numPr>
+        <w:ind w:left="432" w:hanging="432"/>
+        <w:rPr>
+          <w:rtl/>
+        </w:rPr>
+      </w:pPr>
+      <w:r>
+        <w:rPr>
+          <w:rFonts w:hint="cs"/>
+          <w:rtl/>
+        </w:rPr>
+        <w:t>فراخوان</w:t>
+      </w:r>
+      <w:r>
+        <w:rPr>
+          <w:rFonts w:hint="cs"/>
+          <w:rtl/>
+        </w:rPr>
+        <w:t xml:space="preserve">ی </w:t>
+      </w:r>
+      <w:r>
+        <w:rPr>
+          <w:rFonts w:hint="cs"/>
+          <w:rtl/>
+        </w:rPr>
+        <w:t>سیستمی</w:t>
+      </w:r>
+      <w:r>
+        <w:rPr>
+          <w:rFonts w:hint="cs"/>
+          <w:rtl/>
+        </w:rPr>
+        <w:t xml:space="preserve"> تغییر سایز فایل</w:t>
+      </w:r>
+    </w:p>
+    <w:p>
+      <w:pPr>
+        <w:pStyle w:val="Heading2"/>
+        <w:rPr>
+          <w:rtl/>
+        </w:rPr>
+      </w:pPr>
+      <w:r>
+        <w:rPr>
+          <w:rFonts w:hint="cs"/>
+          <w:rtl/>
+        </w:rPr>
+        <w:t xml:space="preserve">فراخوانی سیستمی لیست </w:t>
+      </w:r>
+      <w:proofErr w:type="spellStart"/>
+      <w:r>
+        <w:rPr>
+          <w:rFonts w:hint="cs"/>
+          <w:rtl/>
+        </w:rPr>
+        <w:t>پردازه‌های</w:t>
+      </w:r>
+      <w:proofErr w:type="spellEnd"/>
+      <w:r>
+        <w:rPr>
+          <w:rFonts w:hint="cs"/>
+          <w:rtl/>
+        </w:rPr>
+        <w:t xml:space="preserve"> </w:t>
+      </w:r>
+      <w:proofErr w:type="spellStart"/>
+      <w:r>
+        <w:rPr>
+          <w:rFonts w:hint="cs"/>
+          <w:rtl/>
+        </w:rPr>
+        <w:t>فراخواننده</w:t>
+      </w:r>
+      <w:proofErr w:type="spellEnd"/>
+    </w:p>
+    <w:p>
+      <w:pPr>
+        <w:pStyle w:val="Heading2"/>
+        <w:rPr>
+          <w:rFonts w:hint="cs"/>
+          <w:rtl/>
+        </w:rPr>
+      </w:pPr>
+      <w:r>
+        <w:rPr>
+          <w:rFonts w:hint="cs"/>
+          <w:rtl/>
+        </w:rPr>
+        <w:t xml:space="preserve">فراخوانی سیستمی گرفتن </w:t>
+      </w:r>
+      <w:proofErr w:type="spellStart"/>
+      <w:r>
+        <w:rPr>
+          <w:rFonts w:hint="cs"/>
+          <w:rtl/>
+        </w:rPr>
+        <w:t>پردازه</w:t>
+      </w:r>
+      <w:proofErr w:type="spellEnd"/>
+      <w:r>
+        <w:rPr>
+          <w:rFonts w:hint="cs"/>
+          <w:rtl/>
+        </w:rPr>
+        <w:t xml:space="preserve"> پدر</w:t>
+      </w:r>
     </w:p>
     <w:sectPr>
       <w:headerReference w:type="default" r:id="rId9"/>
@@ -2094,6 +2596,12 @@
     <w:abstractNumId w:val="13"/>
   </w:num>
   <w:num w:numId="22">
+    <w:abstractNumId w:val="6"/>
+    <w:lvlOverride w:ilvl="0">
+      <w:startOverride w:val="1"/>
+    </w:lvlOverride>
+  </w:num>
+  <w:num w:numId="23">
     <w:abstractNumId w:val="6"/>
     <w:lvlOverride w:ilvl="0">
       <w:startOverride w:val="1"/>

</xml_diff>

<commit_message>
Add EX2 question 1
</commit_message>
<xml_diff>
--- a/EX2 - System Calls/Report.docx
+++ b/EX2 - System Calls/Report.docx
@@ -123,287 +123,2788 @@
     </w:p>
     <w:p>
       <w:pPr>
-        <w:pStyle w:val="Heading2"/>
-        <w:rPr>
-          <w:rtl/>
-        </w:rPr>
-      </w:pPr>
-      <w:r>
-        <w:rPr>
-          <w:rFonts w:hint="cs"/>
-          <w:rtl/>
-        </w:rPr>
-        <w:t>انواع روش دسترسی سطح کاربر به هسته در لینوکس</w:t>
+        <w:pStyle w:val="Text"/>
+        <w:rPr>
+          <w:rtl/>
+        </w:rPr>
+      </w:pPr>
+      <w:r>
+        <w:rPr>
+          <w:rFonts w:hint="cs"/>
+          <w:rtl/>
+        </w:rPr>
+        <w:t xml:space="preserve">متغیر </w:t>
+      </w:r>
+      <w:r>
+        <w:rPr>
+          <w:rStyle w:val="CodeChar"/>
+        </w:rPr>
+        <w:t>ULIB</w:t>
+      </w:r>
+      <w:r>
+        <w:rPr>
+          <w:rFonts w:hint="cs"/>
+          <w:rtl/>
+        </w:rPr>
+        <w:t xml:space="preserve"> در </w:t>
+      </w:r>
+      <w:proofErr w:type="spellStart"/>
+      <w:r>
+        <w:t>Makefile</w:t>
+      </w:r>
+      <w:proofErr w:type="spellEnd"/>
+      <w:r>
+        <w:rPr>
+          <w:rFonts w:hint="cs"/>
+          <w:rtl/>
+        </w:rPr>
+        <w:t xml:space="preserve"> متشکل از 4 </w:t>
+      </w:r>
+      <w:proofErr w:type="spellStart"/>
+      <w:r>
+        <w:rPr>
+          <w:rFonts w:hint="cs"/>
+          <w:rtl/>
+        </w:rPr>
+        <w:t>آبجکت</w:t>
+      </w:r>
+      <w:proofErr w:type="spellEnd"/>
+      <w:r>
+        <w:rPr>
+          <w:rFonts w:hint="cs"/>
+          <w:rtl/>
+        </w:rPr>
+        <w:t xml:space="preserve"> فایل به صورت زیر است:</w:t>
       </w:r>
     </w:p>
     <w:p>
       <w:pPr>
-        <w:pStyle w:val="Heading1"/>
-        <w:rPr>
-          <w:rtl/>
-        </w:rPr>
-      </w:pPr>
-      <w:proofErr w:type="spellStart"/>
-      <w:r>
-        <w:rPr>
-          <w:rFonts w:hint="cs"/>
-          <w:rtl/>
-        </w:rPr>
-        <w:t>سازوکار</w:t>
-      </w:r>
-      <w:proofErr w:type="spellEnd"/>
-      <w:r>
-        <w:rPr>
-          <w:rFonts w:hint="cs"/>
-          <w:rtl/>
-        </w:rPr>
-        <w:t xml:space="preserve"> اجرای فراخوانی سیستمی</w:t>
-      </w:r>
+        <w:pStyle w:val="Code"/>
+        <w:bidi w:val="0"/>
+        <w:rPr>
+          <w:rtl/>
+        </w:rPr>
+      </w:pPr>
+      <w:r>
+        <w:t xml:space="preserve">ULIB = </w:t>
+      </w:r>
+      <w:proofErr w:type="spellStart"/>
+      <w:proofErr w:type="gramStart"/>
+      <w:r>
+        <w:t>ulib.o</w:t>
+      </w:r>
+      <w:proofErr w:type="spellEnd"/>
+      <w:proofErr w:type="gramEnd"/>
+      <w:r>
+        <w:t xml:space="preserve"> </w:t>
+      </w:r>
+      <w:proofErr w:type="spellStart"/>
+      <w:r>
+        <w:t>usys.o</w:t>
+      </w:r>
+      <w:proofErr w:type="spellEnd"/>
+      <w:r>
+        <w:t xml:space="preserve"> </w:t>
+      </w:r>
+      <w:proofErr w:type="spellStart"/>
+      <w:r>
+        <w:t>printf.o</w:t>
+      </w:r>
+      <w:proofErr w:type="spellEnd"/>
+      <w:r>
+        <w:t xml:space="preserve"> </w:t>
+      </w:r>
+      <w:proofErr w:type="spellStart"/>
+      <w:r>
+        <w:t>umalloc.o</w:t>
+      </w:r>
+      <w:proofErr w:type="spellEnd"/>
     </w:p>
     <w:p>
       <w:pPr>
-        <w:pStyle w:val="Heading1"/>
-        <w:rPr>
-          <w:rtl/>
-        </w:rPr>
-      </w:pPr>
-      <w:r>
-        <w:rPr>
-          <w:rFonts w:hint="cs"/>
-          <w:rtl/>
-        </w:rPr>
-        <w:t xml:space="preserve">بخش سخت افزاری و </w:t>
-      </w:r>
-      <w:proofErr w:type="spellStart"/>
-      <w:r>
-        <w:rPr>
-          <w:rFonts w:hint="cs"/>
-          <w:rtl/>
-        </w:rPr>
-        <w:t>اسمبلی</w:t>
-      </w:r>
-      <w:proofErr w:type="spellEnd"/>
+        <w:pStyle w:val="Text"/>
+        <w:rPr>
+          <w:rtl/>
+        </w:rPr>
+      </w:pPr>
+      <w:proofErr w:type="spellStart"/>
+      <w:r>
+        <w:rPr>
+          <w:rFonts w:hint="cs"/>
+          <w:rtl/>
+        </w:rPr>
+        <w:t>سورس</w:t>
+      </w:r>
+      <w:proofErr w:type="spellEnd"/>
+      <w:r>
+        <w:rPr>
+          <w:rFonts w:hint="cs"/>
+          <w:rtl/>
+        </w:rPr>
+        <w:t xml:space="preserve"> هر کدام از </w:t>
+      </w:r>
+      <w:proofErr w:type="spellStart"/>
+      <w:r>
+        <w:rPr>
+          <w:rFonts w:hint="cs"/>
+          <w:rtl/>
+        </w:rPr>
+        <w:t>فایل‌ها</w:t>
+      </w:r>
+      <w:proofErr w:type="spellEnd"/>
+      <w:r>
+        <w:rPr>
+          <w:rFonts w:hint="cs"/>
+          <w:rtl/>
+        </w:rPr>
+        <w:t xml:space="preserve"> را بررسی </w:t>
+      </w:r>
+      <w:proofErr w:type="spellStart"/>
+      <w:r>
+        <w:rPr>
+          <w:rFonts w:hint="cs"/>
+          <w:rtl/>
+        </w:rPr>
+        <w:t>می‌کنیم</w:t>
+      </w:r>
+      <w:proofErr w:type="spellEnd"/>
+      <w:r>
+        <w:rPr>
+          <w:rFonts w:hint="cs"/>
+          <w:rtl/>
+        </w:rPr>
+        <w:t>:</w:t>
+      </w:r>
     </w:p>
     <w:p>
       <w:pPr>
-        <w:pStyle w:val="Heading2"/>
-        <w:rPr>
-          <w:rtl/>
-        </w:rPr>
-      </w:pPr>
-      <w:r>
-        <w:rPr>
-          <w:rFonts w:hint="cs"/>
-          <w:rtl/>
-        </w:rPr>
-        <w:t xml:space="preserve">آیا همه </w:t>
-      </w:r>
-      <w:proofErr w:type="spellStart"/>
-      <w:r>
-        <w:rPr>
-          <w:rFonts w:hint="cs"/>
-          <w:rtl/>
-        </w:rPr>
-        <w:t>تله‌ها</w:t>
-      </w:r>
-      <w:proofErr w:type="spellEnd"/>
-      <w:r>
-        <w:rPr>
-          <w:rFonts w:hint="cs"/>
-          <w:rtl/>
-        </w:rPr>
-        <w:t xml:space="preserve"> را </w:t>
-      </w:r>
-      <w:proofErr w:type="spellStart"/>
-      <w:r>
-        <w:rPr>
-          <w:rFonts w:hint="cs"/>
-          <w:rtl/>
-        </w:rPr>
-        <w:t>می‌شود</w:t>
-      </w:r>
-      <w:proofErr w:type="spellEnd"/>
-      <w:r>
-        <w:rPr>
-          <w:rFonts w:hint="cs"/>
-          <w:rtl/>
-        </w:rPr>
-        <w:t xml:space="preserve"> با سطح دسترسی </w:t>
-      </w:r>
-      <w:r>
-        <w:t>DPL_USER</w:t>
-      </w:r>
-      <w:r>
-        <w:rPr>
-          <w:rFonts w:hint="cs"/>
-          <w:rtl/>
-        </w:rPr>
-        <w:t xml:space="preserve"> فعال نمود؟</w:t>
+        <w:pStyle w:val="Text"/>
+        <w:numPr>
+          <w:ilvl w:val="0"/>
+          <w:numId w:val="24"/>
+        </w:numPr>
+      </w:pPr>
+      <w:proofErr w:type="spellStart"/>
+      <w:r>
+        <w:t>ulib.</w:t>
+      </w:r>
+      <w:proofErr w:type="gramStart"/>
+      <w:r>
+        <w:t>c</w:t>
+      </w:r>
+      <w:proofErr w:type="spellEnd"/>
+      <w:r>
+        <w:rPr>
+          <w:rFonts w:hint="cs"/>
+          <w:rtl/>
+        </w:rPr>
+        <w:t xml:space="preserve"> :</w:t>
+      </w:r>
+      <w:proofErr w:type="gramEnd"/>
+      <w:r>
+        <w:rPr>
+          <w:rFonts w:hint="cs"/>
+          <w:rtl/>
+        </w:rPr>
+        <w:t xml:space="preserve"> این فایل شامل توابع کمکی:</w:t>
       </w:r>
     </w:p>
     <w:p>
       <w:pPr>
-        <w:pStyle w:val="Heading2"/>
-        <w:rPr>
-          <w:rtl/>
-        </w:rPr>
-      </w:pPr>
-      <w:r>
-        <w:rPr>
-          <w:rFonts w:hint="cs"/>
-          <w:rtl/>
-        </w:rPr>
-        <w:t xml:space="preserve">چرا در صورت تغییر سطح دسترسی، </w:t>
-      </w:r>
-      <w:r>
-        <w:t>ss</w:t>
-      </w:r>
-      <w:r>
-        <w:rPr>
-          <w:rFonts w:hint="cs"/>
-          <w:rtl/>
-        </w:rPr>
-        <w:t xml:space="preserve"> و </w:t>
-      </w:r>
-      <w:proofErr w:type="spellStart"/>
-      <w:r>
-        <w:t>esp</w:t>
-      </w:r>
-      <w:proofErr w:type="spellEnd"/>
-      <w:r>
-        <w:rPr>
-          <w:rFonts w:hint="cs"/>
-          <w:rtl/>
-        </w:rPr>
-        <w:t xml:space="preserve"> روی پشته </w:t>
-      </w:r>
-      <w:r>
-        <w:t>push</w:t>
-      </w:r>
-      <w:r>
-        <w:rPr>
-          <w:rFonts w:hint="cs"/>
-          <w:rtl/>
-        </w:rPr>
-        <w:t xml:space="preserve"> </w:t>
-      </w:r>
-      <w:proofErr w:type="spellStart"/>
-      <w:r>
-        <w:rPr>
-          <w:rFonts w:hint="cs"/>
-          <w:rtl/>
-        </w:rPr>
-        <w:t>می‌شوند</w:t>
-      </w:r>
-      <w:proofErr w:type="spellEnd"/>
-      <w:r>
-        <w:rPr>
-          <w:rFonts w:hint="cs"/>
-          <w:rtl/>
-        </w:rPr>
-        <w:t>؟</w:t>
-      </w:r>
+        <w:pStyle w:val="Text"/>
+        <w:bidi w:val="0"/>
+      </w:pPr>
+      <w:proofErr w:type="spellStart"/>
+      <w:r>
+        <w:t>strcpy</w:t>
+      </w:r>
+      <w:proofErr w:type="spellEnd"/>
+      <w:r>
+        <w:t xml:space="preserve">, </w:t>
+      </w:r>
+      <w:proofErr w:type="spellStart"/>
+      <w:r>
+        <w:t>strcmp</w:t>
+      </w:r>
+      <w:proofErr w:type="spellEnd"/>
+      <w:r>
+        <w:t xml:space="preserve">, </w:t>
+      </w:r>
+      <w:proofErr w:type="spellStart"/>
+      <w:r>
+        <w:t>strlen</w:t>
+      </w:r>
+      <w:proofErr w:type="spellEnd"/>
+      <w:r>
+        <w:t xml:space="preserve">, </w:t>
+      </w:r>
+      <w:proofErr w:type="spellStart"/>
+      <w:r>
+        <w:t>memset</w:t>
+      </w:r>
+      <w:proofErr w:type="spellEnd"/>
+      <w:r>
+        <w:t xml:space="preserve">, </w:t>
+      </w:r>
+      <w:proofErr w:type="spellStart"/>
+      <w:r>
+        <w:t>strchr</w:t>
+      </w:r>
+      <w:proofErr w:type="spellEnd"/>
+      <w:r>
+        <w:t xml:space="preserve">, gets, stat, </w:t>
+      </w:r>
+      <w:proofErr w:type="spellStart"/>
+      <w:r>
+        <w:t>atoi</w:t>
+      </w:r>
+      <w:proofErr w:type="spellEnd"/>
+      <w:r>
+        <w:t xml:space="preserve">, </w:t>
+      </w:r>
+      <w:proofErr w:type="spellStart"/>
+      <w:r>
+        <w:t>memmove</w:t>
+      </w:r>
+      <w:proofErr w:type="spellEnd"/>
     </w:p>
     <w:p>
       <w:pPr>
-        <w:pStyle w:val="Heading1"/>
-        <w:rPr>
-          <w:rtl/>
-        </w:rPr>
-      </w:pPr>
-      <w:r>
-        <w:rPr>
-          <w:rFonts w:hint="cs"/>
-          <w:rtl/>
-        </w:rPr>
-        <w:t xml:space="preserve">بخش سطح بالا و </w:t>
-      </w:r>
-      <w:proofErr w:type="spellStart"/>
-      <w:r>
-        <w:rPr>
-          <w:rFonts w:hint="cs"/>
-          <w:rtl/>
-        </w:rPr>
-        <w:t>کنترل‌کننده</w:t>
-      </w:r>
-      <w:proofErr w:type="spellEnd"/>
-      <w:r>
-        <w:rPr>
-          <w:rFonts w:hint="cs"/>
-          <w:rtl/>
-        </w:rPr>
-        <w:t xml:space="preserve"> زبان سی تله</w:t>
+        <w:pStyle w:val="Text"/>
+        <w:rPr>
+          <w:rtl/>
+        </w:rPr>
+      </w:pPr>
+      <w:r>
+        <w:rPr>
+          <w:rFonts w:hint="cs"/>
+          <w:rtl/>
+        </w:rPr>
+        <w:t xml:space="preserve">که در </w:t>
+      </w:r>
+      <w:proofErr w:type="spellStart"/>
+      <w:r>
+        <w:t>user.h</w:t>
+      </w:r>
+      <w:proofErr w:type="spellEnd"/>
+      <w:r>
+        <w:rPr>
+          <w:rFonts w:hint="cs"/>
+          <w:rtl/>
+        </w:rPr>
+        <w:t xml:space="preserve"> </w:t>
+      </w:r>
+      <w:proofErr w:type="spellStart"/>
+      <w:r>
+        <w:rPr>
+          <w:rFonts w:hint="cs"/>
+          <w:rtl/>
+        </w:rPr>
+        <w:t>دیکلر</w:t>
+      </w:r>
+      <w:proofErr w:type="spellEnd"/>
+      <w:r>
+        <w:rPr>
+          <w:rFonts w:hint="cs"/>
+          <w:rtl/>
+        </w:rPr>
+        <w:t xml:space="preserve"> </w:t>
+      </w:r>
+      <w:proofErr w:type="spellStart"/>
+      <w:r>
+        <w:rPr>
+          <w:rFonts w:hint="cs"/>
+          <w:rtl/>
+        </w:rPr>
+        <w:t>شده‌اند</w:t>
+      </w:r>
+      <w:proofErr w:type="spellEnd"/>
+      <w:r>
+        <w:rPr>
+          <w:rFonts w:hint="cs"/>
+          <w:rtl/>
+        </w:rPr>
+        <w:t xml:space="preserve"> </w:t>
+      </w:r>
+      <w:proofErr w:type="spellStart"/>
+      <w:r>
+        <w:rPr>
+          <w:rFonts w:hint="cs"/>
+          <w:rtl/>
+        </w:rPr>
+        <w:t>می‌باشد</w:t>
+      </w:r>
+      <w:proofErr w:type="spellEnd"/>
+      <w:r>
+        <w:rPr>
+          <w:rFonts w:hint="cs"/>
+          <w:rtl/>
+        </w:rPr>
+        <w:t xml:space="preserve">. از بین اینها، در دو تابع </w:t>
+      </w:r>
+      <w:r>
+        <w:rPr>
+          <w:rStyle w:val="CodeChar"/>
+        </w:rPr>
+        <w:t>gets</w:t>
+      </w:r>
+      <w:r>
+        <w:rPr>
+          <w:rFonts w:hint="cs"/>
+          <w:rtl/>
+        </w:rPr>
+        <w:t xml:space="preserve"> و </w:t>
+      </w:r>
+      <w:r>
+        <w:rPr>
+          <w:rStyle w:val="CodeChar"/>
+        </w:rPr>
+        <w:t>stat</w:t>
+      </w:r>
+      <w:r>
+        <w:rPr>
+          <w:rFonts w:hint="cs"/>
+          <w:rtl/>
+        </w:rPr>
+        <w:t xml:space="preserve"> از فراخوانی سیستمی استفاده شده است.</w:t>
       </w:r>
     </w:p>
     <w:p>
       <w:pPr>
-        <w:pStyle w:val="Heading2"/>
-        <w:rPr>
-          <w:rtl/>
-        </w:rPr>
-      </w:pPr>
-      <w:r>
-        <w:rPr>
-          <w:rFonts w:hint="cs"/>
-          <w:rtl/>
-        </w:rPr>
-        <w:t>توضیح توابع دسترسی به پارامترهای فراخوانی سیستمی</w:t>
+        <w:pStyle w:val="Text"/>
+        <w:rPr>
+          <w:rtl/>
+        </w:rPr>
+      </w:pPr>
+      <w:r>
+        <w:rPr>
+          <w:rFonts w:hint="cs"/>
+          <w:rtl/>
+        </w:rPr>
+        <w:t xml:space="preserve">در تابع </w:t>
+      </w:r>
+      <w:r>
+        <w:rPr>
+          <w:rStyle w:val="CodeChar"/>
+        </w:rPr>
+        <w:t>gets</w:t>
+      </w:r>
+      <w:r>
+        <w:rPr>
+          <w:rFonts w:hint="cs"/>
+          <w:rtl/>
+        </w:rPr>
+        <w:t xml:space="preserve">، از تابع سیستمی </w:t>
+      </w:r>
+      <w:r>
+        <w:rPr>
+          <w:rStyle w:val="CodeChar"/>
+        </w:rPr>
+        <w:t>read</w:t>
+      </w:r>
+      <w:r>
+        <w:rPr>
+          <w:rFonts w:hint="cs"/>
+          <w:rtl/>
+        </w:rPr>
+        <w:t xml:space="preserve"> استفاده شده است چون قرار است که یک خط از </w:t>
+      </w:r>
+      <w:r>
+        <w:t>stdin</w:t>
+      </w:r>
+      <w:r>
+        <w:rPr>
+          <w:rFonts w:hint="cs"/>
+          <w:rtl/>
+        </w:rPr>
+        <w:t xml:space="preserve"> را بخواند.</w:t>
       </w:r>
     </w:p>
     <w:p>
       <w:pPr>
-        <w:pStyle w:val="Heading1"/>
-        <w:rPr>
-          <w:rtl/>
-        </w:rPr>
-      </w:pPr>
-      <w:r>
-        <w:rPr>
-          <w:rFonts w:hint="cs"/>
-          <w:rtl/>
-        </w:rPr>
-        <w:t xml:space="preserve">بررسی </w:t>
-      </w:r>
-      <w:proofErr w:type="spellStart"/>
-      <w:r>
-        <w:rPr>
-          <w:rFonts w:hint="cs"/>
-          <w:rtl/>
-        </w:rPr>
-        <w:t>گام‌های</w:t>
-      </w:r>
-      <w:proofErr w:type="spellEnd"/>
-      <w:r>
-        <w:rPr>
-          <w:rFonts w:hint="cs"/>
-          <w:rtl/>
-        </w:rPr>
-        <w:t xml:space="preserve"> اجرای فراخوانی سیستمی در سطح کرنل توسط </w:t>
-      </w:r>
-      <w:proofErr w:type="spellStart"/>
-      <w:r>
-        <w:t>gdb</w:t>
-      </w:r>
-      <w:proofErr w:type="spellEnd"/>
+        <w:pStyle w:val="Text"/>
+        <w:rPr>
+          <w:rtl/>
+        </w:rPr>
+      </w:pPr>
+      <w:r>
+        <w:rPr>
+          <w:rFonts w:hint="cs"/>
+          <w:rtl/>
+        </w:rPr>
+        <w:t xml:space="preserve">در تابع </w:t>
+      </w:r>
+      <w:r>
+        <w:rPr>
+          <w:rStyle w:val="CodeChar"/>
+        </w:rPr>
+        <w:t>stat</w:t>
+      </w:r>
+      <w:r>
+        <w:rPr>
+          <w:rFonts w:hint="cs"/>
+          <w:rtl/>
+        </w:rPr>
+        <w:t xml:space="preserve">، از توابع سیستمی </w:t>
+      </w:r>
+      <w:r>
+        <w:rPr>
+          <w:rStyle w:val="CodeChar"/>
+        </w:rPr>
+        <w:t>open</w:t>
+      </w:r>
+      <w:r>
+        <w:t xml:space="preserve">, </w:t>
+      </w:r>
+      <w:proofErr w:type="spellStart"/>
+      <w:r>
+        <w:rPr>
+          <w:rStyle w:val="CodeChar"/>
+        </w:rPr>
+        <w:t>fstat</w:t>
+      </w:r>
+      <w:proofErr w:type="spellEnd"/>
+      <w:r>
+        <w:t xml:space="preserve">, </w:t>
+      </w:r>
+      <w:r>
+        <w:rPr>
+          <w:rStyle w:val="CodeChar"/>
+        </w:rPr>
+        <w:t>close</w:t>
+      </w:r>
+      <w:r>
+        <w:rPr>
+          <w:rFonts w:hint="cs"/>
+          <w:rtl/>
+        </w:rPr>
+        <w:t xml:space="preserve"> استفاده شده است. به ترتیب، ابتدا با </w:t>
+      </w:r>
+      <w:r>
+        <w:rPr>
+          <w:rStyle w:val="CodeChar"/>
+        </w:rPr>
+        <w:t>open</w:t>
+      </w:r>
+      <w:r>
+        <w:rPr>
+          <w:rFonts w:hint="cs"/>
+          <w:rtl/>
+        </w:rPr>
+        <w:t xml:space="preserve"> </w:t>
+      </w:r>
+      <w:proofErr w:type="spellStart"/>
+      <w:r>
+        <w:rPr>
+          <w:rFonts w:hint="cs"/>
+          <w:rtl/>
+        </w:rPr>
+        <w:t>فایلی</w:t>
+      </w:r>
+      <w:proofErr w:type="spellEnd"/>
+      <w:r>
+        <w:rPr>
+          <w:rFonts w:hint="cs"/>
+          <w:rtl/>
+        </w:rPr>
+        <w:t xml:space="preserve"> باز </w:t>
+      </w:r>
+      <w:proofErr w:type="spellStart"/>
+      <w:r>
+        <w:rPr>
+          <w:rFonts w:hint="cs"/>
+          <w:rtl/>
+        </w:rPr>
+        <w:t>می‌کند</w:t>
+      </w:r>
+      <w:proofErr w:type="spellEnd"/>
+      <w:r>
+        <w:rPr>
+          <w:rFonts w:hint="cs"/>
+          <w:rtl/>
+        </w:rPr>
+        <w:t xml:space="preserve">، سپس با </w:t>
+      </w:r>
+      <w:proofErr w:type="spellStart"/>
+      <w:r>
+        <w:rPr>
+          <w:rStyle w:val="CodeChar"/>
+        </w:rPr>
+        <w:t>fstat</w:t>
+      </w:r>
+      <w:proofErr w:type="spellEnd"/>
+      <w:r>
+        <w:rPr>
+          <w:rFonts w:hint="cs"/>
+          <w:rtl/>
+        </w:rPr>
+        <w:t xml:space="preserve">، </w:t>
+      </w:r>
+      <w:r>
+        <w:t>metadata</w:t>
+      </w:r>
+      <w:r>
+        <w:rPr>
+          <w:rFonts w:hint="cs"/>
+          <w:rtl/>
+        </w:rPr>
+        <w:t xml:space="preserve"> آن فایل (</w:t>
+      </w:r>
+      <w:proofErr w:type="spellStart"/>
+      <w:r>
+        <w:rPr>
+          <w:rFonts w:hint="cs"/>
+          <w:rtl/>
+        </w:rPr>
+        <w:t>فیلدهای</w:t>
+      </w:r>
+      <w:proofErr w:type="spellEnd"/>
+      <w:r>
+        <w:rPr>
+          <w:rFonts w:hint="cs"/>
+          <w:rtl/>
+        </w:rPr>
+        <w:t xml:space="preserve"> </w:t>
+      </w:r>
+      <w:r>
+        <w:rPr>
+          <w:rStyle w:val="CodeChar"/>
+        </w:rPr>
+        <w:t xml:space="preserve">struct </w:t>
+      </w:r>
+      <w:proofErr w:type="spellStart"/>
+      <w:r>
+        <w:rPr>
+          <w:rStyle w:val="CodeChar"/>
+        </w:rPr>
+        <w:t>fstat</w:t>
+      </w:r>
+      <w:proofErr w:type="spellEnd"/>
+      <w:r>
+        <w:rPr>
+          <w:rFonts w:hint="cs"/>
+          <w:rtl/>
+        </w:rPr>
+        <w:t xml:space="preserve"> </w:t>
+      </w:r>
+      <w:r>
+        <w:rPr>
+          <w:rFonts w:hint="cs"/>
+          <w:rtl/>
+        </w:rPr>
+        <w:t>مانند</w:t>
+      </w:r>
+      <w:r>
+        <w:rPr>
+          <w:rFonts w:hint="cs"/>
+          <w:rtl/>
+        </w:rPr>
+        <w:t xml:space="preserve"> سایز فایل) را </w:t>
+      </w:r>
+      <w:proofErr w:type="spellStart"/>
+      <w:r>
+        <w:rPr>
+          <w:rFonts w:hint="cs"/>
+          <w:rtl/>
+        </w:rPr>
+        <w:t>می‌گیرد</w:t>
+      </w:r>
+      <w:proofErr w:type="spellEnd"/>
+      <w:r>
+        <w:rPr>
+          <w:rFonts w:hint="cs"/>
+          <w:rtl/>
+        </w:rPr>
+        <w:t xml:space="preserve">. در نهایت با استفاده از </w:t>
+      </w:r>
+      <w:r>
+        <w:rPr>
+          <w:rStyle w:val="CodeChar"/>
+        </w:rPr>
+        <w:t>close</w:t>
+      </w:r>
+      <w:r>
+        <w:rPr>
+          <w:rFonts w:hint="cs"/>
+          <w:rtl/>
+        </w:rPr>
+        <w:t xml:space="preserve"> فایل را </w:t>
+      </w:r>
+      <w:proofErr w:type="spellStart"/>
+      <w:r>
+        <w:rPr>
+          <w:rFonts w:hint="cs"/>
+          <w:rtl/>
+        </w:rPr>
+        <w:t>می‌بندد</w:t>
+      </w:r>
+      <w:proofErr w:type="spellEnd"/>
+      <w:r>
+        <w:rPr>
+          <w:rFonts w:hint="cs"/>
+          <w:rtl/>
+        </w:rPr>
+        <w:t>.</w:t>
+      </w:r>
     </w:p>
     <w:p>
       <w:pPr>
-        <w:pStyle w:val="Heading1"/>
-        <w:rPr>
-          <w:rtl/>
-        </w:rPr>
-      </w:pPr>
-      <w:proofErr w:type="spellStart"/>
-      <w:r>
-        <w:t>find_largest_prime_factor</w:t>
-      </w:r>
-      <w:proofErr w:type="spellEnd"/>
+        <w:pStyle w:val="Text"/>
+        <w:numPr>
+          <w:ilvl w:val="0"/>
+          <w:numId w:val="24"/>
+        </w:numPr>
+      </w:pPr>
+      <w:proofErr w:type="spellStart"/>
+      <w:proofErr w:type="gramStart"/>
+      <w:r>
+        <w:t>usys.S</w:t>
+      </w:r>
+      <w:proofErr w:type="spellEnd"/>
+      <w:proofErr w:type="gramEnd"/>
+      <w:r>
+        <w:rPr>
+          <w:rFonts w:hint="cs"/>
+          <w:rtl/>
+        </w:rPr>
+        <w:t xml:space="preserve"> : اینجا </w:t>
+      </w:r>
+      <w:proofErr w:type="spellStart"/>
+      <w:r>
+        <w:t>usys.o</w:t>
+      </w:r>
+      <w:proofErr w:type="spellEnd"/>
+      <w:r>
+        <w:rPr>
+          <w:rFonts w:hint="cs"/>
+          <w:rtl/>
+        </w:rPr>
+        <w:t xml:space="preserve"> با استفاده از کد </w:t>
+      </w:r>
+      <w:proofErr w:type="spellStart"/>
+      <w:r>
+        <w:rPr>
+          <w:rFonts w:hint="cs"/>
+          <w:rtl/>
+        </w:rPr>
+        <w:t>اسمبلی</w:t>
+      </w:r>
+      <w:proofErr w:type="spellEnd"/>
+      <w:r>
+        <w:rPr>
+          <w:rFonts w:hint="cs"/>
+          <w:rtl/>
+        </w:rPr>
+        <w:t xml:space="preserve"> تولید </w:t>
+      </w:r>
+      <w:proofErr w:type="spellStart"/>
+      <w:r>
+        <w:rPr>
+          <w:rFonts w:hint="cs"/>
+          <w:rtl/>
+        </w:rPr>
+        <w:t>می‌شود</w:t>
+      </w:r>
+      <w:proofErr w:type="spellEnd"/>
+      <w:r>
+        <w:rPr>
+          <w:rFonts w:hint="cs"/>
+          <w:rtl/>
+        </w:rPr>
+        <w:t xml:space="preserve">. در ابتدای این فایل یک </w:t>
+      </w:r>
+      <w:proofErr w:type="spellStart"/>
+      <w:r>
+        <w:rPr>
+          <w:rFonts w:hint="cs"/>
+          <w:rtl/>
+        </w:rPr>
+        <w:t>ماکرو</w:t>
+      </w:r>
+      <w:proofErr w:type="spellEnd"/>
+      <w:r>
+        <w:rPr>
+          <w:rFonts w:hint="cs"/>
+          <w:rtl/>
+        </w:rPr>
+        <w:t xml:space="preserve"> داریم:</w:t>
+      </w:r>
     </w:p>
     <w:p>
       <w:pPr>
+        <w:pStyle w:val="Text"/>
+        <w:bidi w:val="0"/>
+      </w:pPr>
+      <w:r>
+        <w:rPr>
+          <w:noProof/>
+        </w:rPr>
+        <mc:AlternateContent>
+          <mc:Choice Requires="wps">
+            <w:drawing>
+              <wp:inline distT="0" distB="0" distL="0" distR="0" wp14:anchorId="4BE2522F" wp14:editId="4477B954">
+                <wp:extent cx="5733288" cy="1109207"/>
+                <wp:effectExtent l="0" t="0" r="20320" b="15240"/>
+                <wp:docPr id="217" name="Text Box 2"/>
+                <wp:cNvGraphicFramePr>
+                  <a:graphicFrameLocks xmlns:a="http://schemas.openxmlformats.org/drawingml/2006/main"/>
+                </wp:cNvGraphicFramePr>
+                <a:graphic xmlns:a="http://schemas.openxmlformats.org/drawingml/2006/main">
+                  <a:graphicData uri="http://schemas.microsoft.com/office/word/2010/wordprocessingShape">
+                    <wps:wsp>
+                      <wps:cNvSpPr txBox="1">
+                        <a:spLocks noChangeArrowheads="1"/>
+                      </wps:cNvSpPr>
+                      <wps:spPr bwMode="auto">
+                        <a:xfrm>
+                          <a:off x="0" y="0"/>
+                          <a:ext cx="5733288" cy="1109207"/>
+                        </a:xfrm>
+                        <a:prstGeom prst="rect">
+                          <a:avLst/>
+                        </a:prstGeom>
+                        <a:solidFill>
+                          <a:srgbClr val="FFFFFF"/>
+                        </a:solidFill>
+                        <a:ln w="9525">
+                          <a:solidFill>
+                            <a:srgbClr val="000000"/>
+                          </a:solidFill>
+                          <a:miter lim="800000"/>
+                          <a:headEnd/>
+                          <a:tailEnd/>
+                        </a:ln>
+                      </wps:spPr>
+                      <wps:txbx>
+                        <w:txbxContent>
+                          <w:p>
+                            <w:pPr>
+                              <w:shd w:val="clear" w:color="auto" w:fill="FAFAFA"/>
+                            </w:pPr>
+                            <w:r>
+                              <w:rPr>
+                                <w:rFonts w:ascii="Courier New" w:hAnsi="Courier New" w:cs="Courier New"/>
+                                <w:color w:val="383A42"/>
+                              </w:rPr>
+                              <w:t xml:space="preserve">#define </w:t>
+                            </w:r>
+                            <w:proofErr w:type="gramStart"/>
+                            <w:r>
+                              <w:rPr>
+                                <w:rFonts w:ascii="Courier New" w:hAnsi="Courier New" w:cs="Courier New"/>
+                                <w:color w:val="A626A4"/>
+                              </w:rPr>
+                              <w:t>SYSCALL</w:t>
+                            </w:r>
+                            <w:r>
+                              <w:rPr>
+                                <w:rFonts w:ascii="Courier New" w:hAnsi="Courier New" w:cs="Courier New"/>
+                                <w:color w:val="383A42"/>
+                              </w:rPr>
+                              <w:t>(</w:t>
+                            </w:r>
+                            <w:proofErr w:type="gramEnd"/>
+                            <w:r>
+                              <w:rPr>
+                                <w:rFonts w:ascii="Courier New" w:hAnsi="Courier New" w:cs="Courier New"/>
+                                <w:color w:val="383A42"/>
+                              </w:rPr>
+                              <w:t>name) \</w:t>
+                            </w:r>
+                            <w:r>
+                              <w:rPr>
+                                <w:rFonts w:ascii="Courier New" w:hAnsi="Courier New" w:cs="Courier New"/>
+                                <w:color w:val="383A42"/>
+                              </w:rPr>
+                              <w:br/>
+                            </w:r>
+                            <w:r>
+                              <w:rPr>
+                                <w:rFonts w:ascii="Courier New" w:hAnsi="Courier New" w:cs="Courier New"/>
+                                <w:color w:val="4078F2"/>
+                              </w:rPr>
+                              <w:t xml:space="preserve">  .</w:t>
+                            </w:r>
+                            <w:proofErr w:type="spellStart"/>
+                            <w:r>
+                              <w:rPr>
+                                <w:rFonts w:ascii="Courier New" w:hAnsi="Courier New" w:cs="Courier New"/>
+                                <w:color w:val="4078F2"/>
+                              </w:rPr>
+                              <w:t>globl</w:t>
+                            </w:r>
+                            <w:proofErr w:type="spellEnd"/>
+                            <w:r>
+                              <w:rPr>
+                                <w:rFonts w:ascii="Courier New" w:hAnsi="Courier New" w:cs="Courier New"/>
+                                <w:color w:val="383A42"/>
+                              </w:rPr>
+                              <w:t xml:space="preserve"> name</w:t>
+                            </w:r>
+                            <w:r>
+                              <w:rPr>
+                                <w:rFonts w:ascii="Courier New" w:hAnsi="Courier New" w:cs="Courier New"/>
+                                <w:i/>
+                                <w:color w:val="A0A1A7"/>
+                              </w:rPr>
+                              <w:t>; \</w:t>
+                            </w:r>
+                            <w:r>
+                              <w:rPr>
+                                <w:rFonts w:ascii="Courier New" w:hAnsi="Courier New" w:cs="Courier New"/>
+                                <w:color w:val="383A42"/>
+                              </w:rPr>
+                              <w:br/>
+                            </w:r>
+                            <w:r>
+                              <w:rPr>
+                                <w:rFonts w:ascii="Courier New" w:hAnsi="Courier New" w:cs="Courier New"/>
+                                <w:color w:val="4078F2"/>
+                              </w:rPr>
+                              <w:t xml:space="preserve">  name:</w:t>
+                            </w:r>
+                            <w:r>
+                              <w:rPr>
+                                <w:rFonts w:ascii="Courier New" w:hAnsi="Courier New" w:cs="Courier New"/>
+                                <w:color w:val="383A42"/>
+                              </w:rPr>
+                              <w:t xml:space="preserve"> \</w:t>
+                            </w:r>
+                            <w:r>
+                              <w:rPr>
+                                <w:rFonts w:ascii="Courier New" w:hAnsi="Courier New" w:cs="Courier New"/>
+                                <w:color w:val="383A42"/>
+                              </w:rPr>
+                              <w:br/>
+                              <w:t xml:space="preserve">    </w:t>
+                            </w:r>
+                            <w:proofErr w:type="spellStart"/>
+                            <w:r>
+                              <w:rPr>
+                                <w:rFonts w:ascii="Courier New" w:hAnsi="Courier New" w:cs="Courier New"/>
+                                <w:color w:val="383A42"/>
+                              </w:rPr>
+                              <w:t>movl</w:t>
+                            </w:r>
+                            <w:proofErr w:type="spellEnd"/>
+                            <w:r>
+                              <w:rPr>
+                                <w:rFonts w:ascii="Courier New" w:hAnsi="Courier New" w:cs="Courier New"/>
+                                <w:color w:val="383A42"/>
+                              </w:rPr>
+                              <w:t xml:space="preserve"> $SYS_ ## name, %</w:t>
+                            </w:r>
+                            <w:proofErr w:type="spellStart"/>
+                            <w:r>
+                              <w:rPr>
+                                <w:rFonts w:ascii="Courier New" w:hAnsi="Courier New" w:cs="Courier New"/>
+                                <w:color w:val="383A42"/>
+                              </w:rPr>
+                              <w:t>eax</w:t>
+                            </w:r>
+                            <w:proofErr w:type="spellEnd"/>
+                            <w:r>
+                              <w:rPr>
+                                <w:rFonts w:ascii="Courier New" w:hAnsi="Courier New" w:cs="Courier New"/>
+                                <w:i/>
+                                <w:color w:val="A0A1A7"/>
+                              </w:rPr>
+                              <w:t>; \</w:t>
+                            </w:r>
+                            <w:r>
+                              <w:rPr>
+                                <w:rFonts w:ascii="Courier New" w:hAnsi="Courier New" w:cs="Courier New"/>
+                                <w:color w:val="383A42"/>
+                              </w:rPr>
+                              <w:br/>
+                              <w:t xml:space="preserve">    </w:t>
+                            </w:r>
+                            <w:r>
+                              <w:rPr>
+                                <w:rFonts w:ascii="Courier New" w:hAnsi="Courier New" w:cs="Courier New"/>
+                                <w:color w:val="A626A4"/>
+                              </w:rPr>
+                              <w:t>int</w:t>
+                            </w:r>
+                            <w:r>
+                              <w:rPr>
+                                <w:rFonts w:ascii="Courier New" w:hAnsi="Courier New" w:cs="Courier New"/>
+                                <w:color w:val="383A42"/>
+                              </w:rPr>
+                              <w:t xml:space="preserve"> $T_SYSCALL</w:t>
+                            </w:r>
+                            <w:r>
+                              <w:rPr>
+                                <w:rFonts w:ascii="Courier New" w:hAnsi="Courier New" w:cs="Courier New"/>
+                                <w:i/>
+                                <w:color w:val="A0A1A7"/>
+                              </w:rPr>
+                              <w:t>; \</w:t>
+                            </w:r>
+                            <w:r>
+                              <w:rPr>
+                                <w:rFonts w:ascii="Courier New" w:hAnsi="Courier New" w:cs="Courier New"/>
+                                <w:color w:val="383A42"/>
+                              </w:rPr>
+                              <w:br/>
+                              <w:t xml:space="preserve">    </w:t>
+                            </w:r>
+                            <w:r>
+                              <w:rPr>
+                                <w:rFonts w:ascii="Courier New" w:hAnsi="Courier New" w:cs="Courier New"/>
+                                <w:color w:val="A626A4"/>
+                              </w:rPr>
+                              <w:t>ret</w:t>
+                            </w:r>
+                          </w:p>
+                          <w:p/>
+                          <w:p/>
+                          <w:p/>
+                          <w:p/>
+                          <w:p/>
+                          <w:p/>
+                        </w:txbxContent>
+                      </wps:txbx>
+                      <wps:bodyPr rot="0" vert="horz" wrap="square" lIns="91440" tIns="45720" rIns="91440" bIns="45720" anchor="t" anchorCtr="0">
+                        <a:noAutofit/>
+                      </wps:bodyPr>
+                    </wps:wsp>
+                  </a:graphicData>
+                </a:graphic>
+              </wp:inline>
+            </w:drawing>
+          </mc:Choice>
+          <mc:Fallback>
+            <w:pict>
+              <v:shapetype w14:anchorId="4BE2522F" id="_x0000_t202" coordsize="21600,21600" o:spt="202" path="m,l,21600r21600,l21600,xe">
+                <v:stroke joinstyle="miter"/>
+                <v:path gradientshapeok="t" o:connecttype="rect"/>
+              </v:shapetype>
+              <v:shape id="Text Box 2" o:spid="_x0000_s1026" type="#_x0000_t202" style="width:451.45pt;height:87.35pt;visibility:visible;mso-wrap-style:square;mso-left-percent:-10001;mso-top-percent:-10001;mso-position-horizontal:absolute;mso-position-horizontal-relative:char;mso-position-vertical:absolute;mso-position-vertical-relative:line;mso-left-percent:-10001;mso-top-percent:-10001;v-text-anchor:top" o:gfxdata="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">
+                <v:textbox>
+                  <w:txbxContent>
+                    <w:p>
+                      <w:pPr>
+                        <w:shd w:val="clear" w:color="auto" w:fill="FAFAFA"/>
+                      </w:pPr>
+                      <w:r>
+                        <w:rPr>
+                          <w:rFonts w:ascii="Courier New" w:hAnsi="Courier New" w:cs="Courier New"/>
+                          <w:color w:val="383A42"/>
+                        </w:rPr>
+                        <w:t xml:space="preserve">#define </w:t>
+                      </w:r>
+                      <w:proofErr w:type="gramStart"/>
+                      <w:r>
+                        <w:rPr>
+                          <w:rFonts w:ascii="Courier New" w:hAnsi="Courier New" w:cs="Courier New"/>
+                          <w:color w:val="A626A4"/>
+                        </w:rPr>
+                        <w:t>SYSCALL</w:t>
+                      </w:r>
+                      <w:r>
+                        <w:rPr>
+                          <w:rFonts w:ascii="Courier New" w:hAnsi="Courier New" w:cs="Courier New"/>
+                          <w:color w:val="383A42"/>
+                        </w:rPr>
+                        <w:t>(</w:t>
+                      </w:r>
+                      <w:proofErr w:type="gramEnd"/>
+                      <w:r>
+                        <w:rPr>
+                          <w:rFonts w:ascii="Courier New" w:hAnsi="Courier New" w:cs="Courier New"/>
+                          <w:color w:val="383A42"/>
+                        </w:rPr>
+                        <w:t>name) \</w:t>
+                      </w:r>
+                      <w:r>
+                        <w:rPr>
+                          <w:rFonts w:ascii="Courier New" w:hAnsi="Courier New" w:cs="Courier New"/>
+                          <w:color w:val="383A42"/>
+                        </w:rPr>
+                        <w:br/>
+                      </w:r>
+                      <w:r>
+                        <w:rPr>
+                          <w:rFonts w:ascii="Courier New" w:hAnsi="Courier New" w:cs="Courier New"/>
+                          <w:color w:val="4078F2"/>
+                        </w:rPr>
+                        <w:t xml:space="preserve">  .</w:t>
+                      </w:r>
+                      <w:proofErr w:type="spellStart"/>
+                      <w:r>
+                        <w:rPr>
+                          <w:rFonts w:ascii="Courier New" w:hAnsi="Courier New" w:cs="Courier New"/>
+                          <w:color w:val="4078F2"/>
+                        </w:rPr>
+                        <w:t>globl</w:t>
+                      </w:r>
+                      <w:proofErr w:type="spellEnd"/>
+                      <w:r>
+                        <w:rPr>
+                          <w:rFonts w:ascii="Courier New" w:hAnsi="Courier New" w:cs="Courier New"/>
+                          <w:color w:val="383A42"/>
+                        </w:rPr>
+                        <w:t xml:space="preserve"> name</w:t>
+                      </w:r>
+                      <w:r>
+                        <w:rPr>
+                          <w:rFonts w:ascii="Courier New" w:hAnsi="Courier New" w:cs="Courier New"/>
+                          <w:i/>
+                          <w:color w:val="A0A1A7"/>
+                        </w:rPr>
+                        <w:t>; \</w:t>
+                      </w:r>
+                      <w:r>
+                        <w:rPr>
+                          <w:rFonts w:ascii="Courier New" w:hAnsi="Courier New" w:cs="Courier New"/>
+                          <w:color w:val="383A42"/>
+                        </w:rPr>
+                        <w:br/>
+                      </w:r>
+                      <w:r>
+                        <w:rPr>
+                          <w:rFonts w:ascii="Courier New" w:hAnsi="Courier New" w:cs="Courier New"/>
+                          <w:color w:val="4078F2"/>
+                        </w:rPr>
+                        <w:t xml:space="preserve">  name:</w:t>
+                      </w:r>
+                      <w:r>
+                        <w:rPr>
+                          <w:rFonts w:ascii="Courier New" w:hAnsi="Courier New" w:cs="Courier New"/>
+                          <w:color w:val="383A42"/>
+                        </w:rPr>
+                        <w:t xml:space="preserve"> \</w:t>
+                      </w:r>
+                      <w:r>
+                        <w:rPr>
+                          <w:rFonts w:ascii="Courier New" w:hAnsi="Courier New" w:cs="Courier New"/>
+                          <w:color w:val="383A42"/>
+                        </w:rPr>
+                        <w:br/>
+                        <w:t xml:space="preserve">    </w:t>
+                      </w:r>
+                      <w:proofErr w:type="spellStart"/>
+                      <w:r>
+                        <w:rPr>
+                          <w:rFonts w:ascii="Courier New" w:hAnsi="Courier New" w:cs="Courier New"/>
+                          <w:color w:val="383A42"/>
+                        </w:rPr>
+                        <w:t>movl</w:t>
+                      </w:r>
+                      <w:proofErr w:type="spellEnd"/>
+                      <w:r>
+                        <w:rPr>
+                          <w:rFonts w:ascii="Courier New" w:hAnsi="Courier New" w:cs="Courier New"/>
+                          <w:color w:val="383A42"/>
+                        </w:rPr>
+                        <w:t xml:space="preserve"> $SYS_ ## name, %</w:t>
+                      </w:r>
+                      <w:proofErr w:type="spellStart"/>
+                      <w:r>
+                        <w:rPr>
+                          <w:rFonts w:ascii="Courier New" w:hAnsi="Courier New" w:cs="Courier New"/>
+                          <w:color w:val="383A42"/>
+                        </w:rPr>
+                        <w:t>eax</w:t>
+                      </w:r>
+                      <w:proofErr w:type="spellEnd"/>
+                      <w:r>
+                        <w:rPr>
+                          <w:rFonts w:ascii="Courier New" w:hAnsi="Courier New" w:cs="Courier New"/>
+                          <w:i/>
+                          <w:color w:val="A0A1A7"/>
+                        </w:rPr>
+                        <w:t>; \</w:t>
+                      </w:r>
+                      <w:r>
+                        <w:rPr>
+                          <w:rFonts w:ascii="Courier New" w:hAnsi="Courier New" w:cs="Courier New"/>
+                          <w:color w:val="383A42"/>
+                        </w:rPr>
+                        <w:br/>
+                        <w:t xml:space="preserve">    </w:t>
+                      </w:r>
+                      <w:r>
+                        <w:rPr>
+                          <w:rFonts w:ascii="Courier New" w:hAnsi="Courier New" w:cs="Courier New"/>
+                          <w:color w:val="A626A4"/>
+                        </w:rPr>
+                        <w:t>int</w:t>
+                      </w:r>
+                      <w:r>
+                        <w:rPr>
+                          <w:rFonts w:ascii="Courier New" w:hAnsi="Courier New" w:cs="Courier New"/>
+                          <w:color w:val="383A42"/>
+                        </w:rPr>
+                        <w:t xml:space="preserve"> $T_SYSCALL</w:t>
+                      </w:r>
+                      <w:r>
+                        <w:rPr>
+                          <w:rFonts w:ascii="Courier New" w:hAnsi="Courier New" w:cs="Courier New"/>
+                          <w:i/>
+                          <w:color w:val="A0A1A7"/>
+                        </w:rPr>
+                        <w:t>; \</w:t>
+                      </w:r>
+                      <w:r>
+                        <w:rPr>
+                          <w:rFonts w:ascii="Courier New" w:hAnsi="Courier New" w:cs="Courier New"/>
+                          <w:color w:val="383A42"/>
+                        </w:rPr>
+                        <w:br/>
+                        <w:t xml:space="preserve">    </w:t>
+                      </w:r>
+                      <w:r>
+                        <w:rPr>
+                          <w:rFonts w:ascii="Courier New" w:hAnsi="Courier New" w:cs="Courier New"/>
+                          <w:color w:val="A626A4"/>
+                        </w:rPr>
+                        <w:t>ret</w:t>
+                      </w:r>
+                    </w:p>
+                    <w:p/>
+                    <w:p/>
+                    <w:p/>
+                    <w:p/>
+                    <w:p/>
+                    <w:p/>
+                  </w:txbxContent>
+                </v:textbox>
+                <w10:anchorlock/>
+              </v:shape>
+            </w:pict>
+          </mc:Fallback>
+        </mc:AlternateContent>
+      </w:r>
+    </w:p>
+    <w:p>
+      <w:pPr>
+        <w:pStyle w:val="Text"/>
+        <w:rPr>
+          <w:rtl/>
+        </w:rPr>
+      </w:pPr>
+      <w:r>
+        <w:rPr>
+          <w:rFonts w:hint="cs"/>
+          <w:rtl/>
+        </w:rPr>
+        <w:t xml:space="preserve">سپس به </w:t>
+      </w:r>
+      <w:proofErr w:type="spellStart"/>
+      <w:r>
+        <w:rPr>
+          <w:rFonts w:hint="cs"/>
+          <w:rtl/>
+        </w:rPr>
+        <w:t>ازای</w:t>
+      </w:r>
+      <w:proofErr w:type="spellEnd"/>
+      <w:r>
+        <w:rPr>
+          <w:rFonts w:hint="cs"/>
+          <w:rtl/>
+        </w:rPr>
+        <w:t xml:space="preserve"> هر سیستم کال، این </w:t>
+      </w:r>
+      <w:proofErr w:type="spellStart"/>
+      <w:r>
+        <w:rPr>
+          <w:rFonts w:hint="cs"/>
+          <w:rtl/>
+        </w:rPr>
+        <w:t>ماکرو</w:t>
+      </w:r>
+      <w:proofErr w:type="spellEnd"/>
+      <w:r>
+        <w:rPr>
+          <w:rFonts w:hint="cs"/>
+          <w:rtl/>
+        </w:rPr>
+        <w:t xml:space="preserve"> با </w:t>
+      </w:r>
+      <w:r>
+        <w:t>name</w:t>
+      </w:r>
+      <w:r>
+        <w:rPr>
+          <w:rFonts w:hint="cs"/>
+          <w:rtl/>
+        </w:rPr>
+        <w:t xml:space="preserve"> آن استفاده </w:t>
+      </w:r>
+      <w:proofErr w:type="spellStart"/>
+      <w:r>
+        <w:rPr>
+          <w:rFonts w:hint="cs"/>
+          <w:rtl/>
+        </w:rPr>
+        <w:t>می‌شود</w:t>
+      </w:r>
+      <w:proofErr w:type="spellEnd"/>
+      <w:r>
+        <w:rPr>
+          <w:rFonts w:hint="cs"/>
+          <w:rtl/>
+        </w:rPr>
+        <w:t>. مث</w:t>
+      </w:r>
+      <w:r>
+        <w:rPr>
+          <w:rFonts w:hint="cs"/>
+          <w:rtl/>
+        </w:rPr>
+        <w:t>لا</w:t>
+      </w:r>
+      <w:r>
+        <w:rPr>
+          <w:rFonts w:hint="cs"/>
+          <w:rtl/>
+        </w:rPr>
+        <w:t xml:space="preserve"> برای </w:t>
+      </w:r>
+      <w:r>
+        <w:t>SYSCALL(read)</w:t>
+      </w:r>
+      <w:r>
+        <w:rPr>
+          <w:rFonts w:hint="cs"/>
+          <w:rtl/>
+        </w:rPr>
+        <w:t xml:space="preserve"> داریم:</w:t>
+      </w:r>
+    </w:p>
+    <w:p>
+      <w:pPr>
+        <w:pStyle w:val="Text"/>
+        <w:bidi w:val="0"/>
+      </w:pPr>
+      <w:bookmarkStart w:id="0" w:name="usys_read"/>
+      <w:r>
+        <w:rPr>
+          <w:noProof/>
+        </w:rPr>
+        <mc:AlternateContent>
+          <mc:Choice Requires="wps">
+            <w:drawing>
+              <wp:inline distT="0" distB="0" distL="0" distR="0" wp14:anchorId="400DA6B4" wp14:editId="66C12367">
+                <wp:extent cx="5733288" cy="985962"/>
+                <wp:effectExtent l="0" t="0" r="20320" b="24130"/>
+                <wp:docPr id="2" name="Text Box 2"/>
+                <wp:cNvGraphicFramePr>
+                  <a:graphicFrameLocks xmlns:a="http://schemas.openxmlformats.org/drawingml/2006/main"/>
+                </wp:cNvGraphicFramePr>
+                <a:graphic xmlns:a="http://schemas.openxmlformats.org/drawingml/2006/main">
+                  <a:graphicData uri="http://schemas.microsoft.com/office/word/2010/wordprocessingShape">
+                    <wps:wsp>
+                      <wps:cNvSpPr txBox="1">
+                        <a:spLocks noChangeArrowheads="1"/>
+                      </wps:cNvSpPr>
+                      <wps:spPr bwMode="auto">
+                        <a:xfrm>
+                          <a:off x="0" y="0"/>
+                          <a:ext cx="5733288" cy="985962"/>
+                        </a:xfrm>
+                        <a:prstGeom prst="rect">
+                          <a:avLst/>
+                        </a:prstGeom>
+                        <a:solidFill>
+                          <a:srgbClr val="FFFFFF"/>
+                        </a:solidFill>
+                        <a:ln w="9525">
+                          <a:solidFill>
+                            <a:srgbClr val="000000"/>
+                          </a:solidFill>
+                          <a:miter lim="800000"/>
+                          <a:headEnd/>
+                          <a:tailEnd/>
+                        </a:ln>
+                      </wps:spPr>
+                      <wps:txbx>
+                        <w:txbxContent>
+                          <w:p>
+                            <w:pPr>
+                              <w:shd w:val="clear" w:color="auto" w:fill="FAFAFA"/>
+                            </w:pPr>
+                            <w:proofErr w:type="gramStart"/>
+                            <w:r>
+                              <w:rPr>
+                                <w:rFonts w:ascii="Courier New" w:hAnsi="Courier New" w:cs="Courier New"/>
+                                <w:color w:val="4078F2"/>
+                              </w:rPr>
+                              <w:t>.</w:t>
+                            </w:r>
+                            <w:proofErr w:type="spellStart"/>
+                            <w:r>
+                              <w:rPr>
+                                <w:rFonts w:ascii="Courier New" w:hAnsi="Courier New" w:cs="Courier New"/>
+                                <w:color w:val="4078F2"/>
+                              </w:rPr>
+                              <w:t>globl</w:t>
+                            </w:r>
+                            <w:proofErr w:type="spellEnd"/>
+                            <w:proofErr w:type="gramEnd"/>
+                            <w:r>
+                              <w:rPr>
+                                <w:rFonts w:ascii="Courier New" w:hAnsi="Courier New" w:cs="Courier New"/>
+                                <w:color w:val="383A42"/>
+                              </w:rPr>
+                              <w:t xml:space="preserve"> read</w:t>
+                            </w:r>
+                            <w:r>
+                              <w:rPr>
+                                <w:rFonts w:ascii="Courier New" w:hAnsi="Courier New" w:cs="Courier New"/>
+                                <w:i/>
+                                <w:color w:val="A0A1A7"/>
+                              </w:rPr>
+                              <w:t>;</w:t>
+                            </w:r>
+                            <w:r>
+                              <w:rPr>
+                                <w:rFonts w:ascii="Courier New" w:hAnsi="Courier New" w:cs="Courier New"/>
+                                <w:color w:val="383A42"/>
+                              </w:rPr>
+                              <w:br/>
+                            </w:r>
+                            <w:r>
+                              <w:rPr>
+                                <w:rFonts w:ascii="Courier New" w:hAnsi="Courier New" w:cs="Courier New"/>
+                                <w:color w:val="4078F2"/>
+                              </w:rPr>
+                              <w:t>read:</w:t>
+                            </w:r>
+                            <w:r>
+                              <w:rPr>
+                                <w:rFonts w:ascii="Courier New" w:hAnsi="Courier New" w:cs="Courier New"/>
+                                <w:color w:val="383A42"/>
+                              </w:rPr>
+                              <w:br/>
+                              <w:t xml:space="preserve">  </w:t>
+                            </w:r>
+                            <w:proofErr w:type="spellStart"/>
+                            <w:r>
+                              <w:rPr>
+                                <w:rFonts w:ascii="Courier New" w:hAnsi="Courier New" w:cs="Courier New"/>
+                                <w:color w:val="383A42"/>
+                              </w:rPr>
+                              <w:t>movl</w:t>
+                            </w:r>
+                            <w:proofErr w:type="spellEnd"/>
+                            <w:r>
+                              <w:rPr>
+                                <w:rFonts w:ascii="Courier New" w:hAnsi="Courier New" w:cs="Courier New"/>
+                                <w:color w:val="383A42"/>
+                              </w:rPr>
+                              <w:t xml:space="preserve"> $</w:t>
+                            </w:r>
+                            <w:proofErr w:type="spellStart"/>
+                            <w:r>
+                              <w:rPr>
+                                <w:rFonts w:ascii="Courier New" w:hAnsi="Courier New" w:cs="Courier New"/>
+                                <w:color w:val="383A42"/>
+                              </w:rPr>
+                              <w:t>SYS_read</w:t>
+                            </w:r>
+                            <w:proofErr w:type="spellEnd"/>
+                            <w:r>
+                              <w:rPr>
+                                <w:rFonts w:ascii="Courier New" w:hAnsi="Courier New" w:cs="Courier New"/>
+                                <w:color w:val="383A42"/>
+                              </w:rPr>
+                              <w:t>, %</w:t>
+                            </w:r>
+                            <w:proofErr w:type="spellStart"/>
+                            <w:r>
+                              <w:rPr>
+                                <w:rFonts w:ascii="Courier New" w:hAnsi="Courier New" w:cs="Courier New"/>
+                                <w:color w:val="383A42"/>
+                              </w:rPr>
+                              <w:t>eax</w:t>
+                            </w:r>
+                            <w:proofErr w:type="spellEnd"/>
+                            <w:r>
+                              <w:rPr>
+                                <w:rFonts w:ascii="Courier New" w:hAnsi="Courier New" w:cs="Courier New"/>
+                                <w:i/>
+                                <w:color w:val="A0A1A7"/>
+                              </w:rPr>
+                              <w:t xml:space="preserve">;  # </w:t>
+                            </w:r>
+                            <w:proofErr w:type="spellStart"/>
+                            <w:r>
+                              <w:rPr>
+                                <w:rFonts w:ascii="Courier New" w:hAnsi="Courier New" w:cs="Courier New"/>
+                                <w:i/>
+                                <w:color w:val="A0A1A7"/>
+                              </w:rPr>
+                              <w:t>SYS_read</w:t>
+                            </w:r>
+                            <w:proofErr w:type="spellEnd"/>
+                            <w:r>
+                              <w:rPr>
+                                <w:rFonts w:ascii="Courier New" w:hAnsi="Courier New" w:cs="Courier New"/>
+                                <w:i/>
+                                <w:color w:val="A0A1A7"/>
+                              </w:rPr>
+                              <w:t xml:space="preserve"> (</w:t>
+                            </w:r>
+                            <w:proofErr w:type="spellStart"/>
+                            <w:r>
+                              <w:rPr>
+                                <w:rFonts w:ascii="Courier New" w:hAnsi="Courier New" w:cs="Courier New"/>
+                                <w:i/>
+                                <w:color w:val="A0A1A7"/>
+                              </w:rPr>
+                              <w:t>syscall.h</w:t>
+                            </w:r>
+                            <w:proofErr w:type="spellEnd"/>
+                            <w:r>
+                              <w:rPr>
+                                <w:rFonts w:ascii="Courier New" w:hAnsi="Courier New" w:cs="Courier New"/>
+                                <w:i/>
+                                <w:color w:val="A0A1A7"/>
+                              </w:rPr>
+                              <w:t>) == 5</w:t>
+                            </w:r>
+                            <w:r>
+                              <w:rPr>
+                                <w:rFonts w:ascii="Courier New" w:hAnsi="Courier New" w:cs="Courier New"/>
+                                <w:color w:val="383A42"/>
+                              </w:rPr>
+                              <w:br/>
+                              <w:t xml:space="preserve">  </w:t>
+                            </w:r>
+                            <w:r>
+                              <w:rPr>
+                                <w:rFonts w:ascii="Courier New" w:hAnsi="Courier New" w:cs="Courier New"/>
+                                <w:color w:val="A626A4"/>
+                              </w:rPr>
+                              <w:t>int</w:t>
+                            </w:r>
+                            <w:r>
+                              <w:rPr>
+                                <w:rFonts w:ascii="Courier New" w:hAnsi="Courier New" w:cs="Courier New"/>
+                                <w:color w:val="383A42"/>
+                              </w:rPr>
+                              <w:t xml:space="preserve"> $T_SYSCALL</w:t>
+                            </w:r>
+                            <w:r>
+                              <w:rPr>
+                                <w:rFonts w:ascii="Courier New" w:hAnsi="Courier New" w:cs="Courier New"/>
+                                <w:i/>
+                                <w:color w:val="A0A1A7"/>
+                              </w:rPr>
+                              <w:t>;        # T_SYSCALL (</w:t>
+                            </w:r>
+                            <w:proofErr w:type="spellStart"/>
+                            <w:r>
+                              <w:rPr>
+                                <w:rFonts w:ascii="Courier New" w:hAnsi="Courier New" w:cs="Courier New"/>
+                                <w:i/>
+                                <w:color w:val="A0A1A7"/>
+                              </w:rPr>
+                              <w:t>traps.h</w:t>
+                            </w:r>
+                            <w:proofErr w:type="spellEnd"/>
+                            <w:r>
+                              <w:rPr>
+                                <w:rFonts w:ascii="Courier New" w:hAnsi="Courier New" w:cs="Courier New"/>
+                                <w:i/>
+                                <w:color w:val="A0A1A7"/>
+                              </w:rPr>
+                              <w:t>) == 64</w:t>
+                            </w:r>
+                            <w:r>
+                              <w:rPr>
+                                <w:rFonts w:ascii="Courier New" w:hAnsi="Courier New" w:cs="Courier New"/>
+                                <w:color w:val="383A42"/>
+                              </w:rPr>
+                              <w:br/>
+                              <w:t xml:space="preserve">  </w:t>
+                            </w:r>
+                            <w:r>
+                              <w:rPr>
+                                <w:rFonts w:ascii="Courier New" w:hAnsi="Courier New" w:cs="Courier New"/>
+                                <w:color w:val="A626A4"/>
+                              </w:rPr>
+                              <w:t>ret</w:t>
+                            </w:r>
+                          </w:p>
+                          <w:p/>
+                          <w:p/>
+                          <w:p/>
+                          <w:p/>
+                        </w:txbxContent>
+                      </wps:txbx>
+                      <wps:bodyPr rot="0" vert="horz" wrap="square" lIns="91440" tIns="45720" rIns="91440" bIns="45720" anchor="t" anchorCtr="0">
+                        <a:noAutofit/>
+                      </wps:bodyPr>
+                    </wps:wsp>
+                  </a:graphicData>
+                </a:graphic>
+              </wp:inline>
+            </w:drawing>
+          </mc:Choice>
+          <mc:Fallback>
+            <w:pict>
+              <v:shape w14:anchorId="400DA6B4" id="_x0000_s1027" type="#_x0000_t202" style="width:451.45pt;height:77.65pt;visibility:visible;mso-wrap-style:square;mso-left-percent:-10001;mso-top-percent:-10001;mso-position-horizontal:absolute;mso-position-horizontal-relative:char;mso-position-vertical:absolute;mso-position-vertical-relative:line;mso-left-percent:-10001;mso-top-percent:-10001;v-text-anchor:top" o:gfxdata="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">
+                <v:textbox>
+                  <w:txbxContent>
+                    <w:p>
+                      <w:pPr>
+                        <w:shd w:val="clear" w:color="auto" w:fill="FAFAFA"/>
+                      </w:pPr>
+                      <w:proofErr w:type="gramStart"/>
+                      <w:r>
+                        <w:rPr>
+                          <w:rFonts w:ascii="Courier New" w:hAnsi="Courier New" w:cs="Courier New"/>
+                          <w:color w:val="4078F2"/>
+                        </w:rPr>
+                        <w:t>.</w:t>
+                      </w:r>
+                      <w:proofErr w:type="spellStart"/>
+                      <w:r>
+                        <w:rPr>
+                          <w:rFonts w:ascii="Courier New" w:hAnsi="Courier New" w:cs="Courier New"/>
+                          <w:color w:val="4078F2"/>
+                        </w:rPr>
+                        <w:t>globl</w:t>
+                      </w:r>
+                      <w:proofErr w:type="spellEnd"/>
+                      <w:proofErr w:type="gramEnd"/>
+                      <w:r>
+                        <w:rPr>
+                          <w:rFonts w:ascii="Courier New" w:hAnsi="Courier New" w:cs="Courier New"/>
+                          <w:color w:val="383A42"/>
+                        </w:rPr>
+                        <w:t xml:space="preserve"> read</w:t>
+                      </w:r>
+                      <w:r>
+                        <w:rPr>
+                          <w:rFonts w:ascii="Courier New" w:hAnsi="Courier New" w:cs="Courier New"/>
+                          <w:i/>
+                          <w:color w:val="A0A1A7"/>
+                        </w:rPr>
+                        <w:t>;</w:t>
+                      </w:r>
+                      <w:r>
+                        <w:rPr>
+                          <w:rFonts w:ascii="Courier New" w:hAnsi="Courier New" w:cs="Courier New"/>
+                          <w:color w:val="383A42"/>
+                        </w:rPr>
+                        <w:br/>
+                      </w:r>
+                      <w:r>
+                        <w:rPr>
+                          <w:rFonts w:ascii="Courier New" w:hAnsi="Courier New" w:cs="Courier New"/>
+                          <w:color w:val="4078F2"/>
+                        </w:rPr>
+                        <w:t>read:</w:t>
+                      </w:r>
+                      <w:r>
+                        <w:rPr>
+                          <w:rFonts w:ascii="Courier New" w:hAnsi="Courier New" w:cs="Courier New"/>
+                          <w:color w:val="383A42"/>
+                        </w:rPr>
+                        <w:br/>
+                        <w:t xml:space="preserve">  </w:t>
+                      </w:r>
+                      <w:proofErr w:type="spellStart"/>
+                      <w:r>
+                        <w:rPr>
+                          <w:rFonts w:ascii="Courier New" w:hAnsi="Courier New" w:cs="Courier New"/>
+                          <w:color w:val="383A42"/>
+                        </w:rPr>
+                        <w:t>movl</w:t>
+                      </w:r>
+                      <w:proofErr w:type="spellEnd"/>
+                      <w:r>
+                        <w:rPr>
+                          <w:rFonts w:ascii="Courier New" w:hAnsi="Courier New" w:cs="Courier New"/>
+                          <w:color w:val="383A42"/>
+                        </w:rPr>
+                        <w:t xml:space="preserve"> $</w:t>
+                      </w:r>
+                      <w:proofErr w:type="spellStart"/>
+                      <w:r>
+                        <w:rPr>
+                          <w:rFonts w:ascii="Courier New" w:hAnsi="Courier New" w:cs="Courier New"/>
+                          <w:color w:val="383A42"/>
+                        </w:rPr>
+                        <w:t>SYS_read</w:t>
+                      </w:r>
+                      <w:proofErr w:type="spellEnd"/>
+                      <w:r>
+                        <w:rPr>
+                          <w:rFonts w:ascii="Courier New" w:hAnsi="Courier New" w:cs="Courier New"/>
+                          <w:color w:val="383A42"/>
+                        </w:rPr>
+                        <w:t>, %</w:t>
+                      </w:r>
+                      <w:proofErr w:type="spellStart"/>
+                      <w:r>
+                        <w:rPr>
+                          <w:rFonts w:ascii="Courier New" w:hAnsi="Courier New" w:cs="Courier New"/>
+                          <w:color w:val="383A42"/>
+                        </w:rPr>
+                        <w:t>eax</w:t>
+                      </w:r>
+                      <w:proofErr w:type="spellEnd"/>
+                      <w:r>
+                        <w:rPr>
+                          <w:rFonts w:ascii="Courier New" w:hAnsi="Courier New" w:cs="Courier New"/>
+                          <w:i/>
+                          <w:color w:val="A0A1A7"/>
+                        </w:rPr>
+                        <w:t xml:space="preserve">;  # </w:t>
+                      </w:r>
+                      <w:proofErr w:type="spellStart"/>
+                      <w:r>
+                        <w:rPr>
+                          <w:rFonts w:ascii="Courier New" w:hAnsi="Courier New" w:cs="Courier New"/>
+                          <w:i/>
+                          <w:color w:val="A0A1A7"/>
+                        </w:rPr>
+                        <w:t>SYS_read</w:t>
+                      </w:r>
+                      <w:proofErr w:type="spellEnd"/>
+                      <w:r>
+                        <w:rPr>
+                          <w:rFonts w:ascii="Courier New" w:hAnsi="Courier New" w:cs="Courier New"/>
+                          <w:i/>
+                          <w:color w:val="A0A1A7"/>
+                        </w:rPr>
+                        <w:t xml:space="preserve"> (</w:t>
+                      </w:r>
+                      <w:proofErr w:type="spellStart"/>
+                      <w:r>
+                        <w:rPr>
+                          <w:rFonts w:ascii="Courier New" w:hAnsi="Courier New" w:cs="Courier New"/>
+                          <w:i/>
+                          <w:color w:val="A0A1A7"/>
+                        </w:rPr>
+                        <w:t>syscall.h</w:t>
+                      </w:r>
+                      <w:proofErr w:type="spellEnd"/>
+                      <w:r>
+                        <w:rPr>
+                          <w:rFonts w:ascii="Courier New" w:hAnsi="Courier New" w:cs="Courier New"/>
+                          <w:i/>
+                          <w:color w:val="A0A1A7"/>
+                        </w:rPr>
+                        <w:t>) == 5</w:t>
+                      </w:r>
+                      <w:r>
+                        <w:rPr>
+                          <w:rFonts w:ascii="Courier New" w:hAnsi="Courier New" w:cs="Courier New"/>
+                          <w:color w:val="383A42"/>
+                        </w:rPr>
+                        <w:br/>
+                        <w:t xml:space="preserve">  </w:t>
+                      </w:r>
+                      <w:r>
+                        <w:rPr>
+                          <w:rFonts w:ascii="Courier New" w:hAnsi="Courier New" w:cs="Courier New"/>
+                          <w:color w:val="A626A4"/>
+                        </w:rPr>
+                        <w:t>int</w:t>
+                      </w:r>
+                      <w:r>
+                        <w:rPr>
+                          <w:rFonts w:ascii="Courier New" w:hAnsi="Courier New" w:cs="Courier New"/>
+                          <w:color w:val="383A42"/>
+                        </w:rPr>
+                        <w:t xml:space="preserve"> $T_SYSCALL</w:t>
+                      </w:r>
+                      <w:r>
+                        <w:rPr>
+                          <w:rFonts w:ascii="Courier New" w:hAnsi="Courier New" w:cs="Courier New"/>
+                          <w:i/>
+                          <w:color w:val="A0A1A7"/>
+                        </w:rPr>
+                        <w:t>;        # T_SYSCALL (</w:t>
+                      </w:r>
+                      <w:proofErr w:type="spellStart"/>
+                      <w:r>
+                        <w:rPr>
+                          <w:rFonts w:ascii="Courier New" w:hAnsi="Courier New" w:cs="Courier New"/>
+                          <w:i/>
+                          <w:color w:val="A0A1A7"/>
+                        </w:rPr>
+                        <w:t>traps.h</w:t>
+                      </w:r>
+                      <w:proofErr w:type="spellEnd"/>
+                      <w:r>
+                        <w:rPr>
+                          <w:rFonts w:ascii="Courier New" w:hAnsi="Courier New" w:cs="Courier New"/>
+                          <w:i/>
+                          <w:color w:val="A0A1A7"/>
+                        </w:rPr>
+                        <w:t>) == 64</w:t>
+                      </w:r>
+                      <w:r>
+                        <w:rPr>
+                          <w:rFonts w:ascii="Courier New" w:hAnsi="Courier New" w:cs="Courier New"/>
+                          <w:color w:val="383A42"/>
+                        </w:rPr>
+                        <w:br/>
+                        <w:t xml:space="preserve">  </w:t>
+                      </w:r>
+                      <w:r>
+                        <w:rPr>
+                          <w:rFonts w:ascii="Courier New" w:hAnsi="Courier New" w:cs="Courier New"/>
+                          <w:color w:val="A626A4"/>
+                        </w:rPr>
+                        <w:t>ret</w:t>
+                      </w:r>
+                    </w:p>
+                    <w:p/>
+                    <w:p/>
+                    <w:p/>
+                    <w:p/>
+                  </w:txbxContent>
+                </v:textbox>
+                <w10:anchorlock/>
+              </v:shape>
+            </w:pict>
+          </mc:Fallback>
+        </mc:AlternateContent>
+      </w:r>
+      <w:bookmarkEnd w:id="0"/>
+    </w:p>
+    <w:p>
+      <w:pPr>
+        <w:pStyle w:val="Text"/>
+        <w:rPr>
+          <w:rtl/>
+        </w:rPr>
+      </w:pPr>
+      <w:r>
+        <w:rPr>
+          <w:rFonts w:hint="cs"/>
+          <w:rtl/>
+        </w:rPr>
+        <w:t xml:space="preserve">که همان </w:t>
+      </w:r>
+      <w:proofErr w:type="spellStart"/>
+      <w:r>
+        <w:rPr>
+          <w:rFonts w:hint="cs"/>
+          <w:rtl/>
+        </w:rPr>
+        <w:t>اینستراکشن‌های</w:t>
+      </w:r>
+      <w:proofErr w:type="spellEnd"/>
+      <w:r>
+        <w:rPr>
+          <w:rFonts w:hint="cs"/>
+          <w:rtl/>
+        </w:rPr>
+        <w:t xml:space="preserve"> لازم برای یک سیستم کال است.</w:t>
+      </w:r>
+    </w:p>
+    <w:p>
+      <w:pPr>
+        <w:pStyle w:val="Text"/>
+        <w:rPr>
+          <w:rtl/>
+        </w:rPr>
+      </w:pPr>
+      <w:r>
+        <w:rPr>
+          <w:rFonts w:hint="cs"/>
+          <w:rtl/>
+        </w:rPr>
+        <w:t xml:space="preserve">برای فراخوانی این </w:t>
+      </w:r>
+      <w:r>
+        <w:t>label</w:t>
+      </w:r>
+      <w:r>
+        <w:rPr>
+          <w:rFonts w:hint="cs"/>
+          <w:rtl/>
+        </w:rPr>
+        <w:t xml:space="preserve"> ها در سطح سی، </w:t>
+      </w:r>
+      <w:proofErr w:type="spellStart"/>
+      <w:r>
+        <w:rPr>
+          <w:rFonts w:hint="cs"/>
+          <w:rtl/>
+        </w:rPr>
+        <w:t>توابعی</w:t>
+      </w:r>
+      <w:proofErr w:type="spellEnd"/>
+      <w:r>
+        <w:rPr>
+          <w:rFonts w:hint="cs"/>
+          <w:rtl/>
+        </w:rPr>
+        <w:t xml:space="preserve"> در </w:t>
+      </w:r>
+      <w:proofErr w:type="spellStart"/>
+      <w:r>
+        <w:t>user.h</w:t>
+      </w:r>
+      <w:proofErr w:type="spellEnd"/>
+      <w:r>
+        <w:rPr>
+          <w:rFonts w:hint="cs"/>
+          <w:rtl/>
+        </w:rPr>
+        <w:t xml:space="preserve"> </w:t>
+      </w:r>
+      <w:proofErr w:type="spellStart"/>
+      <w:r>
+        <w:rPr>
+          <w:rFonts w:hint="cs"/>
+          <w:rtl/>
+        </w:rPr>
+        <w:t>دیکلر</w:t>
+      </w:r>
+      <w:proofErr w:type="spellEnd"/>
+      <w:r>
+        <w:rPr>
+          <w:rFonts w:hint="cs"/>
+          <w:rtl/>
+        </w:rPr>
+        <w:t xml:space="preserve"> </w:t>
+      </w:r>
+      <w:proofErr w:type="spellStart"/>
+      <w:r>
+        <w:rPr>
+          <w:rFonts w:hint="cs"/>
+          <w:rtl/>
+        </w:rPr>
+        <w:t>شده‌اند</w:t>
+      </w:r>
+      <w:proofErr w:type="spellEnd"/>
+      <w:r>
+        <w:rPr>
+          <w:rFonts w:hint="cs"/>
+          <w:rtl/>
+        </w:rPr>
+        <w:t>.</w:t>
+      </w:r>
+    </w:p>
+    <w:p>
+      <w:pPr>
+        <w:pStyle w:val="Text"/>
+        <w:rPr>
+          <w:rtl/>
+        </w:rPr>
+      </w:pPr>
+      <w:r>
+        <w:rPr>
+          <w:rFonts w:hint="cs"/>
+          <w:rtl/>
+        </w:rPr>
+        <w:t xml:space="preserve">ابتدا عدد سیستم کال به </w:t>
+      </w:r>
+      <w:proofErr w:type="spellStart"/>
+      <w:r>
+        <w:rPr>
+          <w:rFonts w:hint="cs"/>
+          <w:rtl/>
+        </w:rPr>
+        <w:t>رجیستر</w:t>
+      </w:r>
+      <w:proofErr w:type="spellEnd"/>
+      <w:r>
+        <w:rPr>
+          <w:rFonts w:hint="cs"/>
+          <w:rtl/>
+        </w:rPr>
+        <w:t xml:space="preserve"> </w:t>
+      </w:r>
+      <w:r>
+        <w:t>EAX</w:t>
+      </w:r>
+      <w:r>
+        <w:rPr>
+          <w:rFonts w:hint="cs"/>
+          <w:rtl/>
+        </w:rPr>
+        <w:t xml:space="preserve"> ریخته </w:t>
+      </w:r>
+      <w:proofErr w:type="spellStart"/>
+      <w:r>
+        <w:rPr>
+          <w:rFonts w:hint="cs"/>
+          <w:rtl/>
+        </w:rPr>
+        <w:t>می‌شود</w:t>
+      </w:r>
+      <w:proofErr w:type="spellEnd"/>
+      <w:r>
+        <w:rPr>
+          <w:rFonts w:hint="cs"/>
+          <w:rtl/>
+        </w:rPr>
+        <w:t xml:space="preserve"> و سپس </w:t>
+      </w:r>
+      <w:r>
+        <w:t>INT 64</w:t>
+      </w:r>
+      <w:r>
+        <w:rPr>
+          <w:rFonts w:hint="cs"/>
+          <w:rtl/>
+        </w:rPr>
+        <w:t xml:space="preserve"> زده </w:t>
+      </w:r>
+      <w:proofErr w:type="spellStart"/>
+      <w:r>
+        <w:rPr>
+          <w:rFonts w:hint="cs"/>
+          <w:rtl/>
+        </w:rPr>
+        <w:t>می‌شود</w:t>
+      </w:r>
+      <w:proofErr w:type="spellEnd"/>
+      <w:r>
+        <w:rPr>
+          <w:rFonts w:hint="cs"/>
+          <w:rtl/>
+        </w:rPr>
+        <w:t xml:space="preserve">. پس یک </w:t>
+      </w:r>
+      <w:r>
+        <w:t>interrupt</w:t>
+      </w:r>
+      <w:r>
+        <w:rPr>
+          <w:rFonts w:hint="cs"/>
+          <w:rtl/>
+        </w:rPr>
+        <w:t xml:space="preserve"> رخ داده و تابع </w:t>
+      </w:r>
+      <w:r>
+        <w:rPr>
+          <w:rStyle w:val="CodeChar"/>
+        </w:rPr>
+        <w:t>trap</w:t>
+      </w:r>
+      <w:r>
+        <w:rPr>
+          <w:rFonts w:hint="cs"/>
+          <w:rtl/>
+        </w:rPr>
+        <w:t xml:space="preserve"> صدا </w:t>
+      </w:r>
+      <w:proofErr w:type="spellStart"/>
+      <w:r>
+        <w:rPr>
+          <w:rFonts w:hint="cs"/>
+          <w:rtl/>
+        </w:rPr>
+        <w:t>می‌شود</w:t>
+      </w:r>
+      <w:proofErr w:type="spellEnd"/>
+      <w:r>
+        <w:rPr>
+          <w:rFonts w:hint="cs"/>
+          <w:rtl/>
+        </w:rPr>
+        <w:t xml:space="preserve"> و از آنجا که یک </w:t>
+      </w:r>
+      <w:r>
+        <w:t>system call</w:t>
+      </w:r>
+      <w:r>
+        <w:rPr>
+          <w:rFonts w:hint="cs"/>
+          <w:rtl/>
+        </w:rPr>
+        <w:t xml:space="preserve"> است به تابع </w:t>
+      </w:r>
+      <w:proofErr w:type="spellStart"/>
+      <w:r>
+        <w:t>syscall</w:t>
+      </w:r>
+      <w:proofErr w:type="spellEnd"/>
+      <w:r>
+        <w:rPr>
+          <w:rFonts w:hint="cs"/>
+          <w:rtl/>
+        </w:rPr>
+        <w:t xml:space="preserve"> </w:t>
+      </w:r>
+      <w:proofErr w:type="spellStart"/>
+      <w:r>
+        <w:rPr>
+          <w:rFonts w:hint="cs"/>
+          <w:rtl/>
+        </w:rPr>
+        <w:t>می‌رود</w:t>
+      </w:r>
+      <w:proofErr w:type="spellEnd"/>
+      <w:r>
+        <w:rPr>
+          <w:rFonts w:hint="cs"/>
+          <w:rtl/>
+        </w:rPr>
+        <w:t xml:space="preserve">. در آنجا مقدار </w:t>
+      </w:r>
+      <w:r>
+        <w:t>EAX</w:t>
+      </w:r>
+      <w:r>
+        <w:rPr>
+          <w:rFonts w:hint="cs"/>
+          <w:rtl/>
+        </w:rPr>
+        <w:t xml:space="preserve"> خوانده شده و </w:t>
+      </w:r>
+      <w:proofErr w:type="spellStart"/>
+      <w:r>
+        <w:rPr>
+          <w:rFonts w:hint="cs"/>
+          <w:rtl/>
+        </w:rPr>
+        <w:t>می‌فهمد</w:t>
+      </w:r>
+      <w:proofErr w:type="spellEnd"/>
+      <w:r>
+        <w:rPr>
+          <w:rFonts w:hint="cs"/>
+          <w:rtl/>
+        </w:rPr>
+        <w:t xml:space="preserve"> کدام سیستم کال را باید اجرا کند که اینجا تابع </w:t>
+      </w:r>
+      <w:proofErr w:type="spellStart"/>
+      <w:r>
+        <w:rPr>
+          <w:rStyle w:val="CodeChar"/>
+        </w:rPr>
+        <w:t>sys_read</w:t>
+      </w:r>
+      <w:proofErr w:type="spellEnd"/>
+      <w:r>
+        <w:rPr>
+          <w:rFonts w:hint="cs"/>
+          <w:rtl/>
+        </w:rPr>
+        <w:t xml:space="preserve"> است.</w:t>
+      </w:r>
+    </w:p>
+    <w:p>
+      <w:pPr>
+        <w:pStyle w:val="Text"/>
+        <w:numPr>
+          <w:ilvl w:val="0"/>
+          <w:numId w:val="24"/>
+        </w:numPr>
+      </w:pPr>
+      <w:proofErr w:type="spellStart"/>
+      <w:r>
+        <w:t>printf.</w:t>
+      </w:r>
+      <w:proofErr w:type="gramStart"/>
+      <w:r>
+        <w:t>c</w:t>
+      </w:r>
+      <w:proofErr w:type="spellEnd"/>
+      <w:r>
+        <w:rPr>
+          <w:rFonts w:hint="cs"/>
+          <w:rtl/>
+        </w:rPr>
+        <w:t xml:space="preserve"> :</w:t>
+      </w:r>
+      <w:proofErr w:type="gramEnd"/>
+      <w:r>
+        <w:rPr>
+          <w:rFonts w:hint="cs"/>
+          <w:rtl/>
+        </w:rPr>
+        <w:t xml:space="preserve"> در این فایل تابع </w:t>
+      </w:r>
+      <w:proofErr w:type="spellStart"/>
+      <w:r>
+        <w:rPr>
+          <w:rStyle w:val="CodeChar"/>
+        </w:rPr>
+        <w:t>printf</w:t>
+      </w:r>
+      <w:proofErr w:type="spellEnd"/>
+      <w:r>
+        <w:rPr>
+          <w:rFonts w:hint="cs"/>
+          <w:rtl/>
+        </w:rPr>
+        <w:t xml:space="preserve"> تعریف شده است که </w:t>
+      </w:r>
+      <w:proofErr w:type="spellStart"/>
+      <w:r>
+        <w:rPr>
+          <w:rFonts w:hint="cs"/>
+          <w:rtl/>
+        </w:rPr>
+        <w:t>دیکلر</w:t>
+      </w:r>
+      <w:proofErr w:type="spellEnd"/>
+      <w:r>
+        <w:rPr>
+          <w:rFonts w:hint="cs"/>
+          <w:rtl/>
+        </w:rPr>
+        <w:t xml:space="preserve"> آن در </w:t>
+      </w:r>
+      <w:proofErr w:type="spellStart"/>
+      <w:r>
+        <w:t>user.h</w:t>
+      </w:r>
+      <w:proofErr w:type="spellEnd"/>
+      <w:r>
+        <w:rPr>
+          <w:rFonts w:hint="cs"/>
+          <w:rtl/>
+        </w:rPr>
+        <w:t xml:space="preserve"> است.</w:t>
+      </w:r>
+    </w:p>
+    <w:p>
+      <w:pPr>
+        <w:pStyle w:val="Text"/>
+        <w:rPr>
+          <w:rtl/>
+        </w:rPr>
+      </w:pPr>
+      <w:r>
+        <w:rPr>
+          <w:rFonts w:hint="cs"/>
+          <w:rtl/>
+        </w:rPr>
+        <w:t xml:space="preserve">در این فایل دو تابع کمکی </w:t>
+      </w:r>
+      <w:r>
+        <w:t>static</w:t>
+      </w:r>
+      <w:r>
+        <w:rPr>
+          <w:rFonts w:hint="cs"/>
+          <w:rtl/>
+        </w:rPr>
+        <w:t xml:space="preserve"> به </w:t>
+      </w:r>
+      <w:proofErr w:type="spellStart"/>
+      <w:r>
+        <w:rPr>
+          <w:rFonts w:hint="cs"/>
+          <w:rtl/>
+        </w:rPr>
+        <w:t>نام‌های</w:t>
+      </w:r>
+      <w:proofErr w:type="spellEnd"/>
+      <w:r>
+        <w:rPr>
+          <w:rFonts w:hint="cs"/>
+          <w:rtl/>
+        </w:rPr>
+        <w:t xml:space="preserve"> </w:t>
+      </w:r>
+      <w:proofErr w:type="spellStart"/>
+      <w:r>
+        <w:rPr>
+          <w:rStyle w:val="CodeChar"/>
+        </w:rPr>
+        <w:t>putc</w:t>
+      </w:r>
+      <w:proofErr w:type="spellEnd"/>
+      <w:r>
+        <w:rPr>
+          <w:rFonts w:hint="cs"/>
+          <w:rtl/>
+        </w:rPr>
+        <w:t xml:space="preserve"> و </w:t>
+      </w:r>
+      <w:proofErr w:type="spellStart"/>
+      <w:r>
+        <w:rPr>
+          <w:rStyle w:val="CodeChar"/>
+        </w:rPr>
+        <w:t>printint</w:t>
+      </w:r>
+      <w:proofErr w:type="spellEnd"/>
+      <w:r>
+        <w:rPr>
+          <w:rFonts w:hint="cs"/>
+          <w:rtl/>
+        </w:rPr>
+        <w:t xml:space="preserve"> هم وجود دارد که </w:t>
+      </w:r>
+      <w:proofErr w:type="spellStart"/>
+      <w:r>
+        <w:rPr>
+          <w:rStyle w:val="CodeChar"/>
+        </w:rPr>
+        <w:t>printf</w:t>
+      </w:r>
+      <w:proofErr w:type="spellEnd"/>
+      <w:r>
+        <w:rPr>
+          <w:rFonts w:hint="cs"/>
+          <w:rtl/>
+        </w:rPr>
+        <w:t xml:space="preserve"> و </w:t>
+      </w:r>
+      <w:proofErr w:type="spellStart"/>
+      <w:r>
+        <w:rPr>
+          <w:rStyle w:val="CodeChar"/>
+        </w:rPr>
+        <w:t>printint</w:t>
+      </w:r>
+      <w:proofErr w:type="spellEnd"/>
+      <w:r>
+        <w:rPr>
+          <w:rFonts w:hint="cs"/>
+          <w:rtl/>
+        </w:rPr>
+        <w:t xml:space="preserve"> در نهایت </w:t>
+      </w:r>
+      <w:proofErr w:type="spellStart"/>
+      <w:r>
+        <w:rPr>
+          <w:rStyle w:val="CodeChar"/>
+        </w:rPr>
+        <w:t>putc</w:t>
+      </w:r>
+      <w:proofErr w:type="spellEnd"/>
+      <w:r>
+        <w:rPr>
+          <w:rFonts w:hint="cs"/>
+          <w:rtl/>
+        </w:rPr>
+        <w:t xml:space="preserve"> را صدا </w:t>
+      </w:r>
+      <w:proofErr w:type="spellStart"/>
+      <w:r>
+        <w:rPr>
+          <w:rFonts w:hint="cs"/>
+          <w:rtl/>
+        </w:rPr>
+        <w:t>می‌زنند</w:t>
+      </w:r>
+      <w:proofErr w:type="spellEnd"/>
+      <w:r>
+        <w:rPr>
+          <w:rFonts w:hint="cs"/>
+          <w:rtl/>
+        </w:rPr>
+        <w:t>.</w:t>
+      </w:r>
+    </w:p>
+    <w:p>
+      <w:pPr>
+        <w:pStyle w:val="Text"/>
+        <w:rPr>
+          <w:rtl/>
+        </w:rPr>
+      </w:pPr>
+      <w:r>
+        <w:rPr>
+          <w:rFonts w:hint="cs"/>
+          <w:rtl/>
+        </w:rPr>
+        <w:t xml:space="preserve">تابع </w:t>
+      </w:r>
+      <w:proofErr w:type="spellStart"/>
+      <w:r>
+        <w:rPr>
+          <w:rStyle w:val="CodeChar"/>
+        </w:rPr>
+        <w:t>putc</w:t>
+      </w:r>
+      <w:proofErr w:type="spellEnd"/>
+      <w:r>
+        <w:rPr>
+          <w:rFonts w:hint="cs"/>
+          <w:rtl/>
+        </w:rPr>
+        <w:t xml:space="preserve"> یک کاراکتر را با استفاده از تابع سیستمی </w:t>
+      </w:r>
+      <w:r>
+        <w:rPr>
+          <w:rStyle w:val="CodeChar"/>
+        </w:rPr>
+        <w:t>write</w:t>
+      </w:r>
+      <w:r>
+        <w:rPr>
+          <w:rFonts w:hint="cs"/>
+          <w:rtl/>
+        </w:rPr>
+        <w:t xml:space="preserve"> </w:t>
+      </w:r>
+      <w:proofErr w:type="spellStart"/>
+      <w:r>
+        <w:rPr>
+          <w:rFonts w:hint="cs"/>
+          <w:rtl/>
+        </w:rPr>
+        <w:t>پرینت</w:t>
+      </w:r>
+      <w:proofErr w:type="spellEnd"/>
+      <w:r>
+        <w:rPr>
+          <w:rFonts w:hint="cs"/>
+          <w:rtl/>
+        </w:rPr>
+        <w:t xml:space="preserve"> </w:t>
+      </w:r>
+      <w:proofErr w:type="spellStart"/>
+      <w:r>
+        <w:rPr>
+          <w:rFonts w:hint="cs"/>
+          <w:rtl/>
+        </w:rPr>
+        <w:t>می‌کند</w:t>
+      </w:r>
+      <w:proofErr w:type="spellEnd"/>
+      <w:r>
+        <w:rPr>
+          <w:rFonts w:hint="cs"/>
+          <w:rtl/>
+        </w:rPr>
+        <w:t>.</w:t>
+      </w:r>
+    </w:p>
+    <w:p>
+      <w:pPr>
+        <w:pStyle w:val="Text"/>
+        <w:numPr>
+          <w:ilvl w:val="0"/>
+          <w:numId w:val="24"/>
+        </w:numPr>
+      </w:pPr>
+      <w:proofErr w:type="spellStart"/>
+      <w:r>
+        <w:lastRenderedPageBreak/>
+        <w:t>umalloc.</w:t>
+      </w:r>
+      <w:proofErr w:type="gramStart"/>
+      <w:r>
+        <w:t>c</w:t>
+      </w:r>
+      <w:proofErr w:type="spellEnd"/>
+      <w:r>
+        <w:rPr>
+          <w:rFonts w:hint="cs"/>
+          <w:rtl/>
+        </w:rPr>
+        <w:t xml:space="preserve"> :</w:t>
+      </w:r>
+      <w:proofErr w:type="gramEnd"/>
+      <w:r>
+        <w:rPr>
+          <w:rFonts w:hint="cs"/>
+          <w:rtl/>
+        </w:rPr>
+        <w:t xml:space="preserve"> در این فایل تابع </w:t>
+      </w:r>
+      <w:r>
+        <w:t>malloc</w:t>
+      </w:r>
+      <w:r>
+        <w:rPr>
+          <w:rFonts w:hint="cs"/>
+          <w:rtl/>
+        </w:rPr>
+        <w:t xml:space="preserve"> تعریف شده است که </w:t>
+      </w:r>
+      <w:proofErr w:type="spellStart"/>
+      <w:r>
+        <w:rPr>
+          <w:rFonts w:hint="cs"/>
+          <w:rtl/>
+        </w:rPr>
+        <w:t>دیکلر</w:t>
+      </w:r>
+      <w:proofErr w:type="spellEnd"/>
+      <w:r>
+        <w:rPr>
+          <w:rFonts w:hint="cs"/>
+          <w:rtl/>
+        </w:rPr>
+        <w:t xml:space="preserve"> آن در </w:t>
+      </w:r>
+      <w:proofErr w:type="spellStart"/>
+      <w:r>
+        <w:t>user.h</w:t>
+      </w:r>
+      <w:proofErr w:type="spellEnd"/>
+      <w:r>
+        <w:rPr>
+          <w:rFonts w:hint="cs"/>
+          <w:rtl/>
+        </w:rPr>
+        <w:t xml:space="preserve"> است.</w:t>
+      </w:r>
+    </w:p>
+    <w:p>
+      <w:pPr>
+        <w:pStyle w:val="Text"/>
+        <w:rPr>
+          <w:rtl/>
+        </w:rPr>
+      </w:pPr>
+      <w:r>
+        <w:rPr>
+          <w:rFonts w:hint="cs"/>
+          <w:rtl/>
+        </w:rPr>
+        <w:t xml:space="preserve">این تابع برای تخصیص حافظه استفاده </w:t>
+      </w:r>
+      <w:proofErr w:type="spellStart"/>
+      <w:r>
+        <w:rPr>
+          <w:rFonts w:hint="cs"/>
+          <w:rtl/>
+        </w:rPr>
+        <w:t>می‌شود</w:t>
+      </w:r>
+      <w:proofErr w:type="spellEnd"/>
+      <w:r>
+        <w:rPr>
+          <w:rFonts w:hint="cs"/>
+          <w:rtl/>
+        </w:rPr>
+        <w:t xml:space="preserve"> و در نهایت با استفاده از سیستم کال </w:t>
+      </w:r>
+      <w:proofErr w:type="spellStart"/>
+      <w:r>
+        <w:rPr>
+          <w:rStyle w:val="CodeChar"/>
+        </w:rPr>
+        <w:t>sbrk</w:t>
+      </w:r>
+      <w:proofErr w:type="spellEnd"/>
+      <w:r>
+        <w:rPr>
+          <w:rFonts w:hint="cs"/>
+          <w:rtl/>
+        </w:rPr>
+        <w:t xml:space="preserve"> فضای </w:t>
+      </w:r>
+      <w:proofErr w:type="spellStart"/>
+      <w:r>
+        <w:rPr>
+          <w:rFonts w:hint="cs"/>
+          <w:rtl/>
+        </w:rPr>
+        <w:t>پردازه</w:t>
+      </w:r>
+      <w:proofErr w:type="spellEnd"/>
+      <w:r>
+        <w:rPr>
+          <w:rFonts w:hint="cs"/>
+          <w:rtl/>
+        </w:rPr>
+        <w:t xml:space="preserve"> را افزایش </w:t>
+      </w:r>
+      <w:proofErr w:type="spellStart"/>
+      <w:r>
+        <w:rPr>
+          <w:rFonts w:hint="cs"/>
+          <w:rtl/>
+        </w:rPr>
+        <w:t>می‌دهد</w:t>
+      </w:r>
+      <w:proofErr w:type="spellEnd"/>
+      <w:r>
+        <w:rPr>
+          <w:rFonts w:hint="cs"/>
+          <w:rtl/>
+        </w:rPr>
+        <w:t>.</w:t>
+      </w:r>
+    </w:p>
+    <w:p>
+      <w:pPr>
+        <w:pStyle w:val="Heading2"/>
+        <w:rPr>
+          <w:rtl/>
+        </w:rPr>
+      </w:pPr>
+      <w:r>
+        <w:rPr>
+          <w:rFonts w:hint="cs"/>
+          <w:rtl/>
+        </w:rPr>
+        <w:t>انواع روش دسترسی سطح کاربر به هسته در لینوکس</w:t>
+      </w:r>
+    </w:p>
+    <w:p>
+      <w:pPr>
         <w:pStyle w:val="Heading1"/>
         <w:rPr>
-          <w:rFonts w:hint="cs"/>
+          <w:rtl/>
+        </w:rPr>
+      </w:pPr>
+      <w:proofErr w:type="spellStart"/>
+      <w:r>
+        <w:rPr>
+          <w:rFonts w:hint="cs"/>
+          <w:rtl/>
+        </w:rPr>
+        <w:t>سازوکار</w:t>
+      </w:r>
+      <w:proofErr w:type="spellEnd"/>
+      <w:r>
+        <w:rPr>
+          <w:rFonts w:hint="cs"/>
+          <w:rtl/>
+        </w:rPr>
+        <w:t xml:space="preserve"> اجرای فراخوانی سیستمی</w:t>
+      </w:r>
+    </w:p>
+    <w:p>
+      <w:pPr>
+        <w:pStyle w:val="Heading1"/>
+        <w:rPr>
+          <w:rtl/>
+        </w:rPr>
+      </w:pPr>
+      <w:r>
+        <w:rPr>
+          <w:rFonts w:hint="cs"/>
+          <w:rtl/>
+        </w:rPr>
+        <w:t xml:space="preserve">بخش سخت افزاری و </w:t>
+      </w:r>
+      <w:proofErr w:type="spellStart"/>
+      <w:r>
+        <w:rPr>
+          <w:rFonts w:hint="cs"/>
+          <w:rtl/>
+        </w:rPr>
+        <w:t>اسمبلی</w:t>
+      </w:r>
+      <w:proofErr w:type="spellEnd"/>
+    </w:p>
+    <w:p>
+      <w:pPr>
+        <w:pStyle w:val="Heading2"/>
+        <w:rPr>
+          <w:rtl/>
+        </w:rPr>
+      </w:pPr>
+      <w:r>
+        <w:rPr>
+          <w:rFonts w:hint="cs"/>
+          <w:rtl/>
+        </w:rPr>
+        <w:t xml:space="preserve">آیا همه </w:t>
+      </w:r>
+      <w:proofErr w:type="spellStart"/>
+      <w:r>
+        <w:rPr>
+          <w:rFonts w:hint="cs"/>
+          <w:rtl/>
+        </w:rPr>
+        <w:t>تله‌ها</w:t>
+      </w:r>
+      <w:proofErr w:type="spellEnd"/>
+      <w:r>
+        <w:rPr>
+          <w:rFonts w:hint="cs"/>
+          <w:rtl/>
+        </w:rPr>
+        <w:t xml:space="preserve"> را </w:t>
+      </w:r>
+      <w:proofErr w:type="spellStart"/>
+      <w:r>
+        <w:rPr>
+          <w:rFonts w:hint="cs"/>
+          <w:rtl/>
+        </w:rPr>
+        <w:t>می‌شود</w:t>
+      </w:r>
+      <w:proofErr w:type="spellEnd"/>
+      <w:r>
+        <w:rPr>
+          <w:rFonts w:hint="cs"/>
+          <w:rtl/>
+        </w:rPr>
+        <w:t xml:space="preserve"> با سطح دسترسی </w:t>
+      </w:r>
+      <w:r>
+        <w:t>DPL_USER</w:t>
+      </w:r>
+      <w:r>
+        <w:rPr>
+          <w:rFonts w:hint="cs"/>
+          <w:rtl/>
+        </w:rPr>
+        <w:t xml:space="preserve"> فعال نمود؟</w:t>
+      </w:r>
+    </w:p>
+    <w:p>
+      <w:pPr>
+        <w:pStyle w:val="Heading2"/>
+        <w:rPr>
+          <w:rtl/>
+        </w:rPr>
+      </w:pPr>
+      <w:r>
+        <w:rPr>
+          <w:rFonts w:hint="cs"/>
+          <w:rtl/>
+        </w:rPr>
+        <w:t xml:space="preserve">چرا در صورت تغییر سطح دسترسی، </w:t>
+      </w:r>
+      <w:r>
+        <w:t>ss</w:t>
+      </w:r>
+      <w:r>
+        <w:rPr>
+          <w:rFonts w:hint="cs"/>
+          <w:rtl/>
+        </w:rPr>
+        <w:t xml:space="preserve"> و </w:t>
+      </w:r>
+      <w:proofErr w:type="spellStart"/>
+      <w:r>
+        <w:t>esp</w:t>
+      </w:r>
+      <w:proofErr w:type="spellEnd"/>
+      <w:r>
+        <w:rPr>
+          <w:rFonts w:hint="cs"/>
+          <w:rtl/>
+        </w:rPr>
+        <w:t xml:space="preserve"> روی پشته </w:t>
+      </w:r>
+      <w:r>
+        <w:t>push</w:t>
+      </w:r>
+      <w:r>
+        <w:rPr>
+          <w:rFonts w:hint="cs"/>
+          <w:rtl/>
+        </w:rPr>
+        <w:t xml:space="preserve"> </w:t>
+      </w:r>
+      <w:proofErr w:type="spellStart"/>
+      <w:r>
+        <w:rPr>
+          <w:rFonts w:hint="cs"/>
+          <w:rtl/>
+        </w:rPr>
+        <w:t>می‌شوند</w:t>
+      </w:r>
+      <w:proofErr w:type="spellEnd"/>
+      <w:r>
+        <w:rPr>
+          <w:rFonts w:hint="cs"/>
+          <w:rtl/>
+        </w:rPr>
+        <w:t>؟</w:t>
+      </w:r>
+    </w:p>
+    <w:p>
+      <w:pPr>
+        <w:pStyle w:val="Heading1"/>
+        <w:rPr>
+          <w:rtl/>
+        </w:rPr>
+      </w:pPr>
+      <w:r>
+        <w:rPr>
+          <w:rFonts w:hint="cs"/>
+          <w:rtl/>
+        </w:rPr>
+        <w:t xml:space="preserve">بخش سطح بالا و </w:t>
+      </w:r>
+      <w:proofErr w:type="spellStart"/>
+      <w:r>
+        <w:rPr>
+          <w:rFonts w:hint="cs"/>
+          <w:rtl/>
+        </w:rPr>
+        <w:t>کنترل‌کننده</w:t>
+      </w:r>
+      <w:proofErr w:type="spellEnd"/>
+      <w:r>
+        <w:rPr>
+          <w:rFonts w:hint="cs"/>
+          <w:rtl/>
+        </w:rPr>
+        <w:t xml:space="preserve"> زبان سی تله</w:t>
+      </w:r>
+    </w:p>
+    <w:p>
+      <w:pPr>
+        <w:pStyle w:val="Heading2"/>
+        <w:rPr>
+          <w:rtl/>
+        </w:rPr>
+      </w:pPr>
+      <w:r>
+        <w:rPr>
+          <w:rFonts w:hint="cs"/>
+          <w:rtl/>
+        </w:rPr>
+        <w:t>توضیح توابع دسترسی به پارامترهای فراخوانی سیستمی</w:t>
+      </w:r>
+    </w:p>
+    <w:p>
+      <w:pPr>
+        <w:pStyle w:val="Heading1"/>
+        <w:rPr>
+          <w:rtl/>
+        </w:rPr>
+      </w:pPr>
+      <w:r>
+        <w:rPr>
+          <w:rFonts w:hint="cs"/>
+          <w:rtl/>
+        </w:rPr>
+        <w:t xml:space="preserve">بررسی </w:t>
+      </w:r>
+      <w:proofErr w:type="spellStart"/>
+      <w:r>
+        <w:rPr>
+          <w:rFonts w:hint="cs"/>
+          <w:rtl/>
+        </w:rPr>
+        <w:t>گام‌های</w:t>
+      </w:r>
+      <w:proofErr w:type="spellEnd"/>
+      <w:r>
+        <w:rPr>
+          <w:rFonts w:hint="cs"/>
+          <w:rtl/>
+        </w:rPr>
+        <w:t xml:space="preserve"> اجرای فراخوانی سیستمی در سطح کرنل توسط </w:t>
+      </w:r>
+      <w:proofErr w:type="spellStart"/>
+      <w:r>
+        <w:t>gdb</w:t>
+      </w:r>
+      <w:proofErr w:type="spellEnd"/>
+    </w:p>
+    <w:p>
+      <w:pPr>
+        <w:pStyle w:val="Heading1"/>
+        <w:rPr>
+          <w:rtl/>
+        </w:rPr>
+      </w:pPr>
+      <w:proofErr w:type="spellStart"/>
+      <w:r>
+        <w:t>find_largest_prime_factor</w:t>
+      </w:r>
+      <w:proofErr w:type="spellEnd"/>
+    </w:p>
+    <w:p>
+      <w:pPr>
+        <w:pStyle w:val="Heading1"/>
+        <w:rPr>
           <w:rtl/>
         </w:rPr>
       </w:pPr>
@@ -525,7 +3026,6 @@
       <w:pPr>
         <w:pStyle w:val="Heading2"/>
         <w:rPr>
-          <w:rFonts w:hint="cs"/>
           <w:rtl/>
         </w:rPr>
       </w:pPr>
@@ -1664,6 +4164,119 @@
     </w:lvl>
   </w:abstractNum>
   <w:abstractNum w:abstractNumId="8" w15:restartNumberingAfterBreak="0">
+    <w:nsid w:val="3EA625CD"/>
+    <w:multiLevelType w:val="hybridMultilevel"/>
+    <w:tmpl w:val="6CD0E282"/>
+    <w:lvl w:ilvl="0" w:tplc="04090001">
+      <w:start w:val="1"/>
+      <w:numFmt w:val="bullet"/>
+      <w:lvlText w:val=""/>
+      <w:lvlJc w:val="left"/>
+      <w:pPr>
+        <w:ind w:left="720" w:hanging="360"/>
+      </w:pPr>
+      <w:rPr>
+        <w:rFonts w:ascii="Symbol" w:hAnsi="Symbol" w:hint="default"/>
+      </w:rPr>
+    </w:lvl>
+    <w:lvl w:ilvl="1" w:tplc="04090003" w:tentative="1">
+      <w:start w:val="1"/>
+      <w:numFmt w:val="bullet"/>
+      <w:lvlText w:val="o"/>
+      <w:lvlJc w:val="left"/>
+      <w:pPr>
+        <w:ind w:left="1440" w:hanging="360"/>
+      </w:pPr>
+      <w:rPr>
+        <w:rFonts w:ascii="Courier New" w:hAnsi="Courier New" w:cs="Courier New" w:hint="default"/>
+      </w:rPr>
+    </w:lvl>
+    <w:lvl w:ilvl="2" w:tplc="04090005" w:tentative="1">
+      <w:start w:val="1"/>
+      <w:numFmt w:val="bullet"/>
+      <w:lvlText w:val=""/>
+      <w:lvlJc w:val="left"/>
+      <w:pPr>
+        <w:ind w:left="2160" w:hanging="360"/>
+      </w:pPr>
+      <w:rPr>
+        <w:rFonts w:ascii="Wingdings" w:hAnsi="Wingdings" w:hint="default"/>
+      </w:rPr>
+    </w:lvl>
+    <w:lvl w:ilvl="3" w:tplc="04090001" w:tentative="1">
+      <w:start w:val="1"/>
+      <w:numFmt w:val="bullet"/>
+      <w:lvlText w:val=""/>
+      <w:lvlJc w:val="left"/>
+      <w:pPr>
+        <w:ind w:left="2880" w:hanging="360"/>
+      </w:pPr>
+      <w:rPr>
+        <w:rFonts w:ascii="Symbol" w:hAnsi="Symbol" w:hint="default"/>
+      </w:rPr>
+    </w:lvl>
+    <w:lvl w:ilvl="4" w:tplc="04090003" w:tentative="1">
+      <w:start w:val="1"/>
+      <w:numFmt w:val="bullet"/>
+      <w:lvlText w:val="o"/>
+      <w:lvlJc w:val="left"/>
+      <w:pPr>
+        <w:ind w:left="3600" w:hanging="360"/>
+      </w:pPr>
+      <w:rPr>
+        <w:rFonts w:ascii="Courier New" w:hAnsi="Courier New" w:cs="Courier New" w:hint="default"/>
+      </w:rPr>
+    </w:lvl>
+    <w:lvl w:ilvl="5" w:tplc="04090005" w:tentative="1">
+      <w:start w:val="1"/>
+      <w:numFmt w:val="bullet"/>
+      <w:lvlText w:val=""/>
+      <w:lvlJc w:val="left"/>
+      <w:pPr>
+        <w:ind w:left="4320" w:hanging="360"/>
+      </w:pPr>
+      <w:rPr>
+        <w:rFonts w:ascii="Wingdings" w:hAnsi="Wingdings" w:hint="default"/>
+      </w:rPr>
+    </w:lvl>
+    <w:lvl w:ilvl="6" w:tplc="04090001" w:tentative="1">
+      <w:start w:val="1"/>
+      <w:numFmt w:val="bullet"/>
+      <w:lvlText w:val=""/>
+      <w:lvlJc w:val="left"/>
+      <w:pPr>
+        <w:ind w:left="5040" w:hanging="360"/>
+      </w:pPr>
+      <w:rPr>
+        <w:rFonts w:ascii="Symbol" w:hAnsi="Symbol" w:hint="default"/>
+      </w:rPr>
+    </w:lvl>
+    <w:lvl w:ilvl="7" w:tplc="04090003" w:tentative="1">
+      <w:start w:val="1"/>
+      <w:numFmt w:val="bullet"/>
+      <w:lvlText w:val="o"/>
+      <w:lvlJc w:val="left"/>
+      <w:pPr>
+        <w:ind w:left="5760" w:hanging="360"/>
+      </w:pPr>
+      <w:rPr>
+        <w:rFonts w:ascii="Courier New" w:hAnsi="Courier New" w:cs="Courier New" w:hint="default"/>
+      </w:rPr>
+    </w:lvl>
+    <w:lvl w:ilvl="8" w:tplc="04090005" w:tentative="1">
+      <w:start w:val="1"/>
+      <w:numFmt w:val="bullet"/>
+      <w:lvlText w:val=""/>
+      <w:lvlJc w:val="left"/>
+      <w:pPr>
+        <w:ind w:left="6480" w:hanging="360"/>
+      </w:pPr>
+      <w:rPr>
+        <w:rFonts w:ascii="Wingdings" w:hAnsi="Wingdings" w:hint="default"/>
+      </w:rPr>
+    </w:lvl>
+  </w:abstractNum>
+  <w:abstractNum w:abstractNumId="9" w15:restartNumberingAfterBreak="0">
     <w:nsid w:val="467D7FA8"/>
     <w:multiLevelType w:val="hybridMultilevel"/>
     <w:tmpl w:val="EECC9AE4"/>
@@ -1753,7 +4366,7 @@
       </w:pPr>
     </w:lvl>
   </w:abstractNum>
-  <w:abstractNum w:abstractNumId="9" w15:restartNumberingAfterBreak="0">
+  <w:abstractNum w:abstractNumId="10" w15:restartNumberingAfterBreak="0">
     <w:nsid w:val="561C2AE6"/>
     <w:multiLevelType w:val="hybridMultilevel"/>
     <w:tmpl w:val="D34C92CC"/>
@@ -1866,7 +4479,7 @@
       </w:rPr>
     </w:lvl>
   </w:abstractNum>
-  <w:abstractNum w:abstractNumId="10" w15:restartNumberingAfterBreak="0">
+  <w:abstractNum w:abstractNumId="11" w15:restartNumberingAfterBreak="0">
     <w:nsid w:val="5710546E"/>
     <w:multiLevelType w:val="hybridMultilevel"/>
     <w:tmpl w:val="FB32453E"/>
@@ -1979,7 +4592,7 @@
       </w:rPr>
     </w:lvl>
   </w:abstractNum>
-  <w:abstractNum w:abstractNumId="11" w15:restartNumberingAfterBreak="0">
+  <w:abstractNum w:abstractNumId="12" w15:restartNumberingAfterBreak="0">
     <w:nsid w:val="592A6744"/>
     <w:multiLevelType w:val="hybridMultilevel"/>
     <w:tmpl w:val="BD1C59E8"/>
@@ -2092,7 +4705,7 @@
       </w:rPr>
     </w:lvl>
   </w:abstractNum>
-  <w:abstractNum w:abstractNumId="12" w15:restartNumberingAfterBreak="0">
+  <w:abstractNum w:abstractNumId="13" w15:restartNumberingAfterBreak="0">
     <w:nsid w:val="62E771B8"/>
     <w:multiLevelType w:val="hybridMultilevel"/>
     <w:tmpl w:val="0CB00CE2"/>
@@ -2205,7 +4818,7 @@
       </w:rPr>
     </w:lvl>
   </w:abstractNum>
-  <w:abstractNum w:abstractNumId="13" w15:restartNumberingAfterBreak="0">
+  <w:abstractNum w:abstractNumId="14" w15:restartNumberingAfterBreak="0">
     <w:nsid w:val="6BD33A9D"/>
     <w:multiLevelType w:val="hybridMultilevel"/>
     <w:tmpl w:val="B54000BE"/>
@@ -2318,7 +4931,7 @@
       </w:rPr>
     </w:lvl>
   </w:abstractNum>
-  <w:abstractNum w:abstractNumId="14" w15:restartNumberingAfterBreak="0">
+  <w:abstractNum w:abstractNumId="15" w15:restartNumberingAfterBreak="0">
     <w:nsid w:val="75B90F2A"/>
     <w:multiLevelType w:val="hybridMultilevel"/>
     <w:tmpl w:val="FD6486F6"/>
@@ -2431,7 +5044,7 @@
       </w:rPr>
     </w:lvl>
   </w:abstractNum>
-  <w:abstractNum w:abstractNumId="15" w15:restartNumberingAfterBreak="0">
+  <w:abstractNum w:abstractNumId="16" w15:restartNumberingAfterBreak="0">
     <w:nsid w:val="7A5B4BD3"/>
     <w:multiLevelType w:val="hybridMultilevel"/>
     <w:tmpl w:val="9E0A8924"/>
@@ -2518,13 +5131,13 @@
     </w:lvl>
   </w:abstractNum>
   <w:num w:numId="1">
-    <w:abstractNumId w:val="15"/>
+    <w:abstractNumId w:val="16"/>
   </w:num>
   <w:num w:numId="2">
-    <w:abstractNumId w:val="8"/>
+    <w:abstractNumId w:val="9"/>
   </w:num>
   <w:num w:numId="3">
-    <w:abstractNumId w:val="8"/>
+    <w:abstractNumId w:val="9"/>
     <w:lvlOverride w:ilvl="0">
       <w:startOverride w:val="1"/>
     </w:lvlOverride>
@@ -2572,28 +5185,28 @@
     <w:abstractNumId w:val="0"/>
   </w:num>
   <w:num w:numId="14">
-    <w:abstractNumId w:val="11"/>
+    <w:abstractNumId w:val="12"/>
   </w:num>
   <w:num w:numId="15">
     <w:abstractNumId w:val="5"/>
   </w:num>
   <w:num w:numId="16">
-    <w:abstractNumId w:val="10"/>
+    <w:abstractNumId w:val="11"/>
   </w:num>
   <w:num w:numId="17">
     <w:abstractNumId w:val="1"/>
   </w:num>
   <w:num w:numId="18">
-    <w:abstractNumId w:val="9"/>
+    <w:abstractNumId w:val="10"/>
   </w:num>
   <w:num w:numId="19">
-    <w:abstractNumId w:val="14"/>
+    <w:abstractNumId w:val="15"/>
   </w:num>
   <w:num w:numId="20">
-    <w:abstractNumId w:val="12"/>
+    <w:abstractNumId w:val="13"/>
   </w:num>
   <w:num w:numId="21">
-    <w:abstractNumId w:val="13"/>
+    <w:abstractNumId w:val="14"/>
   </w:num>
   <w:num w:numId="22">
     <w:abstractNumId w:val="6"/>
@@ -2606,6 +5219,9 @@
     <w:lvlOverride w:ilvl="0">
       <w:startOverride w:val="1"/>
     </w:lvlOverride>
+  </w:num>
+  <w:num w:numId="24">
+    <w:abstractNumId w:val="8"/>
   </w:num>
 </w:numbering>
 </file>
@@ -3084,7 +5700,6 @@
   <w:style w:type="character" w:default="1" w:styleId="DefaultParagraphFont">
     <w:name w:val="Default Paragraph Font"/>
     <w:uiPriority w:val="1"/>
-    <w:semiHidden/>
     <w:unhideWhenUsed/>
   </w:style>
   <w:style w:type="table" w:default="1" w:styleId="TableNormal">

</xml_diff>

<commit_message>
Add EX2 question 2
</commit_message>
<xml_diff>
--- a/EX2 - System Calls/Report.docx
+++ b/EX2 - System Calls/Report.docx
@@ -189,12 +189,10 @@
         <w:t xml:space="preserve">ULIB = </w:t>
       </w:r>
       <w:proofErr w:type="spellStart"/>
-      <w:proofErr w:type="gramStart"/>
       <w:r>
         <w:t>ulib.o</w:t>
       </w:r>
       <w:proofErr w:type="spellEnd"/>
-      <w:proofErr w:type="gramEnd"/>
       <w:r>
         <w:t xml:space="preserve"> </w:t>
       </w:r>
@@ -286,27 +284,15 @@
       </w:pPr>
       <w:proofErr w:type="spellStart"/>
       <w:r>
-        <w:t>ulib.</w:t>
-      </w:r>
-      <w:proofErr w:type="gramStart"/>
-      <w:r>
-        <w:t>c</w:t>
-      </w:r>
-      <w:proofErr w:type="spellEnd"/>
-      <w:r>
-        <w:rPr>
-          <w:rFonts w:hint="cs"/>
-          <w:rtl/>
-        </w:rPr>
-        <w:t xml:space="preserve"> :</w:t>
-      </w:r>
-      <w:proofErr w:type="gramEnd"/>
-      <w:r>
-        <w:rPr>
-          <w:rFonts w:hint="cs"/>
-          <w:rtl/>
-        </w:rPr>
-        <w:t xml:space="preserve"> این فایل شامل توابع کمکی:</w:t>
+        <w:t>ulib.c</w:t>
+      </w:r>
+      <w:proofErr w:type="spellEnd"/>
+      <w:r>
+        <w:rPr>
+          <w:rFonts w:hint="cs"/>
+          <w:rtl/>
+        </w:rPr>
+        <w:t xml:space="preserve"> : این فایل شامل توابع کمکی:</w:t>
       </w:r>
     </w:p>
     <w:p>
@@ -756,12 +742,10 @@
         </w:numPr>
       </w:pPr>
       <w:proofErr w:type="spellStart"/>
-      <w:proofErr w:type="gramStart"/>
       <w:r>
         <w:t>usys.S</w:t>
       </w:r>
       <w:proofErr w:type="spellEnd"/>
-      <w:proofErr w:type="gramEnd"/>
       <w:r>
         <w:rPr>
           <w:rFonts w:hint="cs"/>
@@ -779,23 +763,7 @@
           <w:rFonts w:hint="cs"/>
           <w:rtl/>
         </w:rPr>
-        <w:t xml:space="preserve"> با استفاده از کد </w:t>
-      </w:r>
-      <w:proofErr w:type="spellStart"/>
-      <w:r>
-        <w:rPr>
-          <w:rFonts w:hint="cs"/>
-          <w:rtl/>
-        </w:rPr>
-        <w:t>اسمبلی</w:t>
-      </w:r>
-      <w:proofErr w:type="spellEnd"/>
-      <w:r>
-        <w:rPr>
-          <w:rFonts w:hint="cs"/>
-          <w:rtl/>
-        </w:rPr>
-        <w:t xml:space="preserve"> تولید </w:t>
+        <w:t xml:space="preserve"> با استفاده از کد اسمبلی تولید </w:t>
       </w:r>
       <w:proofErr w:type="spellStart"/>
       <w:r>
@@ -888,7 +856,6 @@
                               </w:rPr>
                               <w:t xml:space="preserve">#define </w:t>
                             </w:r>
-                            <w:proofErr w:type="gramStart"/>
                             <w:r>
                               <w:rPr>
                                 <w:rFonts w:ascii="Courier New" w:hAnsi="Courier New" w:cs="Courier New"/>
@@ -901,15 +868,7 @@
                                 <w:rFonts w:ascii="Courier New" w:hAnsi="Courier New" w:cs="Courier New"/>
                                 <w:color w:val="383A42"/>
                               </w:rPr>
-                              <w:t>(</w:t>
-                            </w:r>
-                            <w:proofErr w:type="gramEnd"/>
-                            <w:r>
-                              <w:rPr>
-                                <w:rFonts w:ascii="Courier New" w:hAnsi="Courier New" w:cs="Courier New"/>
-                                <w:color w:val="383A42"/>
-                              </w:rPr>
-                              <w:t>name) \</w:t>
+                              <w:t>(name) \</w:t>
                             </w:r>
                             <w:r>
                               <w:rPr>
@@ -1094,7 +1053,6 @@
                         </w:rPr>
                         <w:t xml:space="preserve">#define </w:t>
                       </w:r>
-                      <w:proofErr w:type="gramStart"/>
                       <w:r>
                         <w:rPr>
                           <w:rFonts w:ascii="Courier New" w:hAnsi="Courier New" w:cs="Courier New"/>
@@ -1107,15 +1065,7 @@
                           <w:rFonts w:ascii="Courier New" w:hAnsi="Courier New" w:cs="Courier New"/>
                           <w:color w:val="383A42"/>
                         </w:rPr>
-                        <w:t>(</w:t>
-                      </w:r>
-                      <w:proofErr w:type="gramEnd"/>
-                      <w:r>
-                        <w:rPr>
-                          <w:rFonts w:ascii="Courier New" w:hAnsi="Courier New" w:cs="Courier New"/>
-                          <w:color w:val="383A42"/>
-                        </w:rPr>
-                        <w:t>name) \</w:t>
+                        <w:t>(name) \</w:t>
                       </w:r>
                       <w:r>
                         <w:rPr>
@@ -1290,23 +1240,7 @@
           <w:rFonts w:hint="cs"/>
           <w:rtl/>
         </w:rPr>
-        <w:t xml:space="preserve">سپس به </w:t>
-      </w:r>
-      <w:proofErr w:type="spellStart"/>
-      <w:r>
-        <w:rPr>
-          <w:rFonts w:hint="cs"/>
-          <w:rtl/>
-        </w:rPr>
-        <w:t>ازای</w:t>
-      </w:r>
-      <w:proofErr w:type="spellEnd"/>
-      <w:r>
-        <w:rPr>
-          <w:rFonts w:hint="cs"/>
-          <w:rtl/>
-        </w:rPr>
-        <w:t xml:space="preserve"> هر سیستم کال، این </w:t>
+        <w:t xml:space="preserve">سپس به ازای هر سیستم کال، این </w:t>
       </w:r>
       <w:proofErr w:type="spellStart"/>
       <w:r>
@@ -1427,7 +1361,6 @@
                             <w:pPr>
                               <w:shd w:val="clear" w:color="auto" w:fill="FAFAFA"/>
                             </w:pPr>
-                            <w:proofErr w:type="gramStart"/>
                             <w:r>
                               <w:rPr>
                                 <w:rFonts w:ascii="Courier New" w:hAnsi="Courier New" w:cs="Courier New"/>
@@ -1444,7 +1377,6 @@
                               <w:t>globl</w:t>
                             </w:r>
                             <w:proofErr w:type="spellEnd"/>
-                            <w:proofErr w:type="gramEnd"/>
                             <w:r>
                               <w:rPr>
                                 <w:rFonts w:ascii="Courier New" w:hAnsi="Courier New" w:cs="Courier New"/>
@@ -1655,7 +1587,6 @@
                       <w:pPr>
                         <w:shd w:val="clear" w:color="auto" w:fill="FAFAFA"/>
                       </w:pPr>
-                      <w:proofErr w:type="gramStart"/>
                       <w:r>
                         <w:rPr>
                           <w:rFonts w:ascii="Courier New" w:hAnsi="Courier New" w:cs="Courier New"/>
@@ -1672,7 +1603,6 @@
                         <w:t>globl</w:t>
                       </w:r>
                       <w:proofErr w:type="spellEnd"/>
-                      <w:proofErr w:type="gramEnd"/>
                       <w:r>
                         <w:rPr>
                           <w:rFonts w:ascii="Courier New" w:hAnsi="Courier New" w:cs="Courier New"/>
@@ -2200,27 +2130,15 @@
       </w:pPr>
       <w:proofErr w:type="spellStart"/>
       <w:r>
-        <w:t>printf.</w:t>
-      </w:r>
-      <w:proofErr w:type="gramStart"/>
-      <w:r>
-        <w:t>c</w:t>
-      </w:r>
-      <w:proofErr w:type="spellEnd"/>
-      <w:r>
-        <w:rPr>
-          <w:rFonts w:hint="cs"/>
-          <w:rtl/>
-        </w:rPr>
-        <w:t xml:space="preserve"> :</w:t>
-      </w:r>
-      <w:proofErr w:type="gramEnd"/>
-      <w:r>
-        <w:rPr>
-          <w:rFonts w:hint="cs"/>
-          <w:rtl/>
-        </w:rPr>
-        <w:t xml:space="preserve"> در این فایل تابع </w:t>
+        <w:t>printf.c</w:t>
+      </w:r>
+      <w:proofErr w:type="spellEnd"/>
+      <w:r>
+        <w:rPr>
+          <w:rFonts w:hint="cs"/>
+          <w:rtl/>
+        </w:rPr>
+        <w:t xml:space="preserve"> : در این فایل تابع </w:t>
       </w:r>
       <w:proofErr w:type="spellStart"/>
       <w:r>
@@ -2484,27 +2402,15 @@
       <w:proofErr w:type="spellStart"/>
       <w:r>
         <w:lastRenderedPageBreak/>
-        <w:t>umalloc.</w:t>
-      </w:r>
-      <w:proofErr w:type="gramStart"/>
-      <w:r>
-        <w:t>c</w:t>
-      </w:r>
-      <w:proofErr w:type="spellEnd"/>
-      <w:r>
-        <w:rPr>
-          <w:rFonts w:hint="cs"/>
-          <w:rtl/>
-        </w:rPr>
-        <w:t xml:space="preserve"> :</w:t>
-      </w:r>
-      <w:proofErr w:type="gramEnd"/>
-      <w:r>
-        <w:rPr>
-          <w:rFonts w:hint="cs"/>
-          <w:rtl/>
-        </w:rPr>
-        <w:t xml:space="preserve"> در این فایل تابع </w:t>
+        <w:t>umalloc.c</w:t>
+      </w:r>
+      <w:proofErr w:type="spellEnd"/>
+      <w:r>
+        <w:rPr>
+          <w:rFonts w:hint="cs"/>
+          <w:rtl/>
+        </w:rPr>
+        <w:t xml:space="preserve"> : در این فایل تابع </w:t>
       </w:r>
       <w:r>
         <w:t>malloc</w:t>
@@ -2640,51 +2546,723 @@
     </w:p>
     <w:p>
       <w:pPr>
-        <w:pStyle w:val="Heading1"/>
-        <w:rPr>
-          <w:rtl/>
-        </w:rPr>
-      </w:pPr>
-      <w:proofErr w:type="spellStart"/>
-      <w:r>
-        <w:rPr>
-          <w:rFonts w:hint="cs"/>
-          <w:rtl/>
-        </w:rPr>
-        <w:t>سازوکار</w:t>
-      </w:r>
-      <w:proofErr w:type="spellEnd"/>
-      <w:r>
-        <w:rPr>
-          <w:rFonts w:hint="cs"/>
-          <w:rtl/>
-        </w:rPr>
-        <w:t xml:space="preserve"> اجرای فراخوانی سیستمی</w:t>
+        <w:pStyle w:val="Text"/>
+        <w:rPr>
+          <w:rtl/>
+        </w:rPr>
+      </w:pPr>
+      <w:r>
+        <w:rPr>
+          <w:rFonts w:hint="cs"/>
+          <w:rtl/>
+        </w:rPr>
+        <w:t xml:space="preserve">دسترسی به سطح هسته با رخ دادن یک </w:t>
+      </w:r>
+      <w:r>
+        <w:t>interrupt</w:t>
+      </w:r>
+      <w:r>
+        <w:rPr>
+          <w:rFonts w:hint="cs"/>
+          <w:rtl/>
+        </w:rPr>
+        <w:t xml:space="preserve"> </w:t>
+      </w:r>
+      <w:r>
+        <w:rPr>
+          <w:rFonts w:hint="cs"/>
+          <w:rtl/>
+        </w:rPr>
+        <w:t xml:space="preserve">انجام </w:t>
+      </w:r>
+      <w:proofErr w:type="spellStart"/>
+      <w:r>
+        <w:rPr>
+          <w:rFonts w:hint="cs"/>
+          <w:rtl/>
+        </w:rPr>
+        <w:t>می‌پذیرد</w:t>
+      </w:r>
+      <w:proofErr w:type="spellEnd"/>
+      <w:r>
+        <w:rPr>
+          <w:rFonts w:hint="cs"/>
+          <w:rtl/>
+        </w:rPr>
+        <w:t xml:space="preserve">. </w:t>
+      </w:r>
+      <w:r>
+        <w:t>Interrupt</w:t>
+      </w:r>
+      <w:r>
+        <w:rPr>
+          <w:rFonts w:hint="cs"/>
+          <w:rtl/>
+        </w:rPr>
+        <w:t xml:space="preserve">ها </w:t>
+      </w:r>
+      <w:proofErr w:type="spellStart"/>
+      <w:r>
+        <w:rPr>
+          <w:rFonts w:hint="cs"/>
+          <w:rtl/>
+        </w:rPr>
+        <w:t>می‌توانند</w:t>
+      </w:r>
+      <w:proofErr w:type="spellEnd"/>
+      <w:r>
+        <w:rPr>
+          <w:rFonts w:hint="cs"/>
+          <w:rtl/>
+        </w:rPr>
+        <w:t xml:space="preserve"> </w:t>
+      </w:r>
+      <w:proofErr w:type="spellStart"/>
+      <w:r>
+        <w:rPr>
+          <w:rFonts w:hint="cs"/>
+          <w:rtl/>
+        </w:rPr>
+        <w:t>نرم‌افزاری</w:t>
+      </w:r>
+      <w:proofErr w:type="spellEnd"/>
+      <w:r>
+        <w:rPr>
+          <w:rFonts w:hint="cs"/>
+          <w:rtl/>
+        </w:rPr>
+        <w:t xml:space="preserve"> و یا </w:t>
+      </w:r>
+      <w:proofErr w:type="spellStart"/>
+      <w:r>
+        <w:rPr>
+          <w:rFonts w:hint="cs"/>
+          <w:rtl/>
+        </w:rPr>
+        <w:t>سخت‌افزاری</w:t>
+      </w:r>
+      <w:proofErr w:type="spellEnd"/>
+      <w:r>
+        <w:rPr>
+          <w:rFonts w:hint="cs"/>
+          <w:rtl/>
+        </w:rPr>
+        <w:t xml:space="preserve"> باشند که به </w:t>
+      </w:r>
+      <w:r>
+        <w:t>interrupt</w:t>
+      </w:r>
+      <w:r>
+        <w:rPr>
+          <w:rFonts w:hint="cs"/>
+          <w:rtl/>
+        </w:rPr>
+        <w:t xml:space="preserve">های </w:t>
+      </w:r>
+      <w:proofErr w:type="spellStart"/>
+      <w:r>
+        <w:rPr>
+          <w:rFonts w:hint="cs"/>
+          <w:rtl/>
+        </w:rPr>
+        <w:t>نرم‌افزاری</w:t>
+      </w:r>
+      <w:proofErr w:type="spellEnd"/>
+      <w:r>
+        <w:rPr>
+          <w:rFonts w:hint="cs"/>
+          <w:rtl/>
+        </w:rPr>
+        <w:t xml:space="preserve"> </w:t>
+      </w:r>
+      <w:r>
+        <w:t>trap</w:t>
+      </w:r>
+      <w:r>
+        <w:rPr>
+          <w:rFonts w:hint="cs"/>
+          <w:rtl/>
+        </w:rPr>
+        <w:t xml:space="preserve"> نیز گفته </w:t>
+      </w:r>
+      <w:proofErr w:type="spellStart"/>
+      <w:r>
+        <w:rPr>
+          <w:rFonts w:hint="cs"/>
+          <w:rtl/>
+        </w:rPr>
+        <w:t>می‌شود</w:t>
+      </w:r>
+      <w:proofErr w:type="spellEnd"/>
+      <w:r>
+        <w:rPr>
+          <w:rFonts w:hint="cs"/>
+          <w:rtl/>
+        </w:rPr>
+        <w:t>.</w:t>
       </w:r>
     </w:p>
     <w:p>
       <w:pPr>
+        <w:pStyle w:val="Text"/>
+        <w:numPr>
+          <w:ilvl w:val="0"/>
+          <w:numId w:val="24"/>
+        </w:numPr>
+      </w:pPr>
+      <w:r>
+        <w:t>Interrupt</w:t>
+      </w:r>
+      <w:r>
+        <w:rPr>
+          <w:rFonts w:hint="cs"/>
+          <w:rtl/>
+        </w:rPr>
+        <w:t xml:space="preserve">های </w:t>
+      </w:r>
+      <w:proofErr w:type="spellStart"/>
+      <w:r>
+        <w:rPr>
+          <w:rFonts w:hint="cs"/>
+          <w:rtl/>
+        </w:rPr>
+        <w:t>سخت‌افزاری</w:t>
+      </w:r>
+      <w:proofErr w:type="spellEnd"/>
+      <w:r>
+        <w:rPr>
+          <w:rFonts w:hint="cs"/>
+          <w:rtl/>
+        </w:rPr>
+        <w:t xml:space="preserve">: اینگونه </w:t>
+      </w:r>
+      <w:r>
+        <w:t>interrupt</w:t>
+      </w:r>
+      <w:r>
+        <w:rPr>
+          <w:rFonts w:hint="cs"/>
+          <w:rtl/>
+        </w:rPr>
+        <w:t xml:space="preserve">ها از طریق </w:t>
+      </w:r>
+      <w:proofErr w:type="spellStart"/>
+      <w:r>
+        <w:rPr>
+          <w:rFonts w:hint="cs"/>
+          <w:rtl/>
+        </w:rPr>
+        <w:t>سخت‌افزارها</w:t>
+      </w:r>
+      <w:proofErr w:type="spellEnd"/>
+      <w:r>
+        <w:rPr>
+          <w:rFonts w:hint="cs"/>
+          <w:rtl/>
+        </w:rPr>
+        <w:t xml:space="preserve"> (معمولا </w:t>
+      </w:r>
+      <w:r>
+        <w:t>I/O</w:t>
+      </w:r>
+      <w:r>
+        <w:rPr>
+          <w:rFonts w:hint="cs"/>
+          <w:rtl/>
+        </w:rPr>
+        <w:t xml:space="preserve">) رخ </w:t>
+      </w:r>
+      <w:proofErr w:type="spellStart"/>
+      <w:r>
+        <w:rPr>
+          <w:rFonts w:hint="cs"/>
+          <w:rtl/>
+        </w:rPr>
+        <w:t>می‌دهند</w:t>
+      </w:r>
+      <w:proofErr w:type="spellEnd"/>
+      <w:r>
+        <w:rPr>
+          <w:rFonts w:hint="cs"/>
+          <w:rtl/>
+        </w:rPr>
+        <w:t xml:space="preserve"> و به صورت </w:t>
+      </w:r>
+      <w:r>
+        <w:t>asynchronous</w:t>
+      </w:r>
+      <w:r>
+        <w:rPr>
+          <w:rFonts w:hint="cs"/>
+          <w:rtl/>
+        </w:rPr>
+        <w:t xml:space="preserve"> هم اجرا </w:t>
+      </w:r>
+      <w:proofErr w:type="spellStart"/>
+      <w:r>
+        <w:rPr>
+          <w:rFonts w:hint="cs"/>
+          <w:rtl/>
+        </w:rPr>
+        <w:t>می‌شوند</w:t>
+      </w:r>
+      <w:proofErr w:type="spellEnd"/>
+      <w:r>
+        <w:rPr>
+          <w:rFonts w:hint="cs"/>
+          <w:rtl/>
+        </w:rPr>
+        <w:t xml:space="preserve">. برای مثال زمانی که در کیبورد کلیدی را فشار </w:t>
+      </w:r>
+      <w:proofErr w:type="spellStart"/>
+      <w:r>
+        <w:rPr>
+          <w:rFonts w:hint="cs"/>
+          <w:rtl/>
+        </w:rPr>
+        <w:t>می‌دهیم</w:t>
+      </w:r>
+      <w:proofErr w:type="spellEnd"/>
+      <w:r>
+        <w:rPr>
+          <w:rFonts w:hint="cs"/>
+          <w:rtl/>
+        </w:rPr>
+        <w:t xml:space="preserve">، </w:t>
+      </w:r>
+      <w:proofErr w:type="spellStart"/>
+      <w:r>
+        <w:rPr>
+          <w:rFonts w:hint="cs"/>
+          <w:rtl/>
+        </w:rPr>
+        <w:t>موس</w:t>
+      </w:r>
+      <w:proofErr w:type="spellEnd"/>
+      <w:r>
+        <w:rPr>
+          <w:rFonts w:hint="cs"/>
+          <w:rtl/>
+        </w:rPr>
+        <w:t xml:space="preserve"> را حرکت </w:t>
+      </w:r>
+      <w:proofErr w:type="spellStart"/>
+      <w:r>
+        <w:rPr>
+          <w:rFonts w:hint="cs"/>
+          <w:rtl/>
+        </w:rPr>
+        <w:t>می‌دهیم</w:t>
+      </w:r>
+      <w:proofErr w:type="spellEnd"/>
+      <w:r>
+        <w:rPr>
+          <w:rFonts w:hint="cs"/>
+          <w:rtl/>
+        </w:rPr>
+        <w:t xml:space="preserve"> و یا یک </w:t>
+      </w:r>
+      <w:r>
+        <w:t>packet</w:t>
+      </w:r>
+      <w:r>
+        <w:rPr>
+          <w:rFonts w:hint="cs"/>
+          <w:rtl/>
+        </w:rPr>
+        <w:t xml:space="preserve"> از طریق شبکه به ما </w:t>
+      </w:r>
+      <w:proofErr w:type="spellStart"/>
+      <w:r>
+        <w:rPr>
+          <w:rFonts w:hint="cs"/>
+          <w:rtl/>
+        </w:rPr>
+        <w:t>می‌رسد</w:t>
+      </w:r>
+      <w:proofErr w:type="spellEnd"/>
+      <w:r>
+        <w:rPr>
+          <w:rFonts w:hint="cs"/>
+          <w:rtl/>
+        </w:rPr>
+        <w:t xml:space="preserve">، یک </w:t>
+      </w:r>
+      <w:r>
+        <w:t>interrupt</w:t>
+      </w:r>
+      <w:r>
+        <w:rPr>
+          <w:rFonts w:hint="cs"/>
+          <w:rtl/>
+        </w:rPr>
+        <w:t xml:space="preserve"> رخ </w:t>
+      </w:r>
+      <w:proofErr w:type="spellStart"/>
+      <w:r>
+        <w:rPr>
+          <w:rFonts w:hint="cs"/>
+          <w:rtl/>
+        </w:rPr>
+        <w:t>می‌دهد</w:t>
+      </w:r>
+      <w:proofErr w:type="spellEnd"/>
+      <w:r>
+        <w:rPr>
+          <w:rFonts w:hint="cs"/>
+          <w:rtl/>
+        </w:rPr>
+        <w:t>.</w:t>
+      </w:r>
+    </w:p>
+    <w:p>
+      <w:pPr>
+        <w:pStyle w:val="Text"/>
+        <w:numPr>
+          <w:ilvl w:val="0"/>
+          <w:numId w:val="24"/>
+        </w:numPr>
+      </w:pPr>
+      <w:r>
+        <w:t>Interrupt</w:t>
+      </w:r>
+      <w:r>
+        <w:rPr>
+          <w:rFonts w:hint="cs"/>
+          <w:rtl/>
+        </w:rPr>
+        <w:t xml:space="preserve">های </w:t>
+      </w:r>
+      <w:proofErr w:type="spellStart"/>
+      <w:r>
+        <w:rPr>
+          <w:rFonts w:hint="cs"/>
+          <w:rtl/>
+        </w:rPr>
+        <w:t>نرم‌افزاری</w:t>
+      </w:r>
+      <w:proofErr w:type="spellEnd"/>
+      <w:r>
+        <w:rPr>
+          <w:rFonts w:hint="cs"/>
+          <w:rtl/>
+        </w:rPr>
+        <w:t xml:space="preserve"> (</w:t>
+      </w:r>
+      <w:r>
+        <w:t>trap</w:t>
+      </w:r>
+      <w:r>
+        <w:rPr>
+          <w:rFonts w:hint="cs"/>
+          <w:rtl/>
+        </w:rPr>
+        <w:t xml:space="preserve">): این </w:t>
+      </w:r>
+      <w:r>
+        <w:t>interrupt</w:t>
+      </w:r>
+      <w:r>
+        <w:rPr>
+          <w:rFonts w:hint="cs"/>
+          <w:rtl/>
+        </w:rPr>
+        <w:t xml:space="preserve">‌ها توسط یک برنامه و به صورت </w:t>
+      </w:r>
+      <w:r>
+        <w:t>synchronous</w:t>
+      </w:r>
+      <w:r>
+        <w:rPr>
+          <w:rFonts w:hint="cs"/>
+          <w:rtl/>
+        </w:rPr>
+        <w:t xml:space="preserve"> رخ </w:t>
+      </w:r>
+      <w:proofErr w:type="spellStart"/>
+      <w:r>
+        <w:rPr>
+          <w:rFonts w:hint="cs"/>
+          <w:rtl/>
+        </w:rPr>
+        <w:t>می‌دهند</w:t>
+      </w:r>
+      <w:proofErr w:type="spellEnd"/>
+      <w:r>
+        <w:rPr>
+          <w:rFonts w:hint="cs"/>
+          <w:rtl/>
+        </w:rPr>
+        <w:t xml:space="preserve">. </w:t>
+      </w:r>
+      <w:r>
+        <w:t>trap</w:t>
+      </w:r>
+      <w:r>
+        <w:rPr>
+          <w:rFonts w:hint="cs"/>
+          <w:rtl/>
+        </w:rPr>
+        <w:t>ها انواع مختلفی دارند:</w:t>
+      </w:r>
+    </w:p>
+    <w:p>
+      <w:pPr>
+        <w:pStyle w:val="Text"/>
+        <w:numPr>
+          <w:ilvl w:val="0"/>
+          <w:numId w:val="25"/>
+        </w:numPr>
+      </w:pPr>
+      <w:r>
+        <w:t>System Call</w:t>
+      </w:r>
+      <w:r>
+        <w:rPr>
+          <w:rFonts w:hint="cs"/>
+          <w:rtl/>
+        </w:rPr>
+        <w:t xml:space="preserve">: </w:t>
+      </w:r>
+      <w:proofErr w:type="spellStart"/>
+      <w:r>
+        <w:rPr>
+          <w:rFonts w:hint="cs"/>
+          <w:rtl/>
+        </w:rPr>
+        <w:t>فراخوانی‌های</w:t>
+      </w:r>
+      <w:proofErr w:type="spellEnd"/>
+      <w:r>
+        <w:rPr>
+          <w:rFonts w:hint="cs"/>
+          <w:rtl/>
+        </w:rPr>
+        <w:t xml:space="preserve"> سیستمی که </w:t>
+      </w:r>
+      <w:proofErr w:type="spellStart"/>
+      <w:r>
+        <w:rPr>
+          <w:rFonts w:hint="cs"/>
+          <w:rtl/>
+        </w:rPr>
+        <w:t>پیش‌تر</w:t>
+      </w:r>
+      <w:proofErr w:type="spellEnd"/>
+      <w:r>
+        <w:rPr>
+          <w:rFonts w:hint="cs"/>
+          <w:rtl/>
+        </w:rPr>
+        <w:t xml:space="preserve"> در مورد </w:t>
+      </w:r>
+      <w:proofErr w:type="spellStart"/>
+      <w:r>
+        <w:rPr>
+          <w:rFonts w:hint="cs"/>
+          <w:rtl/>
+        </w:rPr>
+        <w:t>آن‌ها</w:t>
+      </w:r>
+      <w:proofErr w:type="spellEnd"/>
+      <w:r>
+        <w:rPr>
+          <w:rFonts w:hint="cs"/>
+          <w:rtl/>
+        </w:rPr>
+        <w:t xml:space="preserve"> صحبت شده است.</w:t>
+      </w:r>
+    </w:p>
+    <w:p>
+      <w:pPr>
+        <w:pStyle w:val="Text"/>
+        <w:numPr>
+          <w:ilvl w:val="0"/>
+          <w:numId w:val="25"/>
+        </w:numPr>
+      </w:pPr>
+      <w:r>
+        <w:t>Exception</w:t>
+      </w:r>
+      <w:r>
+        <w:rPr>
+          <w:rFonts w:hint="cs"/>
+          <w:rtl/>
+        </w:rPr>
+        <w:t xml:space="preserve">: </w:t>
+      </w:r>
+      <w:proofErr w:type="spellStart"/>
+      <w:r>
+        <w:rPr>
+          <w:rFonts w:hint="cs"/>
+          <w:rtl/>
+        </w:rPr>
+        <w:t>استثناها</w:t>
+      </w:r>
+      <w:proofErr w:type="spellEnd"/>
+      <w:r>
+        <w:rPr>
+          <w:rFonts w:hint="cs"/>
+          <w:rtl/>
+        </w:rPr>
+        <w:t xml:space="preserve"> نظیر تقسیم بر 0 و یا دسترسی بدون مجوز به حافظه.</w:t>
+      </w:r>
+    </w:p>
+    <w:p>
+      <w:pPr>
+        <w:pStyle w:val="Text"/>
+        <w:numPr>
+          <w:ilvl w:val="0"/>
+          <w:numId w:val="25"/>
+        </w:numPr>
+        <w:rPr>
+          <w:rFonts w:hint="cs"/>
+          <w:rtl/>
+        </w:rPr>
+      </w:pPr>
+      <w:r>
+        <w:t>Signal</w:t>
+      </w:r>
+      <w:r>
+        <w:rPr>
+          <w:rFonts w:hint="cs"/>
+          <w:rtl/>
+        </w:rPr>
+        <w:t xml:space="preserve">: </w:t>
+      </w:r>
+      <w:proofErr w:type="spellStart"/>
+      <w:r>
+        <w:rPr>
+          <w:rFonts w:hint="cs"/>
+          <w:rtl/>
+        </w:rPr>
+        <w:t>سیگنال‌ها</w:t>
+      </w:r>
+      <w:proofErr w:type="spellEnd"/>
+      <w:r>
+        <w:rPr>
+          <w:rFonts w:hint="cs"/>
+          <w:rtl/>
+        </w:rPr>
+        <w:t xml:space="preserve"> در </w:t>
+      </w:r>
+      <w:proofErr w:type="spellStart"/>
+      <w:r>
+        <w:rPr>
+          <w:rFonts w:hint="cs"/>
+          <w:rtl/>
+        </w:rPr>
+        <w:t>لینکوس</w:t>
+      </w:r>
+      <w:proofErr w:type="spellEnd"/>
+      <w:r>
+        <w:rPr>
+          <w:rFonts w:hint="cs"/>
+          <w:rtl/>
+        </w:rPr>
+        <w:t xml:space="preserve"> انواع مختلفی دارند که </w:t>
+      </w:r>
+      <w:proofErr w:type="spellStart"/>
+      <w:r>
+        <w:rPr>
+          <w:rFonts w:hint="cs"/>
+          <w:rtl/>
+        </w:rPr>
+        <w:t>پرکاربردترین</w:t>
+      </w:r>
+      <w:proofErr w:type="spellEnd"/>
+      <w:r>
+        <w:rPr>
+          <w:rFonts w:hint="cs"/>
+          <w:rtl/>
+        </w:rPr>
+        <w:t xml:space="preserve"> </w:t>
+      </w:r>
+      <w:proofErr w:type="spellStart"/>
+      <w:r>
+        <w:rPr>
+          <w:rFonts w:hint="cs"/>
+          <w:rtl/>
+        </w:rPr>
+        <w:t>آن‌ها</w:t>
+      </w:r>
+      <w:proofErr w:type="spellEnd"/>
+      <w:r>
+        <w:rPr>
+          <w:rFonts w:hint="cs"/>
+          <w:rtl/>
+        </w:rPr>
+        <w:t xml:space="preserve"> عبارتند از </w:t>
+      </w:r>
+      <w:r>
+        <w:t>SIGINT</w:t>
+      </w:r>
+      <w:r>
+        <w:rPr>
+          <w:rFonts w:hint="cs"/>
+          <w:rtl/>
+        </w:rPr>
+        <w:t xml:space="preserve"> و </w:t>
+      </w:r>
+      <w:r>
+        <w:t>SIGKILL</w:t>
+      </w:r>
+      <w:r>
+        <w:rPr>
+          <w:rFonts w:hint="cs"/>
+          <w:rtl/>
+        </w:rPr>
+        <w:t xml:space="preserve"> و </w:t>
+      </w:r>
+      <w:r>
+        <w:t>SIGTERM</w:t>
+      </w:r>
+      <w:r>
+        <w:rPr>
+          <w:rFonts w:hint="cs"/>
+          <w:rtl/>
+        </w:rPr>
+        <w:t>.</w:t>
+      </w:r>
+    </w:p>
+    <w:p>
+      <w:pPr>
         <w:pStyle w:val="Heading1"/>
         <w:rPr>
           <w:rtl/>
         </w:rPr>
       </w:pPr>
-      <w:r>
-        <w:rPr>
-          <w:rFonts w:hint="cs"/>
-          <w:rtl/>
-        </w:rPr>
-        <w:t xml:space="preserve">بخش سخت افزاری و </w:t>
-      </w:r>
-      <w:proofErr w:type="spellStart"/>
-      <w:r>
-        <w:rPr>
-          <w:rFonts w:hint="cs"/>
-          <w:rtl/>
-        </w:rPr>
-        <w:t>اسمبلی</w:t>
-      </w:r>
-      <w:proofErr w:type="spellEnd"/>
+      <w:proofErr w:type="spellStart"/>
+      <w:r>
+        <w:rPr>
+          <w:rFonts w:hint="cs"/>
+          <w:rtl/>
+        </w:rPr>
+        <w:t>سازوکار</w:t>
+      </w:r>
+      <w:proofErr w:type="spellEnd"/>
+      <w:r>
+        <w:rPr>
+          <w:rFonts w:hint="cs"/>
+          <w:rtl/>
+        </w:rPr>
+        <w:t xml:space="preserve"> اجرای فراخوانی سیستمی</w:t>
+      </w:r>
+    </w:p>
+    <w:p>
+      <w:pPr>
+        <w:pStyle w:val="Heading1"/>
+        <w:rPr>
+          <w:rtl/>
+        </w:rPr>
+      </w:pPr>
+      <w:r>
+        <w:rPr>
+          <w:rFonts w:hint="cs"/>
+          <w:rtl/>
+        </w:rPr>
+        <w:t>بخش سخت افزاری و اسمبلی</w:t>
+      </w:r>
     </w:p>
     <w:p>
       <w:pPr>
@@ -3474,6 +4052,119 @@
     </w:lvl>
   </w:abstractNum>
   <w:abstractNum w:abstractNumId="1" w15:restartNumberingAfterBreak="0">
+    <w:nsid w:val="09357A29"/>
+    <w:multiLevelType w:val="hybridMultilevel"/>
+    <w:tmpl w:val="6EF8B53C"/>
+    <w:lvl w:ilvl="0" w:tplc="04090005">
+      <w:start w:val="1"/>
+      <w:numFmt w:val="bullet"/>
+      <w:lvlText w:val=""/>
+      <w:lvlJc w:val="left"/>
+      <w:pPr>
+        <w:ind w:left="1440" w:hanging="360"/>
+      </w:pPr>
+      <w:rPr>
+        <w:rFonts w:ascii="Wingdings" w:hAnsi="Wingdings" w:hint="default"/>
+      </w:rPr>
+    </w:lvl>
+    <w:lvl w:ilvl="1" w:tplc="04090003" w:tentative="1">
+      <w:start w:val="1"/>
+      <w:numFmt w:val="bullet"/>
+      <w:lvlText w:val="o"/>
+      <w:lvlJc w:val="left"/>
+      <w:pPr>
+        <w:ind w:left="2160" w:hanging="360"/>
+      </w:pPr>
+      <w:rPr>
+        <w:rFonts w:ascii="Courier New" w:hAnsi="Courier New" w:cs="Courier New" w:hint="default"/>
+      </w:rPr>
+    </w:lvl>
+    <w:lvl w:ilvl="2" w:tplc="04090005" w:tentative="1">
+      <w:start w:val="1"/>
+      <w:numFmt w:val="bullet"/>
+      <w:lvlText w:val=""/>
+      <w:lvlJc w:val="left"/>
+      <w:pPr>
+        <w:ind w:left="2880" w:hanging="360"/>
+      </w:pPr>
+      <w:rPr>
+        <w:rFonts w:ascii="Wingdings" w:hAnsi="Wingdings" w:hint="default"/>
+      </w:rPr>
+    </w:lvl>
+    <w:lvl w:ilvl="3" w:tplc="04090001" w:tentative="1">
+      <w:start w:val="1"/>
+      <w:numFmt w:val="bullet"/>
+      <w:lvlText w:val=""/>
+      <w:lvlJc w:val="left"/>
+      <w:pPr>
+        <w:ind w:left="3600" w:hanging="360"/>
+      </w:pPr>
+      <w:rPr>
+        <w:rFonts w:ascii="Symbol" w:hAnsi="Symbol" w:hint="default"/>
+      </w:rPr>
+    </w:lvl>
+    <w:lvl w:ilvl="4" w:tplc="04090003" w:tentative="1">
+      <w:start w:val="1"/>
+      <w:numFmt w:val="bullet"/>
+      <w:lvlText w:val="o"/>
+      <w:lvlJc w:val="left"/>
+      <w:pPr>
+        <w:ind w:left="4320" w:hanging="360"/>
+      </w:pPr>
+      <w:rPr>
+        <w:rFonts w:ascii="Courier New" w:hAnsi="Courier New" w:cs="Courier New" w:hint="default"/>
+      </w:rPr>
+    </w:lvl>
+    <w:lvl w:ilvl="5" w:tplc="04090005" w:tentative="1">
+      <w:start w:val="1"/>
+      <w:numFmt w:val="bullet"/>
+      <w:lvlText w:val=""/>
+      <w:lvlJc w:val="left"/>
+      <w:pPr>
+        <w:ind w:left="5040" w:hanging="360"/>
+      </w:pPr>
+      <w:rPr>
+        <w:rFonts w:ascii="Wingdings" w:hAnsi="Wingdings" w:hint="default"/>
+      </w:rPr>
+    </w:lvl>
+    <w:lvl w:ilvl="6" w:tplc="04090001" w:tentative="1">
+      <w:start w:val="1"/>
+      <w:numFmt w:val="bullet"/>
+      <w:lvlText w:val=""/>
+      <w:lvlJc w:val="left"/>
+      <w:pPr>
+        <w:ind w:left="5760" w:hanging="360"/>
+      </w:pPr>
+      <w:rPr>
+        <w:rFonts w:ascii="Symbol" w:hAnsi="Symbol" w:hint="default"/>
+      </w:rPr>
+    </w:lvl>
+    <w:lvl w:ilvl="7" w:tplc="04090003" w:tentative="1">
+      <w:start w:val="1"/>
+      <w:numFmt w:val="bullet"/>
+      <w:lvlText w:val="o"/>
+      <w:lvlJc w:val="left"/>
+      <w:pPr>
+        <w:ind w:left="6480" w:hanging="360"/>
+      </w:pPr>
+      <w:rPr>
+        <w:rFonts w:ascii="Courier New" w:hAnsi="Courier New" w:cs="Courier New" w:hint="default"/>
+      </w:rPr>
+    </w:lvl>
+    <w:lvl w:ilvl="8" w:tplc="04090005" w:tentative="1">
+      <w:start w:val="1"/>
+      <w:numFmt w:val="bullet"/>
+      <w:lvlText w:val=""/>
+      <w:lvlJc w:val="left"/>
+      <w:pPr>
+        <w:ind w:left="7200" w:hanging="360"/>
+      </w:pPr>
+      <w:rPr>
+        <w:rFonts w:ascii="Wingdings" w:hAnsi="Wingdings" w:hint="default"/>
+      </w:rPr>
+    </w:lvl>
+  </w:abstractNum>
+  <w:abstractNum w:abstractNumId="2" w15:restartNumberingAfterBreak="0">
     <w:nsid w:val="0FAF59BD"/>
     <w:multiLevelType w:val="hybridMultilevel"/>
     <w:tmpl w:val="DBE44E16"/>
@@ -3586,7 +4277,7 @@
       </w:rPr>
     </w:lvl>
   </w:abstractNum>
-  <w:abstractNum w:abstractNumId="2" w15:restartNumberingAfterBreak="0">
+  <w:abstractNum w:abstractNumId="3" w15:restartNumberingAfterBreak="0">
     <w:nsid w:val="11255D86"/>
     <w:multiLevelType w:val="hybridMultilevel"/>
     <w:tmpl w:val="2C7E5B22"/>
@@ -3699,7 +4390,7 @@
       </w:rPr>
     </w:lvl>
   </w:abstractNum>
-  <w:abstractNum w:abstractNumId="3" w15:restartNumberingAfterBreak="0">
+  <w:abstractNum w:abstractNumId="4" w15:restartNumberingAfterBreak="0">
     <w:nsid w:val="20C14837"/>
     <w:multiLevelType w:val="hybridMultilevel"/>
     <w:tmpl w:val="7002756E"/>
@@ -3785,7 +4476,7 @@
       </w:pPr>
     </w:lvl>
   </w:abstractNum>
-  <w:abstractNum w:abstractNumId="4" w15:restartNumberingAfterBreak="0">
+  <w:abstractNum w:abstractNumId="5" w15:restartNumberingAfterBreak="0">
     <w:nsid w:val="210909FF"/>
     <w:multiLevelType w:val="hybridMultilevel"/>
     <w:tmpl w:val="94C02D4E"/>
@@ -3874,7 +4565,7 @@
       </w:pPr>
     </w:lvl>
   </w:abstractNum>
-  <w:abstractNum w:abstractNumId="5" w15:restartNumberingAfterBreak="0">
+  <w:abstractNum w:abstractNumId="6" w15:restartNumberingAfterBreak="0">
     <w:nsid w:val="26A96D88"/>
     <w:multiLevelType w:val="hybridMultilevel"/>
     <w:tmpl w:val="9CB09DCE"/>
@@ -3960,7 +4651,7 @@
       </w:pPr>
     </w:lvl>
   </w:abstractNum>
-  <w:abstractNum w:abstractNumId="6" w15:restartNumberingAfterBreak="0">
+  <w:abstractNum w:abstractNumId="7" w15:restartNumberingAfterBreak="0">
     <w:nsid w:val="2F3B1BA6"/>
     <w:multiLevelType w:val="hybridMultilevel"/>
     <w:tmpl w:val="9B8853B4"/>
@@ -4050,7 +4741,7 @@
       </w:pPr>
     </w:lvl>
   </w:abstractNum>
-  <w:abstractNum w:abstractNumId="7" w15:restartNumberingAfterBreak="0">
+  <w:abstractNum w:abstractNumId="8" w15:restartNumberingAfterBreak="0">
     <w:nsid w:val="3CE31234"/>
     <w:multiLevelType w:val="hybridMultilevel"/>
     <w:tmpl w:val="05DAC58E"/>
@@ -4163,10 +4854,10 @@
       </w:rPr>
     </w:lvl>
   </w:abstractNum>
-  <w:abstractNum w:abstractNumId="8" w15:restartNumberingAfterBreak="0">
+  <w:abstractNum w:abstractNumId="9" w15:restartNumberingAfterBreak="0">
     <w:nsid w:val="3EA625CD"/>
     <w:multiLevelType w:val="hybridMultilevel"/>
-    <w:tmpl w:val="6CD0E282"/>
+    <w:tmpl w:val="1B6A2FB4"/>
     <w:lvl w:ilvl="0" w:tplc="04090001">
       <w:start w:val="1"/>
       <w:numFmt w:val="bullet"/>
@@ -4276,7 +4967,7 @@
       </w:rPr>
     </w:lvl>
   </w:abstractNum>
-  <w:abstractNum w:abstractNumId="9" w15:restartNumberingAfterBreak="0">
+  <w:abstractNum w:abstractNumId="10" w15:restartNumberingAfterBreak="0">
     <w:nsid w:val="467D7FA8"/>
     <w:multiLevelType w:val="hybridMultilevel"/>
     <w:tmpl w:val="EECC9AE4"/>
@@ -4366,7 +5057,7 @@
       </w:pPr>
     </w:lvl>
   </w:abstractNum>
-  <w:abstractNum w:abstractNumId="10" w15:restartNumberingAfterBreak="0">
+  <w:abstractNum w:abstractNumId="11" w15:restartNumberingAfterBreak="0">
     <w:nsid w:val="561C2AE6"/>
     <w:multiLevelType w:val="hybridMultilevel"/>
     <w:tmpl w:val="D34C92CC"/>
@@ -4479,7 +5170,7 @@
       </w:rPr>
     </w:lvl>
   </w:abstractNum>
-  <w:abstractNum w:abstractNumId="11" w15:restartNumberingAfterBreak="0">
+  <w:abstractNum w:abstractNumId="12" w15:restartNumberingAfterBreak="0">
     <w:nsid w:val="5710546E"/>
     <w:multiLevelType w:val="hybridMultilevel"/>
     <w:tmpl w:val="FB32453E"/>
@@ -4592,7 +5283,7 @@
       </w:rPr>
     </w:lvl>
   </w:abstractNum>
-  <w:abstractNum w:abstractNumId="12" w15:restartNumberingAfterBreak="0">
+  <w:abstractNum w:abstractNumId="13" w15:restartNumberingAfterBreak="0">
     <w:nsid w:val="592A6744"/>
     <w:multiLevelType w:val="hybridMultilevel"/>
     <w:tmpl w:val="BD1C59E8"/>
@@ -4705,7 +5396,7 @@
       </w:rPr>
     </w:lvl>
   </w:abstractNum>
-  <w:abstractNum w:abstractNumId="13" w15:restartNumberingAfterBreak="0">
+  <w:abstractNum w:abstractNumId="14" w15:restartNumberingAfterBreak="0">
     <w:nsid w:val="62E771B8"/>
     <w:multiLevelType w:val="hybridMultilevel"/>
     <w:tmpl w:val="0CB00CE2"/>
@@ -4818,7 +5509,7 @@
       </w:rPr>
     </w:lvl>
   </w:abstractNum>
-  <w:abstractNum w:abstractNumId="14" w15:restartNumberingAfterBreak="0">
+  <w:abstractNum w:abstractNumId="15" w15:restartNumberingAfterBreak="0">
     <w:nsid w:val="6BD33A9D"/>
     <w:multiLevelType w:val="hybridMultilevel"/>
     <w:tmpl w:val="B54000BE"/>
@@ -4931,7 +5622,7 @@
       </w:rPr>
     </w:lvl>
   </w:abstractNum>
-  <w:abstractNum w:abstractNumId="15" w15:restartNumberingAfterBreak="0">
+  <w:abstractNum w:abstractNumId="16" w15:restartNumberingAfterBreak="0">
     <w:nsid w:val="75B90F2A"/>
     <w:multiLevelType w:val="hybridMultilevel"/>
     <w:tmpl w:val="FD6486F6"/>
@@ -5044,7 +5735,7 @@
       </w:rPr>
     </w:lvl>
   </w:abstractNum>
-  <w:abstractNum w:abstractNumId="16" w15:restartNumberingAfterBreak="0">
+  <w:abstractNum w:abstractNumId="17" w15:restartNumberingAfterBreak="0">
     <w:nsid w:val="7A5B4BD3"/>
     <w:multiLevelType w:val="hybridMultilevel"/>
     <w:tmpl w:val="9E0A8924"/>
@@ -5131,97 +5822,100 @@
     </w:lvl>
   </w:abstractNum>
   <w:num w:numId="1">
-    <w:abstractNumId w:val="16"/>
+    <w:abstractNumId w:val="17"/>
   </w:num>
   <w:num w:numId="2">
-    <w:abstractNumId w:val="9"/>
+    <w:abstractNumId w:val="10"/>
   </w:num>
   <w:num w:numId="3">
-    <w:abstractNumId w:val="9"/>
+    <w:abstractNumId w:val="10"/>
     <w:lvlOverride w:ilvl="0">
       <w:startOverride w:val="1"/>
     </w:lvlOverride>
   </w:num>
   <w:num w:numId="4">
-    <w:abstractNumId w:val="6"/>
+    <w:abstractNumId w:val="7"/>
   </w:num>
   <w:num w:numId="5">
-    <w:abstractNumId w:val="6"/>
+    <w:abstractNumId w:val="7"/>
     <w:lvlOverride w:ilvl="0">
       <w:startOverride w:val="1"/>
     </w:lvlOverride>
   </w:num>
   <w:num w:numId="6">
-    <w:abstractNumId w:val="6"/>
+    <w:abstractNumId w:val="7"/>
     <w:lvlOverride w:ilvl="0">
       <w:startOverride w:val="1"/>
     </w:lvlOverride>
   </w:num>
   <w:num w:numId="7">
-    <w:abstractNumId w:val="6"/>
+    <w:abstractNumId w:val="7"/>
     <w:lvlOverride w:ilvl="0">
       <w:startOverride w:val="1"/>
     </w:lvlOverride>
   </w:num>
   <w:num w:numId="8">
-    <w:abstractNumId w:val="6"/>
+    <w:abstractNumId w:val="7"/>
     <w:lvlOverride w:ilvl="0">
       <w:startOverride w:val="5"/>
     </w:lvlOverride>
   </w:num>
   <w:num w:numId="9">
-    <w:abstractNumId w:val="2"/>
+    <w:abstractNumId w:val="3"/>
   </w:num>
   <w:num w:numId="10">
-    <w:abstractNumId w:val="3"/>
+    <w:abstractNumId w:val="4"/>
   </w:num>
   <w:num w:numId="11">
-    <w:abstractNumId w:val="4"/>
+    <w:abstractNumId w:val="5"/>
   </w:num>
   <w:num w:numId="12">
-    <w:abstractNumId w:val="7"/>
+    <w:abstractNumId w:val="8"/>
   </w:num>
   <w:num w:numId="13">
     <w:abstractNumId w:val="0"/>
   </w:num>
   <w:num w:numId="14">
+    <w:abstractNumId w:val="13"/>
+  </w:num>
+  <w:num w:numId="15">
+    <w:abstractNumId w:val="6"/>
+  </w:num>
+  <w:num w:numId="16">
     <w:abstractNumId w:val="12"/>
   </w:num>
-  <w:num w:numId="15">
-    <w:abstractNumId w:val="5"/>
+  <w:num w:numId="17">
+    <w:abstractNumId w:val="2"/>
   </w:num>
-  <w:num w:numId="16">
+  <w:num w:numId="18">
     <w:abstractNumId w:val="11"/>
   </w:num>
-  <w:num w:numId="17">
-    <w:abstractNumId w:val="1"/>
+  <w:num w:numId="19">
+    <w:abstractNumId w:val="16"/>
   </w:num>
-  <w:num w:numId="18">
-    <w:abstractNumId w:val="10"/>
+  <w:num w:numId="20">
+    <w:abstractNumId w:val="14"/>
   </w:num>
-  <w:num w:numId="19">
+  <w:num w:numId="21">
     <w:abstractNumId w:val="15"/>
   </w:num>
-  <w:num w:numId="20">
-    <w:abstractNumId w:val="13"/>
-  </w:num>
-  <w:num w:numId="21">
-    <w:abstractNumId w:val="14"/>
-  </w:num>
   <w:num w:numId="22">
-    <w:abstractNumId w:val="6"/>
+    <w:abstractNumId w:val="7"/>
     <w:lvlOverride w:ilvl="0">
       <w:startOverride w:val="1"/>
     </w:lvlOverride>
   </w:num>
   <w:num w:numId="23">
-    <w:abstractNumId w:val="6"/>
+    <w:abstractNumId w:val="7"/>
     <w:lvlOverride w:ilvl="0">
       <w:startOverride w:val="1"/>
     </w:lvlOverride>
   </w:num>
   <w:num w:numId="24">
-    <w:abstractNumId w:val="8"/>
+    <w:abstractNumId w:val="9"/>
+  </w:num>
+  <w:num w:numId="25">
+    <w:abstractNumId w:val="1"/>
   </w:num>
 </w:numbering>
 </file>
@@ -5700,6 +6394,7 @@
   <w:style w:type="character" w:default="1" w:styleId="DefaultParagraphFont">
     <w:name w:val="Default Paragraph Font"/>
     <w:uiPriority w:val="1"/>
+    <w:semiHidden/>
     <w:unhideWhenUsed/>
   </w:style>
   <w:style w:type="table" w:default="1" w:styleId="TableNormal">

</xml_diff>

<commit_message>
Update EX2 question 2
</commit_message>
<xml_diff>
--- a/EX2 - System Calls/Report.docx
+++ b/EX2 - System Calls/Report.docx
@@ -3115,10 +3115,6 @@
           <w:ilvl w:val="0"/>
           <w:numId w:val="25"/>
         </w:numPr>
-        <w:rPr>
-          <w:rFonts w:hint="cs"/>
-          <w:rtl/>
-        </w:rPr>
       </w:pPr>
       <w:r>
         <w:t>Signal</w:t>
@@ -3223,6 +3219,172 @@
           <w:rtl/>
         </w:rPr>
         <w:t>.</w:t>
+      </w:r>
+    </w:p>
+    <w:p>
+      <w:pPr>
+        <w:pStyle w:val="Text"/>
+        <w:rPr>
+          <w:rFonts w:hint="cs"/>
+          <w:rtl/>
+        </w:rPr>
+      </w:pPr>
+      <w:r>
+        <w:rPr>
+          <w:rFonts w:hint="cs"/>
+          <w:rtl/>
+        </w:rPr>
+        <w:t xml:space="preserve">در </w:t>
+      </w:r>
+      <w:proofErr w:type="spellStart"/>
+      <w:r>
+        <w:rPr>
+          <w:rFonts w:hint="cs"/>
+          <w:rtl/>
+        </w:rPr>
+        <w:t>لینکوس</w:t>
+      </w:r>
+      <w:proofErr w:type="spellEnd"/>
+      <w:r>
+        <w:rPr>
+          <w:rFonts w:hint="cs"/>
+          <w:rtl/>
+        </w:rPr>
+        <w:t xml:space="preserve"> تعدادی </w:t>
+      </w:r>
+      <w:r>
+        <w:t>Pseudo-File-System</w:t>
+      </w:r>
+      <w:r>
+        <w:rPr>
+          <w:rFonts w:hint="cs"/>
+          <w:rtl/>
+        </w:rPr>
+        <w:t xml:space="preserve"> نظیر </w:t>
+      </w:r>
+      <w:r>
+        <w:t>/proc</w:t>
+      </w:r>
+      <w:r>
+        <w:rPr>
+          <w:rFonts w:hint="cs"/>
+          <w:rtl/>
+        </w:rPr>
+        <w:t xml:space="preserve">، </w:t>
+      </w:r>
+      <w:r>
+        <w:t>/dev</w:t>
+      </w:r>
+      <w:r>
+        <w:rPr>
+          <w:rFonts w:hint="cs"/>
+          <w:rtl/>
+        </w:rPr>
+        <w:t xml:space="preserve"> و </w:t>
+      </w:r>
+      <w:r>
+        <w:t>/sys</w:t>
+      </w:r>
+      <w:r>
+        <w:rPr>
+          <w:rFonts w:hint="cs"/>
+          <w:rtl/>
+        </w:rPr>
+        <w:t xml:space="preserve"> وجود دارد که </w:t>
+      </w:r>
+      <w:proofErr w:type="spellStart"/>
+      <w:r>
+        <w:rPr>
+          <w:rFonts w:hint="cs"/>
+          <w:rtl/>
+        </w:rPr>
+        <w:t>که</w:t>
+      </w:r>
+      <w:proofErr w:type="spellEnd"/>
+      <w:r>
+        <w:rPr>
+          <w:rFonts w:hint="cs"/>
+          <w:rtl/>
+        </w:rPr>
+        <w:t xml:space="preserve"> یک </w:t>
+      </w:r>
+      <w:proofErr w:type="spellStart"/>
+      <w:r>
+        <w:rPr>
+          <w:rFonts w:hint="cs"/>
+          <w:rtl/>
+        </w:rPr>
+        <w:t>اینترفیس</w:t>
+      </w:r>
+      <w:proofErr w:type="spellEnd"/>
+      <w:r>
+        <w:rPr>
+          <w:rFonts w:hint="cs"/>
+          <w:rtl/>
+        </w:rPr>
+        <w:t xml:space="preserve"> برای ساختار </w:t>
+      </w:r>
+      <w:proofErr w:type="spellStart"/>
+      <w:r>
+        <w:rPr>
+          <w:rFonts w:hint="cs"/>
+          <w:rtl/>
+        </w:rPr>
+        <w:t>داده‌های</w:t>
+      </w:r>
+      <w:proofErr w:type="spellEnd"/>
+      <w:r>
+        <w:rPr>
+          <w:rFonts w:hint="cs"/>
+          <w:rtl/>
+        </w:rPr>
+        <w:t xml:space="preserve"> هسته در اختیار ما قرار </w:t>
+      </w:r>
+      <w:proofErr w:type="spellStart"/>
+      <w:r>
+        <w:rPr>
+          <w:rFonts w:hint="cs"/>
+          <w:rtl/>
+        </w:rPr>
+        <w:t>می‌دهد</w:t>
+      </w:r>
+      <w:proofErr w:type="spellEnd"/>
+      <w:r>
+        <w:rPr>
+          <w:rFonts w:hint="cs"/>
+          <w:rtl/>
+        </w:rPr>
+        <w:t xml:space="preserve">. در نتیجه، استفاده از این فایل </w:t>
+      </w:r>
+      <w:proofErr w:type="spellStart"/>
+      <w:r>
+        <w:rPr>
+          <w:rFonts w:hint="cs"/>
+          <w:rtl/>
+        </w:rPr>
+        <w:t>سیستم‌ها</w:t>
+      </w:r>
+      <w:proofErr w:type="spellEnd"/>
+      <w:r>
+        <w:rPr>
+          <w:rFonts w:hint="cs"/>
+          <w:rtl/>
+        </w:rPr>
+        <w:t xml:space="preserve"> نیز</w:t>
+      </w:r>
+      <w:r>
+        <w:rPr>
+          <w:rFonts w:hint="cs"/>
+          <w:rtl/>
+        </w:rPr>
+        <w:t>،</w:t>
+      </w:r>
+      <w:r>
+        <w:rPr>
+          <w:rFonts w:hint="cs"/>
+          <w:rtl/>
+        </w:rPr>
+        <w:t xml:space="preserve"> نیازمند دسترسی به هسته است.</w:t>
       </w:r>
     </w:p>
     <w:p>
@@ -3572,6 +3734,7 @@
           <w:rFonts w:hint="cs"/>
           <w:rtl/>
         </w:rPr>
+        <w:lastRenderedPageBreak/>
         <w:t xml:space="preserve">فراخوانی سیستمی لیست </w:t>
       </w:r>
       <w:proofErr w:type="spellStart"/>

</xml_diff>

<commit_message>
Add EX2 question 5
</commit_message>
<xml_diff>
--- a/EX2 - System Calls/Report.docx
+++ b/EX2 - System Calls/Report.docx
@@ -3580,9 +3580,6 @@
     <w:p>
       <w:pPr>
         <w:pStyle w:val="Heading2"/>
-        <w:rPr>
-          <w:rtl/>
-        </w:rPr>
       </w:pPr>
       <w:r>
         <w:rPr>
@@ -3590,6 +3587,2957 @@
           <w:rtl/>
         </w:rPr>
         <w:t>توضیح توابع دسترسی به پارامترهای فراخوانی سیستمی</w:t>
+      </w:r>
+    </w:p>
+    <w:p>
+      <w:pPr>
+        <w:pStyle w:val="Text"/>
+        <w:rPr>
+          <w:rtl/>
+        </w:rPr>
+      </w:pPr>
+      <w:r>
+        <w:rPr>
+          <w:rFonts w:hint="cs"/>
+          <w:rtl/>
+        </w:rPr>
+        <w:t xml:space="preserve">توابع </w:t>
+      </w:r>
+      <w:proofErr w:type="spellStart"/>
+      <w:r>
+        <w:rPr>
+          <w:rStyle w:val="CodeChar"/>
+        </w:rPr>
+        <w:t>argint</w:t>
+      </w:r>
+      <w:proofErr w:type="spellEnd"/>
+      <w:r>
+        <w:rPr>
+          <w:rFonts w:hint="cs"/>
+          <w:rtl/>
+        </w:rPr>
+        <w:t xml:space="preserve">، </w:t>
+      </w:r>
+      <w:proofErr w:type="spellStart"/>
+      <w:r>
+        <w:rPr>
+          <w:rStyle w:val="CodeChar"/>
+        </w:rPr>
+        <w:t>argptr</w:t>
+      </w:r>
+      <w:proofErr w:type="spellEnd"/>
+      <w:r>
+        <w:rPr>
+          <w:rFonts w:hint="cs"/>
+          <w:rtl/>
+        </w:rPr>
+        <w:t xml:space="preserve"> و </w:t>
+      </w:r>
+      <w:proofErr w:type="spellStart"/>
+      <w:r>
+        <w:rPr>
+          <w:rStyle w:val="CodeChar"/>
+        </w:rPr>
+        <w:t>argstr</w:t>
+      </w:r>
+      <w:proofErr w:type="spellEnd"/>
+      <w:r>
+        <w:rPr>
+          <w:rFonts w:hint="cs"/>
+          <w:rtl/>
+        </w:rPr>
+        <w:t xml:space="preserve"> برای دسترسی به </w:t>
+      </w:r>
+      <w:proofErr w:type="spellStart"/>
+      <w:r>
+        <w:rPr>
+          <w:rFonts w:hint="cs"/>
+          <w:rtl/>
+        </w:rPr>
+        <w:t>پارامتر‌های</w:t>
+      </w:r>
+      <w:proofErr w:type="spellEnd"/>
+      <w:r>
+        <w:rPr>
+          <w:rFonts w:hint="cs"/>
+          <w:rtl/>
+        </w:rPr>
+        <w:t xml:space="preserve"> فراخوانی سیستمی تعریف </w:t>
+      </w:r>
+      <w:proofErr w:type="spellStart"/>
+      <w:r>
+        <w:rPr>
+          <w:rFonts w:hint="cs"/>
+          <w:rtl/>
+        </w:rPr>
+        <w:t>شده‌اند</w:t>
+      </w:r>
+      <w:proofErr w:type="spellEnd"/>
+      <w:r>
+        <w:rPr>
+          <w:rFonts w:hint="cs"/>
+          <w:rtl/>
+        </w:rPr>
+        <w:t xml:space="preserve"> که در بخش زیر هر یک به اختصار توضیح داده شده است. لازم به ذکر است که تمامی این توابع در مقابل </w:t>
+      </w:r>
+      <w:proofErr w:type="spellStart"/>
+      <w:r>
+        <w:rPr>
+          <w:rFonts w:hint="cs"/>
+          <w:rtl/>
+        </w:rPr>
+        <w:t>آرگومان</w:t>
+      </w:r>
+      <w:proofErr w:type="spellEnd"/>
+      <w:r>
+        <w:rPr>
+          <w:rFonts w:hint="cs"/>
+          <w:rtl/>
+        </w:rPr>
+        <w:t xml:space="preserve"> غیرمجاز، مقدار </w:t>
+      </w:r>
+      <w:r>
+        <w:t>-1</w:t>
+      </w:r>
+      <w:r>
+        <w:rPr>
+          <w:rFonts w:hint="cs"/>
+          <w:rtl/>
+        </w:rPr>
+        <w:t xml:space="preserve"> را </w:t>
+      </w:r>
+      <w:proofErr w:type="spellStart"/>
+      <w:r>
+        <w:rPr>
+          <w:rFonts w:hint="cs"/>
+          <w:rtl/>
+        </w:rPr>
+        <w:t>بازمی‌گردانند</w:t>
+      </w:r>
+      <w:proofErr w:type="spellEnd"/>
+      <w:r>
+        <w:rPr>
+          <w:rFonts w:hint="cs"/>
+          <w:rtl/>
+        </w:rPr>
+        <w:t xml:space="preserve">. </w:t>
+      </w:r>
+    </w:p>
+    <w:p>
+      <w:pPr>
+        <w:pStyle w:val="Text"/>
+        <w:numPr>
+          <w:ilvl w:val="0"/>
+          <w:numId w:val="26"/>
+        </w:numPr>
+      </w:pPr>
+      <w:r>
+        <w:rPr>
+          <w:rFonts w:hint="cs"/>
+          <w:rtl/>
+        </w:rPr>
+        <w:t xml:space="preserve">تابع </w:t>
+      </w:r>
+      <w:proofErr w:type="spellStart"/>
+      <w:r>
+        <w:rPr>
+          <w:rStyle w:val="CodeChar"/>
+        </w:rPr>
+        <w:t>argint</w:t>
+      </w:r>
+      <w:proofErr w:type="spellEnd"/>
+      <w:r>
+        <w:rPr>
+          <w:rFonts w:hint="cs"/>
+          <w:rtl/>
+        </w:rPr>
+        <w:t xml:space="preserve">: این تابع ابتدا آدرس </w:t>
+      </w:r>
+      <w:proofErr w:type="spellStart"/>
+      <w:r>
+        <w:rPr>
+          <w:rFonts w:hint="cs"/>
+          <w:rtl/>
+        </w:rPr>
+        <w:t>آرگومان</w:t>
+      </w:r>
+      <w:proofErr w:type="spellEnd"/>
+      <w:r>
+        <w:rPr>
+          <w:rFonts w:hint="cs"/>
+          <w:rtl/>
+        </w:rPr>
+        <w:t xml:space="preserve"> </w:t>
+      </w:r>
+      <w:r>
+        <w:t>n</w:t>
+      </w:r>
+      <w:r>
+        <w:rPr>
+          <w:rFonts w:hint="cs"/>
+          <w:rtl/>
+        </w:rPr>
+        <w:t xml:space="preserve">-ام ورودی در حافظه محاسبه </w:t>
+      </w:r>
+      <w:proofErr w:type="spellStart"/>
+      <w:r>
+        <w:rPr>
+          <w:rFonts w:hint="cs"/>
+          <w:rtl/>
+        </w:rPr>
+        <w:t>می‌کند</w:t>
+      </w:r>
+      <w:proofErr w:type="spellEnd"/>
+      <w:r>
+        <w:rPr>
+          <w:rFonts w:hint="cs"/>
+          <w:rtl/>
+        </w:rPr>
+        <w:t xml:space="preserve">. </w:t>
+      </w:r>
+      <w:proofErr w:type="spellStart"/>
+      <w:r>
+        <w:rPr>
+          <w:rFonts w:hint="cs"/>
+          <w:rtl/>
+        </w:rPr>
+        <w:t>می‌دانیم</w:t>
+      </w:r>
+      <w:proofErr w:type="spellEnd"/>
+      <w:r>
+        <w:rPr>
+          <w:rFonts w:hint="cs"/>
+          <w:rtl/>
+        </w:rPr>
+        <w:t xml:space="preserve"> </w:t>
+      </w:r>
+      <w:proofErr w:type="spellStart"/>
+      <w:r>
+        <w:rPr>
+          <w:rFonts w:hint="cs"/>
+          <w:rtl/>
+        </w:rPr>
+        <w:t>استک</w:t>
+      </w:r>
+      <w:proofErr w:type="spellEnd"/>
+      <w:r>
+        <w:rPr>
+          <w:rFonts w:hint="cs"/>
+          <w:rtl/>
+        </w:rPr>
+        <w:t xml:space="preserve"> از آدرس بیشتر به سمت آدرس کمتر پر </w:t>
+      </w:r>
+      <w:proofErr w:type="spellStart"/>
+      <w:r>
+        <w:rPr>
+          <w:rFonts w:hint="cs"/>
+          <w:rtl/>
+        </w:rPr>
+        <w:t>می‌شود</w:t>
+      </w:r>
+      <w:proofErr w:type="spellEnd"/>
+      <w:r>
+        <w:rPr>
+          <w:rFonts w:hint="cs"/>
+          <w:rtl/>
+        </w:rPr>
+        <w:t xml:space="preserve"> و همچنین آدرس نقطه بازگشت از تابع، آخرین مقداری است که در </w:t>
+      </w:r>
+      <w:proofErr w:type="spellStart"/>
+      <w:r>
+        <w:rPr>
+          <w:rFonts w:hint="cs"/>
+          <w:rtl/>
+        </w:rPr>
+        <w:t>استک</w:t>
+      </w:r>
+      <w:proofErr w:type="spellEnd"/>
+      <w:r>
+        <w:rPr>
+          <w:rFonts w:hint="cs"/>
+          <w:rtl/>
+        </w:rPr>
+        <w:t xml:space="preserve"> پوش شده است</w:t>
+      </w:r>
+      <w:r>
+        <w:rPr>
+          <w:rFonts w:hint="cs"/>
+          <w:rtl/>
+        </w:rPr>
+        <w:t xml:space="preserve"> و </w:t>
+      </w:r>
+      <w:proofErr w:type="spellStart"/>
+      <w:r>
+        <w:rPr>
+          <w:rFonts w:hint="cs"/>
+          <w:rtl/>
+        </w:rPr>
+        <w:t>آرگومان‌های</w:t>
+      </w:r>
+      <w:proofErr w:type="spellEnd"/>
+      <w:r>
+        <w:rPr>
+          <w:rFonts w:hint="cs"/>
+          <w:rtl/>
+        </w:rPr>
+        <w:t xml:space="preserve"> ورودی تابع قبل از آن قرار </w:t>
+      </w:r>
+      <w:proofErr w:type="spellStart"/>
+      <w:r>
+        <w:rPr>
+          <w:rFonts w:hint="cs"/>
+          <w:rtl/>
+        </w:rPr>
+        <w:t>گرفته‌اند</w:t>
+      </w:r>
+      <w:proofErr w:type="spellEnd"/>
+      <w:r>
+        <w:rPr>
+          <w:rFonts w:hint="cs"/>
+          <w:rtl/>
+        </w:rPr>
+        <w:t xml:space="preserve">. از طرفی، آدرس </w:t>
+      </w:r>
+      <w:r>
+        <w:rPr>
+          <w:rFonts w:hint="cs"/>
+          <w:rtl/>
+        </w:rPr>
+        <w:lastRenderedPageBreak/>
+        <w:t xml:space="preserve">سر </w:t>
+      </w:r>
+      <w:proofErr w:type="spellStart"/>
+      <w:r>
+        <w:rPr>
+          <w:rFonts w:hint="cs"/>
+          <w:rtl/>
+        </w:rPr>
+        <w:t>استک</w:t>
+      </w:r>
+      <w:proofErr w:type="spellEnd"/>
+      <w:r>
+        <w:rPr>
+          <w:rFonts w:hint="cs"/>
+          <w:rtl/>
+        </w:rPr>
+        <w:t xml:space="preserve"> در </w:t>
+      </w:r>
+      <w:proofErr w:type="spellStart"/>
+      <w:r>
+        <w:rPr>
+          <w:rFonts w:hint="cs"/>
+          <w:rtl/>
+        </w:rPr>
+        <w:t>رجیستر</w:t>
+      </w:r>
+      <w:proofErr w:type="spellEnd"/>
+      <w:r>
+        <w:rPr>
+          <w:rFonts w:hint="cs"/>
+          <w:rtl/>
+        </w:rPr>
+        <w:t xml:space="preserve"> </w:t>
+      </w:r>
+      <w:proofErr w:type="spellStart"/>
+      <w:r>
+        <w:t>esp</w:t>
+      </w:r>
+      <w:proofErr w:type="spellEnd"/>
+      <w:r>
+        <w:rPr>
+          <w:rFonts w:hint="cs"/>
+          <w:rtl/>
+        </w:rPr>
+        <w:t xml:space="preserve"> ذخیره شده است. پس </w:t>
+      </w:r>
+      <w:proofErr w:type="spellStart"/>
+      <w:r>
+        <w:rPr>
+          <w:rFonts w:hint="cs"/>
+          <w:rtl/>
+        </w:rPr>
+        <w:t>می‌توان</w:t>
+      </w:r>
+      <w:proofErr w:type="spellEnd"/>
+      <w:r>
+        <w:rPr>
+          <w:rFonts w:hint="cs"/>
+          <w:rtl/>
+        </w:rPr>
+        <w:t xml:space="preserve"> گفت آدرس </w:t>
+      </w:r>
+      <w:proofErr w:type="spellStart"/>
+      <w:r>
+        <w:rPr>
+          <w:rFonts w:hint="cs"/>
+          <w:rtl/>
+        </w:rPr>
+        <w:t>آرگومان</w:t>
+      </w:r>
+      <w:proofErr w:type="spellEnd"/>
+      <w:r>
+        <w:rPr>
+          <w:rFonts w:hint="cs"/>
+          <w:rtl/>
+        </w:rPr>
+        <w:t xml:space="preserve"> </w:t>
+      </w:r>
+      <w:r>
+        <w:t>n</w:t>
+      </w:r>
+      <w:r>
+        <w:rPr>
+          <w:rFonts w:hint="cs"/>
+          <w:rtl/>
+        </w:rPr>
+        <w:t xml:space="preserve">-ام ورودی تابع از رابطه زیر بدست </w:t>
+      </w:r>
+      <w:proofErr w:type="spellStart"/>
+      <w:r>
+        <w:rPr>
+          <w:rFonts w:hint="cs"/>
+          <w:rtl/>
+        </w:rPr>
+        <w:t>می‌آید</w:t>
+      </w:r>
+      <w:proofErr w:type="spellEnd"/>
+      <w:r>
+        <w:rPr>
+          <w:rFonts w:hint="cs"/>
+          <w:rtl/>
+        </w:rPr>
+        <w:t>:</w:t>
+      </w:r>
+    </w:p>
+    <w:p>
+      <w:pPr>
+        <w:pStyle w:val="Text"/>
+        <w:bidi w:val="0"/>
+      </w:pPr>
+      <m:oMathPara>
+        <m:oMathParaPr>
+          <m:jc m:val="left"/>
+        </m:oMathParaPr>
+        <m:oMath>
+          <m:r>
+            <w:rPr>
+              <w:rFonts w:ascii="Cambria Math" w:hAnsi="Cambria Math"/>
+            </w:rPr>
+            <m:t>ptr=esp+4+4×n</m:t>
+          </m:r>
+        </m:oMath>
+      </m:oMathPara>
+    </w:p>
+    <w:p>
+      <w:pPr>
+        <w:pStyle w:val="Text"/>
+        <w:ind w:left="720"/>
+        <w:rPr>
+          <w:rtl/>
+        </w:rPr>
+      </w:pPr>
+      <w:r>
+        <w:rPr>
+          <w:rFonts w:hint="cs"/>
+          <w:rtl/>
+        </w:rPr>
+        <w:t xml:space="preserve">در نهایت این آدرس به همراه </w:t>
+      </w:r>
+      <w:proofErr w:type="spellStart"/>
+      <w:r>
+        <w:rPr>
+          <w:rFonts w:hint="cs"/>
+          <w:rtl/>
+        </w:rPr>
+        <w:t>پوینتر</w:t>
+      </w:r>
+      <w:proofErr w:type="spellEnd"/>
+      <w:r>
+        <w:rPr>
+          <w:rFonts w:hint="cs"/>
+          <w:rtl/>
+        </w:rPr>
+        <w:t xml:space="preserve"> به حافظه مد نظر برای مقدار </w:t>
+      </w:r>
+      <w:r>
+        <w:t>int</w:t>
+      </w:r>
+      <w:r>
+        <w:rPr>
+          <w:rFonts w:hint="cs"/>
+          <w:rtl/>
+        </w:rPr>
+        <w:t xml:space="preserve"> به تابع </w:t>
+      </w:r>
+      <w:proofErr w:type="spellStart"/>
+      <w:r>
+        <w:rPr>
+          <w:rStyle w:val="CodeChar"/>
+        </w:rPr>
+        <w:t>fetchint</w:t>
+      </w:r>
+      <w:proofErr w:type="spellEnd"/>
+      <w:r>
+        <w:rPr>
+          <w:rFonts w:hint="cs"/>
+          <w:rtl/>
+        </w:rPr>
+        <w:t xml:space="preserve"> ارسال </w:t>
+      </w:r>
+      <w:proofErr w:type="spellStart"/>
+      <w:r>
+        <w:rPr>
+          <w:rFonts w:hint="cs"/>
+          <w:rtl/>
+        </w:rPr>
+        <w:t>می‌شود</w:t>
+      </w:r>
+      <w:proofErr w:type="spellEnd"/>
+      <w:r>
+        <w:rPr>
+          <w:rFonts w:hint="cs"/>
+          <w:rtl/>
+        </w:rPr>
+        <w:t xml:space="preserve">. این تابع ابتدا بررسی </w:t>
+      </w:r>
+      <w:proofErr w:type="spellStart"/>
+      <w:r>
+        <w:rPr>
+          <w:rFonts w:hint="cs"/>
+          <w:rtl/>
+        </w:rPr>
+        <w:t>می‌کند</w:t>
+      </w:r>
+      <w:proofErr w:type="spellEnd"/>
+      <w:r>
+        <w:rPr>
+          <w:rFonts w:hint="cs"/>
+          <w:rtl/>
+        </w:rPr>
+        <w:t xml:space="preserve"> آدرس ارسالی + 4 بایت (اندازه </w:t>
+      </w:r>
+      <w:r>
+        <w:t>int</w:t>
+      </w:r>
+      <w:r>
+        <w:rPr>
+          <w:rFonts w:hint="cs"/>
+          <w:rtl/>
+        </w:rPr>
+        <w:t xml:space="preserve">) در حافظه </w:t>
+      </w:r>
+      <w:proofErr w:type="spellStart"/>
+      <w:r>
+        <w:rPr>
+          <w:rFonts w:hint="cs"/>
+          <w:rtl/>
+        </w:rPr>
+        <w:t>پردازه</w:t>
+      </w:r>
+      <w:proofErr w:type="spellEnd"/>
+      <w:r>
+        <w:rPr>
+          <w:rFonts w:hint="cs"/>
+          <w:rtl/>
+        </w:rPr>
+        <w:t xml:space="preserve"> باشد و در صورت تایید، </w:t>
+      </w:r>
+      <w:proofErr w:type="spellStart"/>
+      <w:r>
+        <w:rPr>
+          <w:rFonts w:hint="cs"/>
+          <w:rtl/>
+        </w:rPr>
+        <w:t>آرگومان</w:t>
+      </w:r>
+      <w:proofErr w:type="spellEnd"/>
+      <w:r>
+        <w:rPr>
+          <w:rFonts w:hint="cs"/>
+          <w:rtl/>
+        </w:rPr>
+        <w:t xml:space="preserve"> دوم را مقداردهی </w:t>
+      </w:r>
+      <w:proofErr w:type="spellStart"/>
+      <w:r>
+        <w:rPr>
+          <w:rFonts w:hint="cs"/>
+          <w:rtl/>
+        </w:rPr>
+        <w:t>می‌کند</w:t>
+      </w:r>
+      <w:proofErr w:type="spellEnd"/>
+      <w:r>
+        <w:rPr>
+          <w:rFonts w:hint="cs"/>
+          <w:rtl/>
+        </w:rPr>
+        <w:t>.</w:t>
+      </w:r>
+    </w:p>
+    <w:p>
+      <w:pPr>
+        <w:pStyle w:val="Text"/>
+        <w:numPr>
+          <w:ilvl w:val="0"/>
+          <w:numId w:val="26"/>
+        </w:numPr>
+      </w:pPr>
+      <w:r>
+        <w:rPr>
+          <w:rFonts w:hint="cs"/>
+          <w:rtl/>
+        </w:rPr>
+        <w:t xml:space="preserve">تابع </w:t>
+      </w:r>
+      <w:proofErr w:type="spellStart"/>
+      <w:r>
+        <w:rPr>
+          <w:rStyle w:val="CodeChar"/>
+        </w:rPr>
+        <w:t>argptr</w:t>
+      </w:r>
+      <w:proofErr w:type="spellEnd"/>
+      <w:r>
+        <w:rPr>
+          <w:rFonts w:hint="cs"/>
+          <w:rtl/>
+        </w:rPr>
+        <w:t xml:space="preserve">: این تابع ابتدا به کمک تابع </w:t>
+      </w:r>
+      <w:proofErr w:type="spellStart"/>
+      <w:r>
+        <w:rPr>
+          <w:rStyle w:val="CodeChar"/>
+        </w:rPr>
+        <w:t>argint</w:t>
+      </w:r>
+      <w:proofErr w:type="spellEnd"/>
+      <w:r>
+        <w:rPr>
+          <w:rFonts w:hint="cs"/>
+          <w:rtl/>
+        </w:rPr>
+        <w:t xml:space="preserve"> آدرس </w:t>
+      </w:r>
+      <w:proofErr w:type="spellStart"/>
+      <w:r>
+        <w:rPr>
+          <w:rFonts w:hint="cs"/>
+          <w:rtl/>
+        </w:rPr>
+        <w:t>پوینتر</w:t>
+      </w:r>
+      <w:proofErr w:type="spellEnd"/>
+      <w:r>
+        <w:rPr>
+          <w:rFonts w:hint="cs"/>
+          <w:rtl/>
+        </w:rPr>
+        <w:t xml:space="preserve"> موردنظر را دریافت </w:t>
+      </w:r>
+      <w:proofErr w:type="spellStart"/>
+      <w:r>
+        <w:rPr>
+          <w:rFonts w:hint="cs"/>
+          <w:rtl/>
+        </w:rPr>
+        <w:t>می‌کند</w:t>
+      </w:r>
+      <w:proofErr w:type="spellEnd"/>
+      <w:r>
+        <w:rPr>
+          <w:rFonts w:hint="cs"/>
+          <w:rtl/>
+        </w:rPr>
+        <w:t xml:space="preserve">. سپس، </w:t>
+      </w:r>
+      <w:proofErr w:type="spellStart"/>
+      <w:r>
+        <w:rPr>
+          <w:rFonts w:hint="cs"/>
+          <w:rtl/>
+        </w:rPr>
+        <w:t>آرگومان</w:t>
+      </w:r>
+      <w:proofErr w:type="spellEnd"/>
+      <w:r>
+        <w:rPr>
+          <w:rFonts w:hint="cs"/>
+          <w:rtl/>
+        </w:rPr>
+        <w:t xml:space="preserve"> سوم که سایز </w:t>
+      </w:r>
+      <w:proofErr w:type="spellStart"/>
+      <w:r>
+        <w:rPr>
+          <w:rFonts w:hint="cs"/>
+          <w:rtl/>
+        </w:rPr>
+        <w:t>پوینتر</w:t>
+      </w:r>
+      <w:proofErr w:type="spellEnd"/>
+      <w:r>
+        <w:rPr>
+          <w:rFonts w:hint="cs"/>
+          <w:rtl/>
+        </w:rPr>
+        <w:t xml:space="preserve"> است را نیز به کمک تابع </w:t>
+      </w:r>
+      <w:proofErr w:type="spellStart"/>
+      <w:r>
+        <w:rPr>
+          <w:rStyle w:val="CodeChar"/>
+        </w:rPr>
+        <w:t>argint</w:t>
+      </w:r>
+      <w:proofErr w:type="spellEnd"/>
+      <w:r>
+        <w:rPr>
+          <w:rFonts w:hint="cs"/>
+          <w:rtl/>
+        </w:rPr>
+        <w:t xml:space="preserve"> دریافت </w:t>
+      </w:r>
+      <w:proofErr w:type="spellStart"/>
+      <w:r>
+        <w:rPr>
+          <w:rFonts w:hint="cs"/>
+          <w:rtl/>
+        </w:rPr>
+        <w:t>می‌کند</w:t>
+      </w:r>
+      <w:proofErr w:type="spellEnd"/>
+      <w:r>
+        <w:rPr>
+          <w:rFonts w:hint="cs"/>
+          <w:rtl/>
+        </w:rPr>
+        <w:t xml:space="preserve"> و بررسی </w:t>
+      </w:r>
+      <w:proofErr w:type="spellStart"/>
+      <w:r>
+        <w:rPr>
+          <w:rFonts w:hint="cs"/>
+          <w:rtl/>
+        </w:rPr>
+        <w:t>می‌کند</w:t>
+      </w:r>
+      <w:proofErr w:type="spellEnd"/>
+      <w:r>
+        <w:rPr>
+          <w:rFonts w:hint="cs"/>
+          <w:rtl/>
+        </w:rPr>
+        <w:t xml:space="preserve"> که </w:t>
+      </w:r>
+      <w:proofErr w:type="spellStart"/>
+      <w:r>
+        <w:rPr>
+          <w:rFonts w:hint="cs"/>
+          <w:rtl/>
+        </w:rPr>
+        <w:t>پوینتر</w:t>
+      </w:r>
+      <w:proofErr w:type="spellEnd"/>
+      <w:r>
+        <w:rPr>
+          <w:rFonts w:hint="cs"/>
+          <w:rtl/>
+        </w:rPr>
+        <w:t xml:space="preserve"> با سایز داده شده در حافظه </w:t>
+      </w:r>
+      <w:proofErr w:type="spellStart"/>
+      <w:r>
+        <w:rPr>
+          <w:rFonts w:hint="cs"/>
+          <w:rtl/>
+        </w:rPr>
+        <w:t>پردازه</w:t>
+      </w:r>
+      <w:proofErr w:type="spellEnd"/>
+      <w:r>
+        <w:rPr>
+          <w:rFonts w:hint="cs"/>
+          <w:rtl/>
+        </w:rPr>
+        <w:t xml:space="preserve"> قرار داشته باشد. در نهایت، اگر مشکلی وجود نداشت، </w:t>
+      </w:r>
+      <w:proofErr w:type="spellStart"/>
+      <w:r>
+        <w:rPr>
+          <w:rFonts w:hint="cs"/>
+          <w:rtl/>
+        </w:rPr>
+        <w:t>آرگومان</w:t>
+      </w:r>
+      <w:proofErr w:type="spellEnd"/>
+      <w:r>
+        <w:rPr>
+          <w:rFonts w:hint="cs"/>
+          <w:rtl/>
+        </w:rPr>
+        <w:t xml:space="preserve"> دوم را مقداردهی </w:t>
+      </w:r>
+      <w:proofErr w:type="spellStart"/>
+      <w:r>
+        <w:rPr>
+          <w:rFonts w:hint="cs"/>
+          <w:rtl/>
+        </w:rPr>
+        <w:t>می‌کند</w:t>
+      </w:r>
+      <w:proofErr w:type="spellEnd"/>
+      <w:r>
+        <w:rPr>
+          <w:rFonts w:hint="cs"/>
+          <w:rtl/>
+        </w:rPr>
+        <w:t>.</w:t>
+      </w:r>
+    </w:p>
+    <w:p>
+      <w:pPr>
+        <w:pStyle w:val="Text"/>
+        <w:numPr>
+          <w:ilvl w:val="0"/>
+          <w:numId w:val="26"/>
+        </w:numPr>
+      </w:pPr>
+      <w:r>
+        <w:rPr>
+          <w:rFonts w:hint="cs"/>
+          <w:rtl/>
+        </w:rPr>
+        <w:t xml:space="preserve">تابع </w:t>
+      </w:r>
+      <w:proofErr w:type="spellStart"/>
+      <w:r>
+        <w:rPr>
+          <w:rStyle w:val="CodeChar"/>
+        </w:rPr>
+        <w:t>argstr</w:t>
+      </w:r>
+      <w:proofErr w:type="spellEnd"/>
+      <w:r>
+        <w:rPr>
+          <w:rFonts w:hint="cs"/>
+          <w:rtl/>
+        </w:rPr>
+        <w:t>: این تابع ابتدا به کمک</w:t>
+      </w:r>
+      <w:r>
+        <w:rPr>
+          <w:rFonts w:hint="cs"/>
+          <w:rtl/>
+        </w:rPr>
+        <w:t xml:space="preserve"> تابع </w:t>
+      </w:r>
+      <w:proofErr w:type="spellStart"/>
+      <w:r>
+        <w:rPr>
+          <w:rStyle w:val="CodeChar"/>
+        </w:rPr>
+        <w:t>argint</w:t>
+      </w:r>
+      <w:proofErr w:type="spellEnd"/>
+      <w:r>
+        <w:rPr>
+          <w:rFonts w:hint="cs"/>
+          <w:rtl/>
+        </w:rPr>
+        <w:t xml:space="preserve">، آدرس ابتدای رشته را مشخص </w:t>
+      </w:r>
+      <w:proofErr w:type="spellStart"/>
+      <w:r>
+        <w:rPr>
+          <w:rFonts w:hint="cs"/>
+          <w:rtl/>
+        </w:rPr>
+        <w:t>می‌کند</w:t>
+      </w:r>
+      <w:proofErr w:type="spellEnd"/>
+      <w:r>
+        <w:rPr>
+          <w:rFonts w:hint="cs"/>
+          <w:rtl/>
+        </w:rPr>
+        <w:t xml:space="preserve"> و سپس این مقدار را به </w:t>
+      </w:r>
+      <w:r>
+        <w:rPr>
+          <w:rFonts w:hint="cs"/>
+          <w:rtl/>
+        </w:rPr>
+        <w:t xml:space="preserve">تابع </w:t>
+      </w:r>
+      <w:proofErr w:type="spellStart"/>
+      <w:r>
+        <w:rPr>
+          <w:rStyle w:val="CodeChar"/>
+        </w:rPr>
+        <w:t>fetchstr</w:t>
+      </w:r>
+      <w:proofErr w:type="spellEnd"/>
+      <w:r>
+        <w:rPr>
+          <w:rFonts w:hint="cs"/>
+          <w:rtl/>
+        </w:rPr>
+        <w:t xml:space="preserve"> پاس </w:t>
+      </w:r>
+      <w:proofErr w:type="spellStart"/>
+      <w:r>
+        <w:rPr>
+          <w:rFonts w:hint="cs"/>
+          <w:rtl/>
+        </w:rPr>
+        <w:t>می‌دهد</w:t>
+      </w:r>
+      <w:proofErr w:type="spellEnd"/>
+      <w:r>
+        <w:rPr>
+          <w:rFonts w:hint="cs"/>
+          <w:rtl/>
+        </w:rPr>
+        <w:t xml:space="preserve">. </w:t>
+      </w:r>
+      <w:r>
+        <w:rPr>
+          <w:rFonts w:hint="cs"/>
+          <w:rtl/>
+        </w:rPr>
+        <w:t xml:space="preserve">این تابع ابتدا بررسی </w:t>
+      </w:r>
+      <w:proofErr w:type="spellStart"/>
+      <w:r>
+        <w:rPr>
+          <w:rFonts w:hint="cs"/>
+          <w:rtl/>
+        </w:rPr>
+        <w:t>می‌کند</w:t>
+      </w:r>
+      <w:proofErr w:type="spellEnd"/>
+      <w:r>
+        <w:rPr>
+          <w:rFonts w:hint="cs"/>
+          <w:rtl/>
+        </w:rPr>
+        <w:t xml:space="preserve"> آدرس داده شده در حافظه </w:t>
+      </w:r>
+      <w:proofErr w:type="spellStart"/>
+      <w:r>
+        <w:rPr>
+          <w:rFonts w:hint="cs"/>
+          <w:rtl/>
+        </w:rPr>
+        <w:t>پردازه</w:t>
+      </w:r>
+      <w:proofErr w:type="spellEnd"/>
+      <w:r>
+        <w:rPr>
+          <w:rFonts w:hint="cs"/>
+          <w:rtl/>
+        </w:rPr>
+        <w:t xml:space="preserve"> باشد و سپس، مقدار </w:t>
+      </w:r>
+      <w:proofErr w:type="spellStart"/>
+      <w:r>
+        <w:rPr>
+          <w:rFonts w:hint="cs"/>
+          <w:rtl/>
+        </w:rPr>
+        <w:t>آرگومان</w:t>
+      </w:r>
+      <w:proofErr w:type="spellEnd"/>
+      <w:r>
+        <w:rPr>
+          <w:rFonts w:hint="cs"/>
+          <w:rtl/>
+        </w:rPr>
+        <w:t xml:space="preserve"> دوم را برابر با این </w:t>
+      </w:r>
+      <w:proofErr w:type="spellStart"/>
+      <w:r>
+        <w:rPr>
+          <w:rFonts w:hint="cs"/>
+          <w:rtl/>
+        </w:rPr>
+        <w:t>پوینتر</w:t>
+      </w:r>
+      <w:proofErr w:type="spellEnd"/>
+      <w:r>
+        <w:rPr>
+          <w:rFonts w:hint="cs"/>
+          <w:rtl/>
+        </w:rPr>
+        <w:t xml:space="preserve"> قرار </w:t>
+      </w:r>
+      <w:proofErr w:type="spellStart"/>
+      <w:r>
+        <w:rPr>
+          <w:rFonts w:hint="cs"/>
+          <w:rtl/>
+        </w:rPr>
+        <w:t>می‌دهد</w:t>
+      </w:r>
+      <w:proofErr w:type="spellEnd"/>
+      <w:r>
+        <w:rPr>
+          <w:rFonts w:hint="cs"/>
+          <w:rtl/>
+        </w:rPr>
+        <w:t xml:space="preserve">. در نهایت، از ابتدای </w:t>
+      </w:r>
+      <w:proofErr w:type="spellStart"/>
+      <w:r>
+        <w:rPr>
+          <w:rFonts w:hint="cs"/>
+          <w:rtl/>
+        </w:rPr>
+        <w:t>پوینتر</w:t>
+      </w:r>
+      <w:proofErr w:type="spellEnd"/>
+      <w:r>
+        <w:rPr>
+          <w:rFonts w:hint="cs"/>
+          <w:rtl/>
+        </w:rPr>
+        <w:t xml:space="preserve"> شروع به پیمایش </w:t>
+      </w:r>
+      <w:proofErr w:type="spellStart"/>
+      <w:r>
+        <w:rPr>
+          <w:rFonts w:hint="cs"/>
+          <w:rtl/>
+        </w:rPr>
+        <w:t>می‌کند</w:t>
+      </w:r>
+      <w:proofErr w:type="spellEnd"/>
+      <w:r>
+        <w:rPr>
+          <w:rFonts w:hint="cs"/>
+          <w:rtl/>
+        </w:rPr>
+        <w:t xml:space="preserve"> و در صورت رسیدن به کاراکتر </w:t>
+      </w:r>
+      <w:proofErr w:type="spellStart"/>
+      <w:r>
+        <w:rPr>
+          <w:rFonts w:hint="cs"/>
+          <w:rtl/>
+        </w:rPr>
+        <w:t>نال</w:t>
+      </w:r>
+      <w:proofErr w:type="spellEnd"/>
+      <w:r>
+        <w:rPr>
+          <w:rFonts w:hint="cs"/>
+          <w:rtl/>
+        </w:rPr>
+        <w:t xml:space="preserve"> (</w:t>
+      </w:r>
+      <w:r>
+        <w:t>‘\0’</w:t>
+      </w:r>
+      <w:r>
+        <w:rPr>
+          <w:rFonts w:hint="cs"/>
+          <w:rtl/>
+        </w:rPr>
+        <w:t xml:space="preserve">)، طول رشته و در صورت رسیدن به انتهای حافظه </w:t>
+      </w:r>
+      <w:proofErr w:type="spellStart"/>
+      <w:r>
+        <w:rPr>
+          <w:rFonts w:hint="cs"/>
+          <w:rtl/>
+        </w:rPr>
+        <w:t>پردازه</w:t>
+      </w:r>
+      <w:proofErr w:type="spellEnd"/>
+      <w:r>
+        <w:rPr>
+          <w:rFonts w:hint="cs"/>
+          <w:rtl/>
+        </w:rPr>
+        <w:t xml:space="preserve">، مقدار </w:t>
+      </w:r>
+      <w:r>
+        <w:t>-1</w:t>
+      </w:r>
+      <w:r>
+        <w:rPr>
+          <w:rFonts w:hint="cs"/>
+          <w:rtl/>
+        </w:rPr>
+        <w:t xml:space="preserve"> را </w:t>
+      </w:r>
+      <w:proofErr w:type="spellStart"/>
+      <w:r>
+        <w:rPr>
+          <w:rFonts w:hint="cs"/>
+          <w:rtl/>
+        </w:rPr>
+        <w:t>برمی‌گرداند</w:t>
+      </w:r>
+      <w:proofErr w:type="spellEnd"/>
+      <w:r>
+        <w:rPr>
+          <w:rFonts w:hint="cs"/>
+          <w:rtl/>
+        </w:rPr>
+        <w:t>.</w:t>
+      </w:r>
+    </w:p>
+    <w:p>
+      <w:pPr>
+        <w:pStyle w:val="Text"/>
+        <w:rPr>
+          <w:rtl/>
+        </w:rPr>
+      </w:pPr>
+      <w:r>
+        <w:rPr>
+          <w:rFonts w:hint="cs"/>
+          <w:rtl/>
+        </w:rPr>
+        <w:t>تمامی این توابع</w:t>
+      </w:r>
+      <w:r>
+        <w:rPr>
+          <w:rFonts w:hint="cs"/>
+          <w:rtl/>
+        </w:rPr>
+        <w:t xml:space="preserve"> بررسی </w:t>
+      </w:r>
+      <w:proofErr w:type="spellStart"/>
+      <w:r>
+        <w:rPr>
+          <w:rFonts w:hint="cs"/>
+          <w:rtl/>
+        </w:rPr>
+        <w:t>می‌کنند</w:t>
+      </w:r>
+      <w:proofErr w:type="spellEnd"/>
+      <w:r>
+        <w:rPr>
+          <w:rFonts w:hint="cs"/>
+          <w:rtl/>
+        </w:rPr>
+        <w:t xml:space="preserve"> که آدرس داده شده حتما در حافظه </w:t>
+      </w:r>
+      <w:proofErr w:type="spellStart"/>
+      <w:r>
+        <w:rPr>
+          <w:rFonts w:hint="cs"/>
+          <w:rtl/>
+        </w:rPr>
+        <w:t>پردازه</w:t>
+      </w:r>
+      <w:proofErr w:type="spellEnd"/>
+      <w:r>
+        <w:rPr>
+          <w:rFonts w:hint="cs"/>
+          <w:rtl/>
+        </w:rPr>
+        <w:t xml:space="preserve"> قرار گیرد که یک </w:t>
+      </w:r>
+      <w:proofErr w:type="spellStart"/>
+      <w:r>
+        <w:rPr>
+          <w:rFonts w:hint="cs"/>
+          <w:rtl/>
+        </w:rPr>
+        <w:t>پردازه</w:t>
+      </w:r>
+      <w:proofErr w:type="spellEnd"/>
+      <w:r>
+        <w:rPr>
+          <w:rFonts w:hint="cs"/>
+          <w:rtl/>
+        </w:rPr>
+        <w:t xml:space="preserve"> نتواند به حافظه </w:t>
+      </w:r>
+      <w:proofErr w:type="spellStart"/>
+      <w:r>
+        <w:rPr>
+          <w:rFonts w:hint="cs"/>
+          <w:rtl/>
+        </w:rPr>
+        <w:t>پردازه</w:t>
+      </w:r>
+      <w:proofErr w:type="spellEnd"/>
+      <w:r>
+        <w:rPr>
+          <w:rFonts w:hint="cs"/>
+          <w:rtl/>
+        </w:rPr>
+        <w:t xml:space="preserve"> دیگری دسترسی پیدا کند زیرا این اتفاق ممکن است باعث مشکلات امنیتی و یا باگ در </w:t>
+      </w:r>
+      <w:proofErr w:type="spellStart"/>
+      <w:r>
+        <w:rPr>
+          <w:rFonts w:hint="cs"/>
+          <w:rtl/>
+        </w:rPr>
+        <w:t>پردازه‌های</w:t>
+      </w:r>
+      <w:proofErr w:type="spellEnd"/>
+      <w:r>
+        <w:rPr>
+          <w:rFonts w:hint="cs"/>
+          <w:rtl/>
+        </w:rPr>
+        <w:t xml:space="preserve"> دیگر شود.</w:t>
+      </w:r>
+    </w:p>
+    <w:p>
+      <w:pPr>
+        <w:pStyle w:val="Text"/>
+        <w:rPr>
+          <w:rtl/>
+        </w:rPr>
+      </w:pPr>
+      <w:r>
+        <w:rPr>
+          <w:rFonts w:hint="cs"/>
+          <w:rtl/>
+        </w:rPr>
+        <w:t xml:space="preserve">برای مثال </w:t>
+      </w:r>
+      <w:proofErr w:type="spellStart"/>
+      <w:r>
+        <w:rPr>
+          <w:rFonts w:hint="cs"/>
+          <w:rtl/>
+        </w:rPr>
+        <w:t>می‌توانیم</w:t>
+      </w:r>
+      <w:proofErr w:type="spellEnd"/>
+      <w:r>
+        <w:rPr>
+          <w:rFonts w:hint="cs"/>
+          <w:rtl/>
+        </w:rPr>
+        <w:t xml:space="preserve"> فراخوانی سیستمی </w:t>
+      </w:r>
+      <w:proofErr w:type="spellStart"/>
+      <w:r>
+        <w:rPr>
+          <w:rStyle w:val="CodeChar"/>
+        </w:rPr>
+        <w:t>sys_read</w:t>
+      </w:r>
+      <w:proofErr w:type="spellEnd"/>
+      <w:r>
+        <w:rPr>
+          <w:rFonts w:hint="cs"/>
+          <w:rtl/>
+        </w:rPr>
+        <w:t xml:space="preserve"> را بررسی کنیم. این فراخوانی سیستمی مربوط به تابع </w:t>
+      </w:r>
+      <w:r>
+        <w:rPr>
+          <w:rStyle w:val="CodeChar"/>
+        </w:rPr>
+        <w:t>read</w:t>
+      </w:r>
+      <w:r>
+        <w:rPr>
+          <w:rFonts w:hint="cs"/>
+          <w:rtl/>
+        </w:rPr>
+        <w:t xml:space="preserve"> است:</w:t>
+      </w:r>
+    </w:p>
+    <w:p>
+      <w:pPr>
+        <w:pStyle w:val="Text"/>
+        <w:tabs>
+          <w:tab w:val="right" w:pos="9026"/>
+        </w:tabs>
+        <w:bidi w:val="0"/>
+      </w:pPr>
+      <w:r>
+        <w:rPr>
+          <w:rStyle w:val="CodeChar"/>
+        </w:rPr>
+        <w:t xml:space="preserve">read(int </w:t>
+      </w:r>
+      <w:proofErr w:type="spellStart"/>
+      <w:r>
+        <w:rPr>
+          <w:rStyle w:val="CodeChar"/>
+        </w:rPr>
+        <w:t>fd</w:t>
+      </w:r>
+      <w:proofErr w:type="spellEnd"/>
+      <w:r>
+        <w:rPr>
+          <w:rStyle w:val="CodeChar"/>
+        </w:rPr>
+        <w:t>, void* buffer, int max)</w:t>
+      </w:r>
+    </w:p>
+    <w:p>
+      <w:pPr>
+        <w:pStyle w:val="Text"/>
+        <w:rPr>
+          <w:rtl/>
+        </w:rPr>
+      </w:pPr>
+      <w:r>
+        <w:rPr>
+          <w:rFonts w:hint="cs"/>
+          <w:rtl/>
+        </w:rPr>
+        <w:t xml:space="preserve">در این تابع </w:t>
+      </w:r>
+      <w:proofErr w:type="spellStart"/>
+      <w:r>
+        <w:rPr>
+          <w:rFonts w:hint="cs"/>
+          <w:rtl/>
+        </w:rPr>
+        <w:t>آرگومان</w:t>
+      </w:r>
+      <w:proofErr w:type="spellEnd"/>
+      <w:r>
+        <w:rPr>
+          <w:rFonts w:hint="cs"/>
+          <w:rtl/>
+        </w:rPr>
+        <w:t xml:space="preserve"> دوم </w:t>
+      </w:r>
+      <w:proofErr w:type="spellStart"/>
+      <w:r>
+        <w:rPr>
+          <w:rFonts w:hint="cs"/>
+          <w:rtl/>
+        </w:rPr>
+        <w:t>بافری</w:t>
+      </w:r>
+      <w:proofErr w:type="spellEnd"/>
+      <w:r>
+        <w:rPr>
+          <w:rFonts w:hint="cs"/>
+          <w:rtl/>
+        </w:rPr>
+        <w:t xml:space="preserve"> است که مقدار خوانده شده در آن قرار </w:t>
+      </w:r>
+      <w:proofErr w:type="spellStart"/>
+      <w:r>
+        <w:rPr>
+          <w:rFonts w:hint="cs"/>
+          <w:rtl/>
+        </w:rPr>
+        <w:t>می‌گیرد</w:t>
+      </w:r>
+      <w:proofErr w:type="spellEnd"/>
+      <w:r>
+        <w:rPr>
+          <w:rFonts w:hint="cs"/>
+          <w:rtl/>
+        </w:rPr>
+        <w:t xml:space="preserve"> و </w:t>
+      </w:r>
+      <w:proofErr w:type="spellStart"/>
+      <w:r>
+        <w:rPr>
+          <w:rFonts w:hint="cs"/>
+          <w:rtl/>
+        </w:rPr>
+        <w:t>آرگومان</w:t>
+      </w:r>
+      <w:proofErr w:type="spellEnd"/>
+      <w:r>
+        <w:rPr>
+          <w:rFonts w:hint="cs"/>
+          <w:rtl/>
+        </w:rPr>
+        <w:t xml:space="preserve"> سوم برابر است با حداکثر تعداد </w:t>
+      </w:r>
+      <w:proofErr w:type="spellStart"/>
+      <w:r>
+        <w:rPr>
+          <w:rFonts w:hint="cs"/>
+          <w:rtl/>
+        </w:rPr>
+        <w:t>بایت‌هایی</w:t>
+      </w:r>
+      <w:proofErr w:type="spellEnd"/>
+      <w:r>
+        <w:rPr>
+          <w:rFonts w:hint="cs"/>
+          <w:rtl/>
+        </w:rPr>
+        <w:t xml:space="preserve"> که قرار است خوانده شود. در صورتی که سیستم عامل پیش از خواندن این تعداد بایت به </w:t>
+      </w:r>
+      <w:r>
+        <w:t>EOF</w:t>
+      </w:r>
+      <w:r>
+        <w:rPr>
+          <w:rFonts w:hint="cs"/>
+          <w:rtl/>
+        </w:rPr>
+        <w:t xml:space="preserve"> برسد، عملیات خواندن از فایل را پایان </w:t>
+      </w:r>
+      <w:proofErr w:type="spellStart"/>
+      <w:r>
+        <w:rPr>
+          <w:rFonts w:hint="cs"/>
+          <w:rtl/>
+        </w:rPr>
+        <w:t>می‌دهد</w:t>
+      </w:r>
+      <w:proofErr w:type="spellEnd"/>
+      <w:r>
+        <w:rPr>
+          <w:rFonts w:hint="cs"/>
+          <w:rtl/>
+        </w:rPr>
+        <w:t xml:space="preserve">. تابع </w:t>
+      </w:r>
+      <w:proofErr w:type="spellStart"/>
+      <w:r>
+        <w:rPr>
+          <w:rStyle w:val="CodeChar"/>
+        </w:rPr>
+        <w:t>sys_read</w:t>
+      </w:r>
+      <w:proofErr w:type="spellEnd"/>
+      <w:r>
+        <w:rPr>
+          <w:rFonts w:hint="cs"/>
+          <w:rtl/>
+        </w:rPr>
+        <w:t xml:space="preserve"> به صورت زیر تعریف شده است:</w:t>
+      </w:r>
+    </w:p>
+    <w:p>
+      <w:pPr>
+        <w:pStyle w:val="Text"/>
+        <w:rPr>
+          <w:rtl/>
+        </w:rPr>
+      </w:pPr>
+      <w:r>
+        <w:rPr>
+          <w:noProof/>
+        </w:rPr>
+        <mc:AlternateContent>
+          <mc:Choice Requires="wps">
+            <w:drawing>
+              <wp:inline distT="0" distB="0" distL="0" distR="0" wp14:anchorId="15B07269" wp14:editId="1DC0B3A6">
+                <wp:extent cx="5731510" cy="2130950"/>
+                <wp:effectExtent l="0" t="0" r="21590" b="22225"/>
+                <wp:docPr id="1" name="Text Box 2"/>
+                <wp:cNvGraphicFramePr>
+                  <a:graphicFrameLocks xmlns:a="http://schemas.openxmlformats.org/drawingml/2006/main"/>
+                </wp:cNvGraphicFramePr>
+                <a:graphic xmlns:a="http://schemas.openxmlformats.org/drawingml/2006/main">
+                  <a:graphicData uri="http://schemas.microsoft.com/office/word/2010/wordprocessingShape">
+                    <wps:wsp>
+                      <wps:cNvSpPr txBox="1">
+                        <a:spLocks noChangeArrowheads="1"/>
+                      </wps:cNvSpPr>
+                      <wps:spPr bwMode="auto">
+                        <a:xfrm>
+                          <a:off x="0" y="0"/>
+                          <a:ext cx="5731510" cy="2130950"/>
+                        </a:xfrm>
+                        <a:prstGeom prst="rect">
+                          <a:avLst/>
+                        </a:prstGeom>
+                        <a:solidFill>
+                          <a:srgbClr val="FFFFFF"/>
+                        </a:solidFill>
+                        <a:ln w="9525">
+                          <a:solidFill>
+                            <a:srgbClr val="000000"/>
+                          </a:solidFill>
+                          <a:miter lim="800000"/>
+                          <a:headEnd/>
+                          <a:tailEnd/>
+                        </a:ln>
+                      </wps:spPr>
+                      <wps:txbx>
+                        <w:txbxContent>
+                          <w:p>
+                            <w:pPr>
+                              <w:shd w:val="clear" w:color="auto" w:fill="FAFAFA"/>
+                            </w:pPr>
+                            <w:r>
+                              <w:rPr>
+                                <w:rFonts w:ascii="Courier New" w:hAnsi="Courier New" w:cs="Courier New"/>
+                                <w:color w:val="A626A4"/>
+                              </w:rPr>
+                              <w:t>int</w:t>
+                            </w:r>
+                            <w:r>
+                              <w:rPr>
+                                <w:rFonts w:ascii="Courier New" w:hAnsi="Courier New" w:cs="Courier New"/>
+                                <w:color w:val="383A42"/>
+                              </w:rPr>
+                              <w:br/>
+                            </w:r>
+                            <w:proofErr w:type="spellStart"/>
+                            <w:r>
+                              <w:rPr>
+                                <w:rFonts w:ascii="Courier New" w:hAnsi="Courier New" w:cs="Courier New"/>
+                                <w:color w:val="4078F2"/>
+                              </w:rPr>
+                              <w:t>sys_read</w:t>
+                            </w:r>
+                            <w:proofErr w:type="spellEnd"/>
+                            <w:r>
+                              <w:rPr>
+                                <w:rFonts w:ascii="Courier New" w:hAnsi="Courier New" w:cs="Courier New"/>
+                                <w:color w:val="383A42"/>
+                              </w:rPr>
+                              <w:t>(</w:t>
+                            </w:r>
+                            <w:r>
+                              <w:rPr>
+                                <w:rFonts w:ascii="Courier New" w:hAnsi="Courier New" w:cs="Courier New"/>
+                                <w:color w:val="A626A4"/>
+                              </w:rPr>
+                              <w:t>void</w:t>
+                            </w:r>
+                            <w:r>
+                              <w:rPr>
+                                <w:rFonts w:ascii="Courier New" w:hAnsi="Courier New" w:cs="Courier New"/>
+                                <w:color w:val="383A42"/>
+                              </w:rPr>
+                              <w:t>)</w:t>
+                            </w:r>
+                            <w:r>
+                              <w:rPr>
+                                <w:rFonts w:ascii="Courier New" w:hAnsi="Courier New" w:cs="Courier New"/>
+                                <w:color w:val="383A42"/>
+                              </w:rPr>
+                              <w:br/>
+                              <w:t>{</w:t>
+                            </w:r>
+                            <w:r>
+                              <w:rPr>
+                                <w:rFonts w:ascii="Courier New" w:hAnsi="Courier New" w:cs="Courier New"/>
+                                <w:color w:val="383A42"/>
+                              </w:rPr>
+                              <w:br/>
+                              <w:t xml:space="preserve">  </w:t>
+                            </w:r>
+                            <w:r>
+                              <w:rPr>
+                                <w:rFonts w:ascii="Courier New" w:hAnsi="Courier New" w:cs="Courier New"/>
+                                <w:color w:val="A626A4"/>
+                              </w:rPr>
+                              <w:t>struct</w:t>
+                            </w:r>
+                            <w:r>
+                              <w:rPr>
+                                <w:rFonts w:ascii="Courier New" w:hAnsi="Courier New" w:cs="Courier New"/>
+                                <w:color w:val="383A42"/>
+                              </w:rPr>
+                              <w:t xml:space="preserve"> </w:t>
+                            </w:r>
+                            <w:r>
+                              <w:rPr>
+                                <w:rFonts w:ascii="Courier New" w:hAnsi="Courier New" w:cs="Courier New"/>
+                                <w:color w:val="4078F2"/>
+                              </w:rPr>
+                              <w:t>file</w:t>
+                            </w:r>
+                            <w:r>
+                              <w:rPr>
+                                <w:rFonts w:ascii="Courier New" w:hAnsi="Courier New" w:cs="Courier New"/>
+                                <w:color w:val="383A42"/>
+                              </w:rPr>
+                              <w:t xml:space="preserve"> *</w:t>
+                            </w:r>
+                            <w:r>
+                              <w:rPr>
+                                <w:rFonts w:ascii="Courier New" w:hAnsi="Courier New" w:cs="Courier New"/>
+                                <w:color w:val="4078F2"/>
+                              </w:rPr>
+                              <w:t>f</w:t>
+                            </w:r>
+                            <w:r>
+                              <w:rPr>
+                                <w:rFonts w:ascii="Courier New" w:hAnsi="Courier New" w:cs="Courier New"/>
+                                <w:color w:val="383A42"/>
+                              </w:rPr>
+                              <w:t>;</w:t>
+                            </w:r>
+                            <w:r>
+                              <w:rPr>
+                                <w:rFonts w:ascii="Courier New" w:hAnsi="Courier New" w:cs="Courier New"/>
+                                <w:color w:val="383A42"/>
+                              </w:rPr>
+                              <w:br/>
+                              <w:t xml:space="preserve">  </w:t>
+                            </w:r>
+                            <w:r>
+                              <w:rPr>
+                                <w:rFonts w:ascii="Courier New" w:hAnsi="Courier New" w:cs="Courier New"/>
+                                <w:color w:val="A626A4"/>
+                              </w:rPr>
+                              <w:t>int</w:t>
+                            </w:r>
+                            <w:r>
+                              <w:rPr>
+                                <w:rFonts w:ascii="Courier New" w:hAnsi="Courier New" w:cs="Courier New"/>
+                                <w:color w:val="383A42"/>
+                              </w:rPr>
+                              <w:t xml:space="preserve"> n;</w:t>
+                            </w:r>
+                            <w:r>
+                              <w:rPr>
+                                <w:rFonts w:ascii="Courier New" w:hAnsi="Courier New" w:cs="Courier New"/>
+                                <w:color w:val="383A42"/>
+                              </w:rPr>
+                              <w:br/>
+                              <w:t xml:space="preserve">  </w:t>
+                            </w:r>
+                            <w:r>
+                              <w:rPr>
+                                <w:rFonts w:ascii="Courier New" w:hAnsi="Courier New" w:cs="Courier New"/>
+                                <w:color w:val="A626A4"/>
+                              </w:rPr>
+                              <w:t>char</w:t>
+                            </w:r>
+                            <w:r>
+                              <w:rPr>
+                                <w:rFonts w:ascii="Courier New" w:hAnsi="Courier New" w:cs="Courier New"/>
+                                <w:color w:val="383A42"/>
+                              </w:rPr>
+                              <w:t xml:space="preserve"> *p;</w:t>
+                            </w:r>
+                            <w:r>
+                              <w:rPr>
+                                <w:rFonts w:ascii="Courier New" w:hAnsi="Courier New" w:cs="Courier New"/>
+                                <w:color w:val="383A42"/>
+                              </w:rPr>
+                              <w:br/>
+                            </w:r>
+                            <w:r>
+                              <w:rPr>
+                                <w:rFonts w:ascii="Courier New" w:hAnsi="Courier New" w:cs="Courier New"/>
+                                <w:color w:val="383A42"/>
+                              </w:rPr>
+                              <w:br/>
+                              <w:t xml:space="preserve">  </w:t>
+                            </w:r>
+                            <w:r>
+                              <w:rPr>
+                                <w:rFonts w:ascii="Courier New" w:hAnsi="Courier New" w:cs="Courier New"/>
+                                <w:color w:val="A626A4"/>
+                              </w:rPr>
+                              <w:t>if</w:t>
+                            </w:r>
+                            <w:r>
+                              <w:rPr>
+                                <w:rFonts w:ascii="Courier New" w:hAnsi="Courier New" w:cs="Courier New"/>
+                                <w:color w:val="383A42"/>
+                              </w:rPr>
+                              <w:t>(</w:t>
+                            </w:r>
+                            <w:proofErr w:type="spellStart"/>
+                            <w:r>
+                              <w:rPr>
+                                <w:rFonts w:ascii="Courier New" w:hAnsi="Courier New" w:cs="Courier New"/>
+                                <w:color w:val="383A42"/>
+                              </w:rPr>
+                              <w:t>argfd</w:t>
+                            </w:r>
+                            <w:proofErr w:type="spellEnd"/>
+                            <w:r>
+                              <w:rPr>
+                                <w:rFonts w:ascii="Courier New" w:hAnsi="Courier New" w:cs="Courier New"/>
+                                <w:color w:val="383A42"/>
+                              </w:rPr>
+                              <w:t>(</w:t>
+                            </w:r>
+                            <w:r>
+                              <w:rPr>
+                                <w:rFonts w:ascii="Courier New" w:hAnsi="Courier New" w:cs="Courier New"/>
+                                <w:color w:val="986801"/>
+                              </w:rPr>
+                              <w:t>0</w:t>
+                            </w:r>
+                            <w:r>
+                              <w:rPr>
+                                <w:rFonts w:ascii="Courier New" w:hAnsi="Courier New" w:cs="Courier New"/>
+                                <w:color w:val="383A42"/>
+                              </w:rPr>
+                              <w:t xml:space="preserve">, </w:t>
+                            </w:r>
+                            <w:r>
+                              <w:rPr>
+                                <w:rFonts w:ascii="Courier New" w:hAnsi="Courier New" w:cs="Courier New"/>
+                                <w:color w:val="986801"/>
+                              </w:rPr>
+                              <w:t>0</w:t>
+                            </w:r>
+                            <w:r>
+                              <w:rPr>
+                                <w:rFonts w:ascii="Courier New" w:hAnsi="Courier New" w:cs="Courier New"/>
+                                <w:color w:val="383A42"/>
+                              </w:rPr>
+                              <w:t xml:space="preserve">, &amp;f) &lt; </w:t>
+                            </w:r>
+                            <w:r>
+                              <w:rPr>
+                                <w:rFonts w:ascii="Courier New" w:hAnsi="Courier New" w:cs="Courier New"/>
+                                <w:color w:val="986801"/>
+                              </w:rPr>
+                              <w:t>0</w:t>
+                            </w:r>
+                            <w:r>
+                              <w:rPr>
+                                <w:rFonts w:ascii="Courier New" w:hAnsi="Courier New" w:cs="Courier New"/>
+                                <w:color w:val="383A42"/>
+                              </w:rPr>
+                              <w:t xml:space="preserve"> || </w:t>
+                            </w:r>
+                            <w:proofErr w:type="spellStart"/>
+                            <w:r>
+                              <w:rPr>
+                                <w:rFonts w:ascii="Courier New" w:hAnsi="Courier New" w:cs="Courier New"/>
+                                <w:color w:val="383A42"/>
+                              </w:rPr>
+                              <w:t>argint</w:t>
+                            </w:r>
+                            <w:proofErr w:type="spellEnd"/>
+                            <w:r>
+                              <w:rPr>
+                                <w:rFonts w:ascii="Courier New" w:hAnsi="Courier New" w:cs="Courier New"/>
+                                <w:color w:val="383A42"/>
+                              </w:rPr>
+                              <w:t>(</w:t>
+                            </w:r>
+                            <w:r>
+                              <w:rPr>
+                                <w:rFonts w:ascii="Courier New" w:hAnsi="Courier New" w:cs="Courier New"/>
+                                <w:color w:val="986801"/>
+                              </w:rPr>
+                              <w:t>2</w:t>
+                            </w:r>
+                            <w:r>
+                              <w:rPr>
+                                <w:rFonts w:ascii="Courier New" w:hAnsi="Courier New" w:cs="Courier New"/>
+                                <w:color w:val="383A42"/>
+                              </w:rPr>
+                              <w:t xml:space="preserve">, &amp;n) &lt; </w:t>
+                            </w:r>
+                            <w:r>
+                              <w:rPr>
+                                <w:rFonts w:ascii="Courier New" w:hAnsi="Courier New" w:cs="Courier New"/>
+                                <w:color w:val="986801"/>
+                              </w:rPr>
+                              <w:t>0</w:t>
+                            </w:r>
+                            <w:r>
+                              <w:rPr>
+                                <w:rFonts w:ascii="Courier New" w:hAnsi="Courier New" w:cs="Courier New"/>
+                                <w:color w:val="383A42"/>
+                              </w:rPr>
+                              <w:t xml:space="preserve"> || </w:t>
+                            </w:r>
+                            <w:proofErr w:type="spellStart"/>
+                            <w:r>
+                              <w:rPr>
+                                <w:rFonts w:ascii="Courier New" w:hAnsi="Courier New" w:cs="Courier New"/>
+                                <w:color w:val="383A42"/>
+                              </w:rPr>
+                              <w:t>argptr</w:t>
+                            </w:r>
+                            <w:proofErr w:type="spellEnd"/>
+                            <w:r>
+                              <w:rPr>
+                                <w:rFonts w:ascii="Courier New" w:hAnsi="Courier New" w:cs="Courier New"/>
+                                <w:color w:val="383A42"/>
+                              </w:rPr>
+                              <w:t>(</w:t>
+                            </w:r>
+                            <w:r>
+                              <w:rPr>
+                                <w:rFonts w:ascii="Courier New" w:hAnsi="Courier New" w:cs="Courier New"/>
+                                <w:color w:val="986801"/>
+                              </w:rPr>
+                              <w:t>1</w:t>
+                            </w:r>
+                            <w:r>
+                              <w:rPr>
+                                <w:rFonts w:ascii="Courier New" w:hAnsi="Courier New" w:cs="Courier New"/>
+                                <w:color w:val="383A42"/>
+                              </w:rPr>
+                              <w:t xml:space="preserve">, &amp;p, n) &lt; </w:t>
+                            </w:r>
+                            <w:r>
+                              <w:rPr>
+                                <w:rFonts w:ascii="Courier New" w:hAnsi="Courier New" w:cs="Courier New"/>
+                                <w:color w:val="986801"/>
+                              </w:rPr>
+                              <w:t>0</w:t>
+                            </w:r>
+                            <w:r>
+                              <w:rPr>
+                                <w:rFonts w:ascii="Courier New" w:hAnsi="Courier New" w:cs="Courier New"/>
+                                <w:color w:val="383A42"/>
+                              </w:rPr>
+                              <w:t>)</w:t>
+                            </w:r>
+                            <w:r>
+                              <w:rPr>
+                                <w:rFonts w:ascii="Courier New" w:hAnsi="Courier New" w:cs="Courier New"/>
+                                <w:color w:val="383A42"/>
+                              </w:rPr>
+                              <w:br/>
+                              <w:t xml:space="preserve">    </w:t>
+                            </w:r>
+                            <w:r>
+                              <w:rPr>
+                                <w:rFonts w:ascii="Courier New" w:hAnsi="Courier New" w:cs="Courier New"/>
+                                <w:color w:val="A626A4"/>
+                              </w:rPr>
+                              <w:t>return</w:t>
+                            </w:r>
+                            <w:r>
+                              <w:rPr>
+                                <w:rFonts w:ascii="Courier New" w:hAnsi="Courier New" w:cs="Courier New"/>
+                                <w:color w:val="383A42"/>
+                              </w:rPr>
+                              <w:t xml:space="preserve"> </w:t>
+                            </w:r>
+                            <w:r>
+                              <w:rPr>
+                                <w:rFonts w:ascii="Courier New" w:hAnsi="Courier New" w:cs="Courier New"/>
+                                <w:color w:val="986801"/>
+                              </w:rPr>
+                              <w:t>-1</w:t>
+                            </w:r>
+                            <w:r>
+                              <w:rPr>
+                                <w:rFonts w:ascii="Courier New" w:hAnsi="Courier New" w:cs="Courier New"/>
+                                <w:color w:val="383A42"/>
+                              </w:rPr>
+                              <w:t>;</w:t>
+                            </w:r>
+                            <w:r>
+                              <w:rPr>
+                                <w:rFonts w:ascii="Courier New" w:hAnsi="Courier New" w:cs="Courier New"/>
+                                <w:color w:val="383A42"/>
+                              </w:rPr>
+                              <w:br/>
+                              <w:t xml:space="preserve">  </w:t>
+                            </w:r>
+                            <w:r>
+                              <w:rPr>
+                                <w:rFonts w:ascii="Courier New" w:hAnsi="Courier New" w:cs="Courier New"/>
+                                <w:color w:val="A626A4"/>
+                              </w:rPr>
+                              <w:t>return</w:t>
+                            </w:r>
+                            <w:r>
+                              <w:rPr>
+                                <w:rFonts w:ascii="Courier New" w:hAnsi="Courier New" w:cs="Courier New"/>
+                                <w:color w:val="383A42"/>
+                              </w:rPr>
+                              <w:t xml:space="preserve"> </w:t>
+                            </w:r>
+                            <w:proofErr w:type="spellStart"/>
+                            <w:r>
+                              <w:rPr>
+                                <w:rFonts w:ascii="Courier New" w:hAnsi="Courier New" w:cs="Courier New"/>
+                                <w:color w:val="383A42"/>
+                              </w:rPr>
+                              <w:t>fileread</w:t>
+                            </w:r>
+                            <w:proofErr w:type="spellEnd"/>
+                            <w:r>
+                              <w:rPr>
+                                <w:rFonts w:ascii="Courier New" w:hAnsi="Courier New" w:cs="Courier New"/>
+                                <w:color w:val="383A42"/>
+                              </w:rPr>
+                              <w:t>(f, p, n);</w:t>
+                            </w:r>
+                            <w:r>
+                              <w:rPr>
+                                <w:rFonts w:ascii="Courier New" w:hAnsi="Courier New" w:cs="Courier New"/>
+                                <w:color w:val="383A42"/>
+                              </w:rPr>
+                              <w:br/>
+                              <w:t>}</w:t>
+                            </w:r>
+                          </w:p>
+                          <w:p/>
+                          <w:p/>
+                          <w:p/>
+                          <w:p/>
+                          <w:p/>
+                          <w:p/>
+                          <w:p/>
+                        </w:txbxContent>
+                      </wps:txbx>
+                      <wps:bodyPr rot="0" vert="horz" wrap="square" lIns="91440" tIns="45720" rIns="91440" bIns="45720" anchor="t" anchorCtr="0">
+                        <a:noAutofit/>
+                      </wps:bodyPr>
+                    </wps:wsp>
+                  </a:graphicData>
+                </a:graphic>
+              </wp:inline>
+            </w:drawing>
+          </mc:Choice>
+          <mc:Fallback>
+            <w:pict>
+              <v:shape w14:anchorId="15B07269" id="_x0000_s1028" type="#_x0000_t202" style="width:451.3pt;height:167.8pt;visibility:visible;mso-wrap-style:square;mso-left-percent:-10001;mso-top-percent:-10001;mso-position-horizontal:absolute;mso-position-horizontal-relative:char;mso-position-vertical:absolute;mso-position-vertical-relative:line;mso-left-percent:-10001;mso-top-percent:-10001;v-text-anchor:top" o:gfxdata="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">
+                <v:textbox>
+                  <w:txbxContent>
+                    <w:p>
+                      <w:pPr>
+                        <w:shd w:val="clear" w:color="auto" w:fill="FAFAFA"/>
+                      </w:pPr>
+                      <w:r>
+                        <w:rPr>
+                          <w:rFonts w:ascii="Courier New" w:hAnsi="Courier New" w:cs="Courier New"/>
+                          <w:color w:val="A626A4"/>
+                        </w:rPr>
+                        <w:t>int</w:t>
+                      </w:r>
+                      <w:r>
+                        <w:rPr>
+                          <w:rFonts w:ascii="Courier New" w:hAnsi="Courier New" w:cs="Courier New"/>
+                          <w:color w:val="383A42"/>
+                        </w:rPr>
+                        <w:br/>
+                      </w:r>
+                      <w:proofErr w:type="spellStart"/>
+                      <w:r>
+                        <w:rPr>
+                          <w:rFonts w:ascii="Courier New" w:hAnsi="Courier New" w:cs="Courier New"/>
+                          <w:color w:val="4078F2"/>
+                        </w:rPr>
+                        <w:t>sys_read</w:t>
+                      </w:r>
+                      <w:proofErr w:type="spellEnd"/>
+                      <w:r>
+                        <w:rPr>
+                          <w:rFonts w:ascii="Courier New" w:hAnsi="Courier New" w:cs="Courier New"/>
+                          <w:color w:val="383A42"/>
+                        </w:rPr>
+                        <w:t>(</w:t>
+                      </w:r>
+                      <w:r>
+                        <w:rPr>
+                          <w:rFonts w:ascii="Courier New" w:hAnsi="Courier New" w:cs="Courier New"/>
+                          <w:color w:val="A626A4"/>
+                        </w:rPr>
+                        <w:t>void</w:t>
+                      </w:r>
+                      <w:r>
+                        <w:rPr>
+                          <w:rFonts w:ascii="Courier New" w:hAnsi="Courier New" w:cs="Courier New"/>
+                          <w:color w:val="383A42"/>
+                        </w:rPr>
+                        <w:t>)</w:t>
+                      </w:r>
+                      <w:r>
+                        <w:rPr>
+                          <w:rFonts w:ascii="Courier New" w:hAnsi="Courier New" w:cs="Courier New"/>
+                          <w:color w:val="383A42"/>
+                        </w:rPr>
+                        <w:br/>
+                        <w:t>{</w:t>
+                      </w:r>
+                      <w:r>
+                        <w:rPr>
+                          <w:rFonts w:ascii="Courier New" w:hAnsi="Courier New" w:cs="Courier New"/>
+                          <w:color w:val="383A42"/>
+                        </w:rPr>
+                        <w:br/>
+                        <w:t xml:space="preserve">  </w:t>
+                      </w:r>
+                      <w:r>
+                        <w:rPr>
+                          <w:rFonts w:ascii="Courier New" w:hAnsi="Courier New" w:cs="Courier New"/>
+                          <w:color w:val="A626A4"/>
+                        </w:rPr>
+                        <w:t>struct</w:t>
+                      </w:r>
+                      <w:r>
+                        <w:rPr>
+                          <w:rFonts w:ascii="Courier New" w:hAnsi="Courier New" w:cs="Courier New"/>
+                          <w:color w:val="383A42"/>
+                        </w:rPr>
+                        <w:t xml:space="preserve"> </w:t>
+                      </w:r>
+                      <w:r>
+                        <w:rPr>
+                          <w:rFonts w:ascii="Courier New" w:hAnsi="Courier New" w:cs="Courier New"/>
+                          <w:color w:val="4078F2"/>
+                        </w:rPr>
+                        <w:t>file</w:t>
+                      </w:r>
+                      <w:r>
+                        <w:rPr>
+                          <w:rFonts w:ascii="Courier New" w:hAnsi="Courier New" w:cs="Courier New"/>
+                          <w:color w:val="383A42"/>
+                        </w:rPr>
+                        <w:t xml:space="preserve"> *</w:t>
+                      </w:r>
+                      <w:r>
+                        <w:rPr>
+                          <w:rFonts w:ascii="Courier New" w:hAnsi="Courier New" w:cs="Courier New"/>
+                          <w:color w:val="4078F2"/>
+                        </w:rPr>
+                        <w:t>f</w:t>
+                      </w:r>
+                      <w:r>
+                        <w:rPr>
+                          <w:rFonts w:ascii="Courier New" w:hAnsi="Courier New" w:cs="Courier New"/>
+                          <w:color w:val="383A42"/>
+                        </w:rPr>
+                        <w:t>;</w:t>
+                      </w:r>
+                      <w:r>
+                        <w:rPr>
+                          <w:rFonts w:ascii="Courier New" w:hAnsi="Courier New" w:cs="Courier New"/>
+                          <w:color w:val="383A42"/>
+                        </w:rPr>
+                        <w:br/>
+                        <w:t xml:space="preserve">  </w:t>
+                      </w:r>
+                      <w:r>
+                        <w:rPr>
+                          <w:rFonts w:ascii="Courier New" w:hAnsi="Courier New" w:cs="Courier New"/>
+                          <w:color w:val="A626A4"/>
+                        </w:rPr>
+                        <w:t>int</w:t>
+                      </w:r>
+                      <w:r>
+                        <w:rPr>
+                          <w:rFonts w:ascii="Courier New" w:hAnsi="Courier New" w:cs="Courier New"/>
+                          <w:color w:val="383A42"/>
+                        </w:rPr>
+                        <w:t xml:space="preserve"> n;</w:t>
+                      </w:r>
+                      <w:r>
+                        <w:rPr>
+                          <w:rFonts w:ascii="Courier New" w:hAnsi="Courier New" w:cs="Courier New"/>
+                          <w:color w:val="383A42"/>
+                        </w:rPr>
+                        <w:br/>
+                        <w:t xml:space="preserve">  </w:t>
+                      </w:r>
+                      <w:r>
+                        <w:rPr>
+                          <w:rFonts w:ascii="Courier New" w:hAnsi="Courier New" w:cs="Courier New"/>
+                          <w:color w:val="A626A4"/>
+                        </w:rPr>
+                        <w:t>char</w:t>
+                      </w:r>
+                      <w:r>
+                        <w:rPr>
+                          <w:rFonts w:ascii="Courier New" w:hAnsi="Courier New" w:cs="Courier New"/>
+                          <w:color w:val="383A42"/>
+                        </w:rPr>
+                        <w:t xml:space="preserve"> *p;</w:t>
+                      </w:r>
+                      <w:r>
+                        <w:rPr>
+                          <w:rFonts w:ascii="Courier New" w:hAnsi="Courier New" w:cs="Courier New"/>
+                          <w:color w:val="383A42"/>
+                        </w:rPr>
+                        <w:br/>
+                      </w:r>
+                      <w:r>
+                        <w:rPr>
+                          <w:rFonts w:ascii="Courier New" w:hAnsi="Courier New" w:cs="Courier New"/>
+                          <w:color w:val="383A42"/>
+                        </w:rPr>
+                        <w:br/>
+                        <w:t xml:space="preserve">  </w:t>
+                      </w:r>
+                      <w:r>
+                        <w:rPr>
+                          <w:rFonts w:ascii="Courier New" w:hAnsi="Courier New" w:cs="Courier New"/>
+                          <w:color w:val="A626A4"/>
+                        </w:rPr>
+                        <w:t>if</w:t>
+                      </w:r>
+                      <w:r>
+                        <w:rPr>
+                          <w:rFonts w:ascii="Courier New" w:hAnsi="Courier New" w:cs="Courier New"/>
+                          <w:color w:val="383A42"/>
+                        </w:rPr>
+                        <w:t>(</w:t>
+                      </w:r>
+                      <w:proofErr w:type="spellStart"/>
+                      <w:r>
+                        <w:rPr>
+                          <w:rFonts w:ascii="Courier New" w:hAnsi="Courier New" w:cs="Courier New"/>
+                          <w:color w:val="383A42"/>
+                        </w:rPr>
+                        <w:t>argfd</w:t>
+                      </w:r>
+                      <w:proofErr w:type="spellEnd"/>
+                      <w:r>
+                        <w:rPr>
+                          <w:rFonts w:ascii="Courier New" w:hAnsi="Courier New" w:cs="Courier New"/>
+                          <w:color w:val="383A42"/>
+                        </w:rPr>
+                        <w:t>(</w:t>
+                      </w:r>
+                      <w:r>
+                        <w:rPr>
+                          <w:rFonts w:ascii="Courier New" w:hAnsi="Courier New" w:cs="Courier New"/>
+                          <w:color w:val="986801"/>
+                        </w:rPr>
+                        <w:t>0</w:t>
+                      </w:r>
+                      <w:r>
+                        <w:rPr>
+                          <w:rFonts w:ascii="Courier New" w:hAnsi="Courier New" w:cs="Courier New"/>
+                          <w:color w:val="383A42"/>
+                        </w:rPr>
+                        <w:t xml:space="preserve">, </w:t>
+                      </w:r>
+                      <w:r>
+                        <w:rPr>
+                          <w:rFonts w:ascii="Courier New" w:hAnsi="Courier New" w:cs="Courier New"/>
+                          <w:color w:val="986801"/>
+                        </w:rPr>
+                        <w:t>0</w:t>
+                      </w:r>
+                      <w:r>
+                        <w:rPr>
+                          <w:rFonts w:ascii="Courier New" w:hAnsi="Courier New" w:cs="Courier New"/>
+                          <w:color w:val="383A42"/>
+                        </w:rPr>
+                        <w:t xml:space="preserve">, &amp;f) &lt; </w:t>
+                      </w:r>
+                      <w:r>
+                        <w:rPr>
+                          <w:rFonts w:ascii="Courier New" w:hAnsi="Courier New" w:cs="Courier New"/>
+                          <w:color w:val="986801"/>
+                        </w:rPr>
+                        <w:t>0</w:t>
+                      </w:r>
+                      <w:r>
+                        <w:rPr>
+                          <w:rFonts w:ascii="Courier New" w:hAnsi="Courier New" w:cs="Courier New"/>
+                          <w:color w:val="383A42"/>
+                        </w:rPr>
+                        <w:t xml:space="preserve"> || </w:t>
+                      </w:r>
+                      <w:proofErr w:type="spellStart"/>
+                      <w:r>
+                        <w:rPr>
+                          <w:rFonts w:ascii="Courier New" w:hAnsi="Courier New" w:cs="Courier New"/>
+                          <w:color w:val="383A42"/>
+                        </w:rPr>
+                        <w:t>argint</w:t>
+                      </w:r>
+                      <w:proofErr w:type="spellEnd"/>
+                      <w:r>
+                        <w:rPr>
+                          <w:rFonts w:ascii="Courier New" w:hAnsi="Courier New" w:cs="Courier New"/>
+                          <w:color w:val="383A42"/>
+                        </w:rPr>
+                        <w:t>(</w:t>
+                      </w:r>
+                      <w:r>
+                        <w:rPr>
+                          <w:rFonts w:ascii="Courier New" w:hAnsi="Courier New" w:cs="Courier New"/>
+                          <w:color w:val="986801"/>
+                        </w:rPr>
+                        <w:t>2</w:t>
+                      </w:r>
+                      <w:r>
+                        <w:rPr>
+                          <w:rFonts w:ascii="Courier New" w:hAnsi="Courier New" w:cs="Courier New"/>
+                          <w:color w:val="383A42"/>
+                        </w:rPr>
+                        <w:t xml:space="preserve">, &amp;n) &lt; </w:t>
+                      </w:r>
+                      <w:r>
+                        <w:rPr>
+                          <w:rFonts w:ascii="Courier New" w:hAnsi="Courier New" w:cs="Courier New"/>
+                          <w:color w:val="986801"/>
+                        </w:rPr>
+                        <w:t>0</w:t>
+                      </w:r>
+                      <w:r>
+                        <w:rPr>
+                          <w:rFonts w:ascii="Courier New" w:hAnsi="Courier New" w:cs="Courier New"/>
+                          <w:color w:val="383A42"/>
+                        </w:rPr>
+                        <w:t xml:space="preserve"> || </w:t>
+                      </w:r>
+                      <w:proofErr w:type="spellStart"/>
+                      <w:r>
+                        <w:rPr>
+                          <w:rFonts w:ascii="Courier New" w:hAnsi="Courier New" w:cs="Courier New"/>
+                          <w:color w:val="383A42"/>
+                        </w:rPr>
+                        <w:t>argptr</w:t>
+                      </w:r>
+                      <w:proofErr w:type="spellEnd"/>
+                      <w:r>
+                        <w:rPr>
+                          <w:rFonts w:ascii="Courier New" w:hAnsi="Courier New" w:cs="Courier New"/>
+                          <w:color w:val="383A42"/>
+                        </w:rPr>
+                        <w:t>(</w:t>
+                      </w:r>
+                      <w:r>
+                        <w:rPr>
+                          <w:rFonts w:ascii="Courier New" w:hAnsi="Courier New" w:cs="Courier New"/>
+                          <w:color w:val="986801"/>
+                        </w:rPr>
+                        <w:t>1</w:t>
+                      </w:r>
+                      <w:r>
+                        <w:rPr>
+                          <w:rFonts w:ascii="Courier New" w:hAnsi="Courier New" w:cs="Courier New"/>
+                          <w:color w:val="383A42"/>
+                        </w:rPr>
+                        <w:t xml:space="preserve">, &amp;p, n) &lt; </w:t>
+                      </w:r>
+                      <w:r>
+                        <w:rPr>
+                          <w:rFonts w:ascii="Courier New" w:hAnsi="Courier New" w:cs="Courier New"/>
+                          <w:color w:val="986801"/>
+                        </w:rPr>
+                        <w:t>0</w:t>
+                      </w:r>
+                      <w:r>
+                        <w:rPr>
+                          <w:rFonts w:ascii="Courier New" w:hAnsi="Courier New" w:cs="Courier New"/>
+                          <w:color w:val="383A42"/>
+                        </w:rPr>
+                        <w:t>)</w:t>
+                      </w:r>
+                      <w:r>
+                        <w:rPr>
+                          <w:rFonts w:ascii="Courier New" w:hAnsi="Courier New" w:cs="Courier New"/>
+                          <w:color w:val="383A42"/>
+                        </w:rPr>
+                        <w:br/>
+                        <w:t xml:space="preserve">    </w:t>
+                      </w:r>
+                      <w:r>
+                        <w:rPr>
+                          <w:rFonts w:ascii="Courier New" w:hAnsi="Courier New" w:cs="Courier New"/>
+                          <w:color w:val="A626A4"/>
+                        </w:rPr>
+                        <w:t>return</w:t>
+                      </w:r>
+                      <w:r>
+                        <w:rPr>
+                          <w:rFonts w:ascii="Courier New" w:hAnsi="Courier New" w:cs="Courier New"/>
+                          <w:color w:val="383A42"/>
+                        </w:rPr>
+                        <w:t xml:space="preserve"> </w:t>
+                      </w:r>
+                      <w:r>
+                        <w:rPr>
+                          <w:rFonts w:ascii="Courier New" w:hAnsi="Courier New" w:cs="Courier New"/>
+                          <w:color w:val="986801"/>
+                        </w:rPr>
+                        <w:t>-1</w:t>
+                      </w:r>
+                      <w:r>
+                        <w:rPr>
+                          <w:rFonts w:ascii="Courier New" w:hAnsi="Courier New" w:cs="Courier New"/>
+                          <w:color w:val="383A42"/>
+                        </w:rPr>
+                        <w:t>;</w:t>
+                      </w:r>
+                      <w:r>
+                        <w:rPr>
+                          <w:rFonts w:ascii="Courier New" w:hAnsi="Courier New" w:cs="Courier New"/>
+                          <w:color w:val="383A42"/>
+                        </w:rPr>
+                        <w:br/>
+                        <w:t xml:space="preserve">  </w:t>
+                      </w:r>
+                      <w:r>
+                        <w:rPr>
+                          <w:rFonts w:ascii="Courier New" w:hAnsi="Courier New" w:cs="Courier New"/>
+                          <w:color w:val="A626A4"/>
+                        </w:rPr>
+                        <w:t>return</w:t>
+                      </w:r>
+                      <w:r>
+                        <w:rPr>
+                          <w:rFonts w:ascii="Courier New" w:hAnsi="Courier New" w:cs="Courier New"/>
+                          <w:color w:val="383A42"/>
+                        </w:rPr>
+                        <w:t xml:space="preserve"> </w:t>
+                      </w:r>
+                      <w:proofErr w:type="spellStart"/>
+                      <w:r>
+                        <w:rPr>
+                          <w:rFonts w:ascii="Courier New" w:hAnsi="Courier New" w:cs="Courier New"/>
+                          <w:color w:val="383A42"/>
+                        </w:rPr>
+                        <w:t>fileread</w:t>
+                      </w:r>
+                      <w:proofErr w:type="spellEnd"/>
+                      <w:r>
+                        <w:rPr>
+                          <w:rFonts w:ascii="Courier New" w:hAnsi="Courier New" w:cs="Courier New"/>
+                          <w:color w:val="383A42"/>
+                        </w:rPr>
+                        <w:t>(f, p, n);</w:t>
+                      </w:r>
+                      <w:r>
+                        <w:rPr>
+                          <w:rFonts w:ascii="Courier New" w:hAnsi="Courier New" w:cs="Courier New"/>
+                          <w:color w:val="383A42"/>
+                        </w:rPr>
+                        <w:br/>
+                        <w:t>}</w:t>
+                      </w:r>
+                    </w:p>
+                    <w:p/>
+                    <w:p/>
+                    <w:p/>
+                    <w:p/>
+                    <w:p/>
+                    <w:p/>
+                    <w:p/>
+                  </w:txbxContent>
+                </v:textbox>
+                <w10:anchorlock/>
+              </v:shape>
+            </w:pict>
+          </mc:Fallback>
+        </mc:AlternateContent>
+      </w:r>
+    </w:p>
+    <w:p>
+      <w:pPr>
+        <w:pStyle w:val="Text"/>
+        <w:rPr>
+          <w:rFonts w:hint="cs"/>
+          <w:rtl/>
+        </w:rPr>
+      </w:pPr>
+      <w:r>
+        <w:rPr>
+          <w:rFonts w:hint="cs"/>
+          <w:rtl/>
+        </w:rPr>
+        <w:t>تابع</w:t>
+      </w:r>
+      <w:r>
+        <w:rPr>
+          <w:rFonts w:hint="cs"/>
+          <w:rtl/>
+        </w:rPr>
+        <w:t xml:space="preserve"> ذکر شده</w:t>
+      </w:r>
+      <w:r>
+        <w:rPr>
+          <w:rFonts w:hint="cs"/>
+          <w:rtl/>
+        </w:rPr>
+        <w:t xml:space="preserve"> ابتدا به کمک تابع </w:t>
+      </w:r>
+      <w:proofErr w:type="spellStart"/>
+      <w:r>
+        <w:rPr>
+          <w:rStyle w:val="CodeChar"/>
+        </w:rPr>
+        <w:t>argfd</w:t>
+      </w:r>
+      <w:proofErr w:type="spellEnd"/>
+      <w:r>
+        <w:rPr>
+          <w:rFonts w:hint="cs"/>
+          <w:rtl/>
+        </w:rPr>
+        <w:t xml:space="preserve"> (این تابع ابتدا با استفاده از تابع </w:t>
+      </w:r>
+      <w:proofErr w:type="spellStart"/>
+      <w:r>
+        <w:rPr>
+          <w:rStyle w:val="CodeChar"/>
+        </w:rPr>
+        <w:t>argint</w:t>
+      </w:r>
+      <w:proofErr w:type="spellEnd"/>
+      <w:r>
+        <w:rPr>
+          <w:rFonts w:hint="cs"/>
+          <w:rtl/>
+        </w:rPr>
+        <w:t xml:space="preserve"> مقدار </w:t>
+      </w:r>
+      <w:proofErr w:type="spellStart"/>
+      <w:r>
+        <w:t>fd</w:t>
+      </w:r>
+      <w:proofErr w:type="spellEnd"/>
+      <w:r>
+        <w:rPr>
+          <w:rFonts w:hint="cs"/>
+          <w:rtl/>
+        </w:rPr>
+        <w:t xml:space="preserve"> که </w:t>
+      </w:r>
+      <w:proofErr w:type="spellStart"/>
+      <w:r>
+        <w:rPr>
+          <w:rFonts w:hint="cs"/>
+          <w:rtl/>
+        </w:rPr>
+        <w:t>آرگومان</w:t>
+      </w:r>
+      <w:proofErr w:type="spellEnd"/>
+      <w:r>
+        <w:rPr>
+          <w:rFonts w:hint="cs"/>
+          <w:rtl/>
+        </w:rPr>
+        <w:t xml:space="preserve"> اول تابع </w:t>
+      </w:r>
+      <w:r>
+        <w:rPr>
+          <w:rStyle w:val="CodeChar"/>
+        </w:rPr>
+        <w:t>read</w:t>
+      </w:r>
+      <w:r>
+        <w:rPr>
+          <w:rFonts w:hint="cs"/>
+          <w:rtl/>
+        </w:rPr>
+        <w:t xml:space="preserve"> است را دریافت </w:t>
+      </w:r>
+      <w:proofErr w:type="spellStart"/>
+      <w:r>
+        <w:rPr>
+          <w:rFonts w:hint="cs"/>
+          <w:rtl/>
+        </w:rPr>
+        <w:t>می‌کند</w:t>
+      </w:r>
+      <w:proofErr w:type="spellEnd"/>
+      <w:r>
+        <w:rPr>
+          <w:rFonts w:hint="cs"/>
+          <w:rtl/>
+        </w:rPr>
+        <w:t xml:space="preserve"> و معتبر بودن این </w:t>
+      </w:r>
+      <w:r>
+        <w:t>file descriptor</w:t>
+      </w:r>
+      <w:r>
+        <w:rPr>
+          <w:rFonts w:hint="cs"/>
+          <w:rtl/>
+        </w:rPr>
+        <w:t xml:space="preserve"> را بررسی </w:t>
+      </w:r>
+      <w:proofErr w:type="spellStart"/>
+      <w:r>
+        <w:rPr>
+          <w:rFonts w:hint="cs"/>
+          <w:rtl/>
+        </w:rPr>
+        <w:t>می‌کند</w:t>
+      </w:r>
+      <w:proofErr w:type="spellEnd"/>
+      <w:r>
+        <w:rPr>
+          <w:rFonts w:hint="cs"/>
+          <w:rtl/>
+        </w:rPr>
+        <w:t xml:space="preserve">) مقدار </w:t>
+      </w:r>
+      <w:r>
+        <w:t>file descriptor</w:t>
+      </w:r>
+      <w:r>
+        <w:rPr>
+          <w:rFonts w:hint="cs"/>
+          <w:rtl/>
+        </w:rPr>
+        <w:t xml:space="preserve"> را دریافت </w:t>
+      </w:r>
+      <w:proofErr w:type="spellStart"/>
+      <w:r>
+        <w:rPr>
+          <w:rFonts w:hint="cs"/>
+          <w:rtl/>
+        </w:rPr>
+        <w:t>می‌کند</w:t>
+      </w:r>
+      <w:proofErr w:type="spellEnd"/>
+      <w:r>
+        <w:rPr>
+          <w:rFonts w:hint="cs"/>
+          <w:rtl/>
+        </w:rPr>
+        <w:t xml:space="preserve">، سپس ابتدا </w:t>
+      </w:r>
+      <w:proofErr w:type="spellStart"/>
+      <w:r>
+        <w:rPr>
+          <w:rFonts w:hint="cs"/>
+          <w:rtl/>
+        </w:rPr>
+        <w:t>آرگومان</w:t>
+      </w:r>
+      <w:proofErr w:type="spellEnd"/>
+      <w:r>
+        <w:rPr>
+          <w:rFonts w:hint="cs"/>
+          <w:rtl/>
+        </w:rPr>
+        <w:t xml:space="preserve"> سوم (</w:t>
+      </w:r>
+      <w:r>
+        <w:t>max</w:t>
+      </w:r>
+      <w:r>
+        <w:rPr>
+          <w:rFonts w:hint="cs"/>
+          <w:rtl/>
+        </w:rPr>
+        <w:t xml:space="preserve">) را به کمک تابع </w:t>
+      </w:r>
+      <w:proofErr w:type="spellStart"/>
+      <w:r>
+        <w:rPr>
+          <w:rStyle w:val="CodeChar"/>
+        </w:rPr>
+        <w:t>argint</w:t>
+      </w:r>
+      <w:proofErr w:type="spellEnd"/>
+      <w:r>
+        <w:rPr>
+          <w:rFonts w:hint="cs"/>
+          <w:rtl/>
+        </w:rPr>
+        <w:t xml:space="preserve"> دریافت </w:t>
+      </w:r>
+      <w:proofErr w:type="spellStart"/>
+      <w:r>
+        <w:rPr>
+          <w:rFonts w:hint="cs"/>
+          <w:rtl/>
+        </w:rPr>
+        <w:t>می‌کند</w:t>
+      </w:r>
+      <w:proofErr w:type="spellEnd"/>
+      <w:r>
+        <w:rPr>
+          <w:rFonts w:hint="cs"/>
+          <w:rtl/>
+        </w:rPr>
+        <w:t xml:space="preserve"> و در نهایت </w:t>
+      </w:r>
+      <w:r>
+        <w:rPr>
+          <w:rFonts w:hint="cs"/>
+          <w:rtl/>
+        </w:rPr>
+        <w:t xml:space="preserve">به </w:t>
+      </w:r>
+      <w:r>
+        <w:rPr>
+          <w:rFonts w:hint="cs"/>
+          <w:rtl/>
+        </w:rPr>
+        <w:lastRenderedPageBreak/>
+        <w:t xml:space="preserve">کمک تابع </w:t>
+      </w:r>
+      <w:proofErr w:type="spellStart"/>
+      <w:r>
+        <w:rPr>
+          <w:rStyle w:val="CodeChar"/>
+        </w:rPr>
+        <w:t>argptr</w:t>
+      </w:r>
+      <w:proofErr w:type="spellEnd"/>
+      <w:r>
+        <w:rPr>
+          <w:rFonts w:hint="cs"/>
+          <w:rtl/>
+        </w:rPr>
+        <w:t xml:space="preserve"> بررسی </w:t>
+      </w:r>
+      <w:proofErr w:type="spellStart"/>
+      <w:r>
+        <w:rPr>
+          <w:rFonts w:hint="cs"/>
+          <w:rtl/>
+        </w:rPr>
+        <w:t>می‌کند</w:t>
+      </w:r>
+      <w:proofErr w:type="spellEnd"/>
+      <w:r>
+        <w:rPr>
+          <w:rFonts w:hint="cs"/>
+          <w:rtl/>
+        </w:rPr>
+        <w:t xml:space="preserve"> کل فضای </w:t>
+      </w:r>
+      <w:proofErr w:type="spellStart"/>
+      <w:r>
+        <w:rPr>
+          <w:rFonts w:hint="cs"/>
+          <w:rtl/>
+        </w:rPr>
+        <w:t>آدرس‌دهی</w:t>
+      </w:r>
+      <w:proofErr w:type="spellEnd"/>
+      <w:r>
+        <w:rPr>
+          <w:rFonts w:hint="cs"/>
+          <w:rtl/>
+        </w:rPr>
+        <w:t xml:space="preserve"> از ابتدای </w:t>
+      </w:r>
+      <w:proofErr w:type="spellStart"/>
+      <w:r>
+        <w:rPr>
+          <w:rFonts w:hint="cs"/>
+          <w:rtl/>
+        </w:rPr>
+        <w:t>پوینتر</w:t>
+      </w:r>
+      <w:proofErr w:type="spellEnd"/>
+      <w:r>
+        <w:rPr>
+          <w:rFonts w:hint="cs"/>
+          <w:rtl/>
+        </w:rPr>
+        <w:t xml:space="preserve"> به </w:t>
+      </w:r>
+      <w:proofErr w:type="spellStart"/>
+      <w:r>
+        <w:rPr>
+          <w:rFonts w:hint="cs"/>
+          <w:rtl/>
+        </w:rPr>
+        <w:t>بافر</w:t>
+      </w:r>
+      <w:proofErr w:type="spellEnd"/>
+      <w:r>
+        <w:rPr>
+          <w:rFonts w:hint="cs"/>
+          <w:rtl/>
+        </w:rPr>
+        <w:t xml:space="preserve"> (</w:t>
+      </w:r>
+      <w:proofErr w:type="spellStart"/>
+      <w:r>
+        <w:rPr>
+          <w:rFonts w:hint="cs"/>
+          <w:rtl/>
+        </w:rPr>
+        <w:t>آرگومان</w:t>
+      </w:r>
+      <w:proofErr w:type="spellEnd"/>
+      <w:r>
+        <w:rPr>
+          <w:rFonts w:hint="cs"/>
+          <w:rtl/>
+        </w:rPr>
+        <w:t xml:space="preserve"> دوم) تا انتهای آن (به طول </w:t>
+      </w:r>
+      <w:r>
+        <w:t>max</w:t>
+      </w:r>
+      <w:r>
+        <w:rPr>
+          <w:rFonts w:hint="cs"/>
+          <w:rtl/>
+        </w:rPr>
+        <w:t xml:space="preserve">)، در حافظه </w:t>
+      </w:r>
+      <w:proofErr w:type="spellStart"/>
+      <w:r>
+        <w:rPr>
+          <w:rFonts w:hint="cs"/>
+          <w:rtl/>
+        </w:rPr>
+        <w:t>پردازه</w:t>
+      </w:r>
+      <w:proofErr w:type="spellEnd"/>
+      <w:r>
+        <w:rPr>
+          <w:rFonts w:hint="cs"/>
+          <w:rtl/>
+        </w:rPr>
+        <w:t xml:space="preserve"> قرار گیرد. اگر این بررسی انجام </w:t>
+      </w:r>
+      <w:proofErr w:type="spellStart"/>
+      <w:r>
+        <w:rPr>
+          <w:rFonts w:hint="cs"/>
+          <w:rtl/>
+        </w:rPr>
+        <w:t>نمی‌شد</w:t>
+      </w:r>
+      <w:proofErr w:type="spellEnd"/>
+      <w:r>
+        <w:rPr>
+          <w:rFonts w:hint="cs"/>
+          <w:rtl/>
+        </w:rPr>
+        <w:t xml:space="preserve">، ممکن بود در یک برنامه از تابع </w:t>
+      </w:r>
+      <w:r>
+        <w:rPr>
+          <w:rStyle w:val="CodeChar"/>
+        </w:rPr>
+        <w:t>read</w:t>
+      </w:r>
+      <w:r>
+        <w:rPr>
+          <w:rFonts w:hint="cs"/>
+          <w:rtl/>
+        </w:rPr>
+        <w:t xml:space="preserve"> با مقدار </w:t>
+      </w:r>
+      <w:r>
+        <w:t>max</w:t>
+      </w:r>
+      <w:r>
+        <w:rPr>
+          <w:rFonts w:hint="cs"/>
+          <w:rtl/>
+        </w:rPr>
+        <w:t xml:space="preserve"> بزرگ و برای </w:t>
+      </w:r>
+      <w:proofErr w:type="spellStart"/>
+      <w:r>
+        <w:rPr>
+          <w:rFonts w:hint="cs"/>
+          <w:rtl/>
+        </w:rPr>
+        <w:t>فایلی</w:t>
+      </w:r>
+      <w:proofErr w:type="spellEnd"/>
+      <w:r>
+        <w:rPr>
+          <w:rFonts w:hint="cs"/>
+          <w:rtl/>
+        </w:rPr>
+        <w:t xml:space="preserve"> بزرگ استفاده شود. در این صورت، هنگام خواندن از فایل و نوشتن در </w:t>
+      </w:r>
+      <w:proofErr w:type="spellStart"/>
+      <w:r>
+        <w:rPr>
+          <w:rFonts w:hint="cs"/>
+          <w:rtl/>
+        </w:rPr>
+        <w:t>بافر</w:t>
+      </w:r>
+      <w:proofErr w:type="spellEnd"/>
+      <w:r>
+        <w:rPr>
+          <w:rFonts w:hint="cs"/>
+          <w:rtl/>
+        </w:rPr>
+        <w:t xml:space="preserve">، سیستم عامل از حافظه </w:t>
+      </w:r>
+      <w:proofErr w:type="spellStart"/>
+      <w:r>
+        <w:rPr>
+          <w:rFonts w:hint="cs"/>
+          <w:rtl/>
+        </w:rPr>
+        <w:t>پردازه</w:t>
+      </w:r>
+      <w:proofErr w:type="spellEnd"/>
+      <w:r>
+        <w:rPr>
+          <w:rFonts w:hint="cs"/>
+          <w:rtl/>
+        </w:rPr>
+        <w:t xml:space="preserve"> خارج </w:t>
+      </w:r>
+      <w:proofErr w:type="spellStart"/>
+      <w:r>
+        <w:rPr>
+          <w:rFonts w:hint="cs"/>
+          <w:rtl/>
+        </w:rPr>
+        <w:t>می‌شد</w:t>
+      </w:r>
+      <w:proofErr w:type="spellEnd"/>
+      <w:r>
+        <w:rPr>
+          <w:rFonts w:hint="cs"/>
+          <w:rtl/>
+        </w:rPr>
+        <w:t xml:space="preserve"> و در حافظه </w:t>
+      </w:r>
+      <w:proofErr w:type="spellStart"/>
+      <w:r>
+        <w:rPr>
+          <w:rFonts w:hint="cs"/>
+          <w:rtl/>
+        </w:rPr>
+        <w:t>پردازه</w:t>
+      </w:r>
+      <w:proofErr w:type="spellEnd"/>
+      <w:r>
+        <w:rPr>
+          <w:rFonts w:hint="cs"/>
+          <w:rtl/>
+        </w:rPr>
+        <w:t xml:space="preserve"> دیگری شروع به نوشتن </w:t>
+      </w:r>
+      <w:proofErr w:type="spellStart"/>
+      <w:r>
+        <w:rPr>
+          <w:rFonts w:hint="cs"/>
+          <w:rtl/>
+        </w:rPr>
+        <w:t>می‌کرد</w:t>
+      </w:r>
+      <w:proofErr w:type="spellEnd"/>
+      <w:r>
+        <w:rPr>
+          <w:rFonts w:hint="cs"/>
+          <w:rtl/>
+        </w:rPr>
+        <w:t xml:space="preserve"> که این مورد ممکن است باعث رخ دادن مشکلات بسیار زیادی شود.</w:t>
+      </w:r>
+      <w:r>
+        <w:rPr>
+          <w:rFonts w:hint="cs"/>
+          <w:rtl/>
+        </w:rPr>
+        <w:t xml:space="preserve"> البته لازم به ذکر است که اگر مقدار </w:t>
+      </w:r>
+      <w:r>
+        <w:t>max</w:t>
+      </w:r>
+      <w:r>
+        <w:rPr>
+          <w:rFonts w:hint="cs"/>
+          <w:rtl/>
+        </w:rPr>
+        <w:t xml:space="preserve"> از طول </w:t>
+      </w:r>
+      <w:proofErr w:type="spellStart"/>
+      <w:r>
+        <w:rPr>
+          <w:rFonts w:hint="cs"/>
+          <w:rtl/>
+        </w:rPr>
+        <w:t>بافر</w:t>
+      </w:r>
+      <w:proofErr w:type="spellEnd"/>
+      <w:r>
+        <w:rPr>
+          <w:rFonts w:hint="cs"/>
+          <w:rtl/>
+        </w:rPr>
+        <w:t xml:space="preserve"> بیشتر باشد ولی از حافظه </w:t>
+      </w:r>
+      <w:proofErr w:type="spellStart"/>
+      <w:r>
+        <w:rPr>
+          <w:rFonts w:hint="cs"/>
+          <w:rtl/>
+        </w:rPr>
+        <w:t>پردازه</w:t>
+      </w:r>
+      <w:proofErr w:type="spellEnd"/>
+      <w:r>
+        <w:rPr>
+          <w:rFonts w:hint="cs"/>
+          <w:rtl/>
+        </w:rPr>
+        <w:t xml:space="preserve"> بیرون نزند، همچنان </w:t>
+      </w:r>
+      <w:proofErr w:type="spellStart"/>
+      <w:r>
+        <w:rPr>
+          <w:rFonts w:hint="cs"/>
+          <w:rtl/>
+        </w:rPr>
+        <w:t>می‌تواند</w:t>
+      </w:r>
+      <w:proofErr w:type="spellEnd"/>
+      <w:r>
+        <w:rPr>
+          <w:rFonts w:hint="cs"/>
+          <w:rtl/>
+        </w:rPr>
+        <w:t xml:space="preserve"> باعث </w:t>
+      </w:r>
+      <w:r>
+        <w:t>overflow</w:t>
+      </w:r>
+      <w:r>
+        <w:rPr>
+          <w:rFonts w:hint="cs"/>
+          <w:rtl/>
+        </w:rPr>
+        <w:t xml:space="preserve"> شدن </w:t>
+      </w:r>
+      <w:proofErr w:type="spellStart"/>
+      <w:r>
+        <w:rPr>
+          <w:rFonts w:hint="cs"/>
+          <w:rtl/>
+        </w:rPr>
+        <w:t>بافر</w:t>
+      </w:r>
+      <w:proofErr w:type="spellEnd"/>
+      <w:r>
+        <w:rPr>
+          <w:rFonts w:hint="cs"/>
+          <w:rtl/>
+        </w:rPr>
+        <w:t xml:space="preserve"> و </w:t>
+      </w:r>
+      <w:proofErr w:type="spellStart"/>
+      <w:r>
+        <w:rPr>
+          <w:rFonts w:hint="cs"/>
+          <w:rtl/>
+        </w:rPr>
+        <w:t>درنتیجه</w:t>
+      </w:r>
+      <w:proofErr w:type="spellEnd"/>
+      <w:r>
+        <w:rPr>
+          <w:rFonts w:hint="cs"/>
+          <w:rtl/>
+        </w:rPr>
+        <w:t xml:space="preserve"> ایجاد باگ در </w:t>
+      </w:r>
+      <w:proofErr w:type="spellStart"/>
+      <w:r>
+        <w:rPr>
+          <w:rFonts w:hint="cs"/>
+          <w:rtl/>
+        </w:rPr>
+        <w:t>پردازه</w:t>
+      </w:r>
+      <w:proofErr w:type="spellEnd"/>
+      <w:r>
+        <w:rPr>
+          <w:rFonts w:hint="cs"/>
+          <w:rtl/>
+        </w:rPr>
+        <w:t xml:space="preserve"> شود.</w:t>
       </w:r>
     </w:p>
     <w:p>
@@ -3734,7 +6682,6 @@
           <w:rFonts w:hint="cs"/>
           <w:rtl/>
         </w:rPr>
-        <w:lastRenderedPageBreak/>
         <w:t xml:space="preserve">فراخوانی سیستمی لیست </w:t>
       </w:r>
       <w:proofErr w:type="spellStart"/>
@@ -5673,6 +8620,119 @@
     </w:lvl>
   </w:abstractNum>
   <w:abstractNum w:abstractNumId="15" w15:restartNumberingAfterBreak="0">
+    <w:nsid w:val="66D82FC2"/>
+    <w:multiLevelType w:val="hybridMultilevel"/>
+    <w:tmpl w:val="7AB86EAE"/>
+    <w:lvl w:ilvl="0" w:tplc="04090001">
+      <w:start w:val="1"/>
+      <w:numFmt w:val="bullet"/>
+      <w:lvlText w:val=""/>
+      <w:lvlJc w:val="left"/>
+      <w:pPr>
+        <w:ind w:left="720" w:hanging="360"/>
+      </w:pPr>
+      <w:rPr>
+        <w:rFonts w:ascii="Symbol" w:hAnsi="Symbol" w:hint="default"/>
+      </w:rPr>
+    </w:lvl>
+    <w:lvl w:ilvl="1" w:tplc="04090003" w:tentative="1">
+      <w:start w:val="1"/>
+      <w:numFmt w:val="bullet"/>
+      <w:lvlText w:val="o"/>
+      <w:lvlJc w:val="left"/>
+      <w:pPr>
+        <w:ind w:left="1440" w:hanging="360"/>
+      </w:pPr>
+      <w:rPr>
+        <w:rFonts w:ascii="Courier New" w:hAnsi="Courier New" w:cs="Courier New" w:hint="default"/>
+      </w:rPr>
+    </w:lvl>
+    <w:lvl w:ilvl="2" w:tplc="04090005" w:tentative="1">
+      <w:start w:val="1"/>
+      <w:numFmt w:val="bullet"/>
+      <w:lvlText w:val=""/>
+      <w:lvlJc w:val="left"/>
+      <w:pPr>
+        <w:ind w:left="2160" w:hanging="360"/>
+      </w:pPr>
+      <w:rPr>
+        <w:rFonts w:ascii="Wingdings" w:hAnsi="Wingdings" w:hint="default"/>
+      </w:rPr>
+    </w:lvl>
+    <w:lvl w:ilvl="3" w:tplc="04090001" w:tentative="1">
+      <w:start w:val="1"/>
+      <w:numFmt w:val="bullet"/>
+      <w:lvlText w:val=""/>
+      <w:lvlJc w:val="left"/>
+      <w:pPr>
+        <w:ind w:left="2880" w:hanging="360"/>
+      </w:pPr>
+      <w:rPr>
+        <w:rFonts w:ascii="Symbol" w:hAnsi="Symbol" w:hint="default"/>
+      </w:rPr>
+    </w:lvl>
+    <w:lvl w:ilvl="4" w:tplc="04090003" w:tentative="1">
+      <w:start w:val="1"/>
+      <w:numFmt w:val="bullet"/>
+      <w:lvlText w:val="o"/>
+      <w:lvlJc w:val="left"/>
+      <w:pPr>
+        <w:ind w:left="3600" w:hanging="360"/>
+      </w:pPr>
+      <w:rPr>
+        <w:rFonts w:ascii="Courier New" w:hAnsi="Courier New" w:cs="Courier New" w:hint="default"/>
+      </w:rPr>
+    </w:lvl>
+    <w:lvl w:ilvl="5" w:tplc="04090005" w:tentative="1">
+      <w:start w:val="1"/>
+      <w:numFmt w:val="bullet"/>
+      <w:lvlText w:val=""/>
+      <w:lvlJc w:val="left"/>
+      <w:pPr>
+        <w:ind w:left="4320" w:hanging="360"/>
+      </w:pPr>
+      <w:rPr>
+        <w:rFonts w:ascii="Wingdings" w:hAnsi="Wingdings" w:hint="default"/>
+      </w:rPr>
+    </w:lvl>
+    <w:lvl w:ilvl="6" w:tplc="04090001" w:tentative="1">
+      <w:start w:val="1"/>
+      <w:numFmt w:val="bullet"/>
+      <w:lvlText w:val=""/>
+      <w:lvlJc w:val="left"/>
+      <w:pPr>
+        <w:ind w:left="5040" w:hanging="360"/>
+      </w:pPr>
+      <w:rPr>
+        <w:rFonts w:ascii="Symbol" w:hAnsi="Symbol" w:hint="default"/>
+      </w:rPr>
+    </w:lvl>
+    <w:lvl w:ilvl="7" w:tplc="04090003" w:tentative="1">
+      <w:start w:val="1"/>
+      <w:numFmt w:val="bullet"/>
+      <w:lvlText w:val="o"/>
+      <w:lvlJc w:val="left"/>
+      <w:pPr>
+        <w:ind w:left="5760" w:hanging="360"/>
+      </w:pPr>
+      <w:rPr>
+        <w:rFonts w:ascii="Courier New" w:hAnsi="Courier New" w:cs="Courier New" w:hint="default"/>
+      </w:rPr>
+    </w:lvl>
+    <w:lvl w:ilvl="8" w:tplc="04090005" w:tentative="1">
+      <w:start w:val="1"/>
+      <w:numFmt w:val="bullet"/>
+      <w:lvlText w:val=""/>
+      <w:lvlJc w:val="left"/>
+      <w:pPr>
+        <w:ind w:left="6480" w:hanging="360"/>
+      </w:pPr>
+      <w:rPr>
+        <w:rFonts w:ascii="Wingdings" w:hAnsi="Wingdings" w:hint="default"/>
+      </w:rPr>
+    </w:lvl>
+  </w:abstractNum>
+  <w:abstractNum w:abstractNumId="16" w15:restartNumberingAfterBreak="0">
     <w:nsid w:val="6BD33A9D"/>
     <w:multiLevelType w:val="hybridMultilevel"/>
     <w:tmpl w:val="B54000BE"/>
@@ -5785,7 +8845,7 @@
       </w:rPr>
     </w:lvl>
   </w:abstractNum>
-  <w:abstractNum w:abstractNumId="16" w15:restartNumberingAfterBreak="0">
+  <w:abstractNum w:abstractNumId="17" w15:restartNumberingAfterBreak="0">
     <w:nsid w:val="75B90F2A"/>
     <w:multiLevelType w:val="hybridMultilevel"/>
     <w:tmpl w:val="FD6486F6"/>
@@ -5898,7 +8958,7 @@
       </w:rPr>
     </w:lvl>
   </w:abstractNum>
-  <w:abstractNum w:abstractNumId="17" w15:restartNumberingAfterBreak="0">
+  <w:abstractNum w:abstractNumId="18" w15:restartNumberingAfterBreak="0">
     <w:nsid w:val="7A5B4BD3"/>
     <w:multiLevelType w:val="hybridMultilevel"/>
     <w:tmpl w:val="9E0A8924"/>
@@ -5985,7 +9045,7 @@
     </w:lvl>
   </w:abstractNum>
   <w:num w:numId="1">
-    <w:abstractNumId w:val="17"/>
+    <w:abstractNumId w:val="18"/>
   </w:num>
   <w:num w:numId="2">
     <w:abstractNumId w:val="10"/>
@@ -6054,13 +9114,13 @@
     <w:abstractNumId w:val="11"/>
   </w:num>
   <w:num w:numId="19">
-    <w:abstractNumId w:val="16"/>
+    <w:abstractNumId w:val="17"/>
   </w:num>
   <w:num w:numId="20">
     <w:abstractNumId w:val="14"/>
   </w:num>
   <w:num w:numId="21">
-    <w:abstractNumId w:val="15"/>
+    <w:abstractNumId w:val="16"/>
   </w:num>
   <w:num w:numId="22">
     <w:abstractNumId w:val="7"/>
@@ -6079,6 +9139,9 @@
   </w:num>
   <w:num w:numId="25">
     <w:abstractNumId w:val="1"/>
+  </w:num>
+  <w:num w:numId="26">
+    <w:abstractNumId w:val="15"/>
   </w:num>
 </w:numbering>
 </file>
@@ -6557,7 +9620,6 @@
   <w:style w:type="character" w:default="1" w:styleId="DefaultParagraphFont">
     <w:name w:val="Default Paragraph Font"/>
     <w:uiPriority w:val="1"/>
-    <w:semiHidden/>
     <w:unhideWhenUsed/>
   </w:style>
   <w:style w:type="table" w:default="1" w:styleId="TableNormal">
@@ -7383,7 +10445,7 @@
 
 <file path=word/webextensions/taskpanes.xml><?xml version="1.0" encoding="utf-8"?>
 <wetp:taskpanes xmlns:wetp="http://schemas.microsoft.com/office/webextensions/taskpanes/2010/11">
-  <wetp:taskpane dockstate="right" visibility="0" width="700" row="2">
+  <wetp:taskpane dockstate="right" visibility="0" width="525" row="5">
     <wetp:webextensionref xmlns:r="http://schemas.openxmlformats.org/officeDocument/2006/relationships" r:id="rId1"/>
   </wetp:taskpane>
 </wetp:taskpanes>

</xml_diff>

<commit_message>
Update EX2 gdb question
</commit_message>
<xml_diff>
--- a/EX2 - System Calls/Report.docx
+++ b/EX2 - System Calls/Report.docx
@@ -3598,23 +3598,7 @@
             <w:rFonts w:hint="cs"/>
             <w:rtl/>
           </w:rPr>
-          <w:t>فراخوانی س</w:t>
-        </w:r>
-        <w:r>
-          <w:rPr>
-            <w:rStyle w:val="LinkChar"/>
-            <w:rFonts w:hint="cs"/>
-            <w:rtl/>
-          </w:rPr>
-          <w:t>ی</w:t>
-        </w:r>
-        <w:r>
-          <w:rPr>
-            <w:rStyle w:val="LinkChar"/>
-            <w:rFonts w:hint="cs"/>
-            <w:rtl/>
-          </w:rPr>
-          <w:t>ستمی</w:t>
+          <w:t>فراخوانی سیستمی</w:t>
         </w:r>
       </w:hyperlink>
       <w:r>
@@ -6021,6 +6005,7 @@
       <w:bookmarkStart w:id="1" w:name="bt_output"/>
       <w:r>
         <w:rPr>
+          <w:noProof/>
           <w:rtl/>
         </w:rPr>
         <w:drawing>
@@ -7160,23 +7145,7 @@
             <w:rFonts w:hint="cs"/>
             <w:rtl/>
           </w:rPr>
-          <w:t>تص</w:t>
-        </w:r>
-        <w:r>
-          <w:rPr>
-            <w:rStyle w:val="LinkChar"/>
-            <w:rFonts w:hint="cs"/>
-            <w:rtl/>
-          </w:rPr>
-          <w:t>و</w:t>
-        </w:r>
-        <w:r>
-          <w:rPr>
-            <w:rStyle w:val="LinkChar"/>
-            <w:rFonts w:hint="cs"/>
-            <w:rtl/>
-          </w:rPr>
-          <w:t>یر</w:t>
+          <w:t>تصویر</w:t>
         </w:r>
       </w:hyperlink>
       <w:r>
@@ -7364,6 +7333,7 @@
       </w:pPr>
       <w:r>
         <w:rPr>
+          <w:noProof/>
           <w:rtl/>
         </w:rPr>
         <w:drawing>
@@ -7538,6 +7508,7 @@
       </w:pPr>
       <w:r>
         <w:rPr>
+          <w:noProof/>
           <w:rtl/>
         </w:rPr>
         <w:lastRenderedPageBreak/>
@@ -7674,6 +7645,7 @@
       </w:pPr>
       <w:r>
         <w:rPr>
+          <w:noProof/>
           <w:rtl/>
         </w:rPr>
         <w:drawing>
@@ -8318,13 +8290,10 @@
     <w:p>
       <w:pPr>
         <w:pStyle w:val="Figure"/>
-        <w:rPr>
-          <w:rFonts w:hint="cs"/>
-          <w:rtl/>
-        </w:rPr>
-      </w:pPr>
-      <w:r>
-        <w:rPr>
+      </w:pPr>
+      <w:r>
+        <w:rPr>
+          <w:noProof/>
           <w:rtl/>
         </w:rPr>
         <w:lastRenderedPageBreak/>
@@ -8367,75 +8336,152 @@
     </w:p>
     <w:p>
       <w:pPr>
-        <w:pStyle w:val="Heading1"/>
-      </w:pPr>
-      <w:proofErr w:type="spellStart"/>
-      <w:r>
-        <w:t>find_largest_prime_factor</w:t>
-      </w:r>
-      <w:proofErr w:type="spellEnd"/>
+        <w:pStyle w:val="Text"/>
+        <w:rPr>
+          <w:rtl/>
+        </w:rPr>
+      </w:pPr>
+      <w:r>
+        <w:rPr>
+          <w:rFonts w:hint="cs"/>
+          <w:rtl/>
+        </w:rPr>
+        <w:t xml:space="preserve">در نهایت خروجی برنامه </w:t>
+      </w:r>
+      <w:proofErr w:type="spellStart"/>
+      <w:r>
+        <w:t>pid</w:t>
+      </w:r>
+      <w:proofErr w:type="spellEnd"/>
+      <w:r>
+        <w:rPr>
+          <w:rFonts w:hint="cs"/>
+          <w:rtl/>
+        </w:rPr>
+        <w:t xml:space="preserve"> به شکل زیر خواهد بود:</w:t>
+      </w:r>
     </w:p>
     <w:p>
       <w:pPr>
-        <w:pStyle w:val="Text"/>
-        <w:rPr>
-          <w:rtl/>
-        </w:rPr>
-      </w:pPr>
-      <w:r>
-        <w:rPr>
-          <w:rFonts w:hint="cs"/>
-          <w:rtl/>
-        </w:rPr>
-        <w:t xml:space="preserve">برای اضافه کردن این فراخوانی سیستمی، در ابتدا تابع در دسترس کاربر را در </w:t>
-      </w:r>
-      <w:proofErr w:type="spellStart"/>
-      <w:r>
-        <w:t>user.h</w:t>
-      </w:r>
-      <w:proofErr w:type="spellEnd"/>
-      <w:r>
-        <w:rPr>
-          <w:rFonts w:hint="cs"/>
-          <w:rtl/>
-        </w:rPr>
-        <w:t xml:space="preserve"> </w:t>
-      </w:r>
-      <w:proofErr w:type="spellStart"/>
-      <w:r>
-        <w:rPr>
-          <w:rFonts w:hint="cs"/>
-          <w:rtl/>
-        </w:rPr>
-        <w:t>دیکلر</w:t>
-      </w:r>
-      <w:proofErr w:type="spellEnd"/>
-      <w:r>
-        <w:rPr>
-          <w:rFonts w:hint="cs"/>
-          <w:rtl/>
-        </w:rPr>
-        <w:t xml:space="preserve"> </w:t>
-      </w:r>
-      <w:proofErr w:type="spellStart"/>
-      <w:r>
-        <w:rPr>
-          <w:rFonts w:hint="cs"/>
-          <w:rtl/>
-        </w:rPr>
-        <w:t>می‌کنیم</w:t>
-      </w:r>
-      <w:proofErr w:type="spellEnd"/>
-      <w:r>
-        <w:rPr>
-          <w:rFonts w:hint="cs"/>
-          <w:rtl/>
-        </w:rPr>
-        <w:t>:</w:t>
+        <w:pStyle w:val="Figure"/>
+        <w:rPr>
+          <w:rFonts w:hint="cs"/>
+          <w:rtl/>
+        </w:rPr>
+      </w:pPr>
+      <w:r>
+        <w:rPr>
+          <w:rtl/>
+        </w:rPr>
+        <w:drawing>
+          <wp:inline distT="0" distB="0" distL="0" distR="0" wp14:anchorId="21E0B7BF" wp14:editId="44F5E3D1">
+            <wp:extent cx="3670489" cy="1320868"/>
+            <wp:effectExtent l="0" t="0" r="6350" b="0"/>
+            <wp:docPr id="17" name="Picture 17"/>
+            <wp:cNvGraphicFramePr>
+              <a:graphicFrameLocks xmlns:a="http://schemas.openxmlformats.org/drawingml/2006/main" noChangeAspect="1"/>
+            </wp:cNvGraphicFramePr>
+            <a:graphic xmlns:a="http://schemas.openxmlformats.org/drawingml/2006/main">
+              <a:graphicData uri="http://schemas.openxmlformats.org/drawingml/2006/picture">
+                <pic:pic xmlns:pic="http://schemas.openxmlformats.org/drawingml/2006/picture">
+                  <pic:nvPicPr>
+                    <pic:cNvPr id="1" name=""/>
+                    <pic:cNvPicPr/>
+                  </pic:nvPicPr>
+                  <pic:blipFill>
+                    <a:blip r:embed="rId14"/>
+                    <a:stretch>
+                      <a:fillRect/>
+                    </a:stretch>
+                  </pic:blipFill>
+                  <pic:spPr>
+                    <a:xfrm>
+                      <a:off x="0" y="0"/>
+                      <a:ext cx="3670489" cy="1320868"/>
+                    </a:xfrm>
+                    <a:prstGeom prst="rect">
+                      <a:avLst/>
+                    </a:prstGeom>
+                  </pic:spPr>
+                </pic:pic>
+              </a:graphicData>
+            </a:graphic>
+          </wp:inline>
+        </w:drawing>
       </w:r>
     </w:p>
     <w:p>
       <w:pPr>
+        <w:pStyle w:val="Heading1"/>
+      </w:pPr>
+      <w:proofErr w:type="spellStart"/>
+      <w:r>
+        <w:t>find_largest_prime_factor</w:t>
+      </w:r>
+      <w:proofErr w:type="spellEnd"/>
+    </w:p>
+    <w:p>
+      <w:pPr>
+        <w:pStyle w:val="Text"/>
+        <w:rPr>
+          <w:rtl/>
+        </w:rPr>
+      </w:pPr>
+      <w:r>
+        <w:rPr>
+          <w:rFonts w:hint="cs"/>
+          <w:rtl/>
+        </w:rPr>
+        <w:lastRenderedPageBreak/>
+        <w:t xml:space="preserve">برای اضافه کردن این فراخوانی سیستمی، در ابتدا تابع در دسترس کاربر را در </w:t>
+      </w:r>
+      <w:proofErr w:type="spellStart"/>
+      <w:r>
+        <w:t>user.h</w:t>
+      </w:r>
+      <w:proofErr w:type="spellEnd"/>
+      <w:r>
+        <w:rPr>
+          <w:rFonts w:hint="cs"/>
+          <w:rtl/>
+        </w:rPr>
+        <w:t xml:space="preserve"> </w:t>
+      </w:r>
+      <w:proofErr w:type="spellStart"/>
+      <w:r>
+        <w:rPr>
+          <w:rFonts w:hint="cs"/>
+          <w:rtl/>
+        </w:rPr>
+        <w:t>دیکلر</w:t>
+      </w:r>
+      <w:proofErr w:type="spellEnd"/>
+      <w:r>
+        <w:rPr>
+          <w:rFonts w:hint="cs"/>
+          <w:rtl/>
+        </w:rPr>
+        <w:t xml:space="preserve"> </w:t>
+      </w:r>
+      <w:proofErr w:type="spellStart"/>
+      <w:r>
+        <w:rPr>
+          <w:rFonts w:hint="cs"/>
+          <w:rtl/>
+        </w:rPr>
+        <w:t>می‌کنیم</w:t>
+      </w:r>
+      <w:proofErr w:type="spellEnd"/>
+      <w:r>
+        <w:rPr>
+          <w:rFonts w:hint="cs"/>
+          <w:rtl/>
+        </w:rPr>
+        <w:t>:</w:t>
+      </w:r>
+    </w:p>
+    <w:p>
+      <w:pPr>
         <w:pStyle w:val="Code"/>
         <w:bidi w:val="0"/>
         <w:rPr>
@@ -8585,7 +8631,6 @@
         <w:rPr>
           <w:noProof/>
         </w:rPr>
-        <w:lastRenderedPageBreak/>
         <mc:AlternateContent>
           <mc:Choice Requires="wps">
             <w:drawing>
@@ -11476,6 +11521,9 @@
       </w:r>
       <w:proofErr w:type="spellStart"/>
       <w:r>
+        <w:rPr>
+          <w:rStyle w:val="CodeChar"/>
+        </w:rPr>
         <w:t>find_largest_prime_factor</w:t>
       </w:r>
       <w:proofErr w:type="spellEnd"/>
@@ -11528,7 +11576,35 @@
           <w:rFonts w:hint="cs"/>
           <w:rtl/>
         </w:rPr>
-        <w:t xml:space="preserve">، باید دستی </w:t>
+        <w:t xml:space="preserve">، باید </w:t>
+      </w:r>
+      <w:r>
+        <w:rPr>
+          <w:rFonts w:hint="cs"/>
+          <w:rtl/>
+        </w:rPr>
+        <w:t xml:space="preserve">به صورت </w:t>
+      </w:r>
+      <w:r>
+        <w:rPr>
+          <w:rFonts w:hint="cs"/>
+          <w:rtl/>
+        </w:rPr>
+        <w:t>دستی</w:t>
+      </w:r>
+      <w:r>
+        <w:rPr>
+          <w:rFonts w:hint="cs"/>
+          <w:rtl/>
+        </w:rPr>
+        <w:t>،</w:t>
+      </w:r>
+      <w:r>
+        <w:rPr>
+          <w:rFonts w:hint="cs"/>
+          <w:rtl/>
+        </w:rPr>
+        <w:t xml:space="preserve"> </w:t>
       </w:r>
       <w:proofErr w:type="spellStart"/>
       <w:r>
@@ -11605,7 +11681,53 @@
           <w:rFonts w:hint="cs"/>
           <w:rtl/>
         </w:rPr>
-        <w:t xml:space="preserve"> را در متغیری ذخیره کرده و مقدار آرگومان را در آن می‌ریزیم. سپس سیستم کال را انجام می‌دهیم و مقدار رجیستر را به حالت قبلی اش بر می‌گردانیم.</w:t>
+        <w:t xml:space="preserve"> را در متغیری ذخیره کرده و مقدار آرگومان را در آن می‌ریزیم. سپس سیستم کال را انجام می‌دهیم و مقدار رجیستر را به حالت </w:t>
+      </w:r>
+      <w:proofErr w:type="spellStart"/>
+      <w:r>
+        <w:rPr>
+          <w:rFonts w:hint="cs"/>
+          <w:rtl/>
+        </w:rPr>
+        <w:t>قبلی</w:t>
+      </w:r>
+      <w:r>
+        <w:rPr>
+          <w:rFonts w:hint="cs"/>
+          <w:rtl/>
+        </w:rPr>
+        <w:t>‌</w:t>
+      </w:r>
+      <w:r>
+        <w:rPr>
+          <w:rFonts w:hint="cs"/>
+          <w:rtl/>
+        </w:rPr>
+        <w:t>اش</w:t>
+      </w:r>
+      <w:proofErr w:type="spellEnd"/>
+      <w:r>
+        <w:rPr>
+          <w:rFonts w:hint="cs"/>
+          <w:rtl/>
+        </w:rPr>
+        <w:t xml:space="preserve"> بر </w:t>
+      </w:r>
+      <w:proofErr w:type="spellStart"/>
+      <w:r>
+        <w:rPr>
+          <w:rFonts w:hint="cs"/>
+          <w:rtl/>
+        </w:rPr>
+        <w:t>می‌گردانیم</w:t>
+      </w:r>
+      <w:proofErr w:type="spellEnd"/>
+      <w:r>
+        <w:rPr>
+          <w:rFonts w:hint="cs"/>
+          <w:rtl/>
+        </w:rPr>
+        <w:t>.</w:t>
       </w:r>
     </w:p>
     <w:p>
@@ -11651,7 +11773,7 @@
                     <pic:cNvPicPr/>
                   </pic:nvPicPr>
                   <pic:blipFill>
-                    <a:blip r:embed="rId14"/>
+                    <a:blip r:embed="rId15"/>
                     <a:stretch>
                       <a:fillRect/>
                     </a:stretch>
@@ -15942,7 +16064,7 @@
                     <pic:cNvPicPr/>
                   </pic:nvPicPr>
                   <pic:blipFill>
-                    <a:blip r:embed="rId15"/>
+                    <a:blip r:embed="rId16"/>
                     <a:stretch>
                       <a:fillRect/>
                     </a:stretch>
@@ -15964,8 +16086,8 @@
       </w:r>
     </w:p>
     <w:sectPr>
-      <w:headerReference w:type="default" r:id="rId16"/>
-      <w:footerReference w:type="default" r:id="rId17"/>
+      <w:headerReference w:type="default" r:id="rId17"/>
+      <w:footerReference w:type="default" r:id="rId18"/>
       <w:footnotePr>
         <w:numRestart w:val="eachPage"/>
       </w:footnotePr>
@@ -19023,6 +19145,7 @@
   <w:style w:type="character" w:default="1" w:styleId="DefaultParagraphFont">
     <w:name w:val="Default Paragraph Font"/>
     <w:uiPriority w:val="1"/>
+    <w:semiHidden/>
     <w:unhideWhenUsed/>
   </w:style>
   <w:style w:type="table" w:default="1" w:styleId="TableNormal">

</xml_diff>

<commit_message>
Update EX2 change_file_size part
</commit_message>
<xml_diff>
--- a/EX2 - System Calls/Report.docx
+++ b/EX2 - System Calls/Report.docx
@@ -1,6 +1,6 @@
 
 <file path=word/document.xml><?xml version="1.0" encoding="utf-8"?>
-<w:document xmlns:wpc="http://schemas.microsoft.com/office/word/2010/wordprocessingCanvas" xmlns:cx="http://schemas.microsoft.com/office/drawing/2014/chartex" xmlns:cx1="http://schemas.microsoft.com/office/drawing/2015/9/8/chartex" xmlns:cx2="http://schemas.microsoft.com/office/drawing/2015/10/21/chartex" xmlns:cx3="http://schemas.microsoft.com/office/drawing/2016/5/9/chartex" xmlns:cx4="http://schemas.microsoft.com/office/drawing/2016/5/10/chartex" xmlns:cx5="http://schemas.microsoft.com/office/drawing/2016/5/11/chartex" xmlns:cx6="http://schemas.microsoft.com/office/drawing/2016/5/12/chartex" xmlns:cx7="http://schemas.microsoft.com/office/drawing/2016/5/13/chartex" xmlns:cx8="http://schemas.microsoft.com/office/drawing/2016/5/14/chartex" xmlns:mc="http://schemas.openxmlformats.org/markup-compatibility/2006" xmlns:aink="http://schemas.microsoft.com/office/drawing/2016/ink" xmlns:am3d="http://schemas.microsoft.com/office/drawing/2017/model3d" xmlns:o="urn:schemas-microsoft-com:office:office" xmlns:oel="http://schemas.microsoft.com/office/2019/extlst" xmlns:r="http://schemas.openxmlformats.org/officeDocument/2006/relationships" xmlns:m="http://schemas.openxmlformats.org/officeDocument/2006/math" xmlns:v="urn:schemas-microsoft-com:vml" xmlns:wp14="http://schemas.microsoft.com/office/word/2010/wordprocessingDrawing" xmlns:wp="http://schemas.openxmlformats.org/drawingml/2006/wordprocessingDrawing" xmlns:w10="urn:schemas-microsoft-com:office:word" xmlns:w="http://schemas.openxmlformats.org/wordprocessingml/2006/main" xmlns:w14="http://schemas.microsoft.com/office/word/2010/wordml" xmlns:w15="http://schemas.microsoft.com/office/word/2012/wordml" xmlns:w16cex="http://schemas.microsoft.com/office/word/2018/wordml/cex" xmlns:w16cid="http://schemas.microsoft.com/office/word/2016/wordml/cid" xmlns:w16="http://schemas.microsoft.com/office/word/2018/wordml" xmlns:w16sdtdh="http://schemas.microsoft.com/office/word/2020/wordml/sdtdatahash" xmlns:w16se="http://schemas.microsoft.com/office/word/2015/wordml/symex" xmlns:wpg="http://schemas.microsoft.com/office/word/2010/wordprocessingGroup" xmlns:wpi="http://schemas.microsoft.com/office/word/2010/wordprocessingInk" xmlns:wne="http://schemas.microsoft.com/office/word/2006/wordml" xmlns:wps="http://schemas.microsoft.com/office/word/2010/wordprocessingShape" mc:Ignorable="w14 w15 w16se w16cid w16 w16cex w16sdtdh wp14">
+<w:document xmlns:wpc="http://schemas.microsoft.com/office/word/2010/wordprocessingCanvas" xmlns:cx="http://schemas.microsoft.com/office/drawing/2014/chartex" xmlns:cx1="http://schemas.microsoft.com/office/drawing/2015/9/8/chartex" xmlns:cx2="http://schemas.microsoft.com/office/drawing/2015/10/21/chartex" xmlns:cx3="http://schemas.microsoft.com/office/drawing/2016/5/9/chartex" xmlns:cx4="http://schemas.microsoft.com/office/drawing/2016/5/10/chartex" xmlns:cx5="http://schemas.microsoft.com/office/drawing/2016/5/11/chartex" xmlns:cx6="http://schemas.microsoft.com/office/drawing/2016/5/12/chartex" xmlns:cx7="http://schemas.microsoft.com/office/drawing/2016/5/13/chartex" xmlns:cx8="http://schemas.microsoft.com/office/drawing/2016/5/14/chartex" xmlns:mc="http://schemas.openxmlformats.org/markup-compatibility/2006" xmlns:aink="http://schemas.microsoft.com/office/drawing/2016/ink" xmlns:am3d="http://schemas.microsoft.com/office/drawing/2017/model3d" xmlns:o="urn:schemas-microsoft-com:office:office" xmlns:r="http://schemas.openxmlformats.org/officeDocument/2006/relationships" xmlns:m="http://schemas.openxmlformats.org/officeDocument/2006/math" xmlns:v="urn:schemas-microsoft-com:vml" xmlns:wp14="http://schemas.microsoft.com/office/word/2010/wordprocessingDrawing" xmlns:wp="http://schemas.openxmlformats.org/drawingml/2006/wordprocessingDrawing" xmlns:w10="urn:schemas-microsoft-com:office:word" xmlns:w="http://schemas.openxmlformats.org/wordprocessingml/2006/main" xmlns:w14="http://schemas.microsoft.com/office/word/2010/wordml" xmlns:w15="http://schemas.microsoft.com/office/word/2012/wordml" xmlns:w16cex="http://schemas.microsoft.com/office/word/2018/wordml/cex" xmlns:w16cid="http://schemas.microsoft.com/office/word/2016/wordml/cid" xmlns:w16="http://schemas.microsoft.com/office/word/2018/wordml" xmlns:w16sdtdh="http://schemas.microsoft.com/office/word/2020/wordml/sdtdatahash" xmlns:w16se="http://schemas.microsoft.com/office/word/2015/wordml/symex" xmlns:wpg="http://schemas.microsoft.com/office/word/2010/wordprocessingGroup" xmlns:wpi="http://schemas.microsoft.com/office/word/2010/wordprocessingInk" xmlns:wne="http://schemas.microsoft.com/office/word/2006/wordml" xmlns:wps="http://schemas.microsoft.com/office/word/2010/wordprocessingShape" mc:Ignorable="w14 w15 w16se w16cid w16 w16cex w16sdtdh wp14">
   <w:body>
     <w:p>
       <w:pPr>
@@ -126,7 +126,23 @@
           <w:rFonts w:hint="cs"/>
           <w:rtl/>
         </w:rPr>
-        <w:t xml:space="preserve"> متشکل از 4 آبجکت فایل به صورت زیر است:</w:t>
+        <w:t xml:space="preserve"> متشکل از 4 </w:t>
+      </w:r>
+      <w:proofErr w:type="spellStart"/>
+      <w:r>
+        <w:rPr>
+          <w:rFonts w:hint="cs"/>
+          <w:rtl/>
+        </w:rPr>
+        <w:t>آبجکت</w:t>
+      </w:r>
+      <w:proofErr w:type="spellEnd"/>
+      <w:r>
+        <w:rPr>
+          <w:rFonts w:hint="cs"/>
+          <w:rtl/>
+        </w:rPr>
+        <w:t xml:space="preserve"> فایل به صورت زیر است:</w:t>
       </w:r>
     </w:p>
     <w:p>
@@ -289,8 +305,41 @@
           <w:rFonts w:hint="cs"/>
           <w:rtl/>
         </w:rPr>
-        <w:t xml:space="preserve"> دیکلر شده‌اند </w:t>
-      </w:r>
+        <w:t xml:space="preserve"> </w:t>
+      </w:r>
+      <w:proofErr w:type="spellStart"/>
+      <w:r>
+        <w:rPr>
+          <w:rFonts w:hint="cs"/>
+          <w:rtl/>
+        </w:rPr>
+        <w:t>دیکلر</w:t>
+      </w:r>
+      <w:proofErr w:type="spellEnd"/>
+      <w:r>
+        <w:rPr>
+          <w:rFonts w:hint="cs"/>
+          <w:rtl/>
+        </w:rPr>
+        <w:t xml:space="preserve"> </w:t>
+      </w:r>
+      <w:proofErr w:type="spellStart"/>
+      <w:r>
+        <w:rPr>
+          <w:rFonts w:hint="cs"/>
+          <w:rtl/>
+        </w:rPr>
+        <w:t>شده‌اند</w:t>
+      </w:r>
+      <w:proofErr w:type="spellEnd"/>
+      <w:r>
+        <w:rPr>
+          <w:rFonts w:hint="cs"/>
+          <w:rtl/>
+        </w:rPr>
+        <w:t xml:space="preserve"> </w:t>
+      </w:r>
+      <w:proofErr w:type="spellStart"/>
       <w:r>
         <w:rPr>
           <w:rFonts w:hint="cs"/>
@@ -298,6 +347,7 @@
         </w:rPr>
         <w:t>می‌باشد</w:t>
       </w:r>
+      <w:proofErr w:type="spellEnd"/>
       <w:r>
         <w:rPr>
           <w:rFonts w:hint="cs"/>
@@ -456,6 +506,7 @@
         </w:rPr>
         <w:t xml:space="preserve"> </w:t>
       </w:r>
+      <w:proofErr w:type="spellStart"/>
       <w:r>
         <w:rPr>
           <w:rFonts w:hint="cs"/>
@@ -463,12 +514,29 @@
         </w:rPr>
         <w:t>فایلی</w:t>
       </w:r>
-      <w:r>
-        <w:rPr>
-          <w:rFonts w:hint="cs"/>
-          <w:rtl/>
-        </w:rPr>
-        <w:t xml:space="preserve"> باز می‌کند، سپس با </w:t>
+      <w:proofErr w:type="spellEnd"/>
+      <w:r>
+        <w:rPr>
+          <w:rFonts w:hint="cs"/>
+          <w:rtl/>
+        </w:rPr>
+        <w:t xml:space="preserve"> باز </w:t>
+      </w:r>
+      <w:proofErr w:type="spellStart"/>
+      <w:r>
+        <w:rPr>
+          <w:rFonts w:hint="cs"/>
+          <w:rtl/>
+        </w:rPr>
+        <w:t>می‌کند</w:t>
+      </w:r>
+      <w:proofErr w:type="spellEnd"/>
+      <w:r>
+        <w:rPr>
+          <w:rFonts w:hint="cs"/>
+          <w:rtl/>
+        </w:rPr>
+        <w:t xml:space="preserve">، سپس با </w:t>
       </w:r>
       <w:proofErr w:type="spellStart"/>
       <w:r>
@@ -493,7 +561,23 @@
           <w:rFonts w:hint="cs"/>
           <w:rtl/>
         </w:rPr>
-        <w:t xml:space="preserve"> آن فایل (فیلدهای </w:t>
+        <w:t xml:space="preserve"> آن فایل (</w:t>
+      </w:r>
+      <w:proofErr w:type="spellStart"/>
+      <w:r>
+        <w:rPr>
+          <w:rFonts w:hint="cs"/>
+          <w:rtl/>
+        </w:rPr>
+        <w:t>فیلدهای</w:t>
+      </w:r>
+      <w:proofErr w:type="spellEnd"/>
+      <w:r>
+        <w:rPr>
+          <w:rFonts w:hint="cs"/>
+          <w:rtl/>
+        </w:rPr>
+        <w:t xml:space="preserve"> </w:t>
       </w:r>
       <w:r>
         <w:rPr>
@@ -528,7 +612,23 @@
           <w:rFonts w:hint="cs"/>
           <w:rtl/>
         </w:rPr>
-        <w:t xml:space="preserve"> سایز فایل) را می‌گیرد. در نهایت با استفاده از </w:t>
+        <w:t xml:space="preserve"> سایز فایل) را </w:t>
+      </w:r>
+      <w:proofErr w:type="spellStart"/>
+      <w:r>
+        <w:rPr>
+          <w:rFonts w:hint="cs"/>
+          <w:rtl/>
+        </w:rPr>
+        <w:t>می‌گیرد</w:t>
+      </w:r>
+      <w:proofErr w:type="spellEnd"/>
+      <w:r>
+        <w:rPr>
+          <w:rFonts w:hint="cs"/>
+          <w:rtl/>
+        </w:rPr>
+        <w:t xml:space="preserve">. در نهایت با استفاده از </w:t>
       </w:r>
       <w:r>
         <w:rPr>
@@ -574,7 +674,23 @@
           <w:rFonts w:hint="cs"/>
           <w:rtl/>
         </w:rPr>
-        <w:t xml:space="preserve"> با استفاده از کد اسمبلی تولید می‌شود. در ابتدای این فایل یک ماکرو داریم:</w:t>
+        <w:t xml:space="preserve"> با استفاده از کد اسمبلی تولید </w:t>
+      </w:r>
+      <w:proofErr w:type="spellStart"/>
+      <w:r>
+        <w:rPr>
+          <w:rFonts w:hint="cs"/>
+          <w:rtl/>
+        </w:rPr>
+        <w:t>می‌شود</w:t>
+      </w:r>
+      <w:proofErr w:type="spellEnd"/>
+      <w:r>
+        <w:rPr>
+          <w:rFonts w:hint="cs"/>
+          <w:rtl/>
+        </w:rPr>
+        <w:t>. در ابتدای این فایل یک ماکرو داریم:</w:t>
       </w:r>
     </w:p>
     <w:p>
@@ -816,7 +932,7 @@
                 <v:stroke joinstyle="miter"/>
                 <v:path gradientshapeok="t" o:connecttype="rect"/>
               </v:shapetype>
-              <v:shape id="Text Box 2" o:spid="_x0000_s1026" type="#_x0000_t202" style="width:451.45pt;height:87.35pt;visibility:visible;mso-wrap-style:square;mso-left-percent:-10001;mso-top-percent:-10001;mso-position-horizontal:absolute;mso-position-horizontal-relative:char;mso-position-vertical:absolute;mso-position-vertical-relative:line;mso-left-percent:-10001;mso-top-percent:-10001;v-text-anchor:top" o:gfxdata="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" stroked="f">
+              <v:shape id="Text Box 2" o:spid="_x0000_s1026" type="#_x0000_t202" style="width:451.45pt;height:87.35pt;visibility:visible;mso-wrap-style:square;mso-left-percent:-10001;mso-top-percent:-10001;mso-position-horizontal:absolute;mso-position-horizontal-relative:char;mso-position-vertical:absolute;mso-position-vertical-relative:line;mso-left-percent:-10001;mso-top-percent:-10001;v-text-anchor:top" o:gfxdata="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" stroked="f">
                 <v:textbox>
                   <w:txbxContent>
                     <w:p>
@@ -1323,7 +1439,7 @@
           </mc:Choice>
           <mc:Fallback>
             <w:pict>
-              <v:shape w14:anchorId="400DA6B4" id="_x0000_s1027" type="#_x0000_t202" style="width:451.45pt;height:77.65pt;visibility:visible;mso-wrap-style:square;mso-left-percent:-10001;mso-top-percent:-10001;mso-position-horizontal:absolute;mso-position-horizontal-relative:char;mso-position-vertical:absolute;mso-position-vertical-relative:line;mso-left-percent:-10001;mso-top-percent:-10001;v-text-anchor:top" o:gfxdata="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" stroked="f">
+              <v:shape w14:anchorId="400DA6B4" id="_x0000_s1027" type="#_x0000_t202" style="width:451.45pt;height:77.65pt;visibility:visible;mso-wrap-style:square;mso-left-percent:-10001;mso-top-percent:-10001;mso-position-horizontal:absolute;mso-position-horizontal-relative:char;mso-position-vertical:absolute;mso-position-vertical-relative:line;mso-left-percent:-10001;mso-top-percent:-10001;v-text-anchor:top" o:gfxdata="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" stroked="f">
                 <v:textbox>
                   <w:txbxContent>
                     <w:p>
@@ -1583,7 +1699,23 @@
           <w:rFonts w:hint="cs"/>
           <w:rtl/>
         </w:rPr>
-        <w:t xml:space="preserve"> ها در سطح سی، توابعی در </w:t>
+        <w:t xml:space="preserve"> ها در سطح سی، </w:t>
+      </w:r>
+      <w:proofErr w:type="spellStart"/>
+      <w:r>
+        <w:rPr>
+          <w:rFonts w:hint="cs"/>
+          <w:rtl/>
+        </w:rPr>
+        <w:t>توابعی</w:t>
+      </w:r>
+      <w:proofErr w:type="spellEnd"/>
+      <w:r>
+        <w:rPr>
+          <w:rFonts w:hint="cs"/>
+          <w:rtl/>
+        </w:rPr>
+        <w:t xml:space="preserve"> در </w:t>
       </w:r>
       <w:proofErr w:type="spellStart"/>
       <w:r>
@@ -1595,7 +1727,39 @@
           <w:rFonts w:hint="cs"/>
           <w:rtl/>
         </w:rPr>
-        <w:t xml:space="preserve"> دیکلر شده‌اند.</w:t>
+        <w:t xml:space="preserve"> </w:t>
+      </w:r>
+      <w:proofErr w:type="spellStart"/>
+      <w:r>
+        <w:rPr>
+          <w:rFonts w:hint="cs"/>
+          <w:rtl/>
+        </w:rPr>
+        <w:t>دیکلر</w:t>
+      </w:r>
+      <w:proofErr w:type="spellEnd"/>
+      <w:r>
+        <w:rPr>
+          <w:rFonts w:hint="cs"/>
+          <w:rtl/>
+        </w:rPr>
+        <w:t xml:space="preserve"> </w:t>
+      </w:r>
+      <w:proofErr w:type="spellStart"/>
+      <w:r>
+        <w:rPr>
+          <w:rFonts w:hint="cs"/>
+          <w:rtl/>
+        </w:rPr>
+        <w:t>شده‌اند</w:t>
+      </w:r>
+      <w:proofErr w:type="spellEnd"/>
+      <w:r>
+        <w:rPr>
+          <w:rFonts w:hint="cs"/>
+          <w:rtl/>
+        </w:rPr>
+        <w:t>.</w:t>
       </w:r>
     </w:p>
     <w:p>
@@ -1653,7 +1817,23 @@
           <w:rFonts w:hint="cs"/>
           <w:rtl/>
         </w:rPr>
-        <w:t xml:space="preserve"> صدا می‌شود و از آنجا که یک </w:t>
+        <w:t xml:space="preserve"> صدا </w:t>
+      </w:r>
+      <w:proofErr w:type="spellStart"/>
+      <w:r>
+        <w:rPr>
+          <w:rFonts w:hint="cs"/>
+          <w:rtl/>
+        </w:rPr>
+        <w:t>می‌شود</w:t>
+      </w:r>
+      <w:proofErr w:type="spellEnd"/>
+      <w:r>
+        <w:rPr>
+          <w:rFonts w:hint="cs"/>
+          <w:rtl/>
+        </w:rPr>
+        <w:t xml:space="preserve"> و از آنجا که یک </w:t>
       </w:r>
       <w:r>
         <w:t>system call</w:t>
@@ -1675,7 +1855,23 @@
           <w:rFonts w:hint="cs"/>
           <w:rtl/>
         </w:rPr>
-        <w:t xml:space="preserve"> می‌رود. در آنجا مقدار </w:t>
+        <w:t xml:space="preserve"> </w:t>
+      </w:r>
+      <w:proofErr w:type="spellStart"/>
+      <w:r>
+        <w:rPr>
+          <w:rFonts w:hint="cs"/>
+          <w:rtl/>
+        </w:rPr>
+        <w:t>می‌رود</w:t>
+      </w:r>
+      <w:proofErr w:type="spellEnd"/>
+      <w:r>
+        <w:rPr>
+          <w:rFonts w:hint="cs"/>
+          <w:rtl/>
+        </w:rPr>
+        <w:t xml:space="preserve">. در آنجا مقدار </w:t>
       </w:r>
       <w:r>
         <w:t>EAX</w:t>
@@ -1685,7 +1881,23 @@
           <w:rFonts w:hint="cs"/>
           <w:rtl/>
         </w:rPr>
-        <w:t xml:space="preserve"> خوانده شده و می‌فهمد کدام سیستم کال را باید اجرا کند که اینجا تابع </w:t>
+        <w:t xml:space="preserve"> خوانده شده و </w:t>
+      </w:r>
+      <w:proofErr w:type="spellStart"/>
+      <w:r>
+        <w:rPr>
+          <w:rFonts w:hint="cs"/>
+          <w:rtl/>
+        </w:rPr>
+        <w:t>می‌فهمد</w:t>
+      </w:r>
+      <w:proofErr w:type="spellEnd"/>
+      <w:r>
+        <w:rPr>
+          <w:rFonts w:hint="cs"/>
+          <w:rtl/>
+        </w:rPr>
+        <w:t xml:space="preserve"> کدام سیستم کال را باید اجرا کند که اینجا تابع </w:t>
       </w:r>
       <w:proofErr w:type="spellStart"/>
       <w:r>
@@ -1736,7 +1948,23 @@
           <w:rFonts w:hint="cs"/>
           <w:rtl/>
         </w:rPr>
-        <w:t xml:space="preserve"> تعریف شده است که دیکلر آن در </w:t>
+        <w:t xml:space="preserve"> تعریف شده است که </w:t>
+      </w:r>
+      <w:proofErr w:type="spellStart"/>
+      <w:r>
+        <w:rPr>
+          <w:rFonts w:hint="cs"/>
+          <w:rtl/>
+        </w:rPr>
+        <w:t>دیکلر</w:t>
+      </w:r>
+      <w:proofErr w:type="spellEnd"/>
+      <w:r>
+        <w:rPr>
+          <w:rFonts w:hint="cs"/>
+          <w:rtl/>
+        </w:rPr>
+        <w:t xml:space="preserve"> آن در </w:t>
       </w:r>
       <w:proofErr w:type="spellStart"/>
       <w:r>
@@ -1773,7 +2001,23 @@
           <w:rFonts w:hint="cs"/>
           <w:rtl/>
         </w:rPr>
-        <w:t xml:space="preserve"> به نام‌های </w:t>
+        <w:t xml:space="preserve"> به </w:t>
+      </w:r>
+      <w:proofErr w:type="spellStart"/>
+      <w:r>
+        <w:rPr>
+          <w:rFonts w:hint="cs"/>
+          <w:rtl/>
+        </w:rPr>
+        <w:t>نام‌های</w:t>
+      </w:r>
+      <w:proofErr w:type="spellEnd"/>
+      <w:r>
+        <w:rPr>
+          <w:rFonts w:hint="cs"/>
+          <w:rtl/>
+        </w:rPr>
+        <w:t xml:space="preserve"> </w:t>
       </w:r>
       <w:proofErr w:type="spellStart"/>
       <w:r>
@@ -1848,7 +2092,23 @@
           <w:rFonts w:hint="cs"/>
           <w:rtl/>
         </w:rPr>
-        <w:t xml:space="preserve"> را صدا می‌زنند.</w:t>
+        <w:t xml:space="preserve"> را صدا </w:t>
+      </w:r>
+      <w:proofErr w:type="spellStart"/>
+      <w:r>
+        <w:rPr>
+          <w:rFonts w:hint="cs"/>
+          <w:rtl/>
+        </w:rPr>
+        <w:t>می‌زنند</w:t>
+      </w:r>
+      <w:proofErr w:type="spellEnd"/>
+      <w:r>
+        <w:rPr>
+          <w:rFonts w:hint="cs"/>
+          <w:rtl/>
+        </w:rPr>
+        <w:t>.</w:t>
       </w:r>
     </w:p>
     <w:p>
@@ -1891,7 +2151,39 @@
           <w:rFonts w:hint="cs"/>
           <w:rtl/>
         </w:rPr>
-        <w:t xml:space="preserve"> پرینت می‌کند.</w:t>
+        <w:t xml:space="preserve"> </w:t>
+      </w:r>
+      <w:proofErr w:type="spellStart"/>
+      <w:r>
+        <w:rPr>
+          <w:rFonts w:hint="cs"/>
+          <w:rtl/>
+        </w:rPr>
+        <w:t>پرینت</w:t>
+      </w:r>
+      <w:proofErr w:type="spellEnd"/>
+      <w:r>
+        <w:rPr>
+          <w:rFonts w:hint="cs"/>
+          <w:rtl/>
+        </w:rPr>
+        <w:t xml:space="preserve"> </w:t>
+      </w:r>
+      <w:proofErr w:type="spellStart"/>
+      <w:r>
+        <w:rPr>
+          <w:rFonts w:hint="cs"/>
+          <w:rtl/>
+        </w:rPr>
+        <w:t>می‌کند</w:t>
+      </w:r>
+      <w:proofErr w:type="spellEnd"/>
+      <w:r>
+        <w:rPr>
+          <w:rFonts w:hint="cs"/>
+          <w:rtl/>
+        </w:rPr>
+        <w:t>.</w:t>
       </w:r>
     </w:p>
     <w:p>
@@ -1923,7 +2215,23 @@
           <w:rFonts w:hint="cs"/>
           <w:rtl/>
         </w:rPr>
-        <w:t xml:space="preserve"> تعریف شده است که دیکلر آن در </w:t>
+        <w:t xml:space="preserve"> تعریف شده است که </w:t>
+      </w:r>
+      <w:proofErr w:type="spellStart"/>
+      <w:r>
+        <w:rPr>
+          <w:rFonts w:hint="cs"/>
+          <w:rtl/>
+        </w:rPr>
+        <w:t>دیکلر</w:t>
+      </w:r>
+      <w:proofErr w:type="spellEnd"/>
+      <w:r>
+        <w:rPr>
+          <w:rFonts w:hint="cs"/>
+          <w:rtl/>
+        </w:rPr>
+        <w:t xml:space="preserve"> آن در </w:t>
       </w:r>
       <w:proofErr w:type="spellStart"/>
       <w:r>
@@ -1950,7 +2258,23 @@
           <w:rFonts w:hint="cs"/>
           <w:rtl/>
         </w:rPr>
-        <w:t xml:space="preserve">این تابع برای تخصیص حافظه استفاده می‌شود و در نهایت با استفاده از سیستم کال </w:t>
+        <w:t xml:space="preserve">این تابع برای تخصیص حافظه استفاده </w:t>
+      </w:r>
+      <w:proofErr w:type="spellStart"/>
+      <w:r>
+        <w:rPr>
+          <w:rFonts w:hint="cs"/>
+          <w:rtl/>
+        </w:rPr>
+        <w:t>می‌شود</w:t>
+      </w:r>
+      <w:proofErr w:type="spellEnd"/>
+      <w:r>
+        <w:rPr>
+          <w:rFonts w:hint="cs"/>
+          <w:rtl/>
+        </w:rPr>
+        <w:t xml:space="preserve"> و در نهایت با استفاده از سیستم کال </w:t>
       </w:r>
       <w:proofErr w:type="spellStart"/>
       <w:r>
@@ -1965,7 +2289,39 @@
           <w:rFonts w:hint="cs"/>
           <w:rtl/>
         </w:rPr>
-        <w:t xml:space="preserve"> فضای پردازه را افزایش می‌دهد.</w:t>
+        <w:t xml:space="preserve"> فضای </w:t>
+      </w:r>
+      <w:proofErr w:type="spellStart"/>
+      <w:r>
+        <w:rPr>
+          <w:rFonts w:hint="cs"/>
+          <w:rtl/>
+        </w:rPr>
+        <w:t>پردازه</w:t>
+      </w:r>
+      <w:proofErr w:type="spellEnd"/>
+      <w:r>
+        <w:rPr>
+          <w:rFonts w:hint="cs"/>
+          <w:rtl/>
+        </w:rPr>
+        <w:t xml:space="preserve"> را افزایش </w:t>
+      </w:r>
+      <w:proofErr w:type="spellStart"/>
+      <w:r>
+        <w:rPr>
+          <w:rFonts w:hint="cs"/>
+          <w:rtl/>
+        </w:rPr>
+        <w:t>می‌دهد</w:t>
+      </w:r>
+      <w:proofErr w:type="spellEnd"/>
+      <w:r>
+        <w:rPr>
+          <w:rFonts w:hint="cs"/>
+          <w:rtl/>
+        </w:rPr>
+        <w:t>.</w:t>
       </w:r>
     </w:p>
     <w:p>
@@ -2532,7 +2888,23 @@
           <w:rFonts w:hint="cs"/>
           <w:rtl/>
         </w:rPr>
-        <w:t xml:space="preserve"> می‌شوند؟</w:t>
+        <w:t xml:space="preserve"> </w:t>
+      </w:r>
+      <w:proofErr w:type="spellStart"/>
+      <w:r>
+        <w:rPr>
+          <w:rFonts w:hint="cs"/>
+          <w:rtl/>
+        </w:rPr>
+        <w:t>می‌شوند</w:t>
+      </w:r>
+      <w:proofErr w:type="spellEnd"/>
+      <w:r>
+        <w:rPr>
+          <w:rFonts w:hint="cs"/>
+          <w:rtl/>
+        </w:rPr>
+        <w:t>؟</w:t>
       </w:r>
     </w:p>
     <w:p>
@@ -2604,7 +2976,23 @@
           <w:rFonts w:hint="cs"/>
           <w:rtl/>
         </w:rPr>
-        <w:t xml:space="preserve"> که به پشته فعلی اشاره دارند ذخیره شوند؛ پس از آن این دو رجیستر </w:t>
+        <w:t xml:space="preserve"> که به پشته فعلی اشاره دارند ذخیره شوند؛ پس از آن این دو </w:t>
+      </w:r>
+      <w:proofErr w:type="spellStart"/>
+      <w:r>
+        <w:rPr>
+          <w:rFonts w:hint="cs"/>
+          <w:rtl/>
+        </w:rPr>
+        <w:t>رجیستر</w:t>
+      </w:r>
+      <w:proofErr w:type="spellEnd"/>
+      <w:r>
+        <w:rPr>
+          <w:rFonts w:hint="cs"/>
+          <w:rtl/>
+        </w:rPr>
+        <w:t xml:space="preserve"> </w:t>
       </w:r>
       <w:r>
         <w:rPr>
@@ -2735,7 +3123,39 @@
           <w:rFonts w:hint="cs"/>
           <w:rtl/>
         </w:rPr>
-        <w:t xml:space="preserve"> برای دسترسی به پارامتر‌های فراخوانی سیستمی تعریف شده‌اند که در بخش زیر هر یک به اختصار توضیح داده شده است. لازم به ذکر است که تمامی این توابع در مقابل آرگومان غیرمجاز، مقدار </w:t>
+        <w:t xml:space="preserve"> برای دسترسی به </w:t>
+      </w:r>
+      <w:proofErr w:type="spellStart"/>
+      <w:r>
+        <w:rPr>
+          <w:rFonts w:hint="cs"/>
+          <w:rtl/>
+        </w:rPr>
+        <w:t>پارامتر‌های</w:t>
+      </w:r>
+      <w:proofErr w:type="spellEnd"/>
+      <w:r>
+        <w:rPr>
+          <w:rFonts w:hint="cs"/>
+          <w:rtl/>
+        </w:rPr>
+        <w:t xml:space="preserve"> فراخوانی سیستمی تعریف </w:t>
+      </w:r>
+      <w:proofErr w:type="spellStart"/>
+      <w:r>
+        <w:rPr>
+          <w:rFonts w:hint="cs"/>
+          <w:rtl/>
+        </w:rPr>
+        <w:t>شده‌اند</w:t>
+      </w:r>
+      <w:proofErr w:type="spellEnd"/>
+      <w:r>
+        <w:rPr>
+          <w:rFonts w:hint="cs"/>
+          <w:rtl/>
+        </w:rPr>
+        <w:t xml:space="preserve"> که در بخش زیر هر یک به اختصار توضیح داده شده است. لازم به ذکر است که تمامی این توابع در مقابل آرگومان غیرمجاز، مقدار </w:t>
       </w:r>
       <w:r>
         <w:t>-1</w:t>
@@ -2807,7 +3227,39 @@
           <w:rFonts w:hint="cs"/>
           <w:rtl/>
         </w:rPr>
-        <w:t xml:space="preserve"> و آرگومان‌های ورودی تابع قبل از آن قرار گرفته‌اند. از طرفی، آدرس سر استک در رجیستر </w:t>
+        <w:t xml:space="preserve"> و آرگومان‌های ورودی تابع قبل از آن قرار گرفته‌اند. از طرفی، آدرس سر </w:t>
+      </w:r>
+      <w:proofErr w:type="spellStart"/>
+      <w:r>
+        <w:rPr>
+          <w:rFonts w:hint="cs"/>
+          <w:rtl/>
+        </w:rPr>
+        <w:t>استک</w:t>
+      </w:r>
+      <w:proofErr w:type="spellEnd"/>
+      <w:r>
+        <w:rPr>
+          <w:rFonts w:hint="cs"/>
+          <w:rtl/>
+        </w:rPr>
+        <w:t xml:space="preserve"> در </w:t>
+      </w:r>
+      <w:proofErr w:type="spellStart"/>
+      <w:r>
+        <w:rPr>
+          <w:rFonts w:hint="cs"/>
+          <w:rtl/>
+        </w:rPr>
+        <w:t>رجیستر</w:t>
+      </w:r>
+      <w:proofErr w:type="spellEnd"/>
+      <w:r>
+        <w:rPr>
+          <w:rFonts w:hint="cs"/>
+          <w:rtl/>
+        </w:rPr>
+        <w:t xml:space="preserve"> </w:t>
       </w:r>
       <w:proofErr w:type="spellStart"/>
       <w:r>
@@ -2864,7 +3316,23 @@
           <w:rFonts w:hint="cs"/>
           <w:rtl/>
         </w:rPr>
-        <w:t xml:space="preserve">در نهایت این آدرس به همراه پوینتر به حافظه مد نظر برای مقدار </w:t>
+        <w:t xml:space="preserve">در نهایت این آدرس به همراه </w:t>
+      </w:r>
+      <w:proofErr w:type="spellStart"/>
+      <w:r>
+        <w:rPr>
+          <w:rFonts w:hint="cs"/>
+          <w:rtl/>
+        </w:rPr>
+        <w:t>پوینتر</w:t>
+      </w:r>
+      <w:proofErr w:type="spellEnd"/>
+      <w:r>
+        <w:rPr>
+          <w:rFonts w:hint="cs"/>
+          <w:rtl/>
+        </w:rPr>
+        <w:t xml:space="preserve"> به حافظه مد نظر برای مقدار </w:t>
       </w:r>
       <w:r>
         <w:t>int</w:t>
@@ -2889,7 +3357,23 @@
           <w:rFonts w:hint="cs"/>
           <w:rtl/>
         </w:rPr>
-        <w:t xml:space="preserve"> ارسال می‌شود. این تابع ابتدا بررسی می‌کند آدرس ارسالی + 4 بایت (اندازه </w:t>
+        <w:t xml:space="preserve"> ارسال </w:t>
+      </w:r>
+      <w:proofErr w:type="spellStart"/>
+      <w:r>
+        <w:rPr>
+          <w:rFonts w:hint="cs"/>
+          <w:rtl/>
+        </w:rPr>
+        <w:t>می‌شود</w:t>
+      </w:r>
+      <w:proofErr w:type="spellEnd"/>
+      <w:r>
+        <w:rPr>
+          <w:rFonts w:hint="cs"/>
+          <w:rtl/>
+        </w:rPr>
+        <w:t xml:space="preserve">. این تابع ابتدا بررسی می‌کند آدرس ارسالی + 4 بایت (اندازه </w:t>
       </w:r>
       <w:r>
         <w:t>int</w:t>
@@ -2945,7 +3429,71 @@
           <w:rFonts w:hint="cs"/>
           <w:rtl/>
         </w:rPr>
-        <w:t xml:space="preserve"> آدرس پوینتر موردنظر را دریافت می‌کند. سپس، آرگومان سوم که سایز پوینتر است را نیز به کمک تابع </w:t>
+        <w:t xml:space="preserve"> آدرس </w:t>
+      </w:r>
+      <w:proofErr w:type="spellStart"/>
+      <w:r>
+        <w:rPr>
+          <w:rFonts w:hint="cs"/>
+          <w:rtl/>
+        </w:rPr>
+        <w:t>پوینتر</w:t>
+      </w:r>
+      <w:proofErr w:type="spellEnd"/>
+      <w:r>
+        <w:rPr>
+          <w:rFonts w:hint="cs"/>
+          <w:rtl/>
+        </w:rPr>
+        <w:t xml:space="preserve"> موردنظر را دریافت </w:t>
+      </w:r>
+      <w:proofErr w:type="spellStart"/>
+      <w:r>
+        <w:rPr>
+          <w:rFonts w:hint="cs"/>
+          <w:rtl/>
+        </w:rPr>
+        <w:t>می‌کند</w:t>
+      </w:r>
+      <w:proofErr w:type="spellEnd"/>
+      <w:r>
+        <w:rPr>
+          <w:rFonts w:hint="cs"/>
+          <w:rtl/>
+        </w:rPr>
+        <w:t xml:space="preserve">. سپس، </w:t>
+      </w:r>
+      <w:proofErr w:type="spellStart"/>
+      <w:r>
+        <w:rPr>
+          <w:rFonts w:hint="cs"/>
+          <w:rtl/>
+        </w:rPr>
+        <w:t>آرگومان</w:t>
+      </w:r>
+      <w:proofErr w:type="spellEnd"/>
+      <w:r>
+        <w:rPr>
+          <w:rFonts w:hint="cs"/>
+          <w:rtl/>
+        </w:rPr>
+        <w:t xml:space="preserve"> سوم که سایز </w:t>
+      </w:r>
+      <w:proofErr w:type="spellStart"/>
+      <w:r>
+        <w:rPr>
+          <w:rFonts w:hint="cs"/>
+          <w:rtl/>
+        </w:rPr>
+        <w:t>پوینتر</w:t>
+      </w:r>
+      <w:proofErr w:type="spellEnd"/>
+      <w:r>
+        <w:rPr>
+          <w:rFonts w:hint="cs"/>
+          <w:rtl/>
+        </w:rPr>
+        <w:t xml:space="preserve"> است را نیز به کمک تابع </w:t>
       </w:r>
       <w:proofErr w:type="spellStart"/>
       <w:r>
@@ -2960,7 +3508,71 @@
           <w:rFonts w:hint="cs"/>
           <w:rtl/>
         </w:rPr>
-        <w:t xml:space="preserve"> دریافت می‌کند و بررسی می‌کند که پوینتر با سایز داده شده در حافظه پردازه قرار داشته باشد. در نهایت، اگر مشکلی وجود نداشت، آرگومان دوم را مقداردهی می‌کند.</w:t>
+        <w:t xml:space="preserve"> دریافت </w:t>
+      </w:r>
+      <w:proofErr w:type="spellStart"/>
+      <w:r>
+        <w:rPr>
+          <w:rFonts w:hint="cs"/>
+          <w:rtl/>
+        </w:rPr>
+        <w:t>می‌کند</w:t>
+      </w:r>
+      <w:proofErr w:type="spellEnd"/>
+      <w:r>
+        <w:rPr>
+          <w:rFonts w:hint="cs"/>
+          <w:rtl/>
+        </w:rPr>
+        <w:t xml:space="preserve"> و بررسی </w:t>
+      </w:r>
+      <w:proofErr w:type="spellStart"/>
+      <w:r>
+        <w:rPr>
+          <w:rFonts w:hint="cs"/>
+          <w:rtl/>
+        </w:rPr>
+        <w:t>می‌کند</w:t>
+      </w:r>
+      <w:proofErr w:type="spellEnd"/>
+      <w:r>
+        <w:rPr>
+          <w:rFonts w:hint="cs"/>
+          <w:rtl/>
+        </w:rPr>
+        <w:t xml:space="preserve"> که </w:t>
+      </w:r>
+      <w:proofErr w:type="spellStart"/>
+      <w:r>
+        <w:rPr>
+          <w:rFonts w:hint="cs"/>
+          <w:rtl/>
+        </w:rPr>
+        <w:t>پوینتر</w:t>
+      </w:r>
+      <w:proofErr w:type="spellEnd"/>
+      <w:r>
+        <w:rPr>
+          <w:rFonts w:hint="cs"/>
+          <w:rtl/>
+        </w:rPr>
+        <w:t xml:space="preserve"> با سایز داده شده در حافظه </w:t>
+      </w:r>
+      <w:proofErr w:type="spellStart"/>
+      <w:r>
+        <w:rPr>
+          <w:rFonts w:hint="cs"/>
+          <w:rtl/>
+        </w:rPr>
+        <w:t>پردازه</w:t>
+      </w:r>
+      <w:proofErr w:type="spellEnd"/>
+      <w:r>
+        <w:rPr>
+          <w:rFonts w:hint="cs"/>
+          <w:rtl/>
+        </w:rPr>
+        <w:t xml:space="preserve"> قرار داشته باشد. در نهایت، اگر مشکلی وجود نداشت، آرگومان دوم را مقداردهی می‌کند.</w:t>
       </w:r>
     </w:p>
     <w:p>
@@ -3013,7 +3625,23 @@
           <w:rFonts w:hint="cs"/>
           <w:rtl/>
         </w:rPr>
-        <w:t xml:space="preserve">، آدرس ابتدای رشته را مشخص می‌کند و سپس این مقدار را به </w:t>
+        <w:t xml:space="preserve">، آدرس ابتدای رشته را مشخص </w:t>
+      </w:r>
+      <w:proofErr w:type="spellStart"/>
+      <w:r>
+        <w:rPr>
+          <w:rFonts w:hint="cs"/>
+          <w:rtl/>
+        </w:rPr>
+        <w:t>می‌کند</w:t>
+      </w:r>
+      <w:proofErr w:type="spellEnd"/>
+      <w:r>
+        <w:rPr>
+          <w:rFonts w:hint="cs"/>
+          <w:rtl/>
+        </w:rPr>
+        <w:t xml:space="preserve"> و سپس این مقدار را به </w:t>
       </w:r>
       <w:r>
         <w:rPr>
@@ -3035,7 +3663,23 @@
           <w:rFonts w:hint="cs"/>
           <w:rtl/>
         </w:rPr>
-        <w:t xml:space="preserve"> پاس می‌دهد. </w:t>
+        <w:t xml:space="preserve"> پاس </w:t>
+      </w:r>
+      <w:proofErr w:type="spellStart"/>
+      <w:r>
+        <w:rPr>
+          <w:rFonts w:hint="cs"/>
+          <w:rtl/>
+        </w:rPr>
+        <w:t>می‌دهد</w:t>
+      </w:r>
+      <w:proofErr w:type="spellEnd"/>
+      <w:r>
+        <w:rPr>
+          <w:rFonts w:hint="cs"/>
+          <w:rtl/>
+        </w:rPr>
+        <w:t xml:space="preserve">. </w:t>
       </w:r>
       <w:r>
         <w:rPr>
@@ -3099,31 +3743,34 @@
           <w:rFonts w:hint="cs"/>
           <w:rtl/>
         </w:rPr>
-        <w:t xml:space="preserve">برای مثال می‌توانیم </w:t>
-      </w:r>
-      <w:r>
-        <w:fldChar w:fldCharType="begin"/>
-      </w:r>
-      <w:r>
-        <w:instrText>HYPERLINK \l "usys_read"</w:instrText>
-      </w:r>
-      <w:r>
-        <w:fldChar w:fldCharType="separate"/>
-      </w:r>
-      <w:r>
-        <w:rPr>
-          <w:rStyle w:val="LinkChar"/>
-          <w:rFonts w:hint="cs"/>
-          <w:rtl/>
-        </w:rPr>
-        <w:t>فراخوانی سیستمی</w:t>
-      </w:r>
-      <w:r>
-        <w:rPr>
-          <w:rStyle w:val="LinkChar"/>
-        </w:rPr>
-        <w:fldChar w:fldCharType="end"/>
-      </w:r>
+        <w:t xml:space="preserve">برای مثال </w:t>
+      </w:r>
+      <w:proofErr w:type="spellStart"/>
+      <w:r>
+        <w:rPr>
+          <w:rFonts w:hint="cs"/>
+          <w:rtl/>
+        </w:rPr>
+        <w:t>می‌توانیم</w:t>
+      </w:r>
+      <w:proofErr w:type="spellEnd"/>
+      <w:r>
+        <w:rPr>
+          <w:rFonts w:hint="cs"/>
+          <w:rtl/>
+        </w:rPr>
+        <w:t xml:space="preserve"> </w:t>
+      </w:r>
+      <w:hyperlink w:anchor="usys_read" w:history="1">
+        <w:r>
+          <w:rPr>
+            <w:rStyle w:val="LinkChar"/>
+            <w:rFonts w:hint="cs"/>
+            <w:rtl/>
+          </w:rPr>
+          <w:t>فراخوانی سیستمی</w:t>
+        </w:r>
+      </w:hyperlink>
       <w:r>
         <w:rPr>
           <w:rFonts w:hint="cs"/>
@@ -3712,7 +4359,7 @@
           </mc:Choice>
           <mc:Fallback>
             <w:pict>
-              <v:shape w14:anchorId="15B07269" id="_x0000_s1028" type="#_x0000_t202" style="width:451.3pt;height:167.8pt;visibility:visible;mso-wrap-style:square;mso-left-percent:-10001;mso-top-percent:-10001;mso-position-horizontal:absolute;mso-position-horizontal-relative:char;mso-position-vertical:absolute;mso-position-vertical-relative:line;mso-left-percent:-10001;mso-top-percent:-10001;v-text-anchor:top" o:gfxdata="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" stroked="f">
+              <v:shape w14:anchorId="15B07269" id="_x0000_s1028" type="#_x0000_t202" style="width:451.3pt;height:167.8pt;visibility:visible;mso-wrap-style:square;mso-left-percent:-10001;mso-top-percent:-10001;mso-position-horizontal:absolute;mso-position-horizontal-relative:char;mso-position-vertical:absolute;mso-position-vertical-relative:line;mso-left-percent:-10001;mso-top-percent:-10001;v-text-anchor:top" o:gfxdata="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" stroked="f">
                 <v:textbox>
                   <w:txbxContent>
                     <w:p>
@@ -4207,7 +4854,23 @@
           <w:rFonts w:hint="cs"/>
           <w:rtl/>
         </w:rPr>
-        <w:t xml:space="preserve"> که آرگومان اول تابع </w:t>
+        <w:t xml:space="preserve"> که </w:t>
+      </w:r>
+      <w:proofErr w:type="spellStart"/>
+      <w:r>
+        <w:rPr>
+          <w:rFonts w:hint="cs"/>
+          <w:rtl/>
+        </w:rPr>
+        <w:t>آرگومان</w:t>
+      </w:r>
+      <w:proofErr w:type="spellEnd"/>
+      <w:r>
+        <w:rPr>
+          <w:rFonts w:hint="cs"/>
+          <w:rtl/>
+        </w:rPr>
+        <w:t xml:space="preserve"> اول تابع </w:t>
       </w:r>
       <w:r>
         <w:rPr>
@@ -4220,7 +4883,23 @@
           <w:rFonts w:hint="cs"/>
           <w:rtl/>
         </w:rPr>
-        <w:t xml:space="preserve"> است را دریافت می‌کند و معتبر بودن این </w:t>
+        <w:t xml:space="preserve"> است را دریافت </w:t>
+      </w:r>
+      <w:proofErr w:type="spellStart"/>
+      <w:r>
+        <w:rPr>
+          <w:rFonts w:hint="cs"/>
+          <w:rtl/>
+        </w:rPr>
+        <w:t>می‌کند</w:t>
+      </w:r>
+      <w:proofErr w:type="spellEnd"/>
+      <w:r>
+        <w:rPr>
+          <w:rFonts w:hint="cs"/>
+          <w:rtl/>
+        </w:rPr>
+        <w:t xml:space="preserve"> و معتبر بودن این </w:t>
       </w:r>
       <w:r>
         <w:t>file descriptor</w:t>
@@ -4230,7 +4909,23 @@
           <w:rFonts w:hint="cs"/>
           <w:rtl/>
         </w:rPr>
-        <w:t xml:space="preserve"> را بررسی می‌کند) مقدار </w:t>
+        <w:t xml:space="preserve"> را بررسی </w:t>
+      </w:r>
+      <w:proofErr w:type="spellStart"/>
+      <w:r>
+        <w:rPr>
+          <w:rFonts w:hint="cs"/>
+          <w:rtl/>
+        </w:rPr>
+        <w:t>می‌کند</w:t>
+      </w:r>
+      <w:proofErr w:type="spellEnd"/>
+      <w:r>
+        <w:rPr>
+          <w:rFonts w:hint="cs"/>
+          <w:rtl/>
+        </w:rPr>
+        <w:t xml:space="preserve">) مقدار </w:t>
       </w:r>
       <w:r>
         <w:t>file descriptor</w:t>
@@ -4240,7 +4935,39 @@
           <w:rFonts w:hint="cs"/>
           <w:rtl/>
         </w:rPr>
-        <w:t xml:space="preserve"> را دریافت می‌کند، سپس ابتدا آرگومان سوم (</w:t>
+        <w:t xml:space="preserve"> را دریافت </w:t>
+      </w:r>
+      <w:proofErr w:type="spellStart"/>
+      <w:r>
+        <w:rPr>
+          <w:rFonts w:hint="cs"/>
+          <w:rtl/>
+        </w:rPr>
+        <w:t>می‌کند</w:t>
+      </w:r>
+      <w:proofErr w:type="spellEnd"/>
+      <w:r>
+        <w:rPr>
+          <w:rFonts w:hint="cs"/>
+          <w:rtl/>
+        </w:rPr>
+        <w:t xml:space="preserve">، سپس ابتدا </w:t>
+      </w:r>
+      <w:proofErr w:type="spellStart"/>
+      <w:r>
+        <w:rPr>
+          <w:rFonts w:hint="cs"/>
+          <w:rtl/>
+        </w:rPr>
+        <w:t>آرگومان</w:t>
+      </w:r>
+      <w:proofErr w:type="spellEnd"/>
+      <w:r>
+        <w:rPr>
+          <w:rFonts w:hint="cs"/>
+          <w:rtl/>
+        </w:rPr>
+        <w:t xml:space="preserve"> سوم (</w:t>
       </w:r>
       <w:r>
         <w:t>max</w:t>
@@ -4265,7 +4992,23 @@
           <w:rFonts w:hint="cs"/>
           <w:rtl/>
         </w:rPr>
-        <w:t xml:space="preserve"> دریافت می‌کند و در نهایت </w:t>
+        <w:t xml:space="preserve"> دریافت </w:t>
+      </w:r>
+      <w:proofErr w:type="spellStart"/>
+      <w:r>
+        <w:rPr>
+          <w:rFonts w:hint="cs"/>
+          <w:rtl/>
+        </w:rPr>
+        <w:t>می‌کند</w:t>
+      </w:r>
+      <w:proofErr w:type="spellEnd"/>
+      <w:r>
+        <w:rPr>
+          <w:rFonts w:hint="cs"/>
+          <w:rtl/>
+        </w:rPr>
+        <w:t xml:space="preserve"> و در نهایت </w:t>
       </w:r>
       <w:r>
         <w:rPr>
@@ -4287,7 +5030,87 @@
           <w:rFonts w:hint="cs"/>
           <w:rtl/>
         </w:rPr>
-        <w:t xml:space="preserve"> بررسی می‌کند کل فضای آدرس‌دهی از ابتدای پوینتر به بافر (آرگومان دوم) تا انتهای آن (به طول </w:t>
+        <w:t xml:space="preserve"> بررسی </w:t>
+      </w:r>
+      <w:proofErr w:type="spellStart"/>
+      <w:r>
+        <w:rPr>
+          <w:rFonts w:hint="cs"/>
+          <w:rtl/>
+        </w:rPr>
+        <w:t>می‌کند</w:t>
+      </w:r>
+      <w:proofErr w:type="spellEnd"/>
+      <w:r>
+        <w:rPr>
+          <w:rFonts w:hint="cs"/>
+          <w:rtl/>
+        </w:rPr>
+        <w:t xml:space="preserve"> کل فضای </w:t>
+      </w:r>
+      <w:proofErr w:type="spellStart"/>
+      <w:r>
+        <w:rPr>
+          <w:rFonts w:hint="cs"/>
+          <w:rtl/>
+        </w:rPr>
+        <w:t>آدرس‌دهی</w:t>
+      </w:r>
+      <w:proofErr w:type="spellEnd"/>
+      <w:r>
+        <w:rPr>
+          <w:rFonts w:hint="cs"/>
+          <w:rtl/>
+        </w:rPr>
+        <w:t xml:space="preserve"> از ابتدای </w:t>
+      </w:r>
+      <w:proofErr w:type="spellStart"/>
+      <w:r>
+        <w:rPr>
+          <w:rFonts w:hint="cs"/>
+          <w:rtl/>
+        </w:rPr>
+        <w:t>پوینتر</w:t>
+      </w:r>
+      <w:proofErr w:type="spellEnd"/>
+      <w:r>
+        <w:rPr>
+          <w:rFonts w:hint="cs"/>
+          <w:rtl/>
+        </w:rPr>
+        <w:t xml:space="preserve"> به </w:t>
+      </w:r>
+      <w:proofErr w:type="spellStart"/>
+      <w:r>
+        <w:rPr>
+          <w:rFonts w:hint="cs"/>
+          <w:rtl/>
+        </w:rPr>
+        <w:t>بافر</w:t>
+      </w:r>
+      <w:proofErr w:type="spellEnd"/>
+      <w:r>
+        <w:rPr>
+          <w:rFonts w:hint="cs"/>
+          <w:rtl/>
+        </w:rPr>
+        <w:t xml:space="preserve"> (</w:t>
+      </w:r>
+      <w:proofErr w:type="spellStart"/>
+      <w:r>
+        <w:rPr>
+          <w:rFonts w:hint="cs"/>
+          <w:rtl/>
+        </w:rPr>
+        <w:t>آرگومان</w:t>
+      </w:r>
+      <w:proofErr w:type="spellEnd"/>
+      <w:r>
+        <w:rPr>
+          <w:rFonts w:hint="cs"/>
+          <w:rtl/>
+        </w:rPr>
+        <w:t xml:space="preserve"> دوم) تا انتهای آن (به طول </w:t>
       </w:r>
       <w:r>
         <w:t>max</w:t>
@@ -4297,7 +5120,23 @@
           <w:rFonts w:hint="cs"/>
           <w:rtl/>
         </w:rPr>
-        <w:t>)، در حافظه پردازه قرار گیرد.</w:t>
+        <w:t xml:space="preserve">)، در حافظه </w:t>
+      </w:r>
+      <w:proofErr w:type="spellStart"/>
+      <w:r>
+        <w:rPr>
+          <w:rFonts w:hint="cs"/>
+          <w:rtl/>
+        </w:rPr>
+        <w:t>پردازه</w:t>
+      </w:r>
+      <w:proofErr w:type="spellEnd"/>
+      <w:r>
+        <w:rPr>
+          <w:rFonts w:hint="cs"/>
+          <w:rtl/>
+        </w:rPr>
+        <w:t xml:space="preserve"> قرار گیرد.</w:t>
       </w:r>
     </w:p>
     <w:p>
@@ -4374,7 +5213,23 @@
           <w:rFonts w:hint="cs"/>
           <w:rtl/>
         </w:rPr>
-        <w:t xml:space="preserve">بررسی گام‌های اجرای فراخوانی سیستمی در سطح کرنل توسط </w:t>
+        <w:t xml:space="preserve">بررسی </w:t>
+      </w:r>
+      <w:proofErr w:type="spellStart"/>
+      <w:r>
+        <w:rPr>
+          <w:rFonts w:hint="cs"/>
+          <w:rtl/>
+        </w:rPr>
+        <w:t>گام‌های</w:t>
+      </w:r>
+      <w:proofErr w:type="spellEnd"/>
+      <w:r>
+        <w:rPr>
+          <w:rFonts w:hint="cs"/>
+          <w:rtl/>
+        </w:rPr>
+        <w:t xml:space="preserve"> اجرای فراخوانی سیستمی در سطح کرنل توسط </w:t>
       </w:r>
       <w:proofErr w:type="spellStart"/>
       <w:r>
@@ -4418,7 +5273,39 @@
           <w:rFonts w:hint="cs"/>
           <w:rtl/>
         </w:rPr>
-        <w:t xml:space="preserve"> پردازه فعلی را به می‌دهد.</w:t>
+        <w:t xml:space="preserve"> </w:t>
+      </w:r>
+      <w:proofErr w:type="spellStart"/>
+      <w:r>
+        <w:rPr>
+          <w:rFonts w:hint="cs"/>
+          <w:rtl/>
+        </w:rPr>
+        <w:t>پردازه</w:t>
+      </w:r>
+      <w:proofErr w:type="spellEnd"/>
+      <w:r>
+        <w:rPr>
+          <w:rFonts w:hint="cs"/>
+          <w:rtl/>
+        </w:rPr>
+        <w:t xml:space="preserve"> فعلی را به </w:t>
+      </w:r>
+      <w:proofErr w:type="spellStart"/>
+      <w:r>
+        <w:rPr>
+          <w:rFonts w:hint="cs"/>
+          <w:rtl/>
+        </w:rPr>
+        <w:t>می‌دهد</w:t>
+      </w:r>
+      <w:proofErr w:type="spellEnd"/>
+      <w:r>
+        <w:rPr>
+          <w:rFonts w:hint="cs"/>
+          <w:rtl/>
+        </w:rPr>
+        <w:t>.</w:t>
       </w:r>
     </w:p>
     <w:p>
@@ -4822,7 +5709,7 @@
           </mc:Choice>
           <mc:Fallback>
             <w:pict>
-              <v:shape w14:anchorId="02C593B5" id="_x0000_s1029" type="#_x0000_t202" style="width:451.3pt;height:117.1pt;visibility:visible;mso-wrap-style:square;mso-left-percent:-10001;mso-top-percent:-10001;mso-position-horizontal:absolute;mso-position-horizontal-relative:char;mso-position-vertical:absolute;mso-position-vertical-relative:line;mso-left-percent:-10001;mso-top-percent:-10001;v-text-anchor:top" o:gfxdata="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" stroked="f">
+              <v:shape w14:anchorId="02C593B5" id="_x0000_s1029" type="#_x0000_t202" style="width:451.3pt;height:117.1pt;visibility:visible;mso-wrap-style:square;mso-left-percent:-10001;mso-top-percent:-10001;mso-position-horizontal:absolute;mso-position-horizontal-relative:char;mso-position-vertical:absolute;mso-position-vertical-relative:line;mso-left-percent:-10001;mso-top-percent:-10001;v-text-anchor:top" o:gfxdata="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" stroked="f">
                 <v:textbox>
                   <w:txbxContent>
                     <w:p>
@@ -5223,21 +6110,28 @@
         </w:rPr>
         <w:t xml:space="preserve">، </w:t>
       </w:r>
-      <w:r>
-        <w:rPr>
-          <w:rFonts w:hint="cs"/>
-          <w:rtl/>
-        </w:rPr>
-        <w:t xml:space="preserve">دیباگر در خط ذکر شده متوقف می‌شود. در نهایت، با اجرای دستور </w:t>
-      </w:r>
-      <w:proofErr w:type="spellStart"/>
+      <w:proofErr w:type="spellStart"/>
+      <w:r>
+        <w:rPr>
+          <w:rFonts w:hint="cs"/>
+          <w:rtl/>
+        </w:rPr>
+        <w:t>دیباگر</w:t>
+      </w:r>
+      <w:proofErr w:type="spellEnd"/>
+      <w:r>
+        <w:rPr>
+          <w:rFonts w:hint="cs"/>
+          <w:rtl/>
+        </w:rPr>
+        <w:t xml:space="preserve"> در خط ذکر شده متوقف می‌شود. در نهایت، با اجرای دستور </w:t>
+      </w:r>
       <w:r>
         <w:rPr>
           <w:rStyle w:val="CodeChar"/>
         </w:rPr>
         <w:t>bt</w:t>
       </w:r>
-      <w:proofErr w:type="spellEnd"/>
       <w:r>
         <w:rPr>
           <w:rFonts w:hint="cs"/>
@@ -5245,15 +6139,33 @@
         </w:rPr>
         <w:t xml:space="preserve"> (</w:t>
       </w:r>
+      <w:proofErr w:type="spellStart"/>
       <w:r>
         <w:t>backtrace</w:t>
       </w:r>
-      <w:r>
-        <w:rPr>
-          <w:rFonts w:hint="cs"/>
-          <w:rtl/>
-        </w:rPr>
-        <w:t>)، به خروجی زیر می‌رسیم:</w:t>
+      <w:proofErr w:type="spellEnd"/>
+      <w:r>
+        <w:rPr>
+          <w:rFonts w:hint="cs"/>
+          <w:rtl/>
+        </w:rPr>
+        <w:t xml:space="preserve">)، به خروجی زیر </w:t>
+      </w:r>
+      <w:proofErr w:type="spellStart"/>
+      <w:r>
+        <w:rPr>
+          <w:rFonts w:hint="cs"/>
+          <w:rtl/>
+        </w:rPr>
+        <w:t>می‌رسیم</w:t>
+      </w:r>
+      <w:proofErr w:type="spellEnd"/>
+      <w:r>
+        <w:rPr>
+          <w:rFonts w:hint="cs"/>
+          <w:rtl/>
+        </w:rPr>
+        <w:t>:</w:t>
       </w:r>
     </w:p>
     <w:p>
@@ -5365,7 +6277,39 @@
           <w:rFonts w:hint="cs"/>
           <w:rtl/>
         </w:rPr>
-        <w:t xml:space="preserve"> را نشان می‌دهد که به ترتیب از درونی‌ترین </w:t>
+        <w:t xml:space="preserve"> را نشان </w:t>
+      </w:r>
+      <w:proofErr w:type="spellStart"/>
+      <w:r>
+        <w:rPr>
+          <w:rFonts w:hint="cs"/>
+          <w:rtl/>
+        </w:rPr>
+        <w:t>می‌دهد</w:t>
+      </w:r>
+      <w:proofErr w:type="spellEnd"/>
+      <w:r>
+        <w:rPr>
+          <w:rFonts w:hint="cs"/>
+          <w:rtl/>
+        </w:rPr>
+        <w:t xml:space="preserve"> که به ترتیب از </w:t>
+      </w:r>
+      <w:proofErr w:type="spellStart"/>
+      <w:r>
+        <w:rPr>
+          <w:rFonts w:hint="cs"/>
+          <w:rtl/>
+        </w:rPr>
+        <w:t>درونی‌ترین</w:t>
+      </w:r>
+      <w:proofErr w:type="spellEnd"/>
+      <w:r>
+        <w:rPr>
+          <w:rFonts w:hint="cs"/>
+          <w:rtl/>
+        </w:rPr>
+        <w:t xml:space="preserve"> </w:t>
       </w:r>
       <w:r>
         <w:t>frame</w:t>
@@ -5375,7 +6319,23 @@
           <w:rFonts w:hint="cs"/>
           <w:rtl/>
         </w:rPr>
-        <w:t xml:space="preserve"> که در آن قرار داریم شروع می‌شود.</w:t>
+        <w:t xml:space="preserve"> که در آن قرار داریم شروع </w:t>
+      </w:r>
+      <w:proofErr w:type="spellStart"/>
+      <w:r>
+        <w:rPr>
+          <w:rFonts w:hint="cs"/>
+          <w:rtl/>
+        </w:rPr>
+        <w:t>می‌شود</w:t>
+      </w:r>
+      <w:proofErr w:type="spellEnd"/>
+      <w:r>
+        <w:rPr>
+          <w:rFonts w:hint="cs"/>
+          <w:rtl/>
+        </w:rPr>
+        <w:t>.</w:t>
       </w:r>
     </w:p>
     <w:p>
@@ -5446,7 +6406,23 @@
           <w:rFonts w:hint="cs"/>
           <w:rtl/>
         </w:rPr>
-        <w:t xml:space="preserve"> شناسه سیستم کال مورد نظر نوشته شده است.</w:t>
+        <w:t xml:space="preserve"> </w:t>
+      </w:r>
+      <w:proofErr w:type="spellStart"/>
+      <w:r>
+        <w:rPr>
+          <w:rFonts w:hint="cs"/>
+          <w:rtl/>
+        </w:rPr>
+        <w:t>شناسه</w:t>
+      </w:r>
+      <w:proofErr w:type="spellEnd"/>
+      <w:r>
+        <w:rPr>
+          <w:rFonts w:hint="cs"/>
+          <w:rtl/>
+        </w:rPr>
+        <w:t xml:space="preserve"> سیستم کال مورد نظر نوشته شده است.</w:t>
       </w:r>
     </w:p>
     <w:p>
@@ -5474,7 +6450,39 @@
           <w:rFonts w:hint="cs"/>
           <w:rtl/>
         </w:rPr>
-        <w:t xml:space="preserve"> تعریف سیستم کال در زبان اسمبلی انجام می‌شود (ابتدا شماره سیستم کال در رجیستر </w:t>
+        <w:t xml:space="preserve"> تعریف سیستم کال در زبان اسمبلی انجام </w:t>
+      </w:r>
+      <w:proofErr w:type="spellStart"/>
+      <w:r>
+        <w:rPr>
+          <w:rFonts w:hint="cs"/>
+          <w:rtl/>
+        </w:rPr>
+        <w:t>می‌شود</w:t>
+      </w:r>
+      <w:proofErr w:type="spellEnd"/>
+      <w:r>
+        <w:rPr>
+          <w:rFonts w:hint="cs"/>
+          <w:rtl/>
+        </w:rPr>
+        <w:t xml:space="preserve"> (ابتدا شماره سیستم کال در </w:t>
+      </w:r>
+      <w:proofErr w:type="spellStart"/>
+      <w:r>
+        <w:rPr>
+          <w:rFonts w:hint="cs"/>
+          <w:rtl/>
+        </w:rPr>
+        <w:t>رجیستر</w:t>
+      </w:r>
+      <w:proofErr w:type="spellEnd"/>
+      <w:r>
+        <w:rPr>
+          <w:rFonts w:hint="cs"/>
+          <w:rtl/>
+        </w:rPr>
+        <w:t xml:space="preserve"> </w:t>
       </w:r>
       <w:proofErr w:type="spellStart"/>
       <w:r>
@@ -5486,7 +6494,23 @@
           <w:rFonts w:hint="cs"/>
           <w:rtl/>
         </w:rPr>
-        <w:t xml:space="preserve"> قرار می‌گیرد و سپس دستور </w:t>
+        <w:t xml:space="preserve"> قرار </w:t>
+      </w:r>
+      <w:proofErr w:type="spellStart"/>
+      <w:r>
+        <w:rPr>
+          <w:rFonts w:hint="cs"/>
+          <w:rtl/>
+        </w:rPr>
+        <w:t>می‌گیرد</w:t>
+      </w:r>
+      <w:proofErr w:type="spellEnd"/>
+      <w:r>
+        <w:rPr>
+          <w:rFonts w:hint="cs"/>
+          <w:rtl/>
+        </w:rPr>
+        <w:t xml:space="preserve"> و سپس دستور </w:t>
       </w:r>
       <w:r>
         <w:rPr>
@@ -5506,8 +6530,17 @@
           <w:rFonts w:hint="cs"/>
           <w:rtl/>
         </w:rPr>
-        <w:t>اجرا می‌شود</w:t>
-      </w:r>
+        <w:t xml:space="preserve">اجرا </w:t>
+      </w:r>
+      <w:proofErr w:type="spellStart"/>
+      <w:r>
+        <w:rPr>
+          <w:rFonts w:hint="cs"/>
+          <w:rtl/>
+        </w:rPr>
+        <w:t>می‌شود</w:t>
+      </w:r>
+      <w:proofErr w:type="spellEnd"/>
       <w:r>
         <w:rPr>
           <w:rFonts w:hint="cs"/>
@@ -5570,7 +6603,23 @@
           <w:rFonts w:hint="cs"/>
           <w:rtl/>
         </w:rPr>
-        <w:t xml:space="preserve"> در مرحله قبل، وارد این بخش می‌شویم. در نهایت پس از </w:t>
+        <w:t xml:space="preserve"> در مرحله قبل، وارد این بخش </w:t>
+      </w:r>
+      <w:proofErr w:type="spellStart"/>
+      <w:r>
+        <w:rPr>
+          <w:rFonts w:hint="cs"/>
+          <w:rtl/>
+        </w:rPr>
+        <w:t>می‌شویم</w:t>
+      </w:r>
+      <w:proofErr w:type="spellEnd"/>
+      <w:r>
+        <w:rPr>
+          <w:rFonts w:hint="cs"/>
+          <w:rtl/>
+        </w:rPr>
+        <w:t xml:space="preserve">. در نهایت پس از </w:t>
       </w:r>
       <w:r>
         <w:t>push</w:t>
@@ -5614,7 +6663,23 @@
           <w:rFonts w:hint="cs"/>
           <w:rtl/>
         </w:rPr>
-        <w:t xml:space="preserve"> هدایت می‌شویم.</w:t>
+        <w:t xml:space="preserve"> هدایت </w:t>
+      </w:r>
+      <w:proofErr w:type="spellStart"/>
+      <w:r>
+        <w:rPr>
+          <w:rFonts w:hint="cs"/>
+          <w:rtl/>
+        </w:rPr>
+        <w:t>می‌شویم</w:t>
+      </w:r>
+      <w:proofErr w:type="spellEnd"/>
+      <w:r>
+        <w:rPr>
+          <w:rFonts w:hint="cs"/>
+          <w:rtl/>
+        </w:rPr>
+        <w:t>.</w:t>
       </w:r>
     </w:p>
     <w:p>
@@ -5655,7 +6720,39 @@
           <w:rFonts w:hint="cs"/>
           <w:rtl/>
         </w:rPr>
-        <w:t xml:space="preserve"> مربوطه را می‌سازد و آن را در استک </w:t>
+        <w:t xml:space="preserve"> مربوطه را </w:t>
+      </w:r>
+      <w:proofErr w:type="spellStart"/>
+      <w:r>
+        <w:rPr>
+          <w:rFonts w:hint="cs"/>
+          <w:rtl/>
+        </w:rPr>
+        <w:t>می‌سازد</w:t>
+      </w:r>
+      <w:proofErr w:type="spellEnd"/>
+      <w:r>
+        <w:rPr>
+          <w:rFonts w:hint="cs"/>
+          <w:rtl/>
+        </w:rPr>
+        <w:t xml:space="preserve"> و آن را در </w:t>
+      </w:r>
+      <w:proofErr w:type="spellStart"/>
+      <w:r>
+        <w:rPr>
+          <w:rFonts w:hint="cs"/>
+          <w:rtl/>
+        </w:rPr>
+        <w:t>استک</w:t>
+      </w:r>
+      <w:proofErr w:type="spellEnd"/>
+      <w:r>
+        <w:rPr>
+          <w:rFonts w:hint="cs"/>
+          <w:rtl/>
+        </w:rPr>
+        <w:t xml:space="preserve"> </w:t>
       </w:r>
       <w:r>
         <w:t>push</w:t>
@@ -5665,7 +6762,23 @@
           <w:rFonts w:hint="cs"/>
           <w:rtl/>
         </w:rPr>
-        <w:t xml:space="preserve"> می‌کند. سپس تابع </w:t>
+        <w:t xml:space="preserve"> </w:t>
+      </w:r>
+      <w:proofErr w:type="spellStart"/>
+      <w:r>
+        <w:rPr>
+          <w:rFonts w:hint="cs"/>
+          <w:rtl/>
+        </w:rPr>
+        <w:t>می‌کند</w:t>
+      </w:r>
+      <w:proofErr w:type="spellEnd"/>
+      <w:r>
+        <w:rPr>
+          <w:rFonts w:hint="cs"/>
+          <w:rtl/>
+        </w:rPr>
+        <w:t xml:space="preserve">. سپس تابع </w:t>
       </w:r>
       <w:r>
         <w:t>trap</w:t>
@@ -5687,7 +6800,23 @@
           <w:rFonts w:hint="cs"/>
           <w:rtl/>
         </w:rPr>
-        <w:t xml:space="preserve"> را فراخوانی می‌کند.</w:t>
+        <w:t xml:space="preserve"> را فراخوانی </w:t>
+      </w:r>
+      <w:proofErr w:type="spellStart"/>
+      <w:r>
+        <w:rPr>
+          <w:rFonts w:hint="cs"/>
+          <w:rtl/>
+        </w:rPr>
+        <w:t>می‌کند</w:t>
+      </w:r>
+      <w:proofErr w:type="spellEnd"/>
+      <w:r>
+        <w:rPr>
+          <w:rFonts w:hint="cs"/>
+          <w:rtl/>
+        </w:rPr>
+        <w:t>.</w:t>
       </w:r>
     </w:p>
     <w:p>
@@ -5716,7 +6845,23 @@
           <w:rFonts w:hint="cs"/>
           <w:rtl/>
         </w:rPr>
-        <w:t xml:space="preserve"> پس از اینکه متوجه می‌شود فراخوانی مربوط به یک سیستم کال است، </w:t>
+        <w:t xml:space="preserve"> پس از اینکه متوجه </w:t>
+      </w:r>
+      <w:proofErr w:type="spellStart"/>
+      <w:r>
+        <w:rPr>
+          <w:rFonts w:hint="cs"/>
+          <w:rtl/>
+        </w:rPr>
+        <w:t>می‌شود</w:t>
+      </w:r>
+      <w:proofErr w:type="spellEnd"/>
+      <w:r>
+        <w:rPr>
+          <w:rFonts w:hint="cs"/>
+          <w:rtl/>
+        </w:rPr>
+        <w:t xml:space="preserve"> فراخوانی مربوط به یک سیستم کال است، </w:t>
       </w:r>
       <w:r>
         <w:t>trap frame</w:t>
@@ -5726,7 +6871,39 @@
           <w:rFonts w:hint="cs"/>
           <w:rtl/>
         </w:rPr>
-        <w:t xml:space="preserve"> پوش شده در استک (آرگومان تابع) را به عنوان </w:t>
+        <w:t xml:space="preserve"> پوش شده در </w:t>
+      </w:r>
+      <w:proofErr w:type="spellStart"/>
+      <w:r>
+        <w:rPr>
+          <w:rFonts w:hint="cs"/>
+          <w:rtl/>
+        </w:rPr>
+        <w:t>استک</w:t>
+      </w:r>
+      <w:proofErr w:type="spellEnd"/>
+      <w:r>
+        <w:rPr>
+          <w:rFonts w:hint="cs"/>
+          <w:rtl/>
+        </w:rPr>
+        <w:t xml:space="preserve"> (</w:t>
+      </w:r>
+      <w:proofErr w:type="spellStart"/>
+      <w:r>
+        <w:rPr>
+          <w:rFonts w:hint="cs"/>
+          <w:rtl/>
+        </w:rPr>
+        <w:t>آرگومان</w:t>
+      </w:r>
+      <w:proofErr w:type="spellEnd"/>
+      <w:r>
+        <w:rPr>
+          <w:rFonts w:hint="cs"/>
+          <w:rtl/>
+        </w:rPr>
+        <w:t xml:space="preserve"> تابع) را به عنوان </w:t>
       </w:r>
       <w:r>
         <w:t>trap frame</w:t>
@@ -5736,7 +6913,39 @@
           <w:rFonts w:hint="cs"/>
           <w:rtl/>
         </w:rPr>
-        <w:t xml:space="preserve"> پردازه فعلی قرار می‌دهد و سپس تابع </w:t>
+        <w:t xml:space="preserve"> </w:t>
+      </w:r>
+      <w:proofErr w:type="spellStart"/>
+      <w:r>
+        <w:rPr>
+          <w:rFonts w:hint="cs"/>
+          <w:rtl/>
+        </w:rPr>
+        <w:t>پردازه</w:t>
+      </w:r>
+      <w:proofErr w:type="spellEnd"/>
+      <w:r>
+        <w:rPr>
+          <w:rFonts w:hint="cs"/>
+          <w:rtl/>
+        </w:rPr>
+        <w:t xml:space="preserve"> فعلی قرار </w:t>
+      </w:r>
+      <w:proofErr w:type="spellStart"/>
+      <w:r>
+        <w:rPr>
+          <w:rFonts w:hint="cs"/>
+          <w:rtl/>
+        </w:rPr>
+        <w:t>می‌دهد</w:t>
+      </w:r>
+      <w:proofErr w:type="spellEnd"/>
+      <w:r>
+        <w:rPr>
+          <w:rFonts w:hint="cs"/>
+          <w:rtl/>
+        </w:rPr>
+        <w:t xml:space="preserve"> و سپس تابع </w:t>
       </w:r>
       <w:proofErr w:type="spellStart"/>
       <w:r>
@@ -5751,7 +6960,23 @@
           <w:rFonts w:hint="cs"/>
           <w:rtl/>
         </w:rPr>
-        <w:t xml:space="preserve"> را صدا می‌زند.</w:t>
+        <w:t xml:space="preserve"> را صدا </w:t>
+      </w:r>
+      <w:proofErr w:type="spellStart"/>
+      <w:r>
+        <w:rPr>
+          <w:rFonts w:hint="cs"/>
+          <w:rtl/>
+        </w:rPr>
+        <w:t>می‌زند</w:t>
+      </w:r>
+      <w:proofErr w:type="spellEnd"/>
+      <w:r>
+        <w:rPr>
+          <w:rFonts w:hint="cs"/>
+          <w:rtl/>
+        </w:rPr>
+        <w:t>.</w:t>
       </w:r>
     </w:p>
     <w:p>
@@ -5806,7 +7031,39 @@
           <w:rFonts w:hint="cs"/>
           <w:rtl/>
         </w:rPr>
-        <w:t xml:space="preserve"> تعریف شده که شماره مربوط به سیستم کال را به تابع آن مپ می‌کند. تابع </w:t>
+        <w:t xml:space="preserve"> تعریف شده که شماره مربوط به سیستم کال را به تابع آن </w:t>
+      </w:r>
+      <w:proofErr w:type="spellStart"/>
+      <w:r>
+        <w:rPr>
+          <w:rFonts w:hint="cs"/>
+          <w:rtl/>
+        </w:rPr>
+        <w:t>مپ</w:t>
+      </w:r>
+      <w:proofErr w:type="spellEnd"/>
+      <w:r>
+        <w:rPr>
+          <w:rFonts w:hint="cs"/>
+          <w:rtl/>
+        </w:rPr>
+        <w:t xml:space="preserve"> </w:t>
+      </w:r>
+      <w:proofErr w:type="spellStart"/>
+      <w:r>
+        <w:rPr>
+          <w:rFonts w:hint="cs"/>
+          <w:rtl/>
+        </w:rPr>
+        <w:t>می‌کند</w:t>
+      </w:r>
+      <w:proofErr w:type="spellEnd"/>
+      <w:r>
+        <w:rPr>
+          <w:rFonts w:hint="cs"/>
+          <w:rtl/>
+        </w:rPr>
+        <w:t xml:space="preserve">. تابع </w:t>
       </w:r>
       <w:proofErr w:type="spellStart"/>
       <w:r>
@@ -5857,7 +7114,39 @@
           <w:rFonts w:hint="cs"/>
           <w:rtl/>
         </w:rPr>
-        <w:t xml:space="preserve"> پردازه فعلی قرار دارد، تابع مربوط به آن را صدا می‌زند و خروجی این تابع را در </w:t>
+        <w:t xml:space="preserve"> </w:t>
+      </w:r>
+      <w:proofErr w:type="spellStart"/>
+      <w:r>
+        <w:rPr>
+          <w:rFonts w:hint="cs"/>
+          <w:rtl/>
+        </w:rPr>
+        <w:t>پردازه</w:t>
+      </w:r>
+      <w:proofErr w:type="spellEnd"/>
+      <w:r>
+        <w:rPr>
+          <w:rFonts w:hint="cs"/>
+          <w:rtl/>
+        </w:rPr>
+        <w:t xml:space="preserve"> فعلی قرار دارد، تابع مربوط به آن را صدا </w:t>
+      </w:r>
+      <w:proofErr w:type="spellStart"/>
+      <w:r>
+        <w:rPr>
+          <w:rFonts w:hint="cs"/>
+          <w:rtl/>
+        </w:rPr>
+        <w:t>می‌زند</w:t>
+      </w:r>
+      <w:proofErr w:type="spellEnd"/>
+      <w:r>
+        <w:rPr>
+          <w:rFonts w:hint="cs"/>
+          <w:rtl/>
+        </w:rPr>
+        <w:t xml:space="preserve"> و خروجی این تابع را در </w:t>
       </w:r>
       <w:r>
         <w:rPr>
@@ -5893,7 +7182,39 @@
           <w:rFonts w:hint="cs"/>
           <w:rtl/>
         </w:rPr>
-        <w:t xml:space="preserve"> پردازه فعلی ذخیره می‌کند.</w:t>
+        <w:t xml:space="preserve"> </w:t>
+      </w:r>
+      <w:proofErr w:type="spellStart"/>
+      <w:r>
+        <w:rPr>
+          <w:rFonts w:hint="cs"/>
+          <w:rtl/>
+        </w:rPr>
+        <w:t>پردازه</w:t>
+      </w:r>
+      <w:proofErr w:type="spellEnd"/>
+      <w:r>
+        <w:rPr>
+          <w:rFonts w:hint="cs"/>
+          <w:rtl/>
+        </w:rPr>
+        <w:t xml:space="preserve"> فعلی ذخیره </w:t>
+      </w:r>
+      <w:proofErr w:type="spellStart"/>
+      <w:r>
+        <w:rPr>
+          <w:rFonts w:hint="cs"/>
+          <w:rtl/>
+        </w:rPr>
+        <w:t>می‌کند</w:t>
+      </w:r>
+      <w:proofErr w:type="spellEnd"/>
+      <w:r>
+        <w:rPr>
+          <w:rFonts w:hint="cs"/>
+          <w:rtl/>
+        </w:rPr>
+        <w:t>.</w:t>
       </w:r>
     </w:p>
     <w:p>
@@ -6096,7 +7417,23 @@
           <w:rFonts w:hint="cs"/>
           <w:rtl/>
         </w:rPr>
-        <w:t xml:space="preserve"> می‌توانیم به یک </w:t>
+        <w:t xml:space="preserve"> </w:t>
+      </w:r>
+      <w:proofErr w:type="spellStart"/>
+      <w:r>
+        <w:rPr>
+          <w:rFonts w:hint="cs"/>
+          <w:rtl/>
+        </w:rPr>
+        <w:t>می‌توانیم</w:t>
+      </w:r>
+      <w:proofErr w:type="spellEnd"/>
+      <w:r>
+        <w:rPr>
+          <w:rFonts w:hint="cs"/>
+          <w:rtl/>
+        </w:rPr>
+        <w:t xml:space="preserve"> به یک </w:t>
       </w:r>
       <w:r>
         <w:t>frame</w:t>
@@ -6106,7 +7443,39 @@
           <w:rFonts w:hint="cs"/>
           <w:rtl/>
         </w:rPr>
-        <w:t xml:space="preserve"> (تابع) عقب‌تر بازگردیم که در اینجا نقطه فراخوانی تابع </w:t>
+        <w:t xml:space="preserve"> (تابع) </w:t>
+      </w:r>
+      <w:proofErr w:type="spellStart"/>
+      <w:r>
+        <w:rPr>
+          <w:rFonts w:hint="cs"/>
+          <w:rtl/>
+        </w:rPr>
+        <w:t>عقب‌تر</w:t>
+      </w:r>
+      <w:proofErr w:type="spellEnd"/>
+      <w:r>
+        <w:rPr>
+          <w:rFonts w:hint="cs"/>
+          <w:rtl/>
+        </w:rPr>
+        <w:t xml:space="preserve"> </w:t>
+      </w:r>
+      <w:proofErr w:type="spellStart"/>
+      <w:r>
+        <w:rPr>
+          <w:rFonts w:hint="cs"/>
+          <w:rtl/>
+        </w:rPr>
+        <w:t>بازگردیم</w:t>
+      </w:r>
+      <w:proofErr w:type="spellEnd"/>
+      <w:r>
+        <w:rPr>
+          <w:rFonts w:hint="cs"/>
+          <w:rtl/>
+        </w:rPr>
+        <w:t xml:space="preserve"> که در اینجا نقطه فراخوانی تابع </w:t>
       </w:r>
       <w:proofErr w:type="spellStart"/>
       <w:r>
@@ -6202,12 +7571,21 @@
       <w:pPr>
         <w:pStyle w:val="Text"/>
       </w:pPr>
-      <w:r>
-        <w:rPr>
-          <w:rFonts w:hint="cs"/>
-          <w:rtl/>
-        </w:rPr>
-        <w:t xml:space="preserve">می‌دانیم شماره فراخوانی سیستمی </w:t>
+      <w:proofErr w:type="spellStart"/>
+      <w:r>
+        <w:rPr>
+          <w:rFonts w:hint="cs"/>
+          <w:rtl/>
+        </w:rPr>
+        <w:t>می‌دانیم</w:t>
+      </w:r>
+      <w:proofErr w:type="spellEnd"/>
+      <w:r>
+        <w:rPr>
+          <w:rFonts w:hint="cs"/>
+          <w:rtl/>
+        </w:rPr>
+        <w:t xml:space="preserve"> شماره فراخوانی سیستمی </w:t>
       </w:r>
       <w:proofErr w:type="spellStart"/>
       <w:r>
@@ -6222,7 +7600,23 @@
           <w:rFonts w:hint="cs"/>
           <w:rtl/>
         </w:rPr>
-        <w:t xml:space="preserve"> برابر با 11 است. با خواندن محتوای رجیستر </w:t>
+        <w:t xml:space="preserve"> برابر با 11 است. با خواندن محتوای </w:t>
+      </w:r>
+      <w:proofErr w:type="spellStart"/>
+      <w:r>
+        <w:rPr>
+          <w:rFonts w:hint="cs"/>
+          <w:rtl/>
+        </w:rPr>
+        <w:t>رجیستر</w:t>
+      </w:r>
+      <w:proofErr w:type="spellEnd"/>
+      <w:r>
+        <w:rPr>
+          <w:rFonts w:hint="cs"/>
+          <w:rtl/>
+        </w:rPr>
+        <w:t xml:space="preserve"> </w:t>
       </w:r>
       <w:proofErr w:type="spellStart"/>
       <w:r>
@@ -6244,7 +7638,23 @@
           <w:rFonts w:hint="cs"/>
           <w:rtl/>
         </w:rPr>
-        <w:t xml:space="preserve"> می‌رسیم که شماره سیستم کال مد نظر ما نیست:</w:t>
+        <w:t xml:space="preserve"> </w:t>
+      </w:r>
+      <w:proofErr w:type="spellStart"/>
+      <w:r>
+        <w:rPr>
+          <w:rFonts w:hint="cs"/>
+          <w:rtl/>
+        </w:rPr>
+        <w:t>می‌رسیم</w:t>
+      </w:r>
+      <w:proofErr w:type="spellEnd"/>
+      <w:r>
+        <w:rPr>
+          <w:rFonts w:hint="cs"/>
+          <w:rtl/>
+        </w:rPr>
+        <w:t xml:space="preserve"> که شماره سیستم کال مد نظر ما نیست:</w:t>
       </w:r>
     </w:p>
     <w:p>
@@ -6327,7 +7737,23 @@
           <w:rFonts w:hint="cs"/>
           <w:rtl/>
         </w:rPr>
-        <w:t xml:space="preserve">، فراخوانی‌های سیستمی دیگری نظیر </w:t>
+        <w:t xml:space="preserve">، </w:t>
+      </w:r>
+      <w:proofErr w:type="spellStart"/>
+      <w:r>
+        <w:rPr>
+          <w:rFonts w:hint="cs"/>
+          <w:rtl/>
+        </w:rPr>
+        <w:t>فراخوانی‌های</w:t>
+      </w:r>
+      <w:proofErr w:type="spellEnd"/>
+      <w:r>
+        <w:rPr>
+          <w:rFonts w:hint="cs"/>
+          <w:rtl/>
+        </w:rPr>
+        <w:t xml:space="preserve"> سیستمی دیگری نظیر </w:t>
       </w:r>
       <w:r>
         <w:rPr>
@@ -6340,7 +7766,23 @@
           <w:rFonts w:hint="cs"/>
           <w:rtl/>
         </w:rPr>
-        <w:t xml:space="preserve"> (برای خواندن دستور تایپ شده در ترمینال) اجرا می‌شوند. با اجرای چندباره دستور </w:t>
+        <w:t xml:space="preserve"> (برای خواندن دستور تایپ شده در ترمینال) اجرا می‌شوند. با اجرای </w:t>
+      </w:r>
+      <w:proofErr w:type="spellStart"/>
+      <w:r>
+        <w:rPr>
+          <w:rFonts w:hint="cs"/>
+          <w:rtl/>
+        </w:rPr>
+        <w:t>چندباره</w:t>
+      </w:r>
+      <w:proofErr w:type="spellEnd"/>
+      <w:r>
+        <w:rPr>
+          <w:rFonts w:hint="cs"/>
+          <w:rtl/>
+        </w:rPr>
+        <w:t xml:space="preserve"> دستور </w:t>
       </w:r>
       <w:r>
         <w:rPr>
@@ -6363,7 +7805,23 @@
           <w:rFonts w:hint="cs"/>
           <w:rtl/>
         </w:rPr>
-        <w:t xml:space="preserve">) و خواندن محتوای رجیستر </w:t>
+        <w:t xml:space="preserve">) و خواندن محتوای </w:t>
+      </w:r>
+      <w:proofErr w:type="spellStart"/>
+      <w:r>
+        <w:rPr>
+          <w:rFonts w:hint="cs"/>
+          <w:rtl/>
+        </w:rPr>
+        <w:t>رجیستر</w:t>
+      </w:r>
+      <w:proofErr w:type="spellEnd"/>
+      <w:r>
+        <w:rPr>
+          <w:rFonts w:hint="cs"/>
+          <w:rtl/>
+        </w:rPr>
+        <w:t xml:space="preserve"> </w:t>
       </w:r>
       <w:proofErr w:type="spellStart"/>
       <w:r>
@@ -6533,7 +7991,39 @@
           <w:rFonts w:hint="cs"/>
           <w:rtl/>
         </w:rPr>
-        <w:t xml:space="preserve"> در پردازه ایجاد شده اجرا می‌شود.</w:t>
+        <w:t xml:space="preserve"> در </w:t>
+      </w:r>
+      <w:proofErr w:type="spellStart"/>
+      <w:r>
+        <w:rPr>
+          <w:rFonts w:hint="cs"/>
+          <w:rtl/>
+        </w:rPr>
+        <w:t>پردازه</w:t>
+      </w:r>
+      <w:proofErr w:type="spellEnd"/>
+      <w:r>
+        <w:rPr>
+          <w:rFonts w:hint="cs"/>
+          <w:rtl/>
+        </w:rPr>
+        <w:t xml:space="preserve"> ایجاد شده اجرا </w:t>
+      </w:r>
+      <w:proofErr w:type="spellStart"/>
+      <w:r>
+        <w:rPr>
+          <w:rFonts w:hint="cs"/>
+          <w:rtl/>
+        </w:rPr>
+        <w:t>می‌شود</w:t>
+      </w:r>
+      <w:proofErr w:type="spellEnd"/>
+      <w:r>
+        <w:rPr>
+          <w:rFonts w:hint="cs"/>
+          <w:rtl/>
+        </w:rPr>
+        <w:t>.</w:t>
       </w:r>
     </w:p>
     <w:p>
@@ -6562,7 +8052,55 @@
           <w:rFonts w:hint="cs"/>
           <w:rtl/>
         </w:rPr>
-        <w:t>): این سیستم کال در پردازه پدر اجرا می‌شود و هدف آن، انتظار برای پایان یافتن اجرای پردازه فرزند (</w:t>
+        <w:t xml:space="preserve">): این سیستم کال در </w:t>
+      </w:r>
+      <w:proofErr w:type="spellStart"/>
+      <w:r>
+        <w:rPr>
+          <w:rFonts w:hint="cs"/>
+          <w:rtl/>
+        </w:rPr>
+        <w:t>پردازه</w:t>
+      </w:r>
+      <w:proofErr w:type="spellEnd"/>
+      <w:r>
+        <w:rPr>
+          <w:rFonts w:hint="cs"/>
+          <w:rtl/>
+        </w:rPr>
+        <w:t xml:space="preserve"> پدر اجرا </w:t>
+      </w:r>
+      <w:proofErr w:type="spellStart"/>
+      <w:r>
+        <w:rPr>
+          <w:rFonts w:hint="cs"/>
+          <w:rtl/>
+        </w:rPr>
+        <w:t>می‌شود</w:t>
+      </w:r>
+      <w:proofErr w:type="spellEnd"/>
+      <w:r>
+        <w:rPr>
+          <w:rFonts w:hint="cs"/>
+          <w:rtl/>
+        </w:rPr>
+        <w:t xml:space="preserve"> و هدف آن، انتظار برای پایان یافتن اجرای </w:t>
+      </w:r>
+      <w:proofErr w:type="spellStart"/>
+      <w:r>
+        <w:rPr>
+          <w:rFonts w:hint="cs"/>
+          <w:rtl/>
+        </w:rPr>
+        <w:t>پردازه</w:t>
+      </w:r>
+      <w:proofErr w:type="spellEnd"/>
+      <w:r>
+        <w:rPr>
+          <w:rFonts w:hint="cs"/>
+          <w:rtl/>
+        </w:rPr>
+        <w:t xml:space="preserve"> فرزند (</w:t>
       </w:r>
       <w:proofErr w:type="spellStart"/>
       <w:r>
@@ -6781,7 +8319,39 @@
           <w:rFonts w:hint="cs"/>
           <w:rtl/>
         </w:rPr>
-        <w:t xml:space="preserve"> دیکلر می‌کنیم:</w:t>
+        <w:t xml:space="preserve"> </w:t>
+      </w:r>
+      <w:proofErr w:type="spellStart"/>
+      <w:r>
+        <w:rPr>
+          <w:rFonts w:hint="cs"/>
+          <w:rtl/>
+        </w:rPr>
+        <w:t>دیکلر</w:t>
+      </w:r>
+      <w:proofErr w:type="spellEnd"/>
+      <w:r>
+        <w:rPr>
+          <w:rFonts w:hint="cs"/>
+          <w:rtl/>
+        </w:rPr>
+        <w:t xml:space="preserve"> </w:t>
+      </w:r>
+      <w:proofErr w:type="spellStart"/>
+      <w:r>
+        <w:rPr>
+          <w:rFonts w:hint="cs"/>
+          <w:rtl/>
+        </w:rPr>
+        <w:t>می‌کنیم</w:t>
+      </w:r>
+      <w:proofErr w:type="spellEnd"/>
+      <w:r>
+        <w:rPr>
+          <w:rFonts w:hint="cs"/>
+          <w:rtl/>
+        </w:rPr>
+        <w:t>:</w:t>
       </w:r>
     </w:p>
     <w:p>
@@ -6860,7 +8430,23 @@
           <w:rFonts w:hint="cs"/>
           <w:rtl/>
         </w:rPr>
-        <w:t xml:space="preserve"> انجام می‌دهیم:</w:t>
+        <w:t xml:space="preserve"> انجام </w:t>
+      </w:r>
+      <w:proofErr w:type="spellStart"/>
+      <w:r>
+        <w:rPr>
+          <w:rFonts w:hint="cs"/>
+          <w:rtl/>
+        </w:rPr>
+        <w:t>می‌دهیم</w:t>
+      </w:r>
+      <w:proofErr w:type="spellEnd"/>
+      <w:r>
+        <w:rPr>
+          <w:rFonts w:hint="cs"/>
+          <w:rtl/>
+        </w:rPr>
+        <w:t>:</w:t>
       </w:r>
     </w:p>
     <w:p>
@@ -7139,7 +8725,7 @@
           </mc:Choice>
           <mc:Fallback>
             <w:pict>
-              <v:shape w14:anchorId="5E37084E" id="_x0000_s1030" type="#_x0000_t202" style="width:451.3pt;height:74.5pt;visibility:visible;mso-wrap-style:square;mso-left-percent:-10001;mso-top-percent:-10001;mso-position-horizontal:absolute;mso-position-horizontal-relative:char;mso-position-vertical:absolute;mso-position-vertical-relative:line;mso-left-percent:-10001;mso-top-percent:-10001;v-text-anchor:top" o:gfxdata="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" stroked="f">
+              <v:shape w14:anchorId="5E37084E" id="_x0000_s1030" type="#_x0000_t202" style="width:451.3pt;height:74.5pt;visibility:visible;mso-wrap-style:square;mso-left-percent:-10001;mso-top-percent:-10001;mso-position-horizontal:absolute;mso-position-horizontal-relative:char;mso-position-vertical:absolute;mso-position-vertical-relative:line;mso-left-percent:-10001;mso-top-percent:-10001;v-text-anchor:top" o:gfxdata="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" stroked="f">
                 <v:textbox>
                   <w:txbxContent>
                     <w:p>
@@ -7349,7 +8935,23 @@
           <w:rFonts w:hint="cs"/>
           <w:rtl/>
         </w:rPr>
-        <w:t xml:space="preserve"> عدد سیستم کال می‌باشد که در </w:t>
+        <w:t xml:space="preserve"> عدد سیستم کال </w:t>
+      </w:r>
+      <w:proofErr w:type="spellStart"/>
+      <w:r>
+        <w:rPr>
+          <w:rFonts w:hint="cs"/>
+          <w:rtl/>
+        </w:rPr>
+        <w:t>می‌باشد</w:t>
+      </w:r>
+      <w:proofErr w:type="spellEnd"/>
+      <w:r>
+        <w:rPr>
+          <w:rFonts w:hint="cs"/>
+          <w:rtl/>
+        </w:rPr>
+        <w:t xml:space="preserve"> که در </w:t>
       </w:r>
       <w:proofErr w:type="spellStart"/>
       <w:r>
@@ -7408,7 +9010,23 @@
           <w:rFonts w:hint="cs"/>
           <w:rtl/>
         </w:rPr>
-        <w:t xml:space="preserve">حال باید تابع در سطح کرنل را پیاده‌سازی کنیم. ابتدا دیکلر تابع را در </w:t>
+        <w:t xml:space="preserve">حال باید تابع در سطح کرنل را پیاده‌سازی کنیم. ابتدا </w:t>
+      </w:r>
+      <w:proofErr w:type="spellStart"/>
+      <w:r>
+        <w:rPr>
+          <w:rFonts w:hint="cs"/>
+          <w:rtl/>
+        </w:rPr>
+        <w:t>دیکلر</w:t>
+      </w:r>
+      <w:proofErr w:type="spellEnd"/>
+      <w:r>
+        <w:rPr>
+          <w:rFonts w:hint="cs"/>
+          <w:rtl/>
+        </w:rPr>
+        <w:t xml:space="preserve"> تابع را در </w:t>
       </w:r>
       <w:proofErr w:type="spellStart"/>
       <w:r>
@@ -7422,6 +9040,7 @@
         </w:rPr>
         <w:t xml:space="preserve"> </w:t>
       </w:r>
+      <w:proofErr w:type="spellStart"/>
       <w:r>
         <w:rPr>
           <w:rFonts w:hint="cs"/>
@@ -7429,12 +9048,45 @@
         </w:rPr>
         <w:t>می‌نویسیم</w:t>
       </w:r>
-      <w:r>
-        <w:rPr>
-          <w:rFonts w:hint="cs"/>
-          <w:rtl/>
-        </w:rPr>
-        <w:t xml:space="preserve"> و سپس آن را به آرایه مپ شماره سیستم کال به تابع اضافه می‌کنیم:</w:t>
+      <w:proofErr w:type="spellEnd"/>
+      <w:r>
+        <w:rPr>
+          <w:rFonts w:hint="cs"/>
+          <w:rtl/>
+        </w:rPr>
+        <w:t xml:space="preserve"> و سپس آن را به آرایه </w:t>
+      </w:r>
+      <w:proofErr w:type="spellStart"/>
+      <w:r>
+        <w:rPr>
+          <w:rFonts w:hint="cs"/>
+          <w:rtl/>
+        </w:rPr>
+        <w:t>مپ</w:t>
+      </w:r>
+      <w:proofErr w:type="spellEnd"/>
+      <w:r>
+        <w:rPr>
+          <w:rFonts w:hint="cs"/>
+          <w:rtl/>
+        </w:rPr>
+        <w:t xml:space="preserve"> شماره سیستم کال به تابع اضافه </w:t>
+      </w:r>
+      <w:proofErr w:type="spellStart"/>
+      <w:r>
+        <w:rPr>
+          <w:rFonts w:hint="cs"/>
+          <w:rtl/>
+        </w:rPr>
+        <w:t>می‌کنیم</w:t>
+      </w:r>
+      <w:proofErr w:type="spellEnd"/>
+      <w:r>
+        <w:rPr>
+          <w:rFonts w:hint="cs"/>
+          <w:rtl/>
+        </w:rPr>
+        <w:t>:</w:t>
       </w:r>
     </w:p>
     <w:p>
@@ -7537,7 +9189,39 @@
           <w:rFonts w:hint="cs"/>
           <w:rtl/>
         </w:rPr>
-        <w:t xml:space="preserve">تعریف تابع‌های سیستمی در فایل‌های </w:t>
+        <w:t xml:space="preserve">تعریف </w:t>
+      </w:r>
+      <w:proofErr w:type="spellStart"/>
+      <w:r>
+        <w:rPr>
+          <w:rFonts w:hint="cs"/>
+          <w:rtl/>
+        </w:rPr>
+        <w:t>تابع‌های</w:t>
+      </w:r>
+      <w:proofErr w:type="spellEnd"/>
+      <w:r>
+        <w:rPr>
+          <w:rFonts w:hint="cs"/>
+          <w:rtl/>
+        </w:rPr>
+        <w:t xml:space="preserve"> سیستمی در </w:t>
+      </w:r>
+      <w:proofErr w:type="spellStart"/>
+      <w:r>
+        <w:rPr>
+          <w:rFonts w:hint="cs"/>
+          <w:rtl/>
+        </w:rPr>
+        <w:t>فایل‌های</w:t>
+      </w:r>
+      <w:proofErr w:type="spellEnd"/>
+      <w:r>
+        <w:rPr>
+          <w:rFonts w:hint="cs"/>
+          <w:rtl/>
+        </w:rPr>
+        <w:t xml:space="preserve"> </w:t>
       </w:r>
       <w:proofErr w:type="spellStart"/>
       <w:r>
@@ -7561,7 +9245,23 @@
           <w:rFonts w:hint="cs"/>
           <w:rtl/>
         </w:rPr>
-        <w:t xml:space="preserve"> بنا بر عملکرد دستور قرار گرفته‌اند. از آنجا</w:t>
+        <w:t xml:space="preserve"> بنا بر عملکرد دستور قرار </w:t>
+      </w:r>
+      <w:proofErr w:type="spellStart"/>
+      <w:r>
+        <w:rPr>
+          <w:rFonts w:hint="cs"/>
+          <w:rtl/>
+        </w:rPr>
+        <w:t>گرفته‌اند</w:t>
+      </w:r>
+      <w:proofErr w:type="spellEnd"/>
+      <w:r>
+        <w:rPr>
+          <w:rFonts w:hint="cs"/>
+          <w:rtl/>
+        </w:rPr>
+        <w:t>. از آنجا</w:t>
       </w:r>
       <w:r>
         <w:rPr>
@@ -7615,7 +9315,23 @@
           <w:rFonts w:hint="cs"/>
           <w:rtl/>
         </w:rPr>
-        <w:t xml:space="preserve"> قرار می‌دهیم:</w:t>
+        <w:t xml:space="preserve"> قرار </w:t>
+      </w:r>
+      <w:proofErr w:type="spellStart"/>
+      <w:r>
+        <w:rPr>
+          <w:rFonts w:hint="cs"/>
+          <w:rtl/>
+        </w:rPr>
+        <w:t>می‌دهیم</w:t>
+      </w:r>
+      <w:proofErr w:type="spellEnd"/>
+      <w:r>
+        <w:rPr>
+          <w:rFonts w:hint="cs"/>
+          <w:rtl/>
+        </w:rPr>
+        <w:t>:</w:t>
       </w:r>
     </w:p>
     <w:p>
@@ -7819,7 +9535,7 @@
           </mc:Choice>
           <mc:Fallback>
             <w:pict>
-              <v:shape w14:anchorId="2A09F4D9" id="_x0000_s1031" type="#_x0000_t202" style="width:451.3pt;height:48.2pt;visibility:visible;mso-wrap-style:square;mso-left-percent:-10001;mso-top-percent:-10001;mso-position-horizontal:absolute;mso-position-horizontal-relative:char;mso-position-vertical:absolute;mso-position-vertical-relative:line;mso-left-percent:-10001;mso-top-percent:-10001;v-text-anchor:top" o:gfxdata="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" stroked="f">
+              <v:shape w14:anchorId="2A09F4D9" id="_x0000_s1031" type="#_x0000_t202" style="width:451.3pt;height:48.2pt;visibility:visible;mso-wrap-style:square;mso-left-percent:-10001;mso-top-percent:-10001;mso-position-horizontal:absolute;mso-position-horizontal-relative:char;mso-position-vertical:absolute;mso-position-vertical-relative:line;mso-left-percent:-10001;mso-top-percent:-10001;v-text-anchor:top" o:gfxdata="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" stroked="f">
                 <v:textbox>
                   <w:txbxContent>
                     <w:p>
@@ -7987,7 +9703,23 @@
           <w:rFonts w:hint="cs"/>
           <w:rtl/>
         </w:rPr>
-        <w:t xml:space="preserve">این تابع مقدار رجیستر </w:t>
+        <w:t xml:space="preserve">این تابع مقدار </w:t>
+      </w:r>
+      <w:proofErr w:type="spellStart"/>
+      <w:r>
+        <w:rPr>
+          <w:rFonts w:hint="cs"/>
+          <w:rtl/>
+        </w:rPr>
+        <w:t>رجیستر</w:t>
+      </w:r>
+      <w:proofErr w:type="spellEnd"/>
+      <w:r>
+        <w:rPr>
+          <w:rFonts w:hint="cs"/>
+          <w:rtl/>
+        </w:rPr>
+        <w:t xml:space="preserve"> </w:t>
       </w:r>
       <w:proofErr w:type="spellStart"/>
       <w:r>
@@ -7999,7 +9731,55 @@
           <w:rFonts w:hint="cs"/>
           <w:rtl/>
         </w:rPr>
-        <w:t xml:space="preserve"> که به عنوان رجیستر آرگومان اول انتخاب کرده‌ایم را گرفته و به تابع استتیک </w:t>
+        <w:t xml:space="preserve"> که به عنوان </w:t>
+      </w:r>
+      <w:proofErr w:type="spellStart"/>
+      <w:r>
+        <w:rPr>
+          <w:rFonts w:hint="cs"/>
+          <w:rtl/>
+        </w:rPr>
+        <w:t>رجیستر</w:t>
+      </w:r>
+      <w:proofErr w:type="spellEnd"/>
+      <w:r>
+        <w:rPr>
+          <w:rFonts w:hint="cs"/>
+          <w:rtl/>
+        </w:rPr>
+        <w:t xml:space="preserve"> </w:t>
+      </w:r>
+      <w:proofErr w:type="spellStart"/>
+      <w:r>
+        <w:rPr>
+          <w:rFonts w:hint="cs"/>
+          <w:rtl/>
+        </w:rPr>
+        <w:t>آرگومان</w:t>
+      </w:r>
+      <w:proofErr w:type="spellEnd"/>
+      <w:r>
+        <w:rPr>
+          <w:rFonts w:hint="cs"/>
+          <w:rtl/>
+        </w:rPr>
+        <w:t xml:space="preserve"> اول انتخاب </w:t>
+      </w:r>
+      <w:proofErr w:type="spellStart"/>
+      <w:r>
+        <w:rPr>
+          <w:rFonts w:hint="cs"/>
+          <w:rtl/>
+        </w:rPr>
+        <w:t>کرده‌ایم</w:t>
+      </w:r>
+      <w:proofErr w:type="spellEnd"/>
+      <w:r>
+        <w:rPr>
+          <w:rFonts w:hint="cs"/>
+          <w:rtl/>
+        </w:rPr>
+        <w:t xml:space="preserve"> را گرفته و به تابع استتیک </w:t>
       </w:r>
       <w:proofErr w:type="spellStart"/>
       <w:r>
@@ -8021,7 +9801,71 @@
           <w:rFonts w:hint="cs"/>
           <w:rtl/>
         </w:rPr>
-        <w:t xml:space="preserve">که در همین فایل تعریف شده و محاسبات ریاضی برای به دست آوردن بزرگ‌ترین مقسوم‌علیه اول را انجام می‌دهد، داده می‌شود. در صورتی که عدد از 1 کمتر باشد تابع </w:t>
+        <w:t xml:space="preserve">که در همین فایل تعریف شده و محاسبات ریاضی برای به دست آوردن </w:t>
+      </w:r>
+      <w:proofErr w:type="spellStart"/>
+      <w:r>
+        <w:rPr>
+          <w:rFonts w:hint="cs"/>
+          <w:rtl/>
+        </w:rPr>
+        <w:t>بزرگ‌ترین</w:t>
+      </w:r>
+      <w:proofErr w:type="spellEnd"/>
+      <w:r>
+        <w:rPr>
+          <w:rFonts w:hint="cs"/>
+          <w:rtl/>
+        </w:rPr>
+        <w:t xml:space="preserve"> </w:t>
+      </w:r>
+      <w:proofErr w:type="spellStart"/>
+      <w:r>
+        <w:rPr>
+          <w:rFonts w:hint="cs"/>
+          <w:rtl/>
+        </w:rPr>
+        <w:t>مقسوم‌علیه</w:t>
+      </w:r>
+      <w:proofErr w:type="spellEnd"/>
+      <w:r>
+        <w:rPr>
+          <w:rFonts w:hint="cs"/>
+          <w:rtl/>
+        </w:rPr>
+        <w:t xml:space="preserve"> اول را انجام </w:t>
+      </w:r>
+      <w:proofErr w:type="spellStart"/>
+      <w:r>
+        <w:rPr>
+          <w:rFonts w:hint="cs"/>
+          <w:rtl/>
+        </w:rPr>
+        <w:t>می‌دهد</w:t>
+      </w:r>
+      <w:proofErr w:type="spellEnd"/>
+      <w:r>
+        <w:rPr>
+          <w:rFonts w:hint="cs"/>
+          <w:rtl/>
+        </w:rPr>
+        <w:t xml:space="preserve">، داده </w:t>
+      </w:r>
+      <w:proofErr w:type="spellStart"/>
+      <w:r>
+        <w:rPr>
+          <w:rFonts w:hint="cs"/>
+          <w:rtl/>
+        </w:rPr>
+        <w:t>می‌شود</w:t>
+      </w:r>
+      <w:proofErr w:type="spellEnd"/>
+      <w:r>
+        <w:rPr>
+          <w:rFonts w:hint="cs"/>
+          <w:rtl/>
+        </w:rPr>
+        <w:t xml:space="preserve">. در صورتی که عدد از 1 کمتر باشد تابع </w:t>
       </w:r>
       <w:r>
         <w:t>-1</w:t>
@@ -8158,7 +10002,23 @@
           <w:rFonts w:hint="cs"/>
           <w:rtl/>
         </w:rPr>
-        <w:t xml:space="preserve"> اضافه می‌کنیم.</w:t>
+        <w:t xml:space="preserve"> اضافه </w:t>
+      </w:r>
+      <w:proofErr w:type="spellStart"/>
+      <w:r>
+        <w:rPr>
+          <w:rFonts w:hint="cs"/>
+          <w:rtl/>
+        </w:rPr>
+        <w:t>می‌کنیم</w:t>
+      </w:r>
+      <w:proofErr w:type="spellEnd"/>
+      <w:r>
+        <w:rPr>
+          <w:rFonts w:hint="cs"/>
+          <w:rtl/>
+        </w:rPr>
+        <w:t>.</w:t>
       </w:r>
     </w:p>
     <w:p>
@@ -8872,7 +10732,7 @@
           </mc:Choice>
           <mc:Fallback>
             <w:pict>
-              <v:shape w14:anchorId="1BC434FA" id="_x0000_s1032" type="#_x0000_t202" style="width:451.3pt;height:303.05pt;visibility:visible;mso-wrap-style:square;mso-left-percent:-10001;mso-top-percent:-10001;mso-position-horizontal:absolute;mso-position-horizontal-relative:char;mso-position-vertical:absolute;mso-position-vertical-relative:line;mso-left-percent:-10001;mso-top-percent:-10001;v-text-anchor:top" o:gfxdata="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" stroked="f">
+              <v:shape w14:anchorId="1BC434FA" id="_x0000_s1032" type="#_x0000_t202" style="width:451.3pt;height:303.05pt;visibility:visible;mso-wrap-style:square;mso-left-percent:-10001;mso-top-percent:-10001;mso-position-horizontal:absolute;mso-position-horizontal-relative:char;mso-position-vertical:absolute;mso-position-vertical-relative:line;mso-left-percent:-10001;mso-top-percent:-10001;v-text-anchor:top" o:gfxdata="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" stroked="f">
                 <v:textbox>
                   <w:txbxContent>
                     <w:p>
@@ -9558,7 +11418,39 @@
           <w:rFonts w:hint="cs"/>
           <w:rtl/>
         </w:rPr>
-        <w:t xml:space="preserve"> دیکلر کرده‌ایم، باید </w:t>
+        <w:t xml:space="preserve"> </w:t>
+      </w:r>
+      <w:proofErr w:type="spellStart"/>
+      <w:r>
+        <w:rPr>
+          <w:rFonts w:hint="cs"/>
+          <w:rtl/>
+        </w:rPr>
+        <w:t>دیکلر</w:t>
+      </w:r>
+      <w:proofErr w:type="spellEnd"/>
+      <w:r>
+        <w:rPr>
+          <w:rFonts w:hint="cs"/>
+          <w:rtl/>
+        </w:rPr>
+        <w:t xml:space="preserve"> </w:t>
+      </w:r>
+      <w:proofErr w:type="spellStart"/>
+      <w:r>
+        <w:rPr>
+          <w:rFonts w:hint="cs"/>
+          <w:rtl/>
+        </w:rPr>
+        <w:t>کرده‌ایم</w:t>
+      </w:r>
+      <w:proofErr w:type="spellEnd"/>
+      <w:r>
+        <w:rPr>
+          <w:rFonts w:hint="cs"/>
+          <w:rtl/>
+        </w:rPr>
+        <w:t xml:space="preserve">، باید </w:t>
       </w:r>
       <w:r>
         <w:rPr>
@@ -9586,7 +11478,39 @@
           <w:rFonts w:hint="cs"/>
           <w:rtl/>
         </w:rPr>
-        <w:t xml:space="preserve"> آرگومان که عدد مورد نظر است را به رجیستر </w:t>
+        <w:t xml:space="preserve"> </w:t>
+      </w:r>
+      <w:proofErr w:type="spellStart"/>
+      <w:r>
+        <w:rPr>
+          <w:rFonts w:hint="cs"/>
+          <w:rtl/>
+        </w:rPr>
+        <w:t>آرگومان</w:t>
+      </w:r>
+      <w:proofErr w:type="spellEnd"/>
+      <w:r>
+        <w:rPr>
+          <w:rFonts w:hint="cs"/>
+          <w:rtl/>
+        </w:rPr>
+        <w:t xml:space="preserve"> که عدد مورد نظر است را به </w:t>
+      </w:r>
+      <w:proofErr w:type="spellStart"/>
+      <w:r>
+        <w:rPr>
+          <w:rFonts w:hint="cs"/>
+          <w:rtl/>
+        </w:rPr>
+        <w:t>رجیستر</w:t>
+      </w:r>
+      <w:proofErr w:type="spellEnd"/>
+      <w:r>
+        <w:rPr>
+          <w:rFonts w:hint="cs"/>
+          <w:rtl/>
+        </w:rPr>
+        <w:t xml:space="preserve"> </w:t>
       </w:r>
       <w:r>
         <w:t>EBX</w:t>
@@ -9777,7 +11701,23 @@
           <w:rFonts w:hint="cs"/>
           <w:rtl/>
         </w:rPr>
-        <w:t xml:space="preserve">ابتدا شناسه فراخوانی سیستمی را به فایل </w:t>
+        <w:t xml:space="preserve">ابتدا </w:t>
+      </w:r>
+      <w:proofErr w:type="spellStart"/>
+      <w:r>
+        <w:rPr>
+          <w:rFonts w:hint="cs"/>
+          <w:rtl/>
+        </w:rPr>
+        <w:t>شناسه</w:t>
+      </w:r>
+      <w:proofErr w:type="spellEnd"/>
+      <w:r>
+        <w:rPr>
+          <w:rFonts w:hint="cs"/>
+          <w:rtl/>
+        </w:rPr>
+        <w:t xml:space="preserve"> فراخوانی سیستمی را به فایل </w:t>
       </w:r>
       <w:proofErr w:type="spellStart"/>
       <w:r>
@@ -9789,7 +11729,23 @@
           <w:rFonts w:hint="cs"/>
           <w:rtl/>
         </w:rPr>
-        <w:t xml:space="preserve"> اضافه می‌کنیم:</w:t>
+        <w:t xml:space="preserve"> اضافه </w:t>
+      </w:r>
+      <w:proofErr w:type="spellStart"/>
+      <w:r>
+        <w:rPr>
+          <w:rFonts w:hint="cs"/>
+          <w:rtl/>
+        </w:rPr>
+        <w:t>می‌کنیم</w:t>
+      </w:r>
+      <w:proofErr w:type="spellEnd"/>
+      <w:r>
+        <w:rPr>
+          <w:rFonts w:hint="cs"/>
+          <w:rtl/>
+        </w:rPr>
+        <w:t>:</w:t>
       </w:r>
     </w:p>
     <w:p>
@@ -9870,7 +11826,23 @@
           <w:rFonts w:hint="cs"/>
           <w:rtl/>
         </w:rPr>
-        <w:t xml:space="preserve"> در نظر می‌گیریم:</w:t>
+        <w:t xml:space="preserve"> در نظر </w:t>
+      </w:r>
+      <w:proofErr w:type="spellStart"/>
+      <w:r>
+        <w:rPr>
+          <w:rFonts w:hint="cs"/>
+          <w:rtl/>
+        </w:rPr>
+        <w:t>می‌گیریم</w:t>
+      </w:r>
+      <w:proofErr w:type="spellEnd"/>
+      <w:r>
+        <w:rPr>
+          <w:rFonts w:hint="cs"/>
+          <w:rtl/>
+        </w:rPr>
+        <w:t>:</w:t>
       </w:r>
     </w:p>
     <w:p>
@@ -9917,7 +11889,23 @@
           <w:rFonts w:hint="cs"/>
           <w:rtl/>
         </w:rPr>
-        <w:t xml:space="preserve"> و به کمک ماکرو </w:t>
+        <w:t xml:space="preserve"> و به کمک </w:t>
+      </w:r>
+      <w:proofErr w:type="spellStart"/>
+      <w:r>
+        <w:rPr>
+          <w:rFonts w:hint="cs"/>
+          <w:rtl/>
+        </w:rPr>
+        <w:t>ماکرو</w:t>
+      </w:r>
+      <w:proofErr w:type="spellEnd"/>
+      <w:r>
+        <w:rPr>
+          <w:rFonts w:hint="cs"/>
+          <w:rtl/>
+        </w:rPr>
+        <w:t xml:space="preserve"> </w:t>
       </w:r>
       <w:r>
         <w:t>SYSCALL</w:t>
@@ -9927,7 +11915,23 @@
           <w:rFonts w:hint="cs"/>
           <w:rtl/>
         </w:rPr>
-        <w:t xml:space="preserve"> انجام می‌دهیم:</w:t>
+        <w:t xml:space="preserve"> انجام </w:t>
+      </w:r>
+      <w:proofErr w:type="spellStart"/>
+      <w:r>
+        <w:rPr>
+          <w:rFonts w:hint="cs"/>
+          <w:rtl/>
+        </w:rPr>
+        <w:t>می‌دهیم</w:t>
+      </w:r>
+      <w:proofErr w:type="spellEnd"/>
+      <w:r>
+        <w:rPr>
+          <w:rFonts w:hint="cs"/>
+          <w:rtl/>
+        </w:rPr>
+        <w:t>:</w:t>
       </w:r>
     </w:p>
     <w:p>
@@ -10203,7 +12207,7 @@
           </mc:Choice>
           <mc:Fallback>
             <w:pict>
-              <v:shape w14:anchorId="439F040E" id="_x0000_s1033" type="#_x0000_t202" style="width:451.3pt;height:74.5pt;visibility:visible;mso-wrap-style:square;mso-left-percent:-10001;mso-top-percent:-10001;mso-position-horizontal:absolute;mso-position-horizontal-relative:char;mso-position-vertical:absolute;mso-position-vertical-relative:line;mso-left-percent:-10001;mso-top-percent:-10001;v-text-anchor:top" o:gfxdata="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" stroked="f">
+              <v:shape w14:anchorId="439F040E" id="_x0000_s1033" type="#_x0000_t202" style="width:451.3pt;height:74.5pt;visibility:visible;mso-wrap-style:square;mso-left-percent:-10001;mso-top-percent:-10001;mso-position-horizontal:absolute;mso-position-horizontal-relative:char;mso-position-vertical:absolute;mso-position-vertical-relative:line;mso-left-percent:-10001;mso-top-percent:-10001;v-text-anchor:top" o:gfxdata="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" stroked="f">
                 <v:textbox>
                   <w:txbxContent>
                     <w:p>
@@ -10410,7 +12414,23 @@
           <w:rFonts w:hint="cs"/>
           <w:rtl/>
         </w:rPr>
-        <w:t xml:space="preserve">حال باید این فراخوانی سیستمی را در سطح هسته تعریف کنیم. ابتدا شناسه تابع را در فایل </w:t>
+        <w:t xml:space="preserve">حال باید این فراخوانی سیستمی را در سطح هسته تعریف کنیم. ابتدا </w:t>
+      </w:r>
+      <w:proofErr w:type="spellStart"/>
+      <w:r>
+        <w:rPr>
+          <w:rFonts w:hint="cs"/>
+          <w:rtl/>
+        </w:rPr>
+        <w:t>شناسه</w:t>
+      </w:r>
+      <w:proofErr w:type="spellEnd"/>
+      <w:r>
+        <w:rPr>
+          <w:rFonts w:hint="cs"/>
+          <w:rtl/>
+        </w:rPr>
+        <w:t xml:space="preserve"> تابع را در فایل </w:t>
       </w:r>
       <w:proofErr w:type="spellStart"/>
       <w:r>
@@ -10422,7 +12442,23 @@
           <w:rFonts w:hint="cs"/>
           <w:rtl/>
         </w:rPr>
-        <w:t xml:space="preserve"> اضافه می‌کنیم:</w:t>
+        <w:t xml:space="preserve"> اضافه </w:t>
+      </w:r>
+      <w:proofErr w:type="spellStart"/>
+      <w:r>
+        <w:rPr>
+          <w:rFonts w:hint="cs"/>
+          <w:rtl/>
+        </w:rPr>
+        <w:t>می‌کنیم</w:t>
+      </w:r>
+      <w:proofErr w:type="spellEnd"/>
+      <w:r>
+        <w:rPr>
+          <w:rFonts w:hint="cs"/>
+          <w:rtl/>
+        </w:rPr>
+        <w:t>:</w:t>
       </w:r>
     </w:p>
     <w:p>
@@ -10466,7 +12502,23 @@
           <w:rFonts w:hint="cs"/>
           <w:rtl/>
         </w:rPr>
-        <w:t xml:space="preserve"> اضافه می‌کنیم:</w:t>
+        <w:t xml:space="preserve"> اضافه </w:t>
+      </w:r>
+      <w:proofErr w:type="spellStart"/>
+      <w:r>
+        <w:rPr>
+          <w:rFonts w:hint="cs"/>
+          <w:rtl/>
+        </w:rPr>
+        <w:t>می‌کنیم</w:t>
+      </w:r>
+      <w:proofErr w:type="spellEnd"/>
+      <w:r>
+        <w:rPr>
+          <w:rFonts w:hint="cs"/>
+          <w:rtl/>
+        </w:rPr>
+        <w:t>:</w:t>
       </w:r>
     </w:p>
     <w:p>
@@ -10521,7 +12573,23 @@
           <w:rFonts w:hint="cs"/>
           <w:rtl/>
         </w:rPr>
-        <w:t xml:space="preserve"> استفاده می‌کنیم زیرا فراخوانی سیستمی ذکر شده مربوط به فایل است. ابتدا تابع </w:t>
+        <w:t xml:space="preserve"> استفاده </w:t>
+      </w:r>
+      <w:proofErr w:type="spellStart"/>
+      <w:r>
+        <w:rPr>
+          <w:rFonts w:hint="cs"/>
+          <w:rtl/>
+        </w:rPr>
+        <w:t>می‌کنیم</w:t>
+      </w:r>
+      <w:proofErr w:type="spellEnd"/>
+      <w:r>
+        <w:rPr>
+          <w:rFonts w:hint="cs"/>
+          <w:rtl/>
+        </w:rPr>
+        <w:t xml:space="preserve"> زیرا فراخوانی سیستمی ذکر شده مربوط به فایل است. ابتدا تابع </w:t>
       </w:r>
       <w:proofErr w:type="spellStart"/>
       <w:r>
@@ -10536,7 +12604,23 @@
           <w:rFonts w:hint="cs"/>
           <w:rtl/>
         </w:rPr>
-        <w:t xml:space="preserve"> را در این فایل می‌نویسیم:</w:t>
+        <w:t xml:space="preserve"> را در این فایل </w:t>
+      </w:r>
+      <w:proofErr w:type="spellStart"/>
+      <w:r>
+        <w:rPr>
+          <w:rFonts w:hint="cs"/>
+          <w:rtl/>
+        </w:rPr>
+        <w:t>می‌نویسیم</w:t>
+      </w:r>
+      <w:proofErr w:type="spellEnd"/>
+      <w:r>
+        <w:rPr>
+          <w:rFonts w:hint="cs"/>
+          <w:rtl/>
+        </w:rPr>
+        <w:t>:</w:t>
       </w:r>
     </w:p>
     <w:p>
@@ -11063,7 +13147,7 @@
           </mc:Choice>
           <mc:Fallback>
             <w:pict>
-              <v:shape w14:anchorId="7F661279" id="_x0000_s1034" type="#_x0000_t202" style="width:451.3pt;height:234.8pt;visibility:visible;mso-wrap-style:square;mso-left-percent:-10001;mso-top-percent:-10001;mso-position-horizontal:absolute;mso-position-horizontal-relative:char;mso-position-vertical:absolute;mso-position-vertical-relative:line;mso-left-percent:-10001;mso-top-percent:-10001;v-text-anchor:top" o:gfxdata="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" stroked="f">
+              <v:shape w14:anchorId="7F661279" id="_x0000_s1034" type="#_x0000_t202" style="width:451.3pt;height:234.8pt;visibility:visible;mso-wrap-style:square;mso-left-percent:-10001;mso-top-percent:-10001;mso-position-horizontal:absolute;mso-position-horizontal-relative:char;mso-position-vertical:absolute;mso-position-vertical-relative:line;mso-left-percent:-10001;mso-top-percent:-10001;v-text-anchor:top" o:gfxdata="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" stroked="f">
                 <v:textbox>
                   <w:txbxContent>
                     <w:p>
@@ -11578,7 +13662,23 @@
           <w:rFonts w:hint="cs"/>
           <w:rtl/>
         </w:rPr>
-        <w:t xml:space="preserve"> تعریف کرده و شناسه آن را در فایل </w:t>
+        <w:t xml:space="preserve"> تعریف کرده و </w:t>
+      </w:r>
+      <w:proofErr w:type="spellStart"/>
+      <w:r>
+        <w:rPr>
+          <w:rFonts w:hint="cs"/>
+          <w:rtl/>
+        </w:rPr>
+        <w:t>شناسه</w:t>
+      </w:r>
+      <w:proofErr w:type="spellEnd"/>
+      <w:r>
+        <w:rPr>
+          <w:rFonts w:hint="cs"/>
+          <w:rtl/>
+        </w:rPr>
+        <w:t xml:space="preserve"> آن را در فایل </w:t>
       </w:r>
       <w:proofErr w:type="spellStart"/>
       <w:r>
@@ -11590,7 +13690,23 @@
           <w:rFonts w:hint="cs"/>
           <w:rtl/>
         </w:rPr>
-        <w:t xml:space="preserve"> وارد می‌کنیم:</w:t>
+        <w:t xml:space="preserve"> وارد </w:t>
+      </w:r>
+      <w:proofErr w:type="spellStart"/>
+      <w:r>
+        <w:rPr>
+          <w:rFonts w:hint="cs"/>
+          <w:rtl/>
+        </w:rPr>
+        <w:t>می‌کنیم</w:t>
+      </w:r>
+      <w:proofErr w:type="spellEnd"/>
+      <w:r>
+        <w:rPr>
+          <w:rFonts w:hint="cs"/>
+          <w:rtl/>
+        </w:rPr>
+        <w:t>:</w:t>
       </w:r>
     </w:p>
     <w:p>
@@ -12112,7 +14228,7 @@
           </mc:Choice>
           <mc:Fallback>
             <w:pict>
-              <v:shape w14:anchorId="62D7744E" id="_x0000_s1035" type="#_x0000_t202" style="width:451.3pt;height:250.45pt;visibility:visible;mso-wrap-style:square;mso-left-percent:-10001;mso-top-percent:-10001;mso-position-horizontal:absolute;mso-position-horizontal-relative:char;mso-position-vertical:absolute;mso-position-vertical-relative:line;mso-left-percent:-10001;mso-top-percent:-10001;v-text-anchor:top" o:gfxdata="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" stroked="f">
+              <v:shape w14:anchorId="62D7744E" id="_x0000_s1035" type="#_x0000_t202" style="width:451.3pt;height:250.45pt;visibility:visible;mso-wrap-style:square;mso-left-percent:-10001;mso-top-percent:-10001;mso-position-horizontal:absolute;mso-position-horizontal-relative:char;mso-position-vertical:absolute;mso-position-vertical-relative:line;mso-left-percent:-10001;mso-top-percent:-10001;v-text-anchor:top" o:gfxdata="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" stroked="f">
                 <v:textbox>
                   <w:txbxContent>
                     <w:p>
@@ -12624,7 +14740,39 @@
           <w:rFonts w:hint="cs"/>
           <w:rtl/>
         </w:rPr>
-        <w:t xml:space="preserve"> تعریف می‌کنیم و شناسه آن را نیز فایل </w:t>
+        <w:t xml:space="preserve"> تعریف </w:t>
+      </w:r>
+      <w:proofErr w:type="spellStart"/>
+      <w:r>
+        <w:rPr>
+          <w:rFonts w:hint="cs"/>
+          <w:rtl/>
+        </w:rPr>
+        <w:t>می‌کنیم</w:t>
+      </w:r>
+      <w:proofErr w:type="spellEnd"/>
+      <w:r>
+        <w:rPr>
+          <w:rFonts w:hint="cs"/>
+          <w:rtl/>
+        </w:rPr>
+        <w:t xml:space="preserve"> و </w:t>
+      </w:r>
+      <w:proofErr w:type="spellStart"/>
+      <w:r>
+        <w:rPr>
+          <w:rFonts w:hint="cs"/>
+          <w:rtl/>
+        </w:rPr>
+        <w:t>شناسه</w:t>
+      </w:r>
+      <w:proofErr w:type="spellEnd"/>
+      <w:r>
+        <w:rPr>
+          <w:rFonts w:hint="cs"/>
+          <w:rtl/>
+        </w:rPr>
+        <w:t xml:space="preserve"> آن را نیز فایل </w:t>
       </w:r>
       <w:proofErr w:type="spellStart"/>
       <w:r>
@@ -12636,7 +14784,23 @@
           <w:rFonts w:hint="cs"/>
           <w:rtl/>
         </w:rPr>
-        <w:t xml:space="preserve"> وارد می‌کنیم:</w:t>
+        <w:t xml:space="preserve"> وارد </w:t>
+      </w:r>
+      <w:proofErr w:type="spellStart"/>
+      <w:r>
+        <w:rPr>
+          <w:rFonts w:hint="cs"/>
+          <w:rtl/>
+        </w:rPr>
+        <w:t>می‌کنیم</w:t>
+      </w:r>
+      <w:proofErr w:type="spellEnd"/>
+      <w:r>
+        <w:rPr>
+          <w:rFonts w:hint="cs"/>
+          <w:rtl/>
+        </w:rPr>
+        <w:t>:</w:t>
       </w:r>
     </w:p>
     <w:p>
@@ -12653,9 +14817,9 @@
         <mc:AlternateContent>
           <mc:Choice Requires="wps">
             <w:drawing>
-              <wp:inline distT="0" distB="0" distL="0" distR="0" wp14:anchorId="321E3743" wp14:editId="756E5A7F">
-                <wp:extent cx="5731510" cy="5275691"/>
-                <wp:effectExtent l="0" t="0" r="2540" b="1270"/>
+              <wp:inline distT="0" distB="0" distL="0" distR="0" wp14:anchorId="321E3743" wp14:editId="0D69EABA">
+                <wp:extent cx="5731510" cy="4586287"/>
+                <wp:effectExtent l="0" t="0" r="2540" b="5080"/>
                 <wp:docPr id="21" name="Text Box 2"/>
                 <wp:cNvGraphicFramePr>
                   <a:graphicFrameLocks xmlns:a="http://schemas.openxmlformats.org/drawingml/2006/main"/>
@@ -12669,7 +14833,7 @@
                       <wps:spPr bwMode="auto">
                         <a:xfrm>
                           <a:off x="0" y="0"/>
-                          <a:ext cx="5731510" cy="5275691"/>
+                          <a:ext cx="5731510" cy="4586287"/>
                         </a:xfrm>
                         <a:prstGeom prst="rect">
                           <a:avLst/>
@@ -13079,154 +15243,6 @@
                                 <w:color w:val="383A42"/>
                               </w:rPr>
                               <w:br/>
-                              <w:t xml:space="preserve">    </w:t>
-                            </w:r>
-                            <w:r>
-                              <w:rPr>
-                                <w:rFonts w:ascii="Courier New" w:hAnsi="Courier New" w:cs="Courier New"/>
-                                <w:color w:val="A626A4"/>
-                              </w:rPr>
-                              <w:t>if</w:t>
-                            </w:r>
-                            <w:r>
-                              <w:rPr>
-                                <w:rFonts w:ascii="Courier New" w:hAnsi="Courier New" w:cs="Courier New"/>
-                                <w:color w:val="383A42"/>
-                              </w:rPr>
-                              <w:t xml:space="preserve"> (off != </w:t>
-                            </w:r>
-                            <w:r>
-                              <w:rPr>
-                                <w:rFonts w:ascii="Courier New" w:hAnsi="Courier New" w:cs="Courier New"/>
-                                <w:color w:val="986801"/>
-                              </w:rPr>
-                              <w:t>0</w:t>
-                            </w:r>
-                            <w:r>
-                              <w:rPr>
-                                <w:rFonts w:ascii="Courier New" w:hAnsi="Courier New" w:cs="Courier New"/>
-                                <w:color w:val="383A42"/>
-                              </w:rPr>
-                              <w:t>) {</w:t>
-                            </w:r>
-                            <w:r>
-                              <w:rPr>
-                                <w:rFonts w:ascii="Courier New" w:hAnsi="Courier New" w:cs="Courier New"/>
-                                <w:color w:val="383A42"/>
-                              </w:rPr>
-                              <w:br/>
-                              <w:t xml:space="preserve">      </w:t>
-                            </w:r>
-                            <w:r>
-                              <w:rPr>
-                                <w:rFonts w:ascii="Courier New" w:hAnsi="Courier New" w:cs="Courier New"/>
-                                <w:color w:val="A626A4"/>
-                              </w:rPr>
-                              <w:t>char</w:t>
-                            </w:r>
-                            <w:r>
-                              <w:rPr>
-                                <w:rFonts w:ascii="Courier New" w:hAnsi="Courier New" w:cs="Courier New"/>
-                                <w:color w:val="383A42"/>
-                              </w:rPr>
-                              <w:t xml:space="preserve"> newline = </w:t>
-                            </w:r>
-                            <w:r>
-                              <w:rPr>
-                                <w:rFonts w:ascii="Courier New" w:hAnsi="Courier New" w:cs="Courier New"/>
-                                <w:color w:val="50A14F"/>
-                              </w:rPr>
-                              <w:t>'\n'</w:t>
-                            </w:r>
-                            <w:r>
-                              <w:rPr>
-                                <w:rFonts w:ascii="Courier New" w:hAnsi="Courier New" w:cs="Courier New"/>
-                                <w:color w:val="383A42"/>
-                              </w:rPr>
-                              <w:t>;</w:t>
-                            </w:r>
-                            <w:r>
-                              <w:rPr>
-                                <w:rFonts w:ascii="Courier New" w:hAnsi="Courier New" w:cs="Courier New"/>
-                                <w:color w:val="383A42"/>
-                              </w:rPr>
-                              <w:br/>
-                              <w:t xml:space="preserve">      </w:t>
-                            </w:r>
-                            <w:proofErr w:type="spellStart"/>
-                            <w:r>
-                              <w:rPr>
-                                <w:rFonts w:ascii="Courier New" w:hAnsi="Courier New" w:cs="Courier New"/>
-                                <w:color w:val="383A42"/>
-                              </w:rPr>
-                              <w:t>writei</w:t>
-                            </w:r>
-                            <w:proofErr w:type="spellEnd"/>
-                            <w:r>
-                              <w:rPr>
-                                <w:rFonts w:ascii="Courier New" w:hAnsi="Courier New" w:cs="Courier New"/>
-                                <w:color w:val="383A42"/>
-                              </w:rPr>
-                              <w:t>(</w:t>
-                            </w:r>
-                            <w:proofErr w:type="spellStart"/>
-                            <w:r>
-                              <w:rPr>
-                                <w:rFonts w:ascii="Courier New" w:hAnsi="Courier New" w:cs="Courier New"/>
-                                <w:color w:val="383A42"/>
-                              </w:rPr>
-                              <w:t>ip</w:t>
-                            </w:r>
-                            <w:proofErr w:type="spellEnd"/>
-                            <w:r>
-                              <w:rPr>
-                                <w:rFonts w:ascii="Courier New" w:hAnsi="Courier New" w:cs="Courier New"/>
-                                <w:color w:val="383A42"/>
-                              </w:rPr>
-                              <w:t xml:space="preserve">, &amp;newline, off - </w:t>
-                            </w:r>
-                            <w:r>
-                              <w:rPr>
-                                <w:rFonts w:ascii="Courier New" w:hAnsi="Courier New" w:cs="Courier New"/>
-                                <w:color w:val="986801"/>
-                              </w:rPr>
-                              <w:t>1</w:t>
-                            </w:r>
-                            <w:r>
-                              <w:rPr>
-                                <w:rFonts w:ascii="Courier New" w:hAnsi="Courier New" w:cs="Courier New"/>
-                                <w:color w:val="383A42"/>
-                              </w:rPr>
-                              <w:t xml:space="preserve">, </w:t>
-                            </w:r>
-                            <w:r>
-                              <w:rPr>
-                                <w:rFonts w:ascii="Courier New" w:hAnsi="Courier New" w:cs="Courier New"/>
-                                <w:color w:val="986801"/>
-                              </w:rPr>
-                              <w:t>1</w:t>
-                            </w:r>
-                            <w:r>
-                              <w:rPr>
-                                <w:rFonts w:ascii="Courier New" w:hAnsi="Courier New" w:cs="Courier New"/>
-                                <w:color w:val="383A42"/>
-                              </w:rPr>
-                              <w:t>);</w:t>
-                            </w:r>
-                            <w:r>
-                              <w:rPr>
-                                <w:rFonts w:ascii="Courier New" w:hAnsi="Courier New" w:cs="Courier New"/>
-                                <w:color w:val="383A42"/>
-                              </w:rPr>
-                              <w:br/>
-                              <w:t xml:space="preserve">    }</w:t>
-                            </w:r>
-                            <w:r>
-                              <w:rPr>
-                                <w:rFonts w:ascii="Courier New" w:hAnsi="Courier New" w:cs="Courier New"/>
-                                <w:color w:val="383A42"/>
-                              </w:rPr>
-                              <w:br/>
                               <w:t xml:space="preserve">  }</w:t>
                             </w:r>
                             <w:r>
@@ -13564,7 +15580,7 @@
           </mc:Choice>
           <mc:Fallback>
             <w:pict>
-              <v:shape w14:anchorId="321E3743" id="_x0000_s1036" type="#_x0000_t202" style="width:451.3pt;height:415.4pt;visibility:visible;mso-wrap-style:square;mso-left-percent:-10001;mso-top-percent:-10001;mso-position-horizontal:absolute;mso-position-horizontal-relative:char;mso-position-vertical:absolute;mso-position-vertical-relative:line;mso-left-percent:-10001;mso-top-percent:-10001;v-text-anchor:top" o:gfxdata="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" stroked="f">
+              <v:shape w14:anchorId="321E3743" id="_x0000_s1036" type="#_x0000_t202" style="width:451.3pt;height:361.1pt;visibility:visible;mso-wrap-style:square;mso-left-percent:-10001;mso-top-percent:-10001;mso-position-horizontal:absolute;mso-position-horizontal-relative:char;mso-position-vertical:absolute;mso-position-vertical-relative:line;mso-left-percent:-10001;mso-top-percent:-10001;v-text-anchor:top" o:gfxdata="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" stroked="f">
                 <v:textbox>
                   <w:txbxContent>
                     <w:p>
@@ -13953,154 +15969,6 @@
                         </w:rPr>
                         <w:br/>
                         <w:t xml:space="preserve">    off = size;</w:t>
-                      </w:r>
-                      <w:r>
-                        <w:rPr>
-                          <w:rFonts w:ascii="Courier New" w:hAnsi="Courier New" w:cs="Courier New"/>
-                          <w:color w:val="383A42"/>
-                        </w:rPr>
-                        <w:br/>
-                        <w:t xml:space="preserve">    </w:t>
-                      </w:r>
-                      <w:r>
-                        <w:rPr>
-                          <w:rFonts w:ascii="Courier New" w:hAnsi="Courier New" w:cs="Courier New"/>
-                          <w:color w:val="A626A4"/>
-                        </w:rPr>
-                        <w:t>if</w:t>
-                      </w:r>
-                      <w:r>
-                        <w:rPr>
-                          <w:rFonts w:ascii="Courier New" w:hAnsi="Courier New" w:cs="Courier New"/>
-                          <w:color w:val="383A42"/>
-                        </w:rPr>
-                        <w:t xml:space="preserve"> (off != </w:t>
-                      </w:r>
-                      <w:r>
-                        <w:rPr>
-                          <w:rFonts w:ascii="Courier New" w:hAnsi="Courier New" w:cs="Courier New"/>
-                          <w:color w:val="986801"/>
-                        </w:rPr>
-                        <w:t>0</w:t>
-                      </w:r>
-                      <w:r>
-                        <w:rPr>
-                          <w:rFonts w:ascii="Courier New" w:hAnsi="Courier New" w:cs="Courier New"/>
-                          <w:color w:val="383A42"/>
-                        </w:rPr>
-                        <w:t>) {</w:t>
-                      </w:r>
-                      <w:r>
-                        <w:rPr>
-                          <w:rFonts w:ascii="Courier New" w:hAnsi="Courier New" w:cs="Courier New"/>
-                          <w:color w:val="383A42"/>
-                        </w:rPr>
-                        <w:br/>
-                        <w:t xml:space="preserve">      </w:t>
-                      </w:r>
-                      <w:r>
-                        <w:rPr>
-                          <w:rFonts w:ascii="Courier New" w:hAnsi="Courier New" w:cs="Courier New"/>
-                          <w:color w:val="A626A4"/>
-                        </w:rPr>
-                        <w:t>char</w:t>
-                      </w:r>
-                      <w:r>
-                        <w:rPr>
-                          <w:rFonts w:ascii="Courier New" w:hAnsi="Courier New" w:cs="Courier New"/>
-                          <w:color w:val="383A42"/>
-                        </w:rPr>
-                        <w:t xml:space="preserve"> newline = </w:t>
-                      </w:r>
-                      <w:r>
-                        <w:rPr>
-                          <w:rFonts w:ascii="Courier New" w:hAnsi="Courier New" w:cs="Courier New"/>
-                          <w:color w:val="50A14F"/>
-                        </w:rPr>
-                        <w:t>'\n'</w:t>
-                      </w:r>
-                      <w:r>
-                        <w:rPr>
-                          <w:rFonts w:ascii="Courier New" w:hAnsi="Courier New" w:cs="Courier New"/>
-                          <w:color w:val="383A42"/>
-                        </w:rPr>
-                        <w:t>;</w:t>
-                      </w:r>
-                      <w:r>
-                        <w:rPr>
-                          <w:rFonts w:ascii="Courier New" w:hAnsi="Courier New" w:cs="Courier New"/>
-                          <w:color w:val="383A42"/>
-                        </w:rPr>
-                        <w:br/>
-                        <w:t xml:space="preserve">      </w:t>
-                      </w:r>
-                      <w:proofErr w:type="spellStart"/>
-                      <w:r>
-                        <w:rPr>
-                          <w:rFonts w:ascii="Courier New" w:hAnsi="Courier New" w:cs="Courier New"/>
-                          <w:color w:val="383A42"/>
-                        </w:rPr>
-                        <w:t>writei</w:t>
-                      </w:r>
-                      <w:proofErr w:type="spellEnd"/>
-                      <w:r>
-                        <w:rPr>
-                          <w:rFonts w:ascii="Courier New" w:hAnsi="Courier New" w:cs="Courier New"/>
-                          <w:color w:val="383A42"/>
-                        </w:rPr>
-                        <w:t>(</w:t>
-                      </w:r>
-                      <w:proofErr w:type="spellStart"/>
-                      <w:r>
-                        <w:rPr>
-                          <w:rFonts w:ascii="Courier New" w:hAnsi="Courier New" w:cs="Courier New"/>
-                          <w:color w:val="383A42"/>
-                        </w:rPr>
-                        <w:t>ip</w:t>
-                      </w:r>
-                      <w:proofErr w:type="spellEnd"/>
-                      <w:r>
-                        <w:rPr>
-                          <w:rFonts w:ascii="Courier New" w:hAnsi="Courier New" w:cs="Courier New"/>
-                          <w:color w:val="383A42"/>
-                        </w:rPr>
-                        <w:t xml:space="preserve">, &amp;newline, off - </w:t>
-                      </w:r>
-                      <w:r>
-                        <w:rPr>
-                          <w:rFonts w:ascii="Courier New" w:hAnsi="Courier New" w:cs="Courier New"/>
-                          <w:color w:val="986801"/>
-                        </w:rPr>
-                        <w:t>1</w:t>
-                      </w:r>
-                      <w:r>
-                        <w:rPr>
-                          <w:rFonts w:ascii="Courier New" w:hAnsi="Courier New" w:cs="Courier New"/>
-                          <w:color w:val="383A42"/>
-                        </w:rPr>
-                        <w:t xml:space="preserve">, </w:t>
-                      </w:r>
-                      <w:r>
-                        <w:rPr>
-                          <w:rFonts w:ascii="Courier New" w:hAnsi="Courier New" w:cs="Courier New"/>
-                          <w:color w:val="986801"/>
-                        </w:rPr>
-                        <w:t>1</w:t>
-                      </w:r>
-                      <w:r>
-                        <w:rPr>
-                          <w:rFonts w:ascii="Courier New" w:hAnsi="Courier New" w:cs="Courier New"/>
-                          <w:color w:val="383A42"/>
-                        </w:rPr>
-                        <w:t>);</w:t>
-                      </w:r>
-                      <w:r>
-                        <w:rPr>
-                          <w:rFonts w:ascii="Courier New" w:hAnsi="Courier New" w:cs="Courier New"/>
-                          <w:color w:val="383A42"/>
-                        </w:rPr>
-                        <w:br/>
-                        <w:t xml:space="preserve">    }</w:t>
                       </w:r>
                       <w:r>
                         <w:rPr>
@@ -14453,7 +16321,6 @@
           <w:rFonts w:hint="cs"/>
           <w:rtl/>
         </w:rPr>
-        <w:lastRenderedPageBreak/>
         <w:t xml:space="preserve">برای تست کردن این فراخوانی سیستمی یک برنامه سطح کاربر به نام </w:t>
       </w:r>
       <w:proofErr w:type="spellStart"/>
@@ -14466,7 +16333,23 @@
           <w:rFonts w:hint="cs"/>
           <w:rtl/>
         </w:rPr>
-        <w:t xml:space="preserve"> می‌نویسیم و آن را به متغیر </w:t>
+        <w:t xml:space="preserve"> </w:t>
+      </w:r>
+      <w:proofErr w:type="spellStart"/>
+      <w:r>
+        <w:rPr>
+          <w:rFonts w:hint="cs"/>
+          <w:rtl/>
+        </w:rPr>
+        <w:t>می‌نویسیم</w:t>
+      </w:r>
+      <w:proofErr w:type="spellEnd"/>
+      <w:r>
+        <w:rPr>
+          <w:rFonts w:hint="cs"/>
+          <w:rtl/>
+        </w:rPr>
+        <w:t xml:space="preserve"> و آن را به متغیر </w:t>
       </w:r>
       <w:r>
         <w:t>UPROGS</w:t>
@@ -14488,7 +16371,23 @@
           <w:rFonts w:hint="cs"/>
           <w:rtl/>
         </w:rPr>
-        <w:t xml:space="preserve"> نیز اضافه می‌کنیم:</w:t>
+        <w:t xml:space="preserve"> نیز اضافه </w:t>
+      </w:r>
+      <w:proofErr w:type="spellStart"/>
+      <w:r>
+        <w:rPr>
+          <w:rFonts w:hint="cs"/>
+          <w:rtl/>
+        </w:rPr>
+        <w:t>می‌کنیم</w:t>
+      </w:r>
+      <w:proofErr w:type="spellEnd"/>
+      <w:r>
+        <w:rPr>
+          <w:rFonts w:hint="cs"/>
+          <w:rtl/>
+        </w:rPr>
+        <w:t>:</w:t>
       </w:r>
     </w:p>
     <w:p>
@@ -14499,6 +16398,7 @@
         <w:rPr>
           <w:noProof/>
         </w:rPr>
+        <w:lastRenderedPageBreak/>
         <mc:AlternateContent>
           <mc:Choice Requires="wps">
             <w:drawing>
@@ -15448,7 +17348,7 @@
           </mc:Choice>
           <mc:Fallback>
             <w:pict>
-              <v:shape w14:anchorId="61D88809" id="_x0000_s1037" type="#_x0000_t202" style="width:451.3pt;height:318.35pt;visibility:visible;mso-wrap-style:square;mso-left-percent:-10001;mso-top-percent:-10001;mso-position-horizontal:absolute;mso-position-horizontal-relative:char;mso-position-vertical:absolute;mso-position-vertical-relative:line;mso-left-percent:-10001;mso-top-percent:-10001;v-text-anchor:top" o:gfxdata="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" stroked="f">
+              <v:shape w14:anchorId="61D88809" id="_x0000_s1037" type="#_x0000_t202" style="width:451.3pt;height:318.35pt;visibility:visible;mso-wrap-style:square;mso-left-percent:-10001;mso-top-percent:-10001;mso-position-horizontal:absolute;mso-position-horizontal-relative:char;mso-position-vertical:absolute;mso-position-vertical-relative:line;mso-left-percent:-10001;mso-top-percent:-10001;v-text-anchor:top" o:gfxdata="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" stroked="f">
                 <v:textbox>
                   <w:txbxContent>
                     <w:p>
@@ -16388,9 +18288,9 @@
           <w:rtl/>
         </w:rPr>
         <w:drawing>
-          <wp:inline distT="0" distB="0" distL="0" distR="0" wp14:anchorId="215810E1" wp14:editId="453C139F">
-            <wp:extent cx="5731510" cy="3030220"/>
-            <wp:effectExtent l="0" t="0" r="2540" b="0"/>
+          <wp:inline distT="0" distB="0" distL="0" distR="0" wp14:anchorId="215810E1" wp14:editId="434A95AA">
+            <wp:extent cx="5518449" cy="3030220"/>
+            <wp:effectExtent l="0" t="0" r="6350" b="0"/>
             <wp:docPr id="23" name="Picture 23"/>
             <wp:cNvGraphicFramePr>
               <a:graphicFrameLocks xmlns:a="http://schemas.openxmlformats.org/drawingml/2006/main" noChangeAspect="1"/>
@@ -16399,11 +18299,17 @@
               <a:graphicData uri="http://schemas.openxmlformats.org/drawingml/2006/picture">
                 <pic:pic xmlns:pic="http://schemas.openxmlformats.org/drawingml/2006/picture">
                   <pic:nvPicPr>
-                    <pic:cNvPr id="1" name=""/>
+                    <pic:cNvPr id="23" name="Picture 23"/>
                     <pic:cNvPicPr/>
                   </pic:nvPicPr>
                   <pic:blipFill>
-                    <a:blip r:embed="rId16"/>
+                    <a:blip r:embed="rId16">
+                      <a:extLst>
+                        <a:ext uri="{28A0092B-C50C-407E-A947-70E740481C1C}">
+                          <a14:useLocalDpi xmlns:a14="http://schemas.microsoft.com/office/drawing/2010/main" val="0"/>
+                        </a:ext>
+                      </a:extLst>
+                    </a:blip>
                     <a:stretch>
                       <a:fillRect/>
                     </a:stretch>
@@ -16411,7 +18317,7 @@
                   <pic:spPr>
                     <a:xfrm>
                       <a:off x="0" y="0"/>
-                      <a:ext cx="5731510" cy="3030220"/>
+                      <a:ext cx="5518449" cy="3030220"/>
                     </a:xfrm>
                     <a:prstGeom prst="rect">
                       <a:avLst/>
@@ -16426,57 +18332,33 @@
     </w:p>
     <w:p>
       <w:pPr>
-        <w:pStyle w:val="Text"/>
-        <w:rPr>
-          <w:rtl/>
-        </w:rPr>
-      </w:pPr>
-      <w:r>
-        <w:rPr>
-          <w:rFonts w:hint="cs"/>
-          <w:rtl/>
-        </w:rPr>
-        <w:t xml:space="preserve">لازم به ذکر است که در تمامی حالات، کاراکتر آخر متن برابر با </w:t>
-      </w:r>
-      <w:r>
-        <w:t>‘\n’</w:t>
-      </w:r>
-      <w:r>
-        <w:rPr>
-          <w:rFonts w:hint="cs"/>
-          <w:rtl/>
-        </w:rPr>
-        <w:t xml:space="preserve"> است و به همین دلیل حجم فایل در حالتی که با کاراکتر نال (</w:t>
-      </w:r>
-      <w:r>
-        <w:t>‘\0’</w:t>
-      </w:r>
-      <w:r>
-        <w:rPr>
-          <w:rFonts w:hint="cs"/>
-          <w:rtl/>
-        </w:rPr>
-        <w:t>) پر نشده، یک بایت بیشتر از تعداد کاراکترهای قابل دیدن است.</w:t>
-      </w:r>
-      <w:r>
-        <w:rPr>
-          <w:rFonts w:hint="cs"/>
-          <w:rtl/>
-        </w:rPr>
-        <w:t xml:space="preserve"> زمانی که از دستور </w:t>
-      </w:r>
-      <w:r>
-        <w:rPr>
-          <w:rStyle w:val="CodeChar"/>
-        </w:rPr>
-        <w:t>ls</w:t>
-      </w:r>
-      <w:r>
-        <w:rPr>
-          <w:rFonts w:hint="cs"/>
-          <w:rtl/>
-        </w:rPr>
-        <w:t xml:space="preserve"> استفاده می‌شود، عدد آخر نشان‌دهنده سایز فایل است.</w:t>
+        <w:pStyle w:val="Heading2"/>
+        <w:rPr>
+          <w:rtl/>
+        </w:rPr>
+      </w:pPr>
+      <w:r>
+        <w:rPr>
+          <w:rFonts w:hint="cs"/>
+          <w:rtl/>
+        </w:rPr>
+        <w:t xml:space="preserve">فراخوانی سیستمی لیست </w:t>
+      </w:r>
+      <w:proofErr w:type="spellStart"/>
+      <w:r>
+        <w:rPr>
+          <w:rFonts w:hint="cs"/>
+          <w:rtl/>
+        </w:rPr>
+        <w:t>پردازه‌های</w:t>
+      </w:r>
+      <w:proofErr w:type="spellEnd"/>
+      <w:r>
+        <w:rPr>
+          <w:rFonts w:hint="cs"/>
+          <w:rtl/>
+        </w:rPr>
+        <w:t xml:space="preserve"> فراخواننده</w:t>
       </w:r>
     </w:p>
     <w:p>
@@ -16491,123 +18373,156 @@
           <w:rFonts w:hint="cs"/>
           <w:rtl/>
         </w:rPr>
-        <w:lastRenderedPageBreak/>
-        <w:t>فراخوانی سیستمی لیست پردازه‌های فراخواننده</w:t>
+        <w:t>فراخوانی سیستمی گرفتن پردازه پدر</w:t>
       </w:r>
     </w:p>
     <w:p>
       <w:pPr>
-        <w:pStyle w:val="Heading2"/>
-        <w:rPr>
-          <w:rtl/>
-        </w:rPr>
-      </w:pPr>
-      <w:r>
-        <w:rPr>
-          <w:rFonts w:hint="cs"/>
-          <w:rtl/>
-        </w:rPr>
-        <w:t>فراخوانی سیستمی گرفتن پردازه پدر</w:t>
+        <w:pStyle w:val="Text"/>
+        <w:rPr>
+          <w:rtl/>
+        </w:rPr>
+      </w:pPr>
+      <w:r>
+        <w:rPr>
+          <w:rFonts w:hint="cs"/>
+          <w:rtl/>
+        </w:rPr>
+        <w:t xml:space="preserve">برای اضافه کردن این فراخوانی سیستمی، در ابتدا تابع در دسترس کاربر را در </w:t>
+      </w:r>
+      <w:proofErr w:type="spellStart"/>
+      <w:r>
+        <w:t>user.h</w:t>
+      </w:r>
+      <w:proofErr w:type="spellEnd"/>
+      <w:r>
+        <w:rPr>
+          <w:rFonts w:hint="cs"/>
+          <w:rtl/>
+        </w:rPr>
+        <w:t xml:space="preserve"> </w:t>
+      </w:r>
+      <w:proofErr w:type="spellStart"/>
+      <w:r>
+        <w:rPr>
+          <w:rFonts w:hint="cs"/>
+          <w:rtl/>
+        </w:rPr>
+        <w:t>دیکلر</w:t>
+      </w:r>
+      <w:proofErr w:type="spellEnd"/>
+      <w:r>
+        <w:rPr>
+          <w:rFonts w:hint="cs"/>
+          <w:rtl/>
+        </w:rPr>
+        <w:t xml:space="preserve"> </w:t>
+      </w:r>
+      <w:proofErr w:type="spellStart"/>
+      <w:r>
+        <w:rPr>
+          <w:rFonts w:hint="cs"/>
+          <w:rtl/>
+        </w:rPr>
+        <w:t>می‌کنیم</w:t>
+      </w:r>
+      <w:proofErr w:type="spellEnd"/>
+      <w:r>
+        <w:rPr>
+          <w:rFonts w:hint="cs"/>
+          <w:rtl/>
+        </w:rPr>
+        <w:t>:</w:t>
       </w:r>
     </w:p>
     <w:p>
       <w:pPr>
-        <w:pStyle w:val="Text"/>
-        <w:rPr>
-          <w:rtl/>
-        </w:rPr>
-      </w:pPr>
-      <w:r>
-        <w:rPr>
-          <w:rFonts w:hint="cs"/>
-          <w:rtl/>
-        </w:rPr>
-        <w:t xml:space="preserve">برای اضافه کردن این فراخوانی سیستمی، در ابتدا تابع در دسترس کاربر را در </w:t>
-      </w:r>
-      <w:proofErr w:type="spellStart"/>
-      <w:r>
-        <w:t>user.h</w:t>
-      </w:r>
-      <w:proofErr w:type="spellEnd"/>
-      <w:r>
-        <w:rPr>
-          <w:rFonts w:hint="cs"/>
-          <w:rtl/>
-        </w:rPr>
-        <w:t xml:space="preserve"> دیکلر می‌کنیم:</w:t>
+        <w:pStyle w:val="Code"/>
+        <w:bidi w:val="0"/>
+        <w:rPr>
+          <w:rFonts w:cs="Vazirmatn"/>
+          <w:rtl/>
+        </w:rPr>
+      </w:pPr>
+      <w:r>
+        <w:t xml:space="preserve">int </w:t>
+      </w:r>
+      <w:proofErr w:type="spellStart"/>
+      <w:r>
+        <w:t>get_parent_pid</w:t>
+      </w:r>
+      <w:proofErr w:type="spellEnd"/>
+      <w:r>
+        <w:t>(void)</w:t>
+      </w:r>
+      <w:r>
+        <w:rPr>
+          <w:rFonts w:cs="Vazirmatn"/>
+          <w:rtl/>
+        </w:rPr>
+        <w:t>;</w:t>
       </w:r>
     </w:p>
     <w:p>
       <w:pPr>
+        <w:pStyle w:val="Text"/>
+        <w:rPr>
+          <w:rtl/>
+        </w:rPr>
+      </w:pPr>
+      <w:r>
+        <w:rPr>
+          <w:rFonts w:hint="cs"/>
+          <w:rtl/>
+        </w:rPr>
+        <w:t>این تابع آرگومان ورودی ای نمی‌گیرد.</w:t>
+      </w:r>
+      <w:r>
+        <w:rPr>
+          <w:rFonts w:hint="cs"/>
+          <w:rtl/>
+        </w:rPr>
+        <w:t xml:space="preserve"> حال تعریف این تابع را در </w:t>
+      </w:r>
+      <w:proofErr w:type="spellStart"/>
+      <w:r>
+        <w:t>usys.S</w:t>
+      </w:r>
+      <w:proofErr w:type="spellEnd"/>
+      <w:r>
+        <w:rPr>
+          <w:rFonts w:hint="cs"/>
+          <w:rtl/>
+        </w:rPr>
+        <w:t xml:space="preserve"> انجام </w:t>
+      </w:r>
+      <w:proofErr w:type="spellStart"/>
+      <w:r>
+        <w:rPr>
+          <w:rFonts w:hint="cs"/>
+          <w:rtl/>
+        </w:rPr>
+        <w:t>می‌دهیم</w:t>
+      </w:r>
+      <w:proofErr w:type="spellEnd"/>
+      <w:r>
+        <w:rPr>
+          <w:rFonts w:hint="cs"/>
+          <w:rtl/>
+        </w:rPr>
+        <w:t>:</w:t>
+      </w:r>
+    </w:p>
+    <w:p>
+      <w:pPr>
         <w:pStyle w:val="Code"/>
         <w:bidi w:val="0"/>
         <w:rPr>
-          <w:rFonts w:cs="Vazirmatn"/>
-          <w:rtl/>
-        </w:rPr>
-      </w:pPr>
-      <w:r>
-        <w:t xml:space="preserve">int </w:t>
-      </w:r>
-      <w:proofErr w:type="spellStart"/>
-      <w:r>
-        <w:t>get_parent_pid</w:t>
-      </w:r>
-      <w:proofErr w:type="spellEnd"/>
-      <w:r>
-        <w:t>(void)</w:t>
-      </w:r>
-      <w:r>
-        <w:rPr>
-          <w:rFonts w:cs="Vazirmatn"/>
-          <w:rtl/>
-        </w:rPr>
-        <w:t>;</w:t>
-      </w:r>
-    </w:p>
-    <w:p>
-      <w:pPr>
-        <w:pStyle w:val="Text"/>
-        <w:rPr>
-          <w:rtl/>
-        </w:rPr>
-      </w:pPr>
-      <w:r>
-        <w:rPr>
-          <w:rFonts w:hint="cs"/>
-          <w:rtl/>
-        </w:rPr>
-        <w:t>این تابع آرگومان ورودی ای نمی‌گیرد.</w:t>
-      </w:r>
-      <w:r>
-        <w:rPr>
-          <w:rFonts w:hint="cs"/>
-          <w:rtl/>
-        </w:rPr>
-        <w:t xml:space="preserve"> حال تعریف این تابع را در </w:t>
-      </w:r>
-      <w:proofErr w:type="spellStart"/>
-      <w:r>
-        <w:t>usys.S</w:t>
-      </w:r>
-      <w:proofErr w:type="spellEnd"/>
-      <w:r>
-        <w:rPr>
-          <w:rFonts w:hint="cs"/>
-          <w:rtl/>
-        </w:rPr>
-        <w:t xml:space="preserve"> انجام می‌دهیم:</w:t>
-      </w:r>
-    </w:p>
-    <w:p>
-      <w:pPr>
-        <w:pStyle w:val="Code"/>
-        <w:bidi w:val="0"/>
-        <w:rPr>
-          <w:rtl/>
-        </w:rPr>
-      </w:pPr>
-      <w:r>
+          <w:rtl/>
+        </w:rPr>
+      </w:pPr>
+      <w:r>
+        <w:lastRenderedPageBreak/>
         <w:t>SYSCALL(</w:t>
       </w:r>
       <w:proofErr w:type="spellStart"/>
@@ -16887,7 +18802,7 @@
           </mc:Choice>
           <mc:Fallback>
             <w:pict>
-              <v:shape w14:anchorId="12DEE7F1" id="_x0000_s1038" type="#_x0000_t202" style="width:451.3pt;height:74.5pt;visibility:visible;mso-wrap-style:square;mso-left-percent:-10001;mso-top-percent:-10001;mso-position-horizontal:absolute;mso-position-horizontal-relative:char;mso-position-vertical:absolute;mso-position-vertical-relative:line;mso-left-percent:-10001;mso-top-percent:-10001;v-text-anchor:top" o:gfxdata="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" stroked="f">
+              <v:shape w14:anchorId="12DEE7F1" id="_x0000_s1038" type="#_x0000_t202" style="width:451.3pt;height:74.5pt;visibility:visible;mso-wrap-style:square;mso-left-percent:-10001;mso-top-percent:-10001;mso-position-horizontal:absolute;mso-position-horizontal-relative:char;mso-position-vertical:absolute;mso-position-vertical-relative:line;mso-left-percent:-10001;mso-top-percent:-10001;v-text-anchor:top" o:gfxdata="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" stroked="f">
                 <v:textbox>
                   <w:txbxContent>
                     <w:p>
@@ -17106,7 +19021,23 @@
           <w:rFonts w:hint="cs"/>
           <w:rtl/>
         </w:rPr>
-        <w:t xml:space="preserve"> عدد سیستم کال می‌باشد که در </w:t>
+        <w:t xml:space="preserve"> عدد سیستم کال </w:t>
+      </w:r>
+      <w:proofErr w:type="spellStart"/>
+      <w:r>
+        <w:rPr>
+          <w:rFonts w:hint="cs"/>
+          <w:rtl/>
+        </w:rPr>
+        <w:t>می‌باشد</w:t>
+      </w:r>
+      <w:proofErr w:type="spellEnd"/>
+      <w:r>
+        <w:rPr>
+          <w:rFonts w:hint="cs"/>
+          <w:rtl/>
+        </w:rPr>
+        <w:t xml:space="preserve"> که در </w:t>
       </w:r>
       <w:proofErr w:type="spellStart"/>
       <w:r>
@@ -17168,7 +19099,23 @@
           <w:rFonts w:hint="cs"/>
           <w:rtl/>
         </w:rPr>
-        <w:t xml:space="preserve">حال باید تابع در سطح کرنل را پیاده‌سازی کنیم. ابتدا دیکلر تابع را در </w:t>
+        <w:t xml:space="preserve">حال باید تابع در سطح کرنل را پیاده‌سازی کنیم. ابتدا </w:t>
+      </w:r>
+      <w:proofErr w:type="spellStart"/>
+      <w:r>
+        <w:rPr>
+          <w:rFonts w:hint="cs"/>
+          <w:rtl/>
+        </w:rPr>
+        <w:t>دیکلر</w:t>
+      </w:r>
+      <w:proofErr w:type="spellEnd"/>
+      <w:r>
+        <w:rPr>
+          <w:rFonts w:hint="cs"/>
+          <w:rtl/>
+        </w:rPr>
+        <w:t xml:space="preserve"> تابع را در </w:t>
       </w:r>
       <w:proofErr w:type="spellStart"/>
       <w:r>
@@ -17183,7 +19130,55 @@
           <w:rFonts w:hint="cs"/>
           <w:rtl/>
         </w:rPr>
-        <w:t xml:space="preserve"> می‌نویسیم و سپس آن را به آرایه مپ شماره سیستم کال به تابع اضافه می‌کنیم:</w:t>
+        <w:t xml:space="preserve"> </w:t>
+      </w:r>
+      <w:proofErr w:type="spellStart"/>
+      <w:r>
+        <w:rPr>
+          <w:rFonts w:hint="cs"/>
+          <w:rtl/>
+        </w:rPr>
+        <w:t>می‌نویسیم</w:t>
+      </w:r>
+      <w:proofErr w:type="spellEnd"/>
+      <w:r>
+        <w:rPr>
+          <w:rFonts w:hint="cs"/>
+          <w:rtl/>
+        </w:rPr>
+        <w:t xml:space="preserve"> و سپس آن را به آرایه </w:t>
+      </w:r>
+      <w:proofErr w:type="spellStart"/>
+      <w:r>
+        <w:rPr>
+          <w:rFonts w:hint="cs"/>
+          <w:rtl/>
+        </w:rPr>
+        <w:t>مپ</w:t>
+      </w:r>
+      <w:proofErr w:type="spellEnd"/>
+      <w:r>
+        <w:rPr>
+          <w:rFonts w:hint="cs"/>
+          <w:rtl/>
+        </w:rPr>
+        <w:t xml:space="preserve"> شماره سیستم کال به تابع اضافه </w:t>
+      </w:r>
+      <w:proofErr w:type="spellStart"/>
+      <w:r>
+        <w:rPr>
+          <w:rFonts w:hint="cs"/>
+          <w:rtl/>
+        </w:rPr>
+        <w:t>می‌کنیم</w:t>
+      </w:r>
+      <w:proofErr w:type="spellEnd"/>
+      <w:r>
+        <w:rPr>
+          <w:rFonts w:hint="cs"/>
+          <w:rtl/>
+        </w:rPr>
+        <w:t>:</w:t>
       </w:r>
     </w:p>
     <w:p>
@@ -17285,7 +19280,39 @@
           <w:rFonts w:hint="cs"/>
           <w:rtl/>
         </w:rPr>
-        <w:t xml:space="preserve">تعریف تابع‌های سیستمی در فایل‌های </w:t>
+        <w:t xml:space="preserve">تعریف </w:t>
+      </w:r>
+      <w:proofErr w:type="spellStart"/>
+      <w:r>
+        <w:rPr>
+          <w:rFonts w:hint="cs"/>
+          <w:rtl/>
+        </w:rPr>
+        <w:t>تابع‌های</w:t>
+      </w:r>
+      <w:proofErr w:type="spellEnd"/>
+      <w:r>
+        <w:rPr>
+          <w:rFonts w:hint="cs"/>
+          <w:rtl/>
+        </w:rPr>
+        <w:t xml:space="preserve"> سیستمی در </w:t>
+      </w:r>
+      <w:proofErr w:type="spellStart"/>
+      <w:r>
+        <w:rPr>
+          <w:rFonts w:hint="cs"/>
+          <w:rtl/>
+        </w:rPr>
+        <w:t>فایل‌های</w:t>
+      </w:r>
+      <w:proofErr w:type="spellEnd"/>
+      <w:r>
+        <w:rPr>
+          <w:rFonts w:hint="cs"/>
+          <w:rtl/>
+        </w:rPr>
+        <w:t xml:space="preserve"> </w:t>
       </w:r>
       <w:proofErr w:type="spellStart"/>
       <w:r>
@@ -17309,7 +19336,23 @@
           <w:rFonts w:hint="cs"/>
           <w:rtl/>
         </w:rPr>
-        <w:t xml:space="preserve"> بنا بر عملکرد دستور قرار گرفته‌اند. از آنجا که این تابع به </w:t>
+        <w:t xml:space="preserve"> بنا بر عملکرد دستور قرار </w:t>
+      </w:r>
+      <w:proofErr w:type="spellStart"/>
+      <w:r>
+        <w:rPr>
+          <w:rFonts w:hint="cs"/>
+          <w:rtl/>
+        </w:rPr>
+        <w:t>گرفته‌اند</w:t>
+      </w:r>
+      <w:proofErr w:type="spellEnd"/>
+      <w:r>
+        <w:rPr>
+          <w:rFonts w:hint="cs"/>
+          <w:rtl/>
+        </w:rPr>
+        <w:t xml:space="preserve">. از آنجا که این تابع به </w:t>
       </w:r>
       <w:r>
         <w:t>process</w:t>
@@ -17331,7 +19374,23 @@
           <w:rFonts w:hint="cs"/>
           <w:rtl/>
         </w:rPr>
-        <w:t xml:space="preserve"> قرار می‌دهیم:</w:t>
+        <w:t xml:space="preserve"> قرار </w:t>
+      </w:r>
+      <w:proofErr w:type="spellStart"/>
+      <w:r>
+        <w:rPr>
+          <w:rFonts w:hint="cs"/>
+          <w:rtl/>
+        </w:rPr>
+        <w:t>می‌دهیم</w:t>
+      </w:r>
+      <w:proofErr w:type="spellEnd"/>
+      <w:r>
+        <w:rPr>
+          <w:rFonts w:hint="cs"/>
+          <w:rtl/>
+        </w:rPr>
+        <w:t>:</w:t>
       </w:r>
     </w:p>
     <w:p>
@@ -17514,7 +19573,7 @@
           </mc:Choice>
           <mc:Fallback>
             <w:pict>
-              <v:shape w14:anchorId="5E7DE3A4" id="_x0000_s1039" type="#_x0000_t202" style="width:451.3pt;height:74.5pt;visibility:visible;mso-wrap-style:square;mso-left-percent:-10001;mso-top-percent:-10001;mso-position-horizontal:absolute;mso-position-horizontal-relative:char;mso-position-vertical:absolute;mso-position-vertical-relative:line;mso-left-percent:-10001;mso-top-percent:-10001;v-text-anchor:top" o:gfxdata="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" stroked="f">
+              <v:shape w14:anchorId="5E7DE3A4" id="_x0000_s1039" type="#_x0000_t202" style="width:451.3pt;height:74.5pt;visibility:visible;mso-wrap-style:square;mso-left-percent:-10001;mso-top-percent:-10001;mso-position-horizontal:absolute;mso-position-horizontal-relative:char;mso-position-vertical:absolute;mso-position-vertical-relative:line;mso-left-percent:-10001;mso-top-percent:-10001;v-text-anchor:top" o:gfxdata="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" stroked="f">
                 <v:textbox>
                   <w:txbxContent>
                     <w:p>
@@ -17671,7 +19730,23 @@
           <w:rFonts w:hint="cs"/>
           <w:rtl/>
         </w:rPr>
-        <w:t xml:space="preserve"> از پردازه کنونی (که در </w:t>
+        <w:t xml:space="preserve"> از </w:t>
+      </w:r>
+      <w:proofErr w:type="spellStart"/>
+      <w:r>
+        <w:rPr>
+          <w:rFonts w:hint="cs"/>
+          <w:rtl/>
+        </w:rPr>
+        <w:t>پردازه</w:t>
+      </w:r>
+      <w:proofErr w:type="spellEnd"/>
+      <w:r>
+        <w:rPr>
+          <w:rFonts w:hint="cs"/>
+          <w:rtl/>
+        </w:rPr>
+        <w:t xml:space="preserve"> کنونی (که در </w:t>
       </w:r>
       <w:r>
         <w:rPr>
@@ -17684,7 +19759,23 @@
           <w:rFonts w:hint="cs"/>
           <w:rtl/>
         </w:rPr>
-        <w:t xml:space="preserve"> ذخیره شده است و تایپ اش نیز همین است) را گرفته و فیلد </w:t>
+        <w:t xml:space="preserve"> ذخیره شده است و تایپ </w:t>
+      </w:r>
+      <w:proofErr w:type="spellStart"/>
+      <w:r>
+        <w:rPr>
+          <w:rFonts w:hint="cs"/>
+          <w:rtl/>
+        </w:rPr>
+        <w:t>اش</w:t>
+      </w:r>
+      <w:proofErr w:type="spellEnd"/>
+      <w:r>
+        <w:rPr>
+          <w:rFonts w:hint="cs"/>
+          <w:rtl/>
+        </w:rPr>
+        <w:t xml:space="preserve"> نیز همین است) را گرفته و فیلد </w:t>
       </w:r>
       <w:proofErr w:type="spellStart"/>
       <w:r>
@@ -17696,7 +19787,39 @@
           <w:rFonts w:hint="cs"/>
           <w:rtl/>
         </w:rPr>
-        <w:t xml:space="preserve"> آن را ریترن می‌کند.</w:t>
+        <w:t xml:space="preserve"> آن را </w:t>
+      </w:r>
+      <w:proofErr w:type="spellStart"/>
+      <w:r>
+        <w:rPr>
+          <w:rFonts w:hint="cs"/>
+          <w:rtl/>
+        </w:rPr>
+        <w:t>ریترن</w:t>
+      </w:r>
+      <w:proofErr w:type="spellEnd"/>
+      <w:r>
+        <w:rPr>
+          <w:rFonts w:hint="cs"/>
+          <w:rtl/>
+        </w:rPr>
+        <w:t xml:space="preserve"> </w:t>
+      </w:r>
+      <w:proofErr w:type="spellStart"/>
+      <w:r>
+        <w:rPr>
+          <w:rFonts w:hint="cs"/>
+          <w:rtl/>
+        </w:rPr>
+        <w:t>می‌کند</w:t>
+      </w:r>
+      <w:proofErr w:type="spellEnd"/>
+      <w:r>
+        <w:rPr>
+          <w:rFonts w:hint="cs"/>
+          <w:rtl/>
+        </w:rPr>
+        <w:t>.</w:t>
       </w:r>
     </w:p>
     <w:p>
@@ -17788,7 +19911,23 @@
           <w:rFonts w:hint="cs"/>
           <w:rtl/>
         </w:rPr>
-        <w:t xml:space="preserve"> اضافه می‌کنیم.</w:t>
+        <w:t xml:space="preserve"> اضافه </w:t>
+      </w:r>
+      <w:proofErr w:type="spellStart"/>
+      <w:r>
+        <w:rPr>
+          <w:rFonts w:hint="cs"/>
+          <w:rtl/>
+        </w:rPr>
+        <w:t>می‌کنیم</w:t>
+      </w:r>
+      <w:proofErr w:type="spellEnd"/>
+      <w:r>
+        <w:rPr>
+          <w:rFonts w:hint="cs"/>
+          <w:rtl/>
+        </w:rPr>
+        <w:t>.</w:t>
       </w:r>
     </w:p>
     <w:p>
@@ -18909,7 +21048,7 @@
           </mc:Choice>
           <mc:Fallback>
             <w:pict>
-              <v:shape w14:anchorId="22BE0FC9" id="_x0000_s1040" type="#_x0000_t202" style="width:451.3pt;height:519.35pt;visibility:visible;mso-wrap-style:square;mso-left-percent:-10001;mso-top-percent:-10001;mso-position-horizontal:absolute;mso-position-horizontal-relative:char;mso-position-vertical:absolute;mso-position-vertical-relative:line;mso-left-percent:-10001;mso-top-percent:-10001;v-text-anchor:top" o:gfxdata="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" stroked="f">
+              <v:shape w14:anchorId="22BE0FC9" id="_x0000_s1040" type="#_x0000_t202" style="width:451.3pt;height:519.35pt;visibility:visible;mso-wrap-style:square;mso-left-percent:-10001;mso-top-percent:-10001;mso-position-horizontal:absolute;mso-position-horizontal-relative:char;mso-position-vertical:absolute;mso-position-vertical-relative:line;mso-left-percent:-10001;mso-top-percent:-10001;v-text-anchor:top" o:gfxdata="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" stroked="f">
                 <v:textbox>
                   <w:txbxContent>
                     <w:p>
@@ -20071,7 +22210,23 @@
           <w:rFonts w:hint="cs"/>
           <w:rtl/>
         </w:rPr>
-        <w:t xml:space="preserve"> در فرزندان با استفاده از سیستم کال‌های </w:t>
+        <w:t xml:space="preserve"> در فرزندان با استفاده از سیستم </w:t>
+      </w:r>
+      <w:proofErr w:type="spellStart"/>
+      <w:r>
+        <w:rPr>
+          <w:rFonts w:hint="cs"/>
+          <w:rtl/>
+        </w:rPr>
+        <w:t>کال‌های</w:t>
+      </w:r>
+      <w:proofErr w:type="spellEnd"/>
+      <w:r>
+        <w:rPr>
+          <w:rFonts w:hint="cs"/>
+          <w:rtl/>
+        </w:rPr>
+        <w:t xml:space="preserve"> </w:t>
       </w:r>
       <w:proofErr w:type="spellStart"/>
       <w:r>
@@ -20101,7 +22256,55 @@
           <w:rFonts w:hint="cs"/>
           <w:rtl/>
         </w:rPr>
-        <w:t xml:space="preserve"> که پیاده‌سازی کردیم مقادیر را پرینت می‌کنیم.</w:t>
+        <w:t xml:space="preserve"> که </w:t>
+      </w:r>
+      <w:proofErr w:type="spellStart"/>
+      <w:r>
+        <w:rPr>
+          <w:rFonts w:hint="cs"/>
+          <w:rtl/>
+        </w:rPr>
+        <w:t>پیاده‌سازی</w:t>
+      </w:r>
+      <w:proofErr w:type="spellEnd"/>
+      <w:r>
+        <w:rPr>
+          <w:rFonts w:hint="cs"/>
+          <w:rtl/>
+        </w:rPr>
+        <w:t xml:space="preserve"> کردیم مقادیر را </w:t>
+      </w:r>
+      <w:proofErr w:type="spellStart"/>
+      <w:r>
+        <w:rPr>
+          <w:rFonts w:hint="cs"/>
+          <w:rtl/>
+        </w:rPr>
+        <w:t>پرینت</w:t>
+      </w:r>
+      <w:proofErr w:type="spellEnd"/>
+      <w:r>
+        <w:rPr>
+          <w:rFonts w:hint="cs"/>
+          <w:rtl/>
+        </w:rPr>
+        <w:t xml:space="preserve"> </w:t>
+      </w:r>
+      <w:proofErr w:type="spellStart"/>
+      <w:r>
+        <w:rPr>
+          <w:rFonts w:hint="cs"/>
+          <w:rtl/>
+        </w:rPr>
+        <w:t>می‌کنیم</w:t>
+      </w:r>
+      <w:proofErr w:type="spellEnd"/>
+      <w:r>
+        <w:rPr>
+          <w:rFonts w:hint="cs"/>
+          <w:rtl/>
+        </w:rPr>
+        <w:t>.</w:t>
       </w:r>
     </w:p>
     <w:p>
@@ -20187,7 +22390,7 @@
 </file>
 
 <file path=word/endnotes.xml><?xml version="1.0" encoding="utf-8"?>
-<w:endnotes xmlns:wpc="http://schemas.microsoft.com/office/word/2010/wordprocessingCanvas" xmlns:cx="http://schemas.microsoft.com/office/drawing/2014/chartex" xmlns:cx1="http://schemas.microsoft.com/office/drawing/2015/9/8/chartex" xmlns:cx2="http://schemas.microsoft.com/office/drawing/2015/10/21/chartex" xmlns:cx3="http://schemas.microsoft.com/office/drawing/2016/5/9/chartex" xmlns:cx4="http://schemas.microsoft.com/office/drawing/2016/5/10/chartex" xmlns:cx5="http://schemas.microsoft.com/office/drawing/2016/5/11/chartex" xmlns:cx6="http://schemas.microsoft.com/office/drawing/2016/5/12/chartex" xmlns:cx7="http://schemas.microsoft.com/office/drawing/2016/5/13/chartex" xmlns:cx8="http://schemas.microsoft.com/office/drawing/2016/5/14/chartex" xmlns:mc="http://schemas.openxmlformats.org/markup-compatibility/2006" xmlns:aink="http://schemas.microsoft.com/office/drawing/2016/ink" xmlns:am3d="http://schemas.microsoft.com/office/drawing/2017/model3d" xmlns:o="urn:schemas-microsoft-com:office:office" xmlns:oel="http://schemas.microsoft.com/office/2019/extlst" xmlns:r="http://schemas.openxmlformats.org/officeDocument/2006/relationships" xmlns:m="http://schemas.openxmlformats.org/officeDocument/2006/math" xmlns:v="urn:schemas-microsoft-com:vml" xmlns:wp14="http://schemas.microsoft.com/office/word/2010/wordprocessingDrawing" xmlns:wp="http://schemas.openxmlformats.org/drawingml/2006/wordprocessingDrawing" xmlns:w10="urn:schemas-microsoft-com:office:word" xmlns:w="http://schemas.openxmlformats.org/wordprocessingml/2006/main" xmlns:w14="http://schemas.microsoft.com/office/word/2010/wordml" xmlns:w15="http://schemas.microsoft.com/office/word/2012/wordml" xmlns:w16cex="http://schemas.microsoft.com/office/word/2018/wordml/cex" xmlns:w16cid="http://schemas.microsoft.com/office/word/2016/wordml/cid" xmlns:w16="http://schemas.microsoft.com/office/word/2018/wordml" xmlns:w16sdtdh="http://schemas.microsoft.com/office/word/2020/wordml/sdtdatahash" xmlns:w16se="http://schemas.microsoft.com/office/word/2015/wordml/symex" xmlns:wpg="http://schemas.microsoft.com/office/word/2010/wordprocessingGroup" xmlns:wpi="http://schemas.microsoft.com/office/word/2010/wordprocessingInk" xmlns:wne="http://schemas.microsoft.com/office/word/2006/wordml" xmlns:wps="http://schemas.microsoft.com/office/word/2010/wordprocessingShape" mc:Ignorable="w14 w15 w16se w16cid w16 w16cex w16sdtdh wp14">
+<w:endnotes xmlns:wpc="http://schemas.microsoft.com/office/word/2010/wordprocessingCanvas" xmlns:cx="http://schemas.microsoft.com/office/drawing/2014/chartex" xmlns:cx1="http://schemas.microsoft.com/office/drawing/2015/9/8/chartex" xmlns:cx2="http://schemas.microsoft.com/office/drawing/2015/10/21/chartex" xmlns:cx3="http://schemas.microsoft.com/office/drawing/2016/5/9/chartex" xmlns:cx4="http://schemas.microsoft.com/office/drawing/2016/5/10/chartex" xmlns:cx5="http://schemas.microsoft.com/office/drawing/2016/5/11/chartex" xmlns:cx6="http://schemas.microsoft.com/office/drawing/2016/5/12/chartex" xmlns:cx7="http://schemas.microsoft.com/office/drawing/2016/5/13/chartex" xmlns:cx8="http://schemas.microsoft.com/office/drawing/2016/5/14/chartex" xmlns:mc="http://schemas.openxmlformats.org/markup-compatibility/2006" xmlns:aink="http://schemas.microsoft.com/office/drawing/2016/ink" xmlns:am3d="http://schemas.microsoft.com/office/drawing/2017/model3d" xmlns:o="urn:schemas-microsoft-com:office:office" xmlns:r="http://schemas.openxmlformats.org/officeDocument/2006/relationships" xmlns:m="http://schemas.openxmlformats.org/officeDocument/2006/math" xmlns:v="urn:schemas-microsoft-com:vml" xmlns:wp14="http://schemas.microsoft.com/office/word/2010/wordprocessingDrawing" xmlns:wp="http://schemas.openxmlformats.org/drawingml/2006/wordprocessingDrawing" xmlns:w10="urn:schemas-microsoft-com:office:word" xmlns:w="http://schemas.openxmlformats.org/wordprocessingml/2006/main" xmlns:w14="http://schemas.microsoft.com/office/word/2010/wordml" xmlns:w15="http://schemas.microsoft.com/office/word/2012/wordml" xmlns:w16cex="http://schemas.microsoft.com/office/word/2018/wordml/cex" xmlns:w16cid="http://schemas.microsoft.com/office/word/2016/wordml/cid" xmlns:w16="http://schemas.microsoft.com/office/word/2018/wordml" xmlns:w16sdtdh="http://schemas.microsoft.com/office/word/2020/wordml/sdtdatahash" xmlns:w16se="http://schemas.microsoft.com/office/word/2015/wordml/symex" xmlns:wpg="http://schemas.microsoft.com/office/word/2010/wordprocessingGroup" xmlns:wpi="http://schemas.microsoft.com/office/word/2010/wordprocessingInk" xmlns:wne="http://schemas.microsoft.com/office/word/2006/wordml" xmlns:wps="http://schemas.microsoft.com/office/word/2010/wordprocessingShape" mc:Ignorable="w14 w15 w16se w16cid w16 w16cex w16sdtdh wp14">
   <w:endnote w:type="separator" w:id="-1">
     <w:p>
       <w:pPr>
@@ -20212,7 +22415,7 @@
 </file>
 
 <file path=word/footer1.xml><?xml version="1.0" encoding="utf-8"?>
-<w:ftr xmlns:wpc="http://schemas.microsoft.com/office/word/2010/wordprocessingCanvas" xmlns:cx="http://schemas.microsoft.com/office/drawing/2014/chartex" xmlns:cx1="http://schemas.microsoft.com/office/drawing/2015/9/8/chartex" xmlns:cx2="http://schemas.microsoft.com/office/drawing/2015/10/21/chartex" xmlns:cx3="http://schemas.microsoft.com/office/drawing/2016/5/9/chartex" xmlns:cx4="http://schemas.microsoft.com/office/drawing/2016/5/10/chartex" xmlns:cx5="http://schemas.microsoft.com/office/drawing/2016/5/11/chartex" xmlns:cx6="http://schemas.microsoft.com/office/drawing/2016/5/12/chartex" xmlns:cx7="http://schemas.microsoft.com/office/drawing/2016/5/13/chartex" xmlns:cx8="http://schemas.microsoft.com/office/drawing/2016/5/14/chartex" xmlns:mc="http://schemas.openxmlformats.org/markup-compatibility/2006" xmlns:aink="http://schemas.microsoft.com/office/drawing/2016/ink" xmlns:am3d="http://schemas.microsoft.com/office/drawing/2017/model3d" xmlns:o="urn:schemas-microsoft-com:office:office" xmlns:oel="http://schemas.microsoft.com/office/2019/extlst" xmlns:r="http://schemas.openxmlformats.org/officeDocument/2006/relationships" xmlns:m="http://schemas.openxmlformats.org/officeDocument/2006/math" xmlns:v="urn:schemas-microsoft-com:vml" xmlns:wp14="http://schemas.microsoft.com/office/word/2010/wordprocessingDrawing" xmlns:wp="http://schemas.openxmlformats.org/drawingml/2006/wordprocessingDrawing" xmlns:w10="urn:schemas-microsoft-com:office:word" xmlns:w="http://schemas.openxmlformats.org/wordprocessingml/2006/main" xmlns:w14="http://schemas.microsoft.com/office/word/2010/wordml" xmlns:w15="http://schemas.microsoft.com/office/word/2012/wordml" xmlns:w16cex="http://schemas.microsoft.com/office/word/2018/wordml/cex" xmlns:w16cid="http://schemas.microsoft.com/office/word/2016/wordml/cid" xmlns:w16="http://schemas.microsoft.com/office/word/2018/wordml" xmlns:w16sdtdh="http://schemas.microsoft.com/office/word/2020/wordml/sdtdatahash" xmlns:w16se="http://schemas.microsoft.com/office/word/2015/wordml/symex" xmlns:wpg="http://schemas.microsoft.com/office/word/2010/wordprocessingGroup" xmlns:wpi="http://schemas.microsoft.com/office/word/2010/wordprocessingInk" xmlns:wne="http://schemas.microsoft.com/office/word/2006/wordml" xmlns:wps="http://schemas.microsoft.com/office/word/2010/wordprocessingShape" mc:Ignorable="w14 w15 w16se w16cid w16 w16cex w16sdtdh wp14">
+<w:ftr xmlns:wpc="http://schemas.microsoft.com/office/word/2010/wordprocessingCanvas" xmlns:cx="http://schemas.microsoft.com/office/drawing/2014/chartex" xmlns:cx1="http://schemas.microsoft.com/office/drawing/2015/9/8/chartex" xmlns:cx2="http://schemas.microsoft.com/office/drawing/2015/10/21/chartex" xmlns:cx3="http://schemas.microsoft.com/office/drawing/2016/5/9/chartex" xmlns:cx4="http://schemas.microsoft.com/office/drawing/2016/5/10/chartex" xmlns:cx5="http://schemas.microsoft.com/office/drawing/2016/5/11/chartex" xmlns:cx6="http://schemas.microsoft.com/office/drawing/2016/5/12/chartex" xmlns:cx7="http://schemas.microsoft.com/office/drawing/2016/5/13/chartex" xmlns:cx8="http://schemas.microsoft.com/office/drawing/2016/5/14/chartex" xmlns:mc="http://schemas.openxmlformats.org/markup-compatibility/2006" xmlns:aink="http://schemas.microsoft.com/office/drawing/2016/ink" xmlns:am3d="http://schemas.microsoft.com/office/drawing/2017/model3d" xmlns:o="urn:schemas-microsoft-com:office:office" xmlns:r="http://schemas.openxmlformats.org/officeDocument/2006/relationships" xmlns:m="http://schemas.openxmlformats.org/officeDocument/2006/math" xmlns:v="urn:schemas-microsoft-com:vml" xmlns:wp14="http://schemas.microsoft.com/office/word/2010/wordprocessingDrawing" xmlns:wp="http://schemas.openxmlformats.org/drawingml/2006/wordprocessingDrawing" xmlns:w10="urn:schemas-microsoft-com:office:word" xmlns:w="http://schemas.openxmlformats.org/wordprocessingml/2006/main" xmlns:w14="http://schemas.microsoft.com/office/word/2010/wordml" xmlns:w15="http://schemas.microsoft.com/office/word/2012/wordml" xmlns:w16cex="http://schemas.microsoft.com/office/word/2018/wordml/cex" xmlns:w16cid="http://schemas.microsoft.com/office/word/2016/wordml/cid" xmlns:w16="http://schemas.microsoft.com/office/word/2018/wordml" xmlns:w16sdtdh="http://schemas.microsoft.com/office/word/2020/wordml/sdtdatahash" xmlns:w16se="http://schemas.microsoft.com/office/word/2015/wordml/symex" xmlns:wpg="http://schemas.microsoft.com/office/word/2010/wordprocessingGroup" xmlns:wpi="http://schemas.microsoft.com/office/word/2010/wordprocessingInk" xmlns:wne="http://schemas.microsoft.com/office/word/2006/wordml" xmlns:wps="http://schemas.microsoft.com/office/word/2010/wordprocessingShape" mc:Ignorable="w14 w15 w16se w16cid w16 w16cex w16sdtdh wp14">
   <w:sdt>
     <w:sdtPr>
       <w:id w:val="-583908533"/>
@@ -20290,7 +22493,7 @@
 </file>
 
 <file path=word/footnotes.xml><?xml version="1.0" encoding="utf-8"?>
-<w:footnotes xmlns:wpc="http://schemas.microsoft.com/office/word/2010/wordprocessingCanvas" xmlns:cx="http://schemas.microsoft.com/office/drawing/2014/chartex" xmlns:cx1="http://schemas.microsoft.com/office/drawing/2015/9/8/chartex" xmlns:cx2="http://schemas.microsoft.com/office/drawing/2015/10/21/chartex" xmlns:cx3="http://schemas.microsoft.com/office/drawing/2016/5/9/chartex" xmlns:cx4="http://schemas.microsoft.com/office/drawing/2016/5/10/chartex" xmlns:cx5="http://schemas.microsoft.com/office/drawing/2016/5/11/chartex" xmlns:cx6="http://schemas.microsoft.com/office/drawing/2016/5/12/chartex" xmlns:cx7="http://schemas.microsoft.com/office/drawing/2016/5/13/chartex" xmlns:cx8="http://schemas.microsoft.com/office/drawing/2016/5/14/chartex" xmlns:mc="http://schemas.openxmlformats.org/markup-compatibility/2006" xmlns:aink="http://schemas.microsoft.com/office/drawing/2016/ink" xmlns:am3d="http://schemas.microsoft.com/office/drawing/2017/model3d" xmlns:o="urn:schemas-microsoft-com:office:office" xmlns:oel="http://schemas.microsoft.com/office/2019/extlst" xmlns:r="http://schemas.openxmlformats.org/officeDocument/2006/relationships" xmlns:m="http://schemas.openxmlformats.org/officeDocument/2006/math" xmlns:v="urn:schemas-microsoft-com:vml" xmlns:wp14="http://schemas.microsoft.com/office/word/2010/wordprocessingDrawing" xmlns:wp="http://schemas.openxmlformats.org/drawingml/2006/wordprocessingDrawing" xmlns:w10="urn:schemas-microsoft-com:office:word" xmlns:w="http://schemas.openxmlformats.org/wordprocessingml/2006/main" xmlns:w14="http://schemas.microsoft.com/office/word/2010/wordml" xmlns:w15="http://schemas.microsoft.com/office/word/2012/wordml" xmlns:w16cex="http://schemas.microsoft.com/office/word/2018/wordml/cex" xmlns:w16cid="http://schemas.microsoft.com/office/word/2016/wordml/cid" xmlns:w16="http://schemas.microsoft.com/office/word/2018/wordml" xmlns:w16sdtdh="http://schemas.microsoft.com/office/word/2020/wordml/sdtdatahash" xmlns:w16se="http://schemas.microsoft.com/office/word/2015/wordml/symex" xmlns:wpg="http://schemas.microsoft.com/office/word/2010/wordprocessingGroup" xmlns:wpi="http://schemas.microsoft.com/office/word/2010/wordprocessingInk" xmlns:wne="http://schemas.microsoft.com/office/word/2006/wordml" xmlns:wps="http://schemas.microsoft.com/office/word/2010/wordprocessingShape" mc:Ignorable="w14 w15 w16se w16cid w16 w16cex w16sdtdh wp14">
+<w:footnotes xmlns:wpc="http://schemas.microsoft.com/office/word/2010/wordprocessingCanvas" xmlns:cx="http://schemas.microsoft.com/office/drawing/2014/chartex" xmlns:cx1="http://schemas.microsoft.com/office/drawing/2015/9/8/chartex" xmlns:cx2="http://schemas.microsoft.com/office/drawing/2015/10/21/chartex" xmlns:cx3="http://schemas.microsoft.com/office/drawing/2016/5/9/chartex" xmlns:cx4="http://schemas.microsoft.com/office/drawing/2016/5/10/chartex" xmlns:cx5="http://schemas.microsoft.com/office/drawing/2016/5/11/chartex" xmlns:cx6="http://schemas.microsoft.com/office/drawing/2016/5/12/chartex" xmlns:cx7="http://schemas.microsoft.com/office/drawing/2016/5/13/chartex" xmlns:cx8="http://schemas.microsoft.com/office/drawing/2016/5/14/chartex" xmlns:mc="http://schemas.openxmlformats.org/markup-compatibility/2006" xmlns:aink="http://schemas.microsoft.com/office/drawing/2016/ink" xmlns:am3d="http://schemas.microsoft.com/office/drawing/2017/model3d" xmlns:o="urn:schemas-microsoft-com:office:office" xmlns:r="http://schemas.openxmlformats.org/officeDocument/2006/relationships" xmlns:m="http://schemas.openxmlformats.org/officeDocument/2006/math" xmlns:v="urn:schemas-microsoft-com:vml" xmlns:wp14="http://schemas.microsoft.com/office/word/2010/wordprocessingDrawing" xmlns:wp="http://schemas.openxmlformats.org/drawingml/2006/wordprocessingDrawing" xmlns:w10="urn:schemas-microsoft-com:office:word" xmlns:w="http://schemas.openxmlformats.org/wordprocessingml/2006/main" xmlns:w14="http://schemas.microsoft.com/office/word/2010/wordml" xmlns:w15="http://schemas.microsoft.com/office/word/2012/wordml" xmlns:w16cex="http://schemas.microsoft.com/office/word/2018/wordml/cex" xmlns:w16cid="http://schemas.microsoft.com/office/word/2016/wordml/cid" xmlns:w16="http://schemas.microsoft.com/office/word/2018/wordml" xmlns:w16sdtdh="http://schemas.microsoft.com/office/word/2020/wordml/sdtdatahash" xmlns:w16se="http://schemas.microsoft.com/office/word/2015/wordml/symex" xmlns:wpg="http://schemas.microsoft.com/office/word/2010/wordprocessingGroup" xmlns:wpi="http://schemas.microsoft.com/office/word/2010/wordprocessingInk" xmlns:wne="http://schemas.microsoft.com/office/word/2006/wordml" xmlns:wps="http://schemas.microsoft.com/office/word/2010/wordprocessingShape" mc:Ignorable="w14 w15 w16se w16cid w16 w16cex w16sdtdh wp14">
   <w:footnote w:type="separator" w:id="-1">
     <w:p>
       <w:pPr>
@@ -20356,7 +22559,7 @@
 </file>
 
 <file path=word/header1.xml><?xml version="1.0" encoding="utf-8"?>
-<w:hdr xmlns:wpc="http://schemas.microsoft.com/office/word/2010/wordprocessingCanvas" xmlns:cx="http://schemas.microsoft.com/office/drawing/2014/chartex" xmlns:cx1="http://schemas.microsoft.com/office/drawing/2015/9/8/chartex" xmlns:cx2="http://schemas.microsoft.com/office/drawing/2015/10/21/chartex" xmlns:cx3="http://schemas.microsoft.com/office/drawing/2016/5/9/chartex" xmlns:cx4="http://schemas.microsoft.com/office/drawing/2016/5/10/chartex" xmlns:cx5="http://schemas.microsoft.com/office/drawing/2016/5/11/chartex" xmlns:cx6="http://schemas.microsoft.com/office/drawing/2016/5/12/chartex" xmlns:cx7="http://schemas.microsoft.com/office/drawing/2016/5/13/chartex" xmlns:cx8="http://schemas.microsoft.com/office/drawing/2016/5/14/chartex" xmlns:mc="http://schemas.openxmlformats.org/markup-compatibility/2006" xmlns:aink="http://schemas.microsoft.com/office/drawing/2016/ink" xmlns:am3d="http://schemas.microsoft.com/office/drawing/2017/model3d" xmlns:o="urn:schemas-microsoft-com:office:office" xmlns:oel="http://schemas.microsoft.com/office/2019/extlst" xmlns:r="http://schemas.openxmlformats.org/officeDocument/2006/relationships" xmlns:m="http://schemas.openxmlformats.org/officeDocument/2006/math" xmlns:v="urn:schemas-microsoft-com:vml" xmlns:wp14="http://schemas.microsoft.com/office/word/2010/wordprocessingDrawing" xmlns:wp="http://schemas.openxmlformats.org/drawingml/2006/wordprocessingDrawing" xmlns:w10="urn:schemas-microsoft-com:office:word" xmlns:w="http://schemas.openxmlformats.org/wordprocessingml/2006/main" xmlns:w14="http://schemas.microsoft.com/office/word/2010/wordml" xmlns:w15="http://schemas.microsoft.com/office/word/2012/wordml" xmlns:w16cex="http://schemas.microsoft.com/office/word/2018/wordml/cex" xmlns:w16cid="http://schemas.microsoft.com/office/word/2016/wordml/cid" xmlns:w16="http://schemas.microsoft.com/office/word/2018/wordml" xmlns:w16sdtdh="http://schemas.microsoft.com/office/word/2020/wordml/sdtdatahash" xmlns:w16se="http://schemas.microsoft.com/office/word/2015/wordml/symex" xmlns:wpg="http://schemas.microsoft.com/office/word/2010/wordprocessingGroup" xmlns:wpi="http://schemas.microsoft.com/office/word/2010/wordprocessingInk" xmlns:wne="http://schemas.microsoft.com/office/word/2006/wordml" xmlns:wps="http://schemas.microsoft.com/office/word/2010/wordprocessingShape" mc:Ignorable="w14 w15 w16se w16cid w16 w16cex w16sdtdh wp14">
+<w:hdr xmlns:wpc="http://schemas.microsoft.com/office/word/2010/wordprocessingCanvas" xmlns:cx="http://schemas.microsoft.com/office/drawing/2014/chartex" xmlns:cx1="http://schemas.microsoft.com/office/drawing/2015/9/8/chartex" xmlns:cx2="http://schemas.microsoft.com/office/drawing/2015/10/21/chartex" xmlns:cx3="http://schemas.microsoft.com/office/drawing/2016/5/9/chartex" xmlns:cx4="http://schemas.microsoft.com/office/drawing/2016/5/10/chartex" xmlns:cx5="http://schemas.microsoft.com/office/drawing/2016/5/11/chartex" xmlns:cx6="http://schemas.microsoft.com/office/drawing/2016/5/12/chartex" xmlns:cx7="http://schemas.microsoft.com/office/drawing/2016/5/13/chartex" xmlns:cx8="http://schemas.microsoft.com/office/drawing/2016/5/14/chartex" xmlns:mc="http://schemas.openxmlformats.org/markup-compatibility/2006" xmlns:aink="http://schemas.microsoft.com/office/drawing/2016/ink" xmlns:am3d="http://schemas.microsoft.com/office/drawing/2017/model3d" xmlns:o="urn:schemas-microsoft-com:office:office" xmlns:r="http://schemas.openxmlformats.org/officeDocument/2006/relationships" xmlns:m="http://schemas.openxmlformats.org/officeDocument/2006/math" xmlns:v="urn:schemas-microsoft-com:vml" xmlns:wp14="http://schemas.microsoft.com/office/word/2010/wordprocessingDrawing" xmlns:wp="http://schemas.openxmlformats.org/drawingml/2006/wordprocessingDrawing" xmlns:w10="urn:schemas-microsoft-com:office:word" xmlns:w="http://schemas.openxmlformats.org/wordprocessingml/2006/main" xmlns:w14="http://schemas.microsoft.com/office/word/2010/wordml" xmlns:w15="http://schemas.microsoft.com/office/word/2012/wordml" xmlns:w16cex="http://schemas.microsoft.com/office/word/2018/wordml/cex" xmlns:w16cid="http://schemas.microsoft.com/office/word/2016/wordml/cid" xmlns:w16="http://schemas.microsoft.com/office/word/2018/wordml" xmlns:w16sdtdh="http://schemas.microsoft.com/office/word/2020/wordml/sdtdatahash" xmlns:w16se="http://schemas.microsoft.com/office/word/2015/wordml/symex" xmlns:wpg="http://schemas.microsoft.com/office/word/2010/wordprocessingGroup" xmlns:wpi="http://schemas.microsoft.com/office/word/2010/wordprocessingInk" xmlns:wne="http://schemas.microsoft.com/office/word/2006/wordml" xmlns:wps="http://schemas.microsoft.com/office/word/2010/wordprocessingShape" mc:Ignorable="w14 w15 w16se w16cid w16 w16cex w16sdtdh wp14">
   <w:p>
     <w:pPr>
       <w:pStyle w:val="Header"/>
@@ -20512,7 +22715,7 @@
 </file>
 
 <file path=word/numbering.xml><?xml version="1.0" encoding="utf-8"?>
-<w:numbering xmlns:wpc="http://schemas.microsoft.com/office/word/2010/wordprocessingCanvas" xmlns:cx="http://schemas.microsoft.com/office/drawing/2014/chartex" xmlns:cx1="http://schemas.microsoft.com/office/drawing/2015/9/8/chartex" xmlns:cx2="http://schemas.microsoft.com/office/drawing/2015/10/21/chartex" xmlns:cx3="http://schemas.microsoft.com/office/drawing/2016/5/9/chartex" xmlns:cx4="http://schemas.microsoft.com/office/drawing/2016/5/10/chartex" xmlns:cx5="http://schemas.microsoft.com/office/drawing/2016/5/11/chartex" xmlns:cx6="http://schemas.microsoft.com/office/drawing/2016/5/12/chartex" xmlns:cx7="http://schemas.microsoft.com/office/drawing/2016/5/13/chartex" xmlns:cx8="http://schemas.microsoft.com/office/drawing/2016/5/14/chartex" xmlns:mc="http://schemas.openxmlformats.org/markup-compatibility/2006" xmlns:aink="http://schemas.microsoft.com/office/drawing/2016/ink" xmlns:am3d="http://schemas.microsoft.com/office/drawing/2017/model3d" xmlns:o="urn:schemas-microsoft-com:office:office" xmlns:oel="http://schemas.microsoft.com/office/2019/extlst" xmlns:r="http://schemas.openxmlformats.org/officeDocument/2006/relationships" xmlns:m="http://schemas.openxmlformats.org/officeDocument/2006/math" xmlns:v="urn:schemas-microsoft-com:vml" xmlns:wp14="http://schemas.microsoft.com/office/word/2010/wordprocessingDrawing" xmlns:wp="http://schemas.openxmlformats.org/drawingml/2006/wordprocessingDrawing" xmlns:w10="urn:schemas-microsoft-com:office:word" xmlns:w="http://schemas.openxmlformats.org/wordprocessingml/2006/main" xmlns:w14="http://schemas.microsoft.com/office/word/2010/wordml" xmlns:w15="http://schemas.microsoft.com/office/word/2012/wordml" xmlns:w16cex="http://schemas.microsoft.com/office/word/2018/wordml/cex" xmlns:w16cid="http://schemas.microsoft.com/office/word/2016/wordml/cid" xmlns:w16="http://schemas.microsoft.com/office/word/2018/wordml" xmlns:w16sdtdh="http://schemas.microsoft.com/office/word/2020/wordml/sdtdatahash" xmlns:w16se="http://schemas.microsoft.com/office/word/2015/wordml/symex" xmlns:wpg="http://schemas.microsoft.com/office/word/2010/wordprocessingGroup" xmlns:wpi="http://schemas.microsoft.com/office/word/2010/wordprocessingInk" xmlns:wne="http://schemas.microsoft.com/office/word/2006/wordml" xmlns:wps="http://schemas.microsoft.com/office/word/2010/wordprocessingShape" mc:Ignorable="w14 w15 w16se w16cid w16 w16cex w16sdtdh wp14">
+<w:numbering xmlns:wpc="http://schemas.microsoft.com/office/word/2010/wordprocessingCanvas" xmlns:cx="http://schemas.microsoft.com/office/drawing/2014/chartex" xmlns:cx1="http://schemas.microsoft.com/office/drawing/2015/9/8/chartex" xmlns:cx2="http://schemas.microsoft.com/office/drawing/2015/10/21/chartex" xmlns:cx3="http://schemas.microsoft.com/office/drawing/2016/5/9/chartex" xmlns:cx4="http://schemas.microsoft.com/office/drawing/2016/5/10/chartex" xmlns:cx5="http://schemas.microsoft.com/office/drawing/2016/5/11/chartex" xmlns:cx6="http://schemas.microsoft.com/office/drawing/2016/5/12/chartex" xmlns:cx7="http://schemas.microsoft.com/office/drawing/2016/5/13/chartex" xmlns:cx8="http://schemas.microsoft.com/office/drawing/2016/5/14/chartex" xmlns:mc="http://schemas.openxmlformats.org/markup-compatibility/2006" xmlns:aink="http://schemas.microsoft.com/office/drawing/2016/ink" xmlns:am3d="http://schemas.microsoft.com/office/drawing/2017/model3d" xmlns:o="urn:schemas-microsoft-com:office:office" xmlns:r="http://schemas.openxmlformats.org/officeDocument/2006/relationships" xmlns:m="http://schemas.openxmlformats.org/officeDocument/2006/math" xmlns:v="urn:schemas-microsoft-com:vml" xmlns:wp14="http://schemas.microsoft.com/office/word/2010/wordprocessingDrawing" xmlns:wp="http://schemas.openxmlformats.org/drawingml/2006/wordprocessingDrawing" xmlns:w10="urn:schemas-microsoft-com:office:word" xmlns:w="http://schemas.openxmlformats.org/wordprocessingml/2006/main" xmlns:w14="http://schemas.microsoft.com/office/word/2010/wordml" xmlns:w15="http://schemas.microsoft.com/office/word/2012/wordml" xmlns:w16cex="http://schemas.microsoft.com/office/word/2018/wordml/cex" xmlns:w16cid="http://schemas.microsoft.com/office/word/2016/wordml/cid" xmlns:w16="http://schemas.microsoft.com/office/word/2018/wordml" xmlns:w16sdtdh="http://schemas.microsoft.com/office/word/2020/wordml/sdtdatahash" xmlns:w16se="http://schemas.microsoft.com/office/word/2015/wordml/symex" xmlns:wpg="http://schemas.microsoft.com/office/word/2010/wordprocessingGroup" xmlns:wpi="http://schemas.microsoft.com/office/word/2010/wordprocessingInk" xmlns:wne="http://schemas.microsoft.com/office/word/2006/wordml" xmlns:wps="http://schemas.microsoft.com/office/word/2010/wordprocessingShape" mc:Ignorable="w14 w15 w16se w16cid w16 w16cex w16sdtdh wp14">
   <w:abstractNum w:abstractNumId="0" w15:restartNumberingAfterBreak="0">
     <w:nsid w:val="08D91EA6"/>
     <w:multiLevelType w:val="hybridMultilevel"/>
@@ -22684,109 +24887,109 @@
       </w:pPr>
     </w:lvl>
   </w:abstractNum>
-  <w:num w:numId="1" w16cid:durableId="486284152">
+  <w:num w:numId="1">
     <w:abstractNumId w:val="20"/>
   </w:num>
-  <w:num w:numId="2" w16cid:durableId="1911041044">
+  <w:num w:numId="2">
     <w:abstractNumId w:val="12"/>
   </w:num>
-  <w:num w:numId="3" w16cid:durableId="206718131">
+  <w:num w:numId="3">
     <w:abstractNumId w:val="12"/>
     <w:lvlOverride w:ilvl="0">
       <w:startOverride w:val="1"/>
     </w:lvlOverride>
   </w:num>
-  <w:num w:numId="4" w16cid:durableId="540750751">
+  <w:num w:numId="4">
     <w:abstractNumId w:val="9"/>
   </w:num>
-  <w:num w:numId="5" w16cid:durableId="553544843">
+  <w:num w:numId="5">
     <w:abstractNumId w:val="9"/>
     <w:lvlOverride w:ilvl="0">
       <w:startOverride w:val="1"/>
     </w:lvlOverride>
   </w:num>
-  <w:num w:numId="6" w16cid:durableId="1102190001">
+  <w:num w:numId="6">
     <w:abstractNumId w:val="9"/>
     <w:lvlOverride w:ilvl="0">
       <w:startOverride w:val="1"/>
     </w:lvlOverride>
   </w:num>
-  <w:num w:numId="7" w16cid:durableId="693191121">
+  <w:num w:numId="7">
     <w:abstractNumId w:val="9"/>
     <w:lvlOverride w:ilvl="0">
       <w:startOverride w:val="1"/>
     </w:lvlOverride>
   </w:num>
-  <w:num w:numId="8" w16cid:durableId="1290090915">
+  <w:num w:numId="8">
     <w:abstractNumId w:val="9"/>
     <w:lvlOverride w:ilvl="0">
       <w:startOverride w:val="5"/>
     </w:lvlOverride>
   </w:num>
-  <w:num w:numId="9" w16cid:durableId="6058492">
+  <w:num w:numId="9">
     <w:abstractNumId w:val="3"/>
   </w:num>
-  <w:num w:numId="10" w16cid:durableId="2029283964">
+  <w:num w:numId="10">
     <w:abstractNumId w:val="4"/>
   </w:num>
-  <w:num w:numId="11" w16cid:durableId="1304653580">
+  <w:num w:numId="11">
     <w:abstractNumId w:val="5"/>
   </w:num>
-  <w:num w:numId="12" w16cid:durableId="1568952750">
+  <w:num w:numId="12">
     <w:abstractNumId w:val="10"/>
   </w:num>
-  <w:num w:numId="13" w16cid:durableId="924991991">
+  <w:num w:numId="13">
     <w:abstractNumId w:val="0"/>
   </w:num>
-  <w:num w:numId="14" w16cid:durableId="1276058968">
+  <w:num w:numId="14">
     <w:abstractNumId w:val="15"/>
   </w:num>
-  <w:num w:numId="15" w16cid:durableId="693729329">
+  <w:num w:numId="15">
     <w:abstractNumId w:val="6"/>
   </w:num>
-  <w:num w:numId="16" w16cid:durableId="663818057">
+  <w:num w:numId="16">
     <w:abstractNumId w:val="14"/>
   </w:num>
-  <w:num w:numId="17" w16cid:durableId="780611620">
+  <w:num w:numId="17">
     <w:abstractNumId w:val="2"/>
   </w:num>
-  <w:num w:numId="18" w16cid:durableId="750539417">
+  <w:num w:numId="18">
     <w:abstractNumId w:val="13"/>
   </w:num>
-  <w:num w:numId="19" w16cid:durableId="1919094263">
+  <w:num w:numId="19">
     <w:abstractNumId w:val="19"/>
   </w:num>
-  <w:num w:numId="20" w16cid:durableId="1456287683">
+  <w:num w:numId="20">
     <w:abstractNumId w:val="16"/>
   </w:num>
-  <w:num w:numId="21" w16cid:durableId="123357854">
+  <w:num w:numId="21">
     <w:abstractNumId w:val="18"/>
   </w:num>
-  <w:num w:numId="22" w16cid:durableId="893083588">
+  <w:num w:numId="22">
     <w:abstractNumId w:val="9"/>
     <w:lvlOverride w:ilvl="0">
       <w:startOverride w:val="1"/>
     </w:lvlOverride>
   </w:num>
-  <w:num w:numId="23" w16cid:durableId="2068335969">
+  <w:num w:numId="23">
     <w:abstractNumId w:val="9"/>
     <w:lvlOverride w:ilvl="0">
       <w:startOverride w:val="1"/>
     </w:lvlOverride>
   </w:num>
-  <w:num w:numId="24" w16cid:durableId="2138639146">
+  <w:num w:numId="24">
     <w:abstractNumId w:val="11"/>
   </w:num>
-  <w:num w:numId="25" w16cid:durableId="1038311118">
+  <w:num w:numId="25">
     <w:abstractNumId w:val="1"/>
   </w:num>
-  <w:num w:numId="26" w16cid:durableId="274875378">
+  <w:num w:numId="26">
     <w:abstractNumId w:val="17"/>
   </w:num>
-  <w:num w:numId="27" w16cid:durableId="1584530863">
+  <w:num w:numId="27">
     <w:abstractNumId w:val="7"/>
   </w:num>
-  <w:num w:numId="28" w16cid:durableId="2108764279">
+  <w:num w:numId="28">
     <w:abstractNumId w:val="8"/>
   </w:num>
 </w:numbering>

</xml_diff>